<commit_message>
Updated doc, removed chapter 3
</commit_message>
<xml_diff>
--- a/Start document C#.docx
+++ b/Start document C#.docx
@@ -1216,7 +1216,7 @@
             </w:rPr>
             <w:fldChar w:fldCharType="separate"/>
           </w:r>
-          <w:hyperlink w:anchor="_Toc133270073" w:history="1">
+          <w:hyperlink w:anchor="_Toc133306775" w:history="1">
             <w:r>
               <w:rPr>
                 <w:rStyle w:val="Hyperlink"/>
@@ -1264,7 +1264,7 @@
                 <w:noProof/>
                 <w:webHidden/>
               </w:rPr>
-              <w:instrText xml:space="preserve"> PAGEREF _Toc133270073 \h </w:instrText>
+              <w:instrText xml:space="preserve"> PAGEREF _Toc133306775 \h </w:instrText>
             </w:r>
             <w:r>
               <w:rPr>
@@ -1312,7 +1312,7 @@
               <w:lang w:eastAsia="en-GB"/>
             </w:rPr>
           </w:pPr>
-          <w:hyperlink w:anchor="_Toc133270074" w:history="1">
+          <w:hyperlink w:anchor="_Toc133306776" w:history="1">
             <w:r>
               <w:rPr>
                 <w:rStyle w:val="Hyperlink"/>
@@ -1360,7 +1360,7 @@
                 <w:noProof/>
                 <w:webHidden/>
               </w:rPr>
-              <w:instrText xml:space="preserve"> PAGEREF _Toc133270074 \h </w:instrText>
+              <w:instrText xml:space="preserve"> PAGEREF _Toc133306776 \h </w:instrText>
             </w:r>
             <w:r>
               <w:rPr>
@@ -1407,7 +1407,7 @@
               <w:lang w:eastAsia="en-GB"/>
             </w:rPr>
           </w:pPr>
-          <w:hyperlink w:anchor="_Toc133270075" w:history="1">
+          <w:hyperlink w:anchor="_Toc133306777" w:history="1">
             <w:r>
               <w:rPr>
                 <w:rStyle w:val="Hyperlink"/>
@@ -1435,7 +1435,7 @@
                 <w:noProof/>
                 <w:webHidden/>
               </w:rPr>
-              <w:instrText xml:space="preserve"> PAGEREF _Toc133270075 \h </w:instrText>
+              <w:instrText xml:space="preserve"> PAGEREF _Toc133306777 \h </w:instrText>
             </w:r>
             <w:r>
               <w:rPr>
@@ -1482,7 +1482,7 @@
               <w:lang w:eastAsia="en-GB"/>
             </w:rPr>
           </w:pPr>
-          <w:hyperlink w:anchor="_Toc133270076" w:history="1">
+          <w:hyperlink w:anchor="_Toc133306778" w:history="1">
             <w:r>
               <w:rPr>
                 <w:rStyle w:val="Hyperlink"/>
@@ -1510,7 +1510,7 @@
                 <w:noProof/>
                 <w:webHidden/>
               </w:rPr>
-              <w:instrText xml:space="preserve"> PAGEREF _Toc133270076 \h </w:instrText>
+              <w:instrText xml:space="preserve"> PAGEREF _Toc133306778 \h </w:instrText>
             </w:r>
             <w:r>
               <w:rPr>
@@ -1557,7 +1557,7 @@
               <w:lang w:eastAsia="en-GB"/>
             </w:rPr>
           </w:pPr>
-          <w:hyperlink w:anchor="_Toc133270077" w:history="1">
+          <w:hyperlink w:anchor="_Toc133306779" w:history="1">
             <w:r>
               <w:rPr>
                 <w:rStyle w:val="Hyperlink"/>
@@ -1585,7 +1585,7 @@
                 <w:noProof/>
                 <w:webHidden/>
               </w:rPr>
-              <w:instrText xml:space="preserve"> PAGEREF _Toc133270077 \h </w:instrText>
+              <w:instrText xml:space="preserve"> PAGEREF _Toc133306779 \h </w:instrText>
             </w:r>
             <w:r>
               <w:rPr>
@@ -1633,7 +1633,7 @@
               <w:lang w:eastAsia="en-GB"/>
             </w:rPr>
           </w:pPr>
-          <w:hyperlink w:anchor="_Toc133270078" w:history="1">
+          <w:hyperlink w:anchor="_Toc133306780" w:history="1">
             <w:r>
               <w:rPr>
                 <w:rStyle w:val="Hyperlink"/>
@@ -1660,7 +1660,7 @@
                 <w:noProof/>
                 <w:lang w:val="en-US"/>
               </w:rPr>
-              <w:t>User Interface Design</w:t>
+              <w:t>Data Management – Class Diagram</w:t>
             </w:r>
             <w:r>
               <w:rPr>
@@ -1681,7 +1681,7 @@
                 <w:noProof/>
                 <w:webHidden/>
               </w:rPr>
-              <w:instrText xml:space="preserve"> PAGEREF _Toc133270078 \h </w:instrText>
+              <w:instrText xml:space="preserve"> PAGEREF _Toc133306780 \h </w:instrText>
             </w:r>
             <w:r>
               <w:rPr>
@@ -1728,14 +1728,14 @@
               <w:lang w:eastAsia="en-GB"/>
             </w:rPr>
           </w:pPr>
-          <w:hyperlink w:anchor="_Toc133270079" w:history="1">
+          <w:hyperlink w:anchor="_Toc133306781" w:history="1">
             <w:r>
               <w:rPr>
                 <w:rStyle w:val="Hyperlink"/>
                 <w:noProof/>
                 <w:lang w:val="en-US"/>
               </w:rPr>
-              <w:t>Creating and Styling UI Elements</w:t>
+              <w:t>Data Models and Class diagram</w:t>
             </w:r>
             <w:r>
               <w:rPr>
@@ -1756,7 +1756,7 @@
                 <w:noProof/>
                 <w:webHidden/>
               </w:rPr>
-              <w:instrText xml:space="preserve"> PAGEREF _Toc133270079 \h </w:instrText>
+              <w:instrText xml:space="preserve"> PAGEREF _Toc133306781 \h </w:instrText>
             </w:r>
             <w:r>
               <w:rPr>
@@ -1803,14 +1803,14 @@
               <w:lang w:eastAsia="en-GB"/>
             </w:rPr>
           </w:pPr>
-          <w:hyperlink w:anchor="_Toc133270080" w:history="1">
+          <w:hyperlink w:anchor="_Toc133306782" w:history="1">
             <w:r>
               <w:rPr>
                 <w:rStyle w:val="Hyperlink"/>
                 <w:noProof/>
                 <w:lang w:val="en-US"/>
               </w:rPr>
-              <w:t>Handling User Interaction</w:t>
+              <w:t>Database Connectivity</w:t>
             </w:r>
             <w:r>
               <w:rPr>
@@ -1831,7 +1831,82 @@
                 <w:noProof/>
                 <w:webHidden/>
               </w:rPr>
-              <w:instrText xml:space="preserve"> PAGEREF _Toc133270080 \h </w:instrText>
+              <w:instrText xml:space="preserve"> PAGEREF _Toc133306782 \h </w:instrText>
+            </w:r>
+            <w:r>
+              <w:rPr>
+                <w:noProof/>
+                <w:webHidden/>
+              </w:rPr>
+            </w:r>
+            <w:r>
+              <w:rPr>
+                <w:noProof/>
+                <w:webHidden/>
+              </w:rPr>
+              <w:fldChar w:fldCharType="separate"/>
+            </w:r>
+            <w:r>
+              <w:rPr>
+                <w:noProof/>
+                <w:webHidden/>
+              </w:rPr>
+              <w:t>5</w:t>
+            </w:r>
+            <w:r>
+              <w:rPr>
+                <w:noProof/>
+                <w:webHidden/>
+              </w:rPr>
+              <w:fldChar w:fldCharType="end"/>
+            </w:r>
+          </w:hyperlink>
+        </w:p>
+        <w:p>
+          <w:pPr>
+            <w:pStyle w:val="TOC2"/>
+            <w:tabs>
+              <w:tab w:val="right" w:leader="dot" w:pos="9016"/>
+            </w:tabs>
+            <w:rPr>
+              <w:rFonts w:eastAsiaTheme="minorEastAsia" w:cstheme="minorBidi"/>
+              <w:b w:val="0"/>
+              <w:bCs w:val="0"/>
+              <w:noProof/>
+              <w:sz w:val="24"/>
+              <w:szCs w:val="24"/>
+              <w:lang w:eastAsia="en-GB"/>
+            </w:rPr>
+          </w:pPr>
+          <w:hyperlink w:anchor="_Toc133306783" w:history="1">
+            <w:r>
+              <w:rPr>
+                <w:rStyle w:val="Hyperlink"/>
+                <w:noProof/>
+                <w:lang w:val="en-US"/>
+              </w:rPr>
+              <w:t>Data Validation and Input Sanitization</w:t>
+            </w:r>
+            <w:r>
+              <w:rPr>
+                <w:noProof/>
+                <w:webHidden/>
+              </w:rPr>
+              <w:tab/>
+            </w:r>
+            <w:r>
+              <w:rPr>
+                <w:noProof/>
+                <w:webHidden/>
+              </w:rPr>
+              <w:fldChar w:fldCharType="begin"/>
+            </w:r>
+            <w:r>
+              <w:rPr>
+                <w:noProof/>
+                <w:webHidden/>
+              </w:rPr>
+              <w:instrText xml:space="preserve"> PAGEREF _Toc133306783 \h </w:instrText>
             </w:r>
             <w:r>
               <w:rPr>
@@ -1879,7 +1954,7 @@
               <w:lang w:eastAsia="en-GB"/>
             </w:rPr>
           </w:pPr>
-          <w:hyperlink w:anchor="_Toc133270081" w:history="1">
+          <w:hyperlink w:anchor="_Toc133306784" w:history="1">
             <w:r>
               <w:rPr>
                 <w:rStyle w:val="Hyperlink"/>
@@ -1906,7 +1981,7 @@
                 <w:noProof/>
                 <w:lang w:val="en-US"/>
               </w:rPr>
-              <w:t>Data Management – Class Diagram</w:t>
+              <w:t>Application Logic</w:t>
             </w:r>
             <w:r>
               <w:rPr>
@@ -1927,7 +2002,7 @@
                 <w:noProof/>
                 <w:webHidden/>
               </w:rPr>
-              <w:instrText xml:space="preserve"> PAGEREF _Toc133270081 \h </w:instrText>
+              <w:instrText xml:space="preserve"> PAGEREF _Toc133306784 \h </w:instrText>
             </w:r>
             <w:r>
               <w:rPr>
@@ -1974,14 +2049,14 @@
               <w:lang w:eastAsia="en-GB"/>
             </w:rPr>
           </w:pPr>
-          <w:hyperlink w:anchor="_Toc133270082" w:history="1">
+          <w:hyperlink w:anchor="_Toc133306785" w:history="1">
             <w:r>
               <w:rPr>
                 <w:rStyle w:val="Hyperlink"/>
                 <w:noProof/>
                 <w:lang w:val="en-US"/>
               </w:rPr>
-              <w:t>Data Models and Class diagram</w:t>
+              <w:t>Implementing Algorithms and Rules</w:t>
             </w:r>
             <w:r>
               <w:rPr>
@@ -2002,7 +2077,7 @@
                 <w:noProof/>
                 <w:webHidden/>
               </w:rPr>
-              <w:instrText xml:space="preserve"> PAGEREF _Toc133270082 \h </w:instrText>
+              <w:instrText xml:space="preserve"> PAGEREF _Toc133306785 \h </w:instrText>
             </w:r>
             <w:r>
               <w:rPr>
@@ -2049,14 +2124,14 @@
               <w:lang w:eastAsia="en-GB"/>
             </w:rPr>
           </w:pPr>
-          <w:hyperlink w:anchor="_Toc133270083" w:history="1">
+          <w:hyperlink w:anchor="_Toc133306786" w:history="1">
             <w:r>
               <w:rPr>
                 <w:rStyle w:val="Hyperlink"/>
                 <w:noProof/>
                 <w:lang w:val="en-US"/>
               </w:rPr>
-              <w:t>Database Connectivity</w:t>
+              <w:t>Error Handling and Debugging</w:t>
             </w:r>
             <w:r>
               <w:rPr>
@@ -2077,82 +2152,7 @@
                 <w:noProof/>
                 <w:webHidden/>
               </w:rPr>
-              <w:instrText xml:space="preserve"> PAGEREF _Toc133270083 \h </w:instrText>
-            </w:r>
-            <w:r>
-              <w:rPr>
-                <w:noProof/>
-                <w:webHidden/>
-              </w:rPr>
-            </w:r>
-            <w:r>
-              <w:rPr>
-                <w:noProof/>
-                <w:webHidden/>
-              </w:rPr>
-              <w:fldChar w:fldCharType="separate"/>
-            </w:r>
-            <w:r>
-              <w:rPr>
-                <w:noProof/>
-                <w:webHidden/>
-              </w:rPr>
-              <w:t>6</w:t>
-            </w:r>
-            <w:r>
-              <w:rPr>
-                <w:noProof/>
-                <w:webHidden/>
-              </w:rPr>
-              <w:fldChar w:fldCharType="end"/>
-            </w:r>
-          </w:hyperlink>
-        </w:p>
-        <w:p>
-          <w:pPr>
-            <w:pStyle w:val="TOC2"/>
-            <w:tabs>
-              <w:tab w:val="right" w:leader="dot" w:pos="9016"/>
-            </w:tabs>
-            <w:rPr>
-              <w:rFonts w:eastAsiaTheme="minorEastAsia" w:cstheme="minorBidi"/>
-              <w:b w:val="0"/>
-              <w:bCs w:val="0"/>
-              <w:noProof/>
-              <w:sz w:val="24"/>
-              <w:szCs w:val="24"/>
-              <w:lang w:eastAsia="en-GB"/>
-            </w:rPr>
-          </w:pPr>
-          <w:hyperlink w:anchor="_Toc133270084" w:history="1">
-            <w:r>
-              <w:rPr>
-                <w:rStyle w:val="Hyperlink"/>
-                <w:noProof/>
-                <w:lang w:val="en-US"/>
-              </w:rPr>
-              <w:t>Data Validation and Input Sanitization</w:t>
-            </w:r>
-            <w:r>
-              <w:rPr>
-                <w:noProof/>
-                <w:webHidden/>
-              </w:rPr>
-              <w:tab/>
-            </w:r>
-            <w:r>
-              <w:rPr>
-                <w:noProof/>
-                <w:webHidden/>
-              </w:rPr>
-              <w:fldChar w:fldCharType="begin"/>
-            </w:r>
-            <w:r>
-              <w:rPr>
-                <w:noProof/>
-                <w:webHidden/>
-              </w:rPr>
-              <w:instrText xml:space="preserve"> PAGEREF _Toc133270084 \h </w:instrText>
+              <w:instrText xml:space="preserve"> PAGEREF _Toc133306786 \h </w:instrText>
             </w:r>
             <w:r>
               <w:rPr>
@@ -2200,7 +2200,7 @@
               <w:lang w:eastAsia="en-GB"/>
             </w:rPr>
           </w:pPr>
-          <w:hyperlink w:anchor="_Toc133270085" w:history="1">
+          <w:hyperlink w:anchor="_Toc133306787" w:history="1">
             <w:r>
               <w:rPr>
                 <w:rStyle w:val="Hyperlink"/>
@@ -2227,7 +2227,7 @@
                 <w:noProof/>
                 <w:lang w:val="en-US"/>
               </w:rPr>
-              <w:t>Application Logic</w:t>
+              <w:t>Conclusion</w:t>
             </w:r>
             <w:r>
               <w:rPr>
@@ -2248,7 +2248,7 @@
                 <w:noProof/>
                 <w:webHidden/>
               </w:rPr>
-              <w:instrText xml:space="preserve"> PAGEREF _Toc133270085 \h </w:instrText>
+              <w:instrText xml:space="preserve"> PAGEREF _Toc133306787 \h </w:instrText>
             </w:r>
             <w:r>
               <w:rPr>
@@ -2295,14 +2295,14 @@
               <w:lang w:eastAsia="en-GB"/>
             </w:rPr>
           </w:pPr>
-          <w:hyperlink w:anchor="_Toc133270086" w:history="1">
+          <w:hyperlink w:anchor="_Toc133306788" w:history="1">
             <w:r>
               <w:rPr>
                 <w:rStyle w:val="Hyperlink"/>
                 <w:noProof/>
                 <w:lang w:val="en-US"/>
               </w:rPr>
-              <w:t>Implementing Algorithms and Rules</w:t>
+              <w:t>Recap of Features and Benefits</w:t>
             </w:r>
             <w:r>
               <w:rPr>
@@ -2323,7 +2323,7 @@
                 <w:noProof/>
                 <w:webHidden/>
               </w:rPr>
-              <w:instrText xml:space="preserve"> PAGEREF _Toc133270086 \h </w:instrText>
+              <w:instrText xml:space="preserve"> PAGEREF _Toc133306788 \h </w:instrText>
             </w:r>
             <w:r>
               <w:rPr>
@@ -2370,14 +2370,14 @@
               <w:lang w:eastAsia="en-GB"/>
             </w:rPr>
           </w:pPr>
-          <w:hyperlink w:anchor="_Toc133270087" w:history="1">
+          <w:hyperlink w:anchor="_Toc133306789" w:history="1">
             <w:r>
               <w:rPr>
                 <w:rStyle w:val="Hyperlink"/>
                 <w:noProof/>
                 <w:lang w:val="en-US"/>
               </w:rPr>
-              <w:t>Error Handling and Debugging</w:t>
+              <w:t>Future Developments and Improvements</w:t>
             </w:r>
             <w:r>
               <w:rPr>
@@ -2398,7 +2398,7 @@
                 <w:noProof/>
                 <w:webHidden/>
               </w:rPr>
-              <w:instrText xml:space="preserve"> PAGEREF _Toc133270087 \h </w:instrText>
+              <w:instrText xml:space="preserve"> PAGEREF _Toc133306789 \h </w:instrText>
             </w:r>
             <w:r>
               <w:rPr>
@@ -2419,252 +2419,6 @@
                 <w:webHidden/>
               </w:rPr>
               <w:t>7</w:t>
-            </w:r>
-            <w:r>
-              <w:rPr>
-                <w:noProof/>
-                <w:webHidden/>
-              </w:rPr>
-              <w:fldChar w:fldCharType="end"/>
-            </w:r>
-          </w:hyperlink>
-        </w:p>
-        <w:p>
-          <w:pPr>
-            <w:pStyle w:val="TOC1"/>
-            <w:tabs>
-              <w:tab w:val="left" w:pos="480"/>
-              <w:tab w:val="right" w:leader="dot" w:pos="9016"/>
-            </w:tabs>
-            <w:rPr>
-              <w:rFonts w:eastAsiaTheme="minorEastAsia" w:cstheme="minorBidi"/>
-              <w:b w:val="0"/>
-              <w:bCs w:val="0"/>
-              <w:i w:val="0"/>
-              <w:iCs w:val="0"/>
-              <w:noProof/>
-              <w:lang w:eastAsia="en-GB"/>
-            </w:rPr>
-          </w:pPr>
-          <w:hyperlink w:anchor="_Toc133270088" w:history="1">
-            <w:r>
-              <w:rPr>
-                <w:rStyle w:val="Hyperlink"/>
-                <w:noProof/>
-                <w:lang w:val="en-US"/>
-              </w:rPr>
-              <w:t>6.</w:t>
-            </w:r>
-            <w:r>
-              <w:rPr>
-                <w:rFonts w:eastAsiaTheme="minorEastAsia" w:cstheme="minorBidi"/>
-                <w:b w:val="0"/>
-                <w:bCs w:val="0"/>
-                <w:i w:val="0"/>
-                <w:iCs w:val="0"/>
-                <w:noProof/>
-                <w:lang w:eastAsia="en-GB"/>
-              </w:rPr>
-              <w:tab/>
-            </w:r>
-            <w:r>
-              <w:rPr>
-                <w:rStyle w:val="Hyperlink"/>
-                <w:noProof/>
-                <w:lang w:val="en-US"/>
-              </w:rPr>
-              <w:t>Conclusion</w:t>
-            </w:r>
-            <w:r>
-              <w:rPr>
-                <w:noProof/>
-                <w:webHidden/>
-              </w:rPr>
-              <w:tab/>
-            </w:r>
-            <w:r>
-              <w:rPr>
-                <w:noProof/>
-                <w:webHidden/>
-              </w:rPr>
-              <w:fldChar w:fldCharType="begin"/>
-            </w:r>
-            <w:r>
-              <w:rPr>
-                <w:noProof/>
-                <w:webHidden/>
-              </w:rPr>
-              <w:instrText xml:space="preserve"> PAGEREF _Toc133270088 \h </w:instrText>
-            </w:r>
-            <w:r>
-              <w:rPr>
-                <w:noProof/>
-                <w:webHidden/>
-              </w:rPr>
-            </w:r>
-            <w:r>
-              <w:rPr>
-                <w:noProof/>
-                <w:webHidden/>
-              </w:rPr>
-              <w:fldChar w:fldCharType="separate"/>
-            </w:r>
-            <w:r>
-              <w:rPr>
-                <w:noProof/>
-                <w:webHidden/>
-              </w:rPr>
-              <w:t>7</w:t>
-            </w:r>
-            <w:r>
-              <w:rPr>
-                <w:noProof/>
-                <w:webHidden/>
-              </w:rPr>
-              <w:fldChar w:fldCharType="end"/>
-            </w:r>
-          </w:hyperlink>
-        </w:p>
-        <w:p>
-          <w:pPr>
-            <w:pStyle w:val="TOC2"/>
-            <w:tabs>
-              <w:tab w:val="right" w:leader="dot" w:pos="9016"/>
-            </w:tabs>
-            <w:rPr>
-              <w:rFonts w:eastAsiaTheme="minorEastAsia" w:cstheme="minorBidi"/>
-              <w:b w:val="0"/>
-              <w:bCs w:val="0"/>
-              <w:noProof/>
-              <w:sz w:val="24"/>
-              <w:szCs w:val="24"/>
-              <w:lang w:eastAsia="en-GB"/>
-            </w:rPr>
-          </w:pPr>
-          <w:hyperlink w:anchor="_Toc133270089" w:history="1">
-            <w:r>
-              <w:rPr>
-                <w:rStyle w:val="Hyperlink"/>
-                <w:noProof/>
-                <w:lang w:val="en-US"/>
-              </w:rPr>
-              <w:t>Recap of Features and Benefits</w:t>
-            </w:r>
-            <w:r>
-              <w:rPr>
-                <w:noProof/>
-                <w:webHidden/>
-              </w:rPr>
-              <w:tab/>
-            </w:r>
-            <w:r>
-              <w:rPr>
-                <w:noProof/>
-                <w:webHidden/>
-              </w:rPr>
-              <w:fldChar w:fldCharType="begin"/>
-            </w:r>
-            <w:r>
-              <w:rPr>
-                <w:noProof/>
-                <w:webHidden/>
-              </w:rPr>
-              <w:instrText xml:space="preserve"> PAGEREF _Toc133270089 \h </w:instrText>
-            </w:r>
-            <w:r>
-              <w:rPr>
-                <w:noProof/>
-                <w:webHidden/>
-              </w:rPr>
-            </w:r>
-            <w:r>
-              <w:rPr>
-                <w:noProof/>
-                <w:webHidden/>
-              </w:rPr>
-              <w:fldChar w:fldCharType="separate"/>
-            </w:r>
-            <w:r>
-              <w:rPr>
-                <w:noProof/>
-                <w:webHidden/>
-              </w:rPr>
-              <w:t>8</w:t>
-            </w:r>
-            <w:r>
-              <w:rPr>
-                <w:noProof/>
-                <w:webHidden/>
-              </w:rPr>
-              <w:fldChar w:fldCharType="end"/>
-            </w:r>
-          </w:hyperlink>
-        </w:p>
-        <w:p>
-          <w:pPr>
-            <w:pStyle w:val="TOC2"/>
-            <w:tabs>
-              <w:tab w:val="right" w:leader="dot" w:pos="9016"/>
-            </w:tabs>
-            <w:rPr>
-              <w:rFonts w:eastAsiaTheme="minorEastAsia" w:cstheme="minorBidi"/>
-              <w:b w:val="0"/>
-              <w:bCs w:val="0"/>
-              <w:noProof/>
-              <w:sz w:val="24"/>
-              <w:szCs w:val="24"/>
-              <w:lang w:eastAsia="en-GB"/>
-            </w:rPr>
-          </w:pPr>
-          <w:hyperlink w:anchor="_Toc133270090" w:history="1">
-            <w:r>
-              <w:rPr>
-                <w:rStyle w:val="Hyperlink"/>
-                <w:noProof/>
-                <w:lang w:val="en-US"/>
-              </w:rPr>
-              <w:t>Future Developments and Improvements</w:t>
-            </w:r>
-            <w:r>
-              <w:rPr>
-                <w:noProof/>
-                <w:webHidden/>
-              </w:rPr>
-              <w:tab/>
-            </w:r>
-            <w:r>
-              <w:rPr>
-                <w:noProof/>
-                <w:webHidden/>
-              </w:rPr>
-              <w:fldChar w:fldCharType="begin"/>
-            </w:r>
-            <w:r>
-              <w:rPr>
-                <w:noProof/>
-                <w:webHidden/>
-              </w:rPr>
-              <w:instrText xml:space="preserve"> PAGEREF _Toc133270090 \h </w:instrText>
-            </w:r>
-            <w:r>
-              <w:rPr>
-                <w:noProof/>
-                <w:webHidden/>
-              </w:rPr>
-            </w:r>
-            <w:r>
-              <w:rPr>
-                <w:noProof/>
-                <w:webHidden/>
-              </w:rPr>
-              <w:fldChar w:fldCharType="separate"/>
-            </w:r>
-            <w:r>
-              <w:rPr>
-                <w:noProof/>
-                <w:webHidden/>
-              </w:rPr>
-              <w:t>8</w:t>
             </w:r>
             <w:r>
               <w:rPr>
@@ -2706,7 +2460,34 @@
           <w:lang w:val="nl-NL"/>
         </w:rPr>
       </w:pPr>
-      <w:bookmarkStart w:id="0" w:name="_Toc133270073"/>
+    </w:p>
+    <w:p>
+      <w:pPr>
+        <w:rPr>
+          <w:lang w:val="nl-NL"/>
+        </w:rPr>
+      </w:pPr>
+    </w:p>
+    <w:p>
+      <w:pPr>
+        <w:rPr>
+          <w:lang w:val="nl-NL"/>
+        </w:rPr>
+      </w:pPr>
+    </w:p>
+    <w:p>
+      <w:pPr>
+        <w:rPr>
+          <w:lang w:val="nl-NL"/>
+        </w:rPr>
+      </w:pPr>
+    </w:p>
+    <w:p>
+      <w:pPr>
+        <w:rPr>
+          <w:lang w:val="nl-NL"/>
+        </w:rPr>
+      </w:pPr>
     </w:p>
     <w:p>
       <w:pPr>
@@ -2786,6 +2567,7 @@
           <w:lang w:val="nl-NL"/>
         </w:rPr>
       </w:pPr>
+      <w:bookmarkStart w:id="0" w:name="_Toc133306775"/>
       <w:r>
         <w:rPr>
           <w:b/>
@@ -3162,7 +2944,7 @@
                 <w:szCs w:val="28"/>
                 <w:lang w:val="en-US"/>
               </w:rPr>
-              <w:t xml:space="preserve"> chapters 2</w:t>
+              <w:t xml:space="preserve"> chapter 2</w:t>
             </w:r>
             <w:r>
               <w:rPr>
@@ -3170,7 +2952,15 @@
                 <w:szCs w:val="28"/>
                 <w:lang w:val="en-US"/>
               </w:rPr>
-              <w:t>,3 and updated version control</w:t>
+              <w:t xml:space="preserve"> </w:t>
+            </w:r>
+            <w:r>
+              <w:rPr>
+                <w:sz w:val="28"/>
+                <w:szCs w:val="28"/>
+                <w:lang w:val="en-US"/>
+              </w:rPr>
+              <w:t>and updated version control</w:t>
             </w:r>
           </w:p>
         </w:tc>
@@ -3212,6 +3002,14 @@
                 <w:lang w:val="en-US"/>
               </w:rPr>
             </w:pPr>
+            <w:r>
+              <w:rPr>
+                <w:sz w:val="28"/>
+                <w:szCs w:val="28"/>
+                <w:lang w:val="en-US"/>
+              </w:rPr>
+              <w:t>1.0.2</w:t>
+            </w:r>
           </w:p>
         </w:tc>
         <w:tc>
@@ -3227,6 +3025,14 @@
                 <w:lang w:val="en-US"/>
               </w:rPr>
             </w:pPr>
+            <w:r>
+              <w:rPr>
+                <w:sz w:val="28"/>
+                <w:szCs w:val="28"/>
+                <w:lang w:val="en-US"/>
+              </w:rPr>
+              <w:t>25.04.23</w:t>
+            </w:r>
           </w:p>
         </w:tc>
         <w:tc>
@@ -3242,6 +3048,14 @@
                 <w:lang w:val="en-US"/>
               </w:rPr>
             </w:pPr>
+            <w:r>
+              <w:rPr>
+                <w:sz w:val="28"/>
+                <w:szCs w:val="28"/>
+                <w:lang w:val="en-US"/>
+              </w:rPr>
+              <w:t xml:space="preserve">Updated document, removed chapter with UI </w:t>
+            </w:r>
           </w:p>
         </w:tc>
         <w:tc>
@@ -3257,6 +3071,14 @@
                 <w:lang w:val="en-US"/>
               </w:rPr>
             </w:pPr>
+            <w:r>
+              <w:rPr>
+                <w:sz w:val="28"/>
+                <w:szCs w:val="28"/>
+                <w:lang w:val="en-US"/>
+              </w:rPr>
+              <w:t>Polina Zueva</w:t>
+            </w:r>
           </w:p>
         </w:tc>
       </w:tr>
@@ -3438,38 +3260,10 @@
     </w:p>
     <w:p>
       <w:pPr>
-        <w:rPr>
-          <w:lang w:val="en-US"/>
-        </w:rPr>
-      </w:pPr>
-    </w:p>
-    <w:p>
-      <w:pPr>
-        <w:rPr>
-          <w:lang w:val="en-US"/>
-        </w:rPr>
-      </w:pPr>
-    </w:p>
-    <w:p>
-      <w:pPr>
-        <w:rPr>
-          <w:lang w:val="en-US"/>
-        </w:rPr>
-      </w:pPr>
-    </w:p>
-    <w:p>
-      <w:pPr>
-        <w:rPr>
-          <w:lang w:val="en-US"/>
-        </w:rPr>
-      </w:pPr>
-    </w:p>
-    <w:p>
-      <w:pPr>
         <w:pStyle w:val="Heading1"/>
         <w:numPr>
           <w:ilvl w:val="0"/>
-          <w:numId w:val="5"/>
+          <w:numId w:val="9"/>
         </w:numPr>
         <w:rPr>
           <w:b/>
@@ -3479,7 +3273,18 @@
           <w:lang w:val="nl-NL"/>
         </w:rPr>
       </w:pPr>
-      <w:bookmarkStart w:id="1" w:name="_Toc133270074"/>
+      <w:r>
+        <w:rPr>
+          <w:b/>
+          <w:bCs/>
+          <w:sz w:val="44"/>
+          <w:szCs w:val="44"/>
+          <w:lang w:val="en-US"/>
+        </w:rPr>
+        <w:lastRenderedPageBreak/>
+        <w:t xml:space="preserve"> </w:t>
+      </w:r>
+      <w:bookmarkStart w:id="1" w:name="_Toc133306776"/>
       <w:proofErr w:type="spellStart"/>
       <w:r>
         <w:rPr>
@@ -3489,7 +3294,6 @@
           <w:szCs w:val="44"/>
           <w:lang w:val="nl-NL"/>
         </w:rPr>
-        <w:lastRenderedPageBreak/>
         <w:t>Introduction</w:t>
       </w:r>
       <w:bookmarkEnd w:id="1"/>
@@ -3893,7 +3697,7 @@
           <w:lang w:val="en-GB"/>
         </w:rPr>
       </w:pPr>
-      <w:bookmarkStart w:id="2" w:name="_Toc133270075"/>
+      <w:bookmarkStart w:id="2" w:name="_Toc133306777"/>
       <w:r>
         <w:rPr>
           <w:lang w:val="en-US"/>
@@ -3990,7 +3794,7 @@
           <w:lang w:val="en-US"/>
         </w:rPr>
       </w:pPr>
-      <w:bookmarkStart w:id="3" w:name="_Toc133270076"/>
+      <w:bookmarkStart w:id="3" w:name="_Toc133306778"/>
       <w:r>
         <w:rPr>
           <w:b/>
@@ -4238,17 +4042,7 @@
           <w:kern w:val="0"/>
           <w:lang w:val="en-GB"/>
         </w:rPr>
-        <w:t xml:space="preserve"> </w:t>
-      </w:r>
-      <w:r>
-        <w:rPr>
-          <w:rFonts w:cstheme="minorHAnsi"/>
-          <w:b/>
-          <w:bCs/>
-          <w:kern w:val="0"/>
-          <w:lang w:val="en-GB"/>
-        </w:rPr>
-        <w:t>Interaction map</w:t>
+        <w:t xml:space="preserve"> Interaction map</w:t>
       </w:r>
     </w:p>
     <w:p>
@@ -4314,7 +4108,7 @@
         <w:pStyle w:val="ListParagraph"/>
         <w:numPr>
           <w:ilvl w:val="0"/>
-          <w:numId w:val="5"/>
+          <w:numId w:val="9"/>
         </w:numPr>
         <w:tabs>
           <w:tab w:val="left" w:pos="560"/>
@@ -4453,7 +4247,7 @@
         <w:pStyle w:val="ListParagraph"/>
         <w:numPr>
           <w:ilvl w:val="0"/>
-          <w:numId w:val="5"/>
+          <w:numId w:val="9"/>
         </w:numPr>
         <w:tabs>
           <w:tab w:val="left" w:pos="560"/>
@@ -4475,6 +4269,8 @@
         <w:jc w:val="both"/>
         <w:rPr>
           <w:rFonts w:cstheme="minorHAnsi"/>
+          <w:b/>
+          <w:bCs/>
           <w:kern w:val="0"/>
           <w:lang w:val="en-GB"/>
         </w:rPr>
@@ -4490,6 +4286,8 @@
       <w:r>
         <w:rPr>
           <w:rFonts w:cstheme="minorHAnsi"/>
+          <w:b/>
+          <w:bCs/>
           <w:kern w:val="0"/>
           <w:lang w:val="en-GB"/>
         </w:rPr>
@@ -4568,7 +4366,7 @@
         <w:pStyle w:val="ListParagraph"/>
         <w:numPr>
           <w:ilvl w:val="0"/>
-          <w:numId w:val="5"/>
+          <w:numId w:val="9"/>
         </w:numPr>
         <w:tabs>
           <w:tab w:val="left" w:pos="560"/>
@@ -4590,6 +4388,8 @@
         <w:jc w:val="both"/>
         <w:rPr>
           <w:rFonts w:cstheme="minorHAnsi"/>
+          <w:b/>
+          <w:bCs/>
           <w:kern w:val="0"/>
           <w:lang w:val="en-GB"/>
         </w:rPr>
@@ -4597,6 +4397,8 @@
       <w:r>
         <w:rPr>
           <w:rFonts w:cstheme="minorHAnsi"/>
+          <w:b/>
+          <w:bCs/>
           <w:kern w:val="0"/>
           <w:lang w:val="en-GB"/>
         </w:rPr>
@@ -4669,7 +4471,7 @@
           <w:lang w:val="en-US"/>
         </w:rPr>
       </w:pPr>
-      <w:bookmarkStart w:id="4" w:name="_Toc133270077"/>
+      <w:bookmarkStart w:id="4" w:name="_Toc133306779"/>
       <w:r>
         <w:rPr>
           <w:b/>
@@ -4860,12 +4662,24 @@
     </w:p>
     <w:p>
       <w:pPr>
-        <w:rPr>
-          <w:b/>
-          <w:bCs/>
-          <w:color w:val="1F4E79" w:themeColor="accent5" w:themeShade="80"/>
-          <w:sz w:val="40"/>
-          <w:szCs w:val="40"/>
+        <w:pStyle w:val="Heading2"/>
+        <w:rPr>
+          <w:b/>
+          <w:bCs/>
+          <w:sz w:val="28"/>
+          <w:szCs w:val="28"/>
+          <w:lang w:val="en-US"/>
+        </w:rPr>
+      </w:pPr>
+    </w:p>
+    <w:p>
+      <w:pPr>
+        <w:pStyle w:val="Heading2"/>
+        <w:rPr>
+          <w:b/>
+          <w:bCs/>
+          <w:sz w:val="28"/>
+          <w:szCs w:val="28"/>
           <w:lang w:val="en-US"/>
         </w:rPr>
       </w:pPr>
@@ -4897,7 +4711,7 @@
           <w:lang w:val="en-US"/>
         </w:rPr>
       </w:pPr>
-      <w:bookmarkStart w:id="5" w:name="_Toc133270078"/>
+      <w:bookmarkStart w:id="5" w:name="_Toc133306780"/>
       <w:r>
         <w:rPr>
           <w:b/>
@@ -4907,7 +4721,7 @@
           <w:lang w:val="en-US"/>
         </w:rPr>
         <w:lastRenderedPageBreak/>
-        <w:t>User Interface Design</w:t>
+        <w:t>Data Management – Class Diagram</w:t>
       </w:r>
       <w:bookmarkEnd w:id="5"/>
       <w:r>
@@ -4945,9 +4759,8 @@
           <w:szCs w:val="28"/>
           <w:lang w:val="en-US"/>
         </w:rPr>
-        <w:t xml:space="preserve">This chapter covers the process of planning and creating the user interface of the C# application. It includes a discussion of user interface design principles and best practices, and covers the creation and styling of UI elements such as buttons, menus, and </w:t>
-      </w:r>
-      <w:proofErr w:type="gramStart"/>
+        <w:t xml:space="preserve">This </w:t>
+      </w:r>
       <w:r>
         <w:rPr>
           <w:color w:val="7F7F7F" w:themeColor="text1" w:themeTint="80"/>
@@ -4955,20 +4768,46 @@
           <w:szCs w:val="28"/>
           <w:lang w:val="en-US"/>
         </w:rPr>
-        <w:t>forms</w:t>
-      </w:r>
-      <w:proofErr w:type="gramEnd"/>
-    </w:p>
-    <w:p>
-      <w:pPr>
-        <w:pStyle w:val="Heading2"/>
-        <w:rPr>
-          <w:b/>
-          <w:bCs/>
+        <w:t xml:space="preserve">chapter covers the process of designing and implementing the data model and schema for the C# </w:t>
+      </w:r>
+      <w:proofErr w:type="gramStart"/>
+      <w:r>
+        <w:rPr>
+          <w:color w:val="7F7F7F" w:themeColor="text1" w:themeTint="80"/>
           <w:sz w:val="28"/>
           <w:szCs w:val="28"/>
           <w:lang w:val="en-US"/>
         </w:rPr>
+        <w:t>application</w:t>
+      </w:r>
+      <w:proofErr w:type="gramEnd"/>
+    </w:p>
+    <w:p>
+      <w:pPr>
+        <w:rPr>
+          <w:lang w:val="en-US"/>
+        </w:rPr>
+      </w:pPr>
+    </w:p>
+    <w:p>
+      <w:pPr>
+        <w:rPr>
+          <w:lang w:val="en-US"/>
+        </w:rPr>
+      </w:pPr>
+    </w:p>
+    <w:p>
+      <w:pPr>
+        <w:rPr>
+          <w:lang w:val="en-US"/>
+        </w:rPr>
+      </w:pPr>
+    </w:p>
+    <w:p>
+      <w:pPr>
+        <w:rPr>
+          <w:lang w:val="en-US"/>
+        </w:rPr>
       </w:pPr>
     </w:p>
     <w:p>
@@ -4982,10 +4821,8 @@
           <w:lang w:val="en-US"/>
         </w:rPr>
       </w:pPr>
-    </w:p>
-    <w:p>
-      <w:pPr>
-        <w:pStyle w:val="Heading2"/>
+      <w:bookmarkStart w:id="6" w:name="_Toc133306781"/>
+      <w:r>
         <w:rPr>
           <w:b/>
           <w:bCs/>
@@ -4993,11 +4830,9 @@
           <w:szCs w:val="28"/>
           <w:lang w:val="en-US"/>
         </w:rPr>
-      </w:pPr>
-    </w:p>
-    <w:p>
-      <w:pPr>
-        <w:pStyle w:val="Heading2"/>
+        <w:t xml:space="preserve">Data Models and Class </w:t>
+      </w:r>
+      <w:r>
         <w:rPr>
           <w:b/>
           <w:bCs/>
@@ -5005,11 +4840,10 @@
           <w:szCs w:val="28"/>
           <w:lang w:val="en-US"/>
         </w:rPr>
-      </w:pPr>
-    </w:p>
-    <w:p>
-      <w:pPr>
-        <w:pStyle w:val="Heading2"/>
+        <w:t>diagram</w:t>
+      </w:r>
+      <w:bookmarkEnd w:id="6"/>
+      <w:r>
         <w:rPr>
           <w:b/>
           <w:bCs/>
@@ -5017,7 +4851,8 @@
           <w:szCs w:val="28"/>
           <w:lang w:val="en-US"/>
         </w:rPr>
-      </w:pPr>
+        <w:t xml:space="preserve"> </w:t>
+      </w:r>
     </w:p>
     <w:p>
       <w:pPr>
@@ -5030,8 +4865,10 @@
           <w:lang w:val="en-US"/>
         </w:rPr>
       </w:pPr>
-      <w:bookmarkStart w:id="6" w:name="_Toc133270079"/>
-      <w:r>
+    </w:p>
+    <w:p>
+      <w:pPr>
+        <w:pStyle w:val="Heading2"/>
         <w:rPr>
           <w:b/>
           <w:bCs/>
@@ -5039,10 +4876,11 @@
           <w:szCs w:val="28"/>
           <w:lang w:val="en-US"/>
         </w:rPr>
-        <w:t>Creating and Styling UI Elements</w:t>
-      </w:r>
-      <w:bookmarkEnd w:id="6"/>
-      <w:r>
+      </w:pPr>
+    </w:p>
+    <w:p>
+      <w:pPr>
+        <w:pStyle w:val="Heading2"/>
         <w:rPr>
           <w:b/>
           <w:bCs/>
@@ -5050,8 +4888,7 @@
           <w:szCs w:val="28"/>
           <w:lang w:val="en-US"/>
         </w:rPr>
-        <w:t xml:space="preserve"> </w:t>
-      </w:r>
+      </w:pPr>
     </w:p>
     <w:p>
       <w:pPr>
@@ -5100,7 +4937,7 @@
           <w:lang w:val="en-US"/>
         </w:rPr>
       </w:pPr>
-      <w:bookmarkStart w:id="7" w:name="_Toc133270080"/>
+      <w:bookmarkStart w:id="7" w:name="_Toc133306782"/>
       <w:r>
         <w:rPr>
           <w:b/>
@@ -5109,93 +4946,193 @@
           <w:szCs w:val="28"/>
           <w:lang w:val="en-US"/>
         </w:rPr>
-        <w:t>Handling User Interaction</w:t>
+        <w:t>Database Connectivity</w:t>
       </w:r>
       <w:bookmarkEnd w:id="7"/>
-    </w:p>
-    <w:p>
-      <w:pPr>
-        <w:rPr>
-          <w:lang w:val="en-US"/>
-        </w:rPr>
-      </w:pPr>
-    </w:p>
-    <w:p>
-      <w:pPr>
-        <w:rPr>
-          <w:lang w:val="en-US"/>
-        </w:rPr>
-      </w:pPr>
-    </w:p>
-    <w:p>
-      <w:pPr>
-        <w:rPr>
-          <w:lang w:val="en-US"/>
-        </w:rPr>
-      </w:pPr>
-    </w:p>
-    <w:p>
-      <w:pPr>
-        <w:rPr>
-          <w:lang w:val="en-US"/>
-        </w:rPr>
-      </w:pPr>
-    </w:p>
-    <w:p>
-      <w:pPr>
-        <w:rPr>
-          <w:lang w:val="en-US"/>
-        </w:rPr>
-      </w:pPr>
-    </w:p>
-    <w:p>
-      <w:pPr>
-        <w:rPr>
-          <w:lang w:val="en-US"/>
-        </w:rPr>
-      </w:pPr>
-    </w:p>
-    <w:p>
-      <w:pPr>
-        <w:rPr>
-          <w:lang w:val="en-US"/>
-        </w:rPr>
-      </w:pPr>
-    </w:p>
-    <w:p>
-      <w:pPr>
-        <w:rPr>
-          <w:lang w:val="en-US"/>
-        </w:rPr>
-      </w:pPr>
-    </w:p>
-    <w:p>
-      <w:pPr>
-        <w:rPr>
-          <w:lang w:val="en-US"/>
-        </w:rPr>
-      </w:pPr>
-    </w:p>
-    <w:p>
-      <w:pPr>
-        <w:rPr>
-          <w:lang w:val="en-US"/>
-        </w:rPr>
-      </w:pPr>
-    </w:p>
-    <w:p>
-      <w:pPr>
-        <w:rPr>
-          <w:lang w:val="en-US"/>
-        </w:rPr>
-      </w:pPr>
-    </w:p>
-    <w:p>
-      <w:pPr>
-        <w:rPr>
-          <w:lang w:val="en-US"/>
-        </w:rPr>
-      </w:pPr>
+      <w:r>
+        <w:rPr>
+          <w:b/>
+          <w:bCs/>
+          <w:sz w:val="28"/>
+          <w:szCs w:val="28"/>
+          <w:lang w:val="en-US"/>
+        </w:rPr>
+        <w:t xml:space="preserve"> </w:t>
+      </w:r>
+    </w:p>
+    <w:p>
+      <w:pPr>
+        <w:pStyle w:val="Heading2"/>
+        <w:rPr>
+          <w:b/>
+          <w:bCs/>
+          <w:sz w:val="28"/>
+          <w:szCs w:val="28"/>
+          <w:lang w:val="en-US"/>
+        </w:rPr>
+      </w:pPr>
+    </w:p>
+    <w:p>
+      <w:pPr>
+        <w:pStyle w:val="Heading2"/>
+        <w:rPr>
+          <w:b/>
+          <w:bCs/>
+          <w:sz w:val="28"/>
+          <w:szCs w:val="28"/>
+          <w:lang w:val="en-US"/>
+        </w:rPr>
+      </w:pPr>
+    </w:p>
+    <w:p>
+      <w:pPr>
+        <w:pStyle w:val="Heading2"/>
+        <w:rPr>
+          <w:b/>
+          <w:bCs/>
+          <w:sz w:val="28"/>
+          <w:szCs w:val="28"/>
+          <w:lang w:val="en-US"/>
+        </w:rPr>
+      </w:pPr>
+    </w:p>
+    <w:p>
+      <w:pPr>
+        <w:pStyle w:val="Heading2"/>
+        <w:rPr>
+          <w:b/>
+          <w:bCs/>
+          <w:sz w:val="28"/>
+          <w:szCs w:val="28"/>
+          <w:lang w:val="en-US"/>
+        </w:rPr>
+      </w:pPr>
+    </w:p>
+    <w:p>
+      <w:pPr>
+        <w:pStyle w:val="Heading2"/>
+        <w:rPr>
+          <w:b/>
+          <w:bCs/>
+          <w:sz w:val="28"/>
+          <w:szCs w:val="28"/>
+          <w:lang w:val="en-US"/>
+        </w:rPr>
+      </w:pPr>
+    </w:p>
+    <w:p>
+      <w:pPr>
+        <w:pStyle w:val="Heading2"/>
+        <w:rPr>
+          <w:b/>
+          <w:bCs/>
+          <w:sz w:val="28"/>
+          <w:szCs w:val="28"/>
+          <w:lang w:val="en-US"/>
+        </w:rPr>
+      </w:pPr>
+    </w:p>
+    <w:p>
+      <w:pPr>
+        <w:pStyle w:val="Heading2"/>
+        <w:rPr>
+          <w:b/>
+          <w:bCs/>
+          <w:sz w:val="28"/>
+          <w:szCs w:val="28"/>
+          <w:lang w:val="en-US"/>
+        </w:rPr>
+      </w:pPr>
+    </w:p>
+    <w:p>
+      <w:pPr>
+        <w:pStyle w:val="Heading2"/>
+        <w:rPr>
+          <w:b/>
+          <w:bCs/>
+          <w:sz w:val="28"/>
+          <w:szCs w:val="28"/>
+          <w:lang w:val="en-US"/>
+        </w:rPr>
+      </w:pPr>
+    </w:p>
+    <w:p>
+      <w:pPr>
+        <w:pStyle w:val="Heading2"/>
+        <w:rPr>
+          <w:b/>
+          <w:bCs/>
+          <w:sz w:val="28"/>
+          <w:szCs w:val="28"/>
+          <w:lang w:val="en-US"/>
+        </w:rPr>
+      </w:pPr>
+    </w:p>
+    <w:p>
+      <w:pPr>
+        <w:pStyle w:val="Heading2"/>
+        <w:rPr>
+          <w:b/>
+          <w:bCs/>
+          <w:sz w:val="28"/>
+          <w:szCs w:val="28"/>
+          <w:lang w:val="en-US"/>
+        </w:rPr>
+      </w:pPr>
+    </w:p>
+    <w:p>
+      <w:pPr>
+        <w:pStyle w:val="Heading2"/>
+        <w:rPr>
+          <w:b/>
+          <w:bCs/>
+          <w:sz w:val="28"/>
+          <w:szCs w:val="28"/>
+          <w:lang w:val="en-US"/>
+        </w:rPr>
+      </w:pPr>
+    </w:p>
+    <w:p>
+      <w:pPr>
+        <w:pStyle w:val="Heading2"/>
+        <w:rPr>
+          <w:b/>
+          <w:bCs/>
+          <w:sz w:val="28"/>
+          <w:szCs w:val="28"/>
+          <w:lang w:val="en-US"/>
+        </w:rPr>
+      </w:pPr>
+      <w:bookmarkStart w:id="8" w:name="_Toc133306783"/>
+      <w:r>
+        <w:rPr>
+          <w:b/>
+          <w:bCs/>
+          <w:sz w:val="28"/>
+          <w:szCs w:val="28"/>
+          <w:lang w:val="en-US"/>
+        </w:rPr>
+        <w:t>Data Validation and Input Sanitization</w:t>
+      </w:r>
+      <w:bookmarkEnd w:id="8"/>
+    </w:p>
+    <w:p>
+      <w:pPr>
+        <w:pStyle w:val="Heading1"/>
+        <w:rPr>
+          <w:b/>
+          <w:bCs/>
+          <w:lang w:val="nl-NL"/>
+        </w:rPr>
+      </w:pPr>
+      <w:r>
+        <w:rPr>
+          <w:b/>
+          <w:bCs/>
+          <w:lang w:val="nl-NL"/>
+        </w:rPr>
+        <w:t xml:space="preserve"> </w:t>
+      </w:r>
     </w:p>
     <w:p>
       <w:pPr>
@@ -5205,7 +5142,7 @@
           <w:color w:val="1F4E79" w:themeColor="accent5" w:themeShade="80"/>
           <w:sz w:val="40"/>
           <w:szCs w:val="40"/>
-          <w:lang w:val="en-US"/>
+          <w:lang w:val="nl-NL"/>
         </w:rPr>
       </w:pPr>
     </w:p>
@@ -5217,7 +5154,7 @@
           <w:color w:val="1F4E79" w:themeColor="accent5" w:themeShade="80"/>
           <w:sz w:val="40"/>
           <w:szCs w:val="40"/>
-          <w:lang w:val="en-US"/>
+          <w:lang w:val="nl-NL"/>
         </w:rPr>
       </w:pPr>
     </w:p>
@@ -5229,7 +5166,7 @@
           <w:color w:val="1F4E79" w:themeColor="accent5" w:themeShade="80"/>
           <w:sz w:val="40"/>
           <w:szCs w:val="40"/>
-          <w:lang w:val="en-US"/>
+          <w:lang w:val="nl-NL"/>
         </w:rPr>
       </w:pPr>
     </w:p>
@@ -5241,55 +5178,7 @@
           <w:color w:val="1F4E79" w:themeColor="accent5" w:themeShade="80"/>
           <w:sz w:val="40"/>
           <w:szCs w:val="40"/>
-          <w:lang w:val="en-US"/>
-        </w:rPr>
-      </w:pPr>
-    </w:p>
-    <w:p>
-      <w:pPr>
-        <w:rPr>
-          <w:b/>
-          <w:bCs/>
-          <w:color w:val="1F4E79" w:themeColor="accent5" w:themeShade="80"/>
-          <w:sz w:val="40"/>
-          <w:szCs w:val="40"/>
-          <w:lang w:val="en-US"/>
-        </w:rPr>
-      </w:pPr>
-    </w:p>
-    <w:p>
-      <w:pPr>
-        <w:rPr>
-          <w:b/>
-          <w:bCs/>
-          <w:color w:val="1F4E79" w:themeColor="accent5" w:themeShade="80"/>
-          <w:sz w:val="40"/>
-          <w:szCs w:val="40"/>
-          <w:lang w:val="en-US"/>
-        </w:rPr>
-      </w:pPr>
-    </w:p>
-    <w:p>
-      <w:pPr>
-        <w:rPr>
-          <w:b/>
-          <w:bCs/>
-          <w:color w:val="1F4E79" w:themeColor="accent5" w:themeShade="80"/>
-          <w:sz w:val="40"/>
-          <w:szCs w:val="40"/>
-          <w:lang w:val="en-US"/>
-        </w:rPr>
-      </w:pPr>
-    </w:p>
-    <w:p>
-      <w:pPr>
-        <w:rPr>
-          <w:b/>
-          <w:bCs/>
-          <w:color w:val="1F4E79" w:themeColor="accent5" w:themeShade="80"/>
-          <w:sz w:val="40"/>
-          <w:szCs w:val="40"/>
-          <w:lang w:val="en-US"/>
+          <w:lang w:val="nl-NL"/>
         </w:rPr>
       </w:pPr>
     </w:p>
@@ -5308,7 +5197,7 @@
           <w:lang w:val="en-US"/>
         </w:rPr>
       </w:pPr>
-      <w:bookmarkStart w:id="8" w:name="_Toc133270081"/>
+      <w:bookmarkStart w:id="9" w:name="_Toc133306784"/>
       <w:r>
         <w:rPr>
           <w:b/>
@@ -5318,9 +5207,9 @@
           <w:lang w:val="en-US"/>
         </w:rPr>
         <w:lastRenderedPageBreak/>
-        <w:t>Data Management – Class Diagram</w:t>
-      </w:r>
-      <w:bookmarkEnd w:id="8"/>
+        <w:t>Application Logic</w:t>
+      </w:r>
+      <w:bookmarkEnd w:id="9"/>
       <w:r>
         <w:rPr>
           <w:b/>
@@ -5356,7 +5245,7 @@
           <w:szCs w:val="28"/>
           <w:lang w:val="en-US"/>
         </w:rPr>
-        <w:t xml:space="preserve">This </w:t>
+        <w:t>Th</w:t>
       </w:r>
       <w:r>
         <w:rPr>
@@ -5365,9 +5254,8 @@
           <w:szCs w:val="28"/>
           <w:lang w:val="en-US"/>
         </w:rPr>
-        <w:t xml:space="preserve">chapter covers the process of designing and implementing the data model and schema for the C# </w:t>
-      </w:r>
-      <w:proofErr w:type="gramStart"/>
+        <w:t xml:space="preserve">is </w:t>
+      </w:r>
       <w:r>
         <w:rPr>
           <w:color w:val="7F7F7F" w:themeColor="text1" w:themeTint="80"/>
@@ -5375,9 +5263,8 @@
           <w:szCs w:val="28"/>
           <w:lang w:val="en-US"/>
         </w:rPr>
-        <w:t>application</w:t>
-      </w:r>
-      <w:proofErr w:type="gramEnd"/>
+        <w:t>chapter covers the design and implementation of the business logic for the C# application.</w:t>
+      </w:r>
     </w:p>
     <w:p>
       <w:pPr>
@@ -5418,7 +5305,7 @@
           <w:lang w:val="en-US"/>
         </w:rPr>
       </w:pPr>
-      <w:bookmarkStart w:id="9" w:name="_Toc133270082"/>
+      <w:bookmarkStart w:id="10" w:name="_Toc133306785"/>
       <w:r>
         <w:rPr>
           <w:b/>
@@ -5427,8 +5314,9 @@
           <w:szCs w:val="28"/>
           <w:lang w:val="en-US"/>
         </w:rPr>
-        <w:t xml:space="preserve">Data Models and Class </w:t>
-      </w:r>
+        <w:t>Implementing Algorithms and Rules</w:t>
+      </w:r>
+      <w:bookmarkEnd w:id="10"/>
       <w:r>
         <w:rPr>
           <w:b/>
@@ -5437,10 +5325,12 @@
           <w:szCs w:val="28"/>
           <w:lang w:val="en-US"/>
         </w:rPr>
-        <w:t>diagram</w:t>
-      </w:r>
-      <w:bookmarkEnd w:id="9"/>
-      <w:r>
+        <w:t xml:space="preserve"> </w:t>
+      </w:r>
+    </w:p>
+    <w:p>
+      <w:pPr>
+        <w:pStyle w:val="Heading2"/>
         <w:rPr>
           <w:b/>
           <w:bCs/>
@@ -5448,8 +5338,7 @@
           <w:szCs w:val="28"/>
           <w:lang w:val="en-US"/>
         </w:rPr>
-        <w:t xml:space="preserve"> </w:t>
-      </w:r>
+      </w:pPr>
     </w:p>
     <w:p>
       <w:pPr>
@@ -5498,10 +5387,8 @@
           <w:lang w:val="en-US"/>
         </w:rPr>
       </w:pPr>
-    </w:p>
-    <w:p>
-      <w:pPr>
-        <w:pStyle w:val="Heading2"/>
+      <w:bookmarkStart w:id="11" w:name="_Toc133306786"/>
+      <w:r>
         <w:rPr>
           <w:b/>
           <w:bCs/>
@@ -5509,227 +5396,177 @@
           <w:szCs w:val="28"/>
           <w:lang w:val="en-US"/>
         </w:rPr>
-      </w:pPr>
-    </w:p>
-    <w:p>
-      <w:pPr>
-        <w:pStyle w:val="Heading2"/>
-        <w:rPr>
-          <w:b/>
-          <w:bCs/>
-          <w:sz w:val="28"/>
-          <w:szCs w:val="28"/>
-          <w:lang w:val="en-US"/>
-        </w:rPr>
-      </w:pPr>
-    </w:p>
-    <w:p>
-      <w:pPr>
-        <w:pStyle w:val="Heading2"/>
-        <w:rPr>
-          <w:b/>
-          <w:bCs/>
-          <w:sz w:val="28"/>
-          <w:szCs w:val="28"/>
-          <w:lang w:val="en-US"/>
-        </w:rPr>
-      </w:pPr>
-      <w:bookmarkStart w:id="10" w:name="_Toc133270083"/>
-      <w:r>
-        <w:rPr>
-          <w:b/>
-          <w:bCs/>
-          <w:sz w:val="28"/>
-          <w:szCs w:val="28"/>
-          <w:lang w:val="en-US"/>
-        </w:rPr>
-        <w:t>Database Connectivity</w:t>
-      </w:r>
-      <w:bookmarkEnd w:id="10"/>
-      <w:r>
-        <w:rPr>
-          <w:b/>
-          <w:bCs/>
-          <w:sz w:val="28"/>
-          <w:szCs w:val="28"/>
-          <w:lang w:val="en-US"/>
-        </w:rPr>
-        <w:t xml:space="preserve"> </w:t>
-      </w:r>
-    </w:p>
-    <w:p>
-      <w:pPr>
-        <w:pStyle w:val="Heading2"/>
-        <w:rPr>
-          <w:b/>
-          <w:bCs/>
-          <w:sz w:val="28"/>
-          <w:szCs w:val="28"/>
-          <w:lang w:val="en-US"/>
-        </w:rPr>
-      </w:pPr>
-    </w:p>
-    <w:p>
-      <w:pPr>
-        <w:pStyle w:val="Heading2"/>
-        <w:rPr>
-          <w:b/>
-          <w:bCs/>
-          <w:sz w:val="28"/>
-          <w:szCs w:val="28"/>
-          <w:lang w:val="en-US"/>
-        </w:rPr>
-      </w:pPr>
-    </w:p>
-    <w:p>
-      <w:pPr>
-        <w:pStyle w:val="Heading2"/>
-        <w:rPr>
-          <w:b/>
-          <w:bCs/>
-          <w:sz w:val="28"/>
-          <w:szCs w:val="28"/>
-          <w:lang w:val="en-US"/>
-        </w:rPr>
-      </w:pPr>
-    </w:p>
-    <w:p>
-      <w:pPr>
-        <w:pStyle w:val="Heading2"/>
-        <w:rPr>
-          <w:b/>
-          <w:bCs/>
-          <w:sz w:val="28"/>
-          <w:szCs w:val="28"/>
-          <w:lang w:val="en-US"/>
-        </w:rPr>
-      </w:pPr>
-    </w:p>
-    <w:p>
-      <w:pPr>
-        <w:pStyle w:val="Heading2"/>
-        <w:rPr>
-          <w:b/>
-          <w:bCs/>
-          <w:sz w:val="28"/>
-          <w:szCs w:val="28"/>
-          <w:lang w:val="en-US"/>
-        </w:rPr>
-      </w:pPr>
-    </w:p>
-    <w:p>
-      <w:pPr>
-        <w:pStyle w:val="Heading2"/>
-        <w:rPr>
-          <w:b/>
-          <w:bCs/>
-          <w:sz w:val="28"/>
-          <w:szCs w:val="28"/>
-          <w:lang w:val="en-US"/>
-        </w:rPr>
-      </w:pPr>
-    </w:p>
-    <w:p>
-      <w:pPr>
-        <w:pStyle w:val="Heading2"/>
-        <w:rPr>
-          <w:b/>
-          <w:bCs/>
-          <w:sz w:val="28"/>
-          <w:szCs w:val="28"/>
-          <w:lang w:val="en-US"/>
-        </w:rPr>
-      </w:pPr>
-    </w:p>
-    <w:p>
-      <w:pPr>
-        <w:pStyle w:val="Heading2"/>
-        <w:rPr>
-          <w:b/>
-          <w:bCs/>
-          <w:sz w:val="28"/>
-          <w:szCs w:val="28"/>
-          <w:lang w:val="en-US"/>
-        </w:rPr>
-      </w:pPr>
-    </w:p>
-    <w:p>
-      <w:pPr>
-        <w:pStyle w:val="Heading2"/>
-        <w:rPr>
-          <w:b/>
-          <w:bCs/>
-          <w:sz w:val="28"/>
-          <w:szCs w:val="28"/>
-          <w:lang w:val="en-US"/>
-        </w:rPr>
-      </w:pPr>
-    </w:p>
-    <w:p>
-      <w:pPr>
-        <w:pStyle w:val="Heading2"/>
-        <w:rPr>
-          <w:b/>
-          <w:bCs/>
-          <w:sz w:val="28"/>
-          <w:szCs w:val="28"/>
-          <w:lang w:val="en-US"/>
-        </w:rPr>
-      </w:pPr>
-    </w:p>
-    <w:p>
-      <w:pPr>
-        <w:pStyle w:val="Heading2"/>
-        <w:rPr>
-          <w:b/>
-          <w:bCs/>
-          <w:sz w:val="28"/>
-          <w:szCs w:val="28"/>
-          <w:lang w:val="en-US"/>
-        </w:rPr>
-      </w:pPr>
-    </w:p>
-    <w:p>
-      <w:pPr>
-        <w:pStyle w:val="Heading2"/>
-        <w:rPr>
-          <w:b/>
-          <w:bCs/>
-          <w:sz w:val="28"/>
-          <w:szCs w:val="28"/>
-          <w:lang w:val="en-US"/>
-        </w:rPr>
-      </w:pPr>
-      <w:bookmarkStart w:id="11" w:name="_Toc133270084"/>
-      <w:r>
-        <w:rPr>
-          <w:b/>
-          <w:bCs/>
-          <w:sz w:val="28"/>
-          <w:szCs w:val="28"/>
-          <w:lang w:val="en-US"/>
-        </w:rPr>
-        <w:t>Data Validation and Input Sanitization</w:t>
+        <w:t>Error Handling and Debugging</w:t>
       </w:r>
       <w:bookmarkEnd w:id="11"/>
     </w:p>
     <w:p>
       <w:pPr>
-        <w:pStyle w:val="Heading1"/>
-        <w:rPr>
-          <w:b/>
-          <w:bCs/>
-          <w:lang w:val="nl-NL"/>
-        </w:rPr>
-      </w:pPr>
-      <w:r>
-        <w:rPr>
-          <w:b/>
-          <w:bCs/>
-          <w:lang w:val="nl-NL"/>
-        </w:rPr>
-        <w:t xml:space="preserve"> </w:t>
-      </w:r>
+        <w:rPr>
+          <w:lang w:val="en-US"/>
+        </w:rPr>
+      </w:pPr>
+    </w:p>
+    <w:p>
+      <w:pPr>
+        <w:rPr>
+          <w:lang w:val="en-US"/>
+        </w:rPr>
+      </w:pPr>
+    </w:p>
+    <w:p>
+      <w:pPr>
+        <w:rPr>
+          <w:lang w:val="en-US"/>
+        </w:rPr>
+      </w:pPr>
+    </w:p>
+    <w:p>
+      <w:pPr>
+        <w:rPr>
+          <w:lang w:val="en-US"/>
+        </w:rPr>
+      </w:pPr>
+    </w:p>
+    <w:p>
+      <w:pPr>
+        <w:rPr>
+          <w:lang w:val="en-US"/>
+        </w:rPr>
+      </w:pPr>
+    </w:p>
+    <w:p>
+      <w:pPr>
+        <w:rPr>
+          <w:lang w:val="en-US"/>
+        </w:rPr>
+      </w:pPr>
+    </w:p>
+    <w:p>
+      <w:pPr>
+        <w:rPr>
+          <w:lang w:val="en-US"/>
+        </w:rPr>
+      </w:pPr>
+    </w:p>
+    <w:p>
+      <w:pPr>
+        <w:rPr>
+          <w:lang w:val="en-US"/>
+        </w:rPr>
+      </w:pPr>
+    </w:p>
+    <w:p>
+      <w:pPr>
+        <w:rPr>
+          <w:lang w:val="en-US"/>
+        </w:rPr>
+      </w:pPr>
+    </w:p>
+    <w:p>
+      <w:pPr>
+        <w:rPr>
+          <w:lang w:val="en-US"/>
+        </w:rPr>
+      </w:pPr>
+    </w:p>
+    <w:p>
+      <w:pPr>
+        <w:rPr>
+          <w:lang w:val="en-US"/>
+        </w:rPr>
+      </w:pPr>
+    </w:p>
+    <w:p>
+      <w:pPr>
+        <w:rPr>
+          <w:lang w:val="en-US"/>
+        </w:rPr>
+      </w:pPr>
+    </w:p>
+    <w:p>
+      <w:pPr>
+        <w:rPr>
+          <w:lang w:val="en-US"/>
+        </w:rPr>
+      </w:pPr>
+    </w:p>
+    <w:p>
+      <w:pPr>
+        <w:rPr>
+          <w:lang w:val="en-US"/>
+        </w:rPr>
+      </w:pPr>
+    </w:p>
+    <w:p>
+      <w:pPr>
+        <w:rPr>
+          <w:lang w:val="en-US"/>
+        </w:rPr>
+      </w:pPr>
+    </w:p>
+    <w:p>
+      <w:pPr>
+        <w:rPr>
+          <w:lang w:val="en-US"/>
+        </w:rPr>
+      </w:pPr>
+    </w:p>
+    <w:p>
+      <w:pPr>
+        <w:rPr>
+          <w:lang w:val="en-US"/>
+        </w:rPr>
+      </w:pPr>
+    </w:p>
+    <w:p>
+      <w:pPr>
+        <w:rPr>
+          <w:lang w:val="en-US"/>
+        </w:rPr>
+      </w:pPr>
+    </w:p>
+    <w:p>
+      <w:pPr>
+        <w:rPr>
+          <w:lang w:val="en-US"/>
+        </w:rPr>
+      </w:pPr>
+    </w:p>
+    <w:p>
+      <w:pPr>
+        <w:rPr>
+          <w:lang w:val="en-US"/>
+        </w:rPr>
+      </w:pPr>
+    </w:p>
+    <w:p>
+      <w:pPr>
+        <w:rPr>
+          <w:lang w:val="en-US"/>
+        </w:rPr>
+      </w:pPr>
+    </w:p>
+    <w:p>
+      <w:pPr>
+        <w:rPr>
+          <w:lang w:val="en-US"/>
+        </w:rPr>
+      </w:pPr>
+    </w:p>
+    <w:p>
+      <w:pPr>
+        <w:rPr>
+          <w:lang w:val="en-US"/>
+        </w:rPr>
+      </w:pPr>
+    </w:p>
+    <w:p>
+      <w:pPr>
+        <w:rPr>
+          <w:lang w:val="en-US"/>
+        </w:rPr>
+      </w:pPr>
     </w:p>
     <w:p>
       <w:pPr>
@@ -5739,43 +5576,7 @@
           <w:color w:val="1F4E79" w:themeColor="accent5" w:themeShade="80"/>
           <w:sz w:val="40"/>
           <w:szCs w:val="40"/>
-          <w:lang w:val="nl-NL"/>
-        </w:rPr>
-      </w:pPr>
-    </w:p>
-    <w:p>
-      <w:pPr>
-        <w:rPr>
-          <w:b/>
-          <w:bCs/>
-          <w:color w:val="1F4E79" w:themeColor="accent5" w:themeShade="80"/>
-          <w:sz w:val="40"/>
-          <w:szCs w:val="40"/>
-          <w:lang w:val="nl-NL"/>
-        </w:rPr>
-      </w:pPr>
-    </w:p>
-    <w:p>
-      <w:pPr>
-        <w:rPr>
-          <w:b/>
-          <w:bCs/>
-          <w:color w:val="1F4E79" w:themeColor="accent5" w:themeShade="80"/>
-          <w:sz w:val="40"/>
-          <w:szCs w:val="40"/>
-          <w:lang w:val="nl-NL"/>
-        </w:rPr>
-      </w:pPr>
-    </w:p>
-    <w:p>
-      <w:pPr>
-        <w:rPr>
-          <w:b/>
-          <w:bCs/>
-          <w:color w:val="1F4E79" w:themeColor="accent5" w:themeShade="80"/>
-          <w:sz w:val="40"/>
-          <w:szCs w:val="40"/>
-          <w:lang w:val="nl-NL"/>
+          <w:lang w:val="en-US"/>
         </w:rPr>
       </w:pPr>
     </w:p>
@@ -5794,7 +5595,7 @@
           <w:lang w:val="en-US"/>
         </w:rPr>
       </w:pPr>
-      <w:bookmarkStart w:id="12" w:name="_Toc133270085"/>
+      <w:bookmarkStart w:id="12" w:name="_Toc133306787"/>
       <w:r>
         <w:rPr>
           <w:b/>
@@ -5804,7 +5605,7 @@
           <w:lang w:val="en-US"/>
         </w:rPr>
         <w:lastRenderedPageBreak/>
-        <w:t>Application Logic</w:t>
+        <w:t>Conclusion</w:t>
       </w:r>
       <w:bookmarkEnd w:id="12"/>
       <w:r>
@@ -5842,8 +5643,9 @@
           <w:szCs w:val="28"/>
           <w:lang w:val="en-US"/>
         </w:rPr>
-        <w:t>Th</w:t>
-      </w:r>
+        <w:t xml:space="preserve">The conclusion chapter provides a summary of the key features and benefits of the C# </w:t>
+      </w:r>
+      <w:proofErr w:type="gramStart"/>
       <w:r>
         <w:rPr>
           <w:color w:val="7F7F7F" w:themeColor="text1" w:themeTint="80"/>
@@ -5851,49 +5653,44 @@
           <w:szCs w:val="28"/>
           <w:lang w:val="en-US"/>
         </w:rPr>
-        <w:t xml:space="preserve">is </w:t>
-      </w:r>
-      <w:r>
-        <w:rPr>
-          <w:color w:val="7F7F7F" w:themeColor="text1" w:themeTint="80"/>
+        <w:t>application</w:t>
+      </w:r>
+      <w:proofErr w:type="gramEnd"/>
+    </w:p>
+    <w:p>
+      <w:pPr>
+        <w:rPr>
+          <w:lang w:val="en-US"/>
+        </w:rPr>
+      </w:pPr>
+    </w:p>
+    <w:p>
+      <w:pPr>
+        <w:rPr>
+          <w:lang w:val="en-US"/>
+        </w:rPr>
+      </w:pPr>
+    </w:p>
+    <w:p>
+      <w:pPr>
+        <w:rPr>
+          <w:lang w:val="en-US"/>
+        </w:rPr>
+      </w:pPr>
+    </w:p>
+    <w:p>
+      <w:pPr>
+        <w:pStyle w:val="Heading2"/>
+        <w:rPr>
+          <w:b/>
+          <w:bCs/>
           <w:sz w:val="28"/>
           <w:szCs w:val="28"/>
           <w:lang w:val="en-US"/>
         </w:rPr>
-        <w:t>chapter covers the design and implementation of the business logic for the C# application.</w:t>
-      </w:r>
-    </w:p>
-    <w:p>
-      <w:pPr>
-        <w:rPr>
-          <w:lang w:val="en-US"/>
-        </w:rPr>
-      </w:pPr>
-    </w:p>
-    <w:p>
-      <w:pPr>
-        <w:rPr>
-          <w:lang w:val="en-US"/>
-        </w:rPr>
-      </w:pPr>
-    </w:p>
-    <w:p>
-      <w:pPr>
-        <w:rPr>
-          <w:lang w:val="en-US"/>
-        </w:rPr>
-      </w:pPr>
-    </w:p>
-    <w:p>
-      <w:pPr>
-        <w:rPr>
-          <w:lang w:val="en-US"/>
-        </w:rPr>
-      </w:pPr>
-    </w:p>
-    <w:p>
-      <w:pPr>
-        <w:pStyle w:val="Heading2"/>
+      </w:pPr>
+      <w:bookmarkStart w:id="13" w:name="_Toc133306788"/>
+      <w:r>
         <w:rPr>
           <w:b/>
           <w:bCs/>
@@ -5901,8 +5698,9 @@
           <w:szCs w:val="28"/>
           <w:lang w:val="en-US"/>
         </w:rPr>
-      </w:pPr>
-      <w:bookmarkStart w:id="13" w:name="_Toc133270086"/>
+        <w:t>Recap of Features and Benefits</w:t>
+      </w:r>
+      <w:bookmarkEnd w:id="13"/>
       <w:r>
         <w:rPr>
           <w:b/>
@@ -5911,10 +5709,12 @@
           <w:szCs w:val="28"/>
           <w:lang w:val="en-US"/>
         </w:rPr>
-        <w:t>Implementing Algorithms and Rules</w:t>
-      </w:r>
-      <w:bookmarkEnd w:id="13"/>
-      <w:r>
+        <w:t xml:space="preserve"> </w:t>
+      </w:r>
+    </w:p>
+    <w:p>
+      <w:pPr>
+        <w:pStyle w:val="Heading2"/>
         <w:rPr>
           <w:b/>
           <w:bCs/>
@@ -5922,8 +5722,7 @@
           <w:szCs w:val="28"/>
           <w:lang w:val="en-US"/>
         </w:rPr>
-        <w:t xml:space="preserve"> </w:t>
-      </w:r>
+      </w:pPr>
     </w:p>
     <w:p>
       <w:pPr>
@@ -5984,8 +5783,10 @@
           <w:lang w:val="en-US"/>
         </w:rPr>
       </w:pPr>
-      <w:bookmarkStart w:id="14" w:name="_Toc133270087"/>
-      <w:r>
+    </w:p>
+    <w:p>
+      <w:pPr>
+        <w:pStyle w:val="Heading2"/>
         <w:rPr>
           <w:b/>
           <w:bCs/>
@@ -5993,291 +5794,45 @@
           <w:szCs w:val="28"/>
           <w:lang w:val="en-US"/>
         </w:rPr>
-        <w:t>Error Handling and Debugging</w:t>
-      </w:r>
-      <w:bookmarkEnd w:id="14"/>
-    </w:p>
-    <w:p>
-      <w:pPr>
-        <w:rPr>
-          <w:lang w:val="en-US"/>
-        </w:rPr>
-      </w:pPr>
-    </w:p>
-    <w:p>
-      <w:pPr>
-        <w:rPr>
-          <w:lang w:val="en-US"/>
-        </w:rPr>
-      </w:pPr>
-    </w:p>
-    <w:p>
-      <w:pPr>
-        <w:rPr>
-          <w:lang w:val="en-US"/>
-        </w:rPr>
-      </w:pPr>
-    </w:p>
-    <w:p>
-      <w:pPr>
-        <w:rPr>
-          <w:lang w:val="en-US"/>
-        </w:rPr>
-      </w:pPr>
-    </w:p>
-    <w:p>
-      <w:pPr>
-        <w:rPr>
-          <w:lang w:val="en-US"/>
-        </w:rPr>
-      </w:pPr>
-    </w:p>
-    <w:p>
-      <w:pPr>
-        <w:rPr>
-          <w:lang w:val="en-US"/>
-        </w:rPr>
-      </w:pPr>
-    </w:p>
-    <w:p>
-      <w:pPr>
-        <w:rPr>
-          <w:lang w:val="en-US"/>
-        </w:rPr>
-      </w:pPr>
-    </w:p>
-    <w:p>
-      <w:pPr>
-        <w:rPr>
-          <w:lang w:val="en-US"/>
-        </w:rPr>
-      </w:pPr>
-    </w:p>
-    <w:p>
-      <w:pPr>
-        <w:rPr>
-          <w:lang w:val="en-US"/>
-        </w:rPr>
-      </w:pPr>
-    </w:p>
-    <w:p>
-      <w:pPr>
-        <w:rPr>
-          <w:lang w:val="en-US"/>
-        </w:rPr>
-      </w:pPr>
-    </w:p>
-    <w:p>
-      <w:pPr>
-        <w:rPr>
-          <w:lang w:val="en-US"/>
-        </w:rPr>
-      </w:pPr>
-    </w:p>
-    <w:p>
-      <w:pPr>
-        <w:rPr>
-          <w:lang w:val="en-US"/>
-        </w:rPr>
-      </w:pPr>
-    </w:p>
-    <w:p>
-      <w:pPr>
-        <w:rPr>
-          <w:lang w:val="en-US"/>
-        </w:rPr>
-      </w:pPr>
-    </w:p>
-    <w:p>
-      <w:pPr>
-        <w:rPr>
-          <w:lang w:val="en-US"/>
-        </w:rPr>
-      </w:pPr>
-    </w:p>
-    <w:p>
-      <w:pPr>
-        <w:rPr>
-          <w:lang w:val="en-US"/>
-        </w:rPr>
-      </w:pPr>
-    </w:p>
-    <w:p>
-      <w:pPr>
-        <w:rPr>
-          <w:lang w:val="en-US"/>
-        </w:rPr>
-      </w:pPr>
-    </w:p>
-    <w:p>
-      <w:pPr>
-        <w:rPr>
-          <w:lang w:val="en-US"/>
-        </w:rPr>
-      </w:pPr>
-    </w:p>
-    <w:p>
-      <w:pPr>
-        <w:rPr>
-          <w:lang w:val="en-US"/>
-        </w:rPr>
-      </w:pPr>
-    </w:p>
-    <w:p>
-      <w:pPr>
-        <w:rPr>
-          <w:lang w:val="en-US"/>
-        </w:rPr>
-      </w:pPr>
-    </w:p>
-    <w:p>
-      <w:pPr>
-        <w:rPr>
-          <w:lang w:val="en-US"/>
-        </w:rPr>
-      </w:pPr>
-    </w:p>
-    <w:p>
-      <w:pPr>
-        <w:rPr>
-          <w:lang w:val="en-US"/>
-        </w:rPr>
-      </w:pPr>
-    </w:p>
-    <w:p>
-      <w:pPr>
-        <w:rPr>
-          <w:lang w:val="en-US"/>
-        </w:rPr>
-      </w:pPr>
-    </w:p>
-    <w:p>
-      <w:pPr>
-        <w:rPr>
-          <w:lang w:val="en-US"/>
-        </w:rPr>
-      </w:pPr>
-    </w:p>
-    <w:p>
-      <w:pPr>
-        <w:rPr>
-          <w:lang w:val="en-US"/>
-        </w:rPr>
-      </w:pPr>
-    </w:p>
-    <w:p>
-      <w:pPr>
-        <w:rPr>
-          <w:b/>
-          <w:bCs/>
-          <w:color w:val="1F4E79" w:themeColor="accent5" w:themeShade="80"/>
-          <w:sz w:val="40"/>
-          <w:szCs w:val="40"/>
-          <w:lang w:val="en-US"/>
-        </w:rPr>
-      </w:pPr>
-    </w:p>
-    <w:p>
-      <w:pPr>
-        <w:pStyle w:val="Heading1"/>
-        <w:numPr>
-          <w:ilvl w:val="0"/>
-          <w:numId w:val="7"/>
-        </w:numPr>
-        <w:rPr>
-          <w:b/>
-          <w:bCs/>
-          <w:sz w:val="44"/>
-          <w:szCs w:val="44"/>
-          <w:lang w:val="en-US"/>
-        </w:rPr>
-      </w:pPr>
-      <w:bookmarkStart w:id="15" w:name="_Toc133270088"/>
-      <w:r>
-        <w:rPr>
-          <w:b/>
-          <w:bCs/>
-          <w:sz w:val="44"/>
-          <w:szCs w:val="44"/>
-          <w:lang w:val="en-US"/>
-        </w:rPr>
-        <w:lastRenderedPageBreak/>
-        <w:t>Conclusion</w:t>
-      </w:r>
-      <w:bookmarkEnd w:id="15"/>
-      <w:r>
-        <w:rPr>
-          <w:b/>
-          <w:bCs/>
-          <w:sz w:val="44"/>
-          <w:szCs w:val="44"/>
-          <w:lang w:val="en-US"/>
-        </w:rPr>
-        <w:t xml:space="preserve"> </w:t>
-      </w:r>
-    </w:p>
-    <w:p>
-      <w:pPr>
-        <w:rPr>
-          <w:lang w:val="en-US"/>
-        </w:rPr>
-      </w:pPr>
-    </w:p>
-    <w:p>
-      <w:pPr>
-        <w:jc w:val="both"/>
-        <w:rPr>
-          <w:color w:val="7F7F7F" w:themeColor="text1" w:themeTint="80"/>
+      </w:pPr>
+    </w:p>
+    <w:p>
+      <w:pPr>
+        <w:pStyle w:val="Heading2"/>
+        <w:rPr>
+          <w:b/>
+          <w:bCs/>
           <w:sz w:val="28"/>
           <w:szCs w:val="28"/>
           <w:lang w:val="en-US"/>
         </w:rPr>
       </w:pPr>
-      <w:r>
-        <w:rPr>
-          <w:color w:val="7F7F7F" w:themeColor="text1" w:themeTint="80"/>
+    </w:p>
+    <w:p>
+      <w:pPr>
+        <w:pStyle w:val="Heading2"/>
+        <w:rPr>
+          <w:b/>
+          <w:bCs/>
           <w:sz w:val="28"/>
           <w:szCs w:val="28"/>
           <w:lang w:val="en-US"/>
         </w:rPr>
-        <w:t xml:space="preserve">The conclusion chapter provides a summary of the key features and benefits of the C# </w:t>
-      </w:r>
-      <w:proofErr w:type="gramStart"/>
-      <w:r>
-        <w:rPr>
-          <w:color w:val="7F7F7F" w:themeColor="text1" w:themeTint="80"/>
+      </w:pPr>
+    </w:p>
+    <w:p>
+      <w:pPr>
+        <w:pStyle w:val="Heading2"/>
+        <w:rPr>
+          <w:b/>
+          <w:bCs/>
           <w:sz w:val="28"/>
           <w:szCs w:val="28"/>
           <w:lang w:val="en-US"/>
         </w:rPr>
-        <w:t>application</w:t>
-      </w:r>
-      <w:proofErr w:type="gramEnd"/>
-    </w:p>
-    <w:p>
-      <w:pPr>
-        <w:rPr>
-          <w:lang w:val="en-US"/>
-        </w:rPr>
-      </w:pPr>
-    </w:p>
-    <w:p>
-      <w:pPr>
-        <w:rPr>
-          <w:lang w:val="en-US"/>
-        </w:rPr>
-      </w:pPr>
-    </w:p>
-    <w:p>
-      <w:pPr>
-        <w:rPr>
-          <w:lang w:val="en-US"/>
-        </w:rPr>
-      </w:pPr>
-    </w:p>
-    <w:p>
-      <w:pPr>
-        <w:pStyle w:val="Heading2"/>
+      </w:pPr>
+      <w:bookmarkStart w:id="14" w:name="_Toc133306789"/>
+      <w:r>
         <w:rPr>
           <w:b/>
           <w:bCs/>
@@ -6285,161 +5840,9 @@
           <w:szCs w:val="28"/>
           <w:lang w:val="en-US"/>
         </w:rPr>
-      </w:pPr>
-      <w:bookmarkStart w:id="16" w:name="_Toc133270089"/>
-      <w:r>
-        <w:rPr>
-          <w:b/>
-          <w:bCs/>
-          <w:sz w:val="28"/>
-          <w:szCs w:val="28"/>
-          <w:lang w:val="en-US"/>
-        </w:rPr>
-        <w:t>Recap of Features and Benefits</w:t>
-      </w:r>
-      <w:bookmarkEnd w:id="16"/>
-      <w:r>
-        <w:rPr>
-          <w:b/>
-          <w:bCs/>
-          <w:sz w:val="28"/>
-          <w:szCs w:val="28"/>
-          <w:lang w:val="en-US"/>
-        </w:rPr>
-        <w:t xml:space="preserve"> </w:t>
-      </w:r>
-    </w:p>
-    <w:p>
-      <w:pPr>
-        <w:pStyle w:val="Heading2"/>
-        <w:rPr>
-          <w:b/>
-          <w:bCs/>
-          <w:sz w:val="28"/>
-          <w:szCs w:val="28"/>
-          <w:lang w:val="en-US"/>
-        </w:rPr>
-      </w:pPr>
-    </w:p>
-    <w:p>
-      <w:pPr>
-        <w:pStyle w:val="Heading2"/>
-        <w:rPr>
-          <w:b/>
-          <w:bCs/>
-          <w:sz w:val="28"/>
-          <w:szCs w:val="28"/>
-          <w:lang w:val="en-US"/>
-        </w:rPr>
-      </w:pPr>
-    </w:p>
-    <w:p>
-      <w:pPr>
-        <w:pStyle w:val="Heading2"/>
-        <w:rPr>
-          <w:b/>
-          <w:bCs/>
-          <w:sz w:val="28"/>
-          <w:szCs w:val="28"/>
-          <w:lang w:val="en-US"/>
-        </w:rPr>
-      </w:pPr>
-    </w:p>
-    <w:p>
-      <w:pPr>
-        <w:pStyle w:val="Heading2"/>
-        <w:rPr>
-          <w:b/>
-          <w:bCs/>
-          <w:sz w:val="28"/>
-          <w:szCs w:val="28"/>
-          <w:lang w:val="en-US"/>
-        </w:rPr>
-      </w:pPr>
-    </w:p>
-    <w:p>
-      <w:pPr>
-        <w:pStyle w:val="Heading2"/>
-        <w:rPr>
-          <w:b/>
-          <w:bCs/>
-          <w:sz w:val="28"/>
-          <w:szCs w:val="28"/>
-          <w:lang w:val="en-US"/>
-        </w:rPr>
-      </w:pPr>
-    </w:p>
-    <w:p>
-      <w:pPr>
-        <w:pStyle w:val="Heading2"/>
-        <w:rPr>
-          <w:b/>
-          <w:bCs/>
-          <w:sz w:val="28"/>
-          <w:szCs w:val="28"/>
-          <w:lang w:val="en-US"/>
-        </w:rPr>
-      </w:pPr>
-    </w:p>
-    <w:p>
-      <w:pPr>
-        <w:pStyle w:val="Heading2"/>
-        <w:rPr>
-          <w:b/>
-          <w:bCs/>
-          <w:sz w:val="28"/>
-          <w:szCs w:val="28"/>
-          <w:lang w:val="en-US"/>
-        </w:rPr>
-      </w:pPr>
-    </w:p>
-    <w:p>
-      <w:pPr>
-        <w:pStyle w:val="Heading2"/>
-        <w:rPr>
-          <w:b/>
-          <w:bCs/>
-          <w:sz w:val="28"/>
-          <w:szCs w:val="28"/>
-          <w:lang w:val="en-US"/>
-        </w:rPr>
-      </w:pPr>
-    </w:p>
-    <w:p>
-      <w:pPr>
-        <w:pStyle w:val="Heading2"/>
-        <w:rPr>
-          <w:b/>
-          <w:bCs/>
-          <w:sz w:val="28"/>
-          <w:szCs w:val="28"/>
-          <w:lang w:val="en-US"/>
-        </w:rPr>
-      </w:pPr>
-    </w:p>
-    <w:p>
-      <w:pPr>
-        <w:pStyle w:val="Heading2"/>
-        <w:rPr>
-          <w:b/>
-          <w:bCs/>
-          <w:sz w:val="28"/>
-          <w:szCs w:val="28"/>
-          <w:lang w:val="en-US"/>
-        </w:rPr>
-      </w:pPr>
-      <w:bookmarkStart w:id="17" w:name="_Toc133270090"/>
-      <w:r>
-        <w:rPr>
-          <w:b/>
-          <w:bCs/>
-          <w:sz w:val="28"/>
-          <w:szCs w:val="28"/>
-          <w:lang w:val="en-US"/>
-        </w:rPr>
         <w:t>Future Developments and Improvements</w:t>
       </w:r>
-      <w:bookmarkEnd w:id="17"/>
+      <w:bookmarkEnd w:id="14"/>
     </w:p>
     <w:p>
       <w:pPr>

</xml_diff>

<commit_message>
add MoSCow method chapter
</commit_message>
<xml_diff>
--- a/Start document C#.docx
+++ b/Start document C#.docx
@@ -1216,7 +1216,7 @@
             </w:rPr>
             <w:fldChar w:fldCharType="separate"/>
           </w:r>
-          <w:hyperlink w:anchor="_Toc133306775" w:history="1">
+          <w:hyperlink w:anchor="_Toc133409205" w:history="1">
             <w:r>
               <w:rPr>
                 <w:rStyle w:val="Hyperlink"/>
@@ -1264,7 +1264,7 @@
                 <w:noProof/>
                 <w:webHidden/>
               </w:rPr>
-              <w:instrText xml:space="preserve"> PAGEREF _Toc133306775 \h </w:instrText>
+              <w:instrText xml:space="preserve"> PAGEREF _Toc133409205 \h </w:instrText>
             </w:r>
             <w:r>
               <w:rPr>
@@ -1284,7 +1284,7 @@
                 <w:noProof/>
                 <w:webHidden/>
               </w:rPr>
-              <w:t>1</w:t>
+              <w:t>2</w:t>
             </w:r>
             <w:r>
               <w:rPr>
@@ -1312,7 +1312,7 @@
               <w:lang w:eastAsia="en-GB"/>
             </w:rPr>
           </w:pPr>
-          <w:hyperlink w:anchor="_Toc133306776" w:history="1">
+          <w:hyperlink w:anchor="_Toc133409206" w:history="1">
             <w:r>
               <w:rPr>
                 <w:rStyle w:val="Hyperlink"/>
@@ -1360,7 +1360,7 @@
                 <w:noProof/>
                 <w:webHidden/>
               </w:rPr>
-              <w:instrText xml:space="preserve"> PAGEREF _Toc133306776 \h </w:instrText>
+              <w:instrText xml:space="preserve"> PAGEREF _Toc133409206 \h </w:instrText>
             </w:r>
             <w:r>
               <w:rPr>
@@ -1380,7 +1380,7 @@
                 <w:noProof/>
                 <w:webHidden/>
               </w:rPr>
-              <w:t>2</w:t>
+              <w:t>3</w:t>
             </w:r>
             <w:r>
               <w:rPr>
@@ -1407,7 +1407,7 @@
               <w:lang w:eastAsia="en-GB"/>
             </w:rPr>
           </w:pPr>
-          <w:hyperlink w:anchor="_Toc133306777" w:history="1">
+          <w:hyperlink w:anchor="_Toc133409207" w:history="1">
             <w:r>
               <w:rPr>
                 <w:rStyle w:val="Hyperlink"/>
@@ -1435,7 +1435,7 @@
                 <w:noProof/>
                 <w:webHidden/>
               </w:rPr>
-              <w:instrText xml:space="preserve"> PAGEREF _Toc133306777 \h </w:instrText>
+              <w:instrText xml:space="preserve"> PAGEREF _Toc133409207 \h </w:instrText>
             </w:r>
             <w:r>
               <w:rPr>
@@ -1482,7 +1482,7 @@
               <w:lang w:eastAsia="en-GB"/>
             </w:rPr>
           </w:pPr>
-          <w:hyperlink w:anchor="_Toc133306778" w:history="1">
+          <w:hyperlink w:anchor="_Toc133409208" w:history="1">
             <w:r>
               <w:rPr>
                 <w:rStyle w:val="Hyperlink"/>
@@ -1510,7 +1510,7 @@
                 <w:noProof/>
                 <w:webHidden/>
               </w:rPr>
-              <w:instrText xml:space="preserve"> PAGEREF _Toc133306778 \h </w:instrText>
+              <w:instrText xml:space="preserve"> PAGEREF _Toc133409208 \h </w:instrText>
             </w:r>
             <w:r>
               <w:rPr>
@@ -1557,7 +1557,7 @@
               <w:lang w:eastAsia="en-GB"/>
             </w:rPr>
           </w:pPr>
-          <w:hyperlink w:anchor="_Toc133306779" w:history="1">
+          <w:hyperlink w:anchor="_Toc133409209" w:history="1">
             <w:r>
               <w:rPr>
                 <w:rStyle w:val="Hyperlink"/>
@@ -1585,7 +1585,7 @@
                 <w:noProof/>
                 <w:webHidden/>
               </w:rPr>
-              <w:instrText xml:space="preserve"> PAGEREF _Toc133306779 \h </w:instrText>
+              <w:instrText xml:space="preserve"> PAGEREF _Toc133409209 \h </w:instrText>
             </w:r>
             <w:r>
               <w:rPr>
@@ -1633,7 +1633,7 @@
               <w:lang w:eastAsia="en-GB"/>
             </w:rPr>
           </w:pPr>
-          <w:hyperlink w:anchor="_Toc133306780" w:history="1">
+          <w:hyperlink w:anchor="_Toc133409210" w:history="1">
             <w:r>
               <w:rPr>
                 <w:rStyle w:val="Hyperlink"/>
@@ -1681,7 +1681,7 @@
                 <w:noProof/>
                 <w:webHidden/>
               </w:rPr>
-              <w:instrText xml:space="preserve"> PAGEREF _Toc133306780 \h </w:instrText>
+              <w:instrText xml:space="preserve"> PAGEREF _Toc133409210 \h </w:instrText>
             </w:r>
             <w:r>
               <w:rPr>
@@ -1701,7 +1701,7 @@
                 <w:noProof/>
                 <w:webHidden/>
               </w:rPr>
-              <w:t>4</w:t>
+              <w:t>5</w:t>
             </w:r>
             <w:r>
               <w:rPr>
@@ -1728,7 +1728,7 @@
               <w:lang w:eastAsia="en-GB"/>
             </w:rPr>
           </w:pPr>
-          <w:hyperlink w:anchor="_Toc133306781" w:history="1">
+          <w:hyperlink w:anchor="_Toc133409211" w:history="1">
             <w:r>
               <w:rPr>
                 <w:rStyle w:val="Hyperlink"/>
@@ -1756,7 +1756,7 @@
                 <w:noProof/>
                 <w:webHidden/>
               </w:rPr>
-              <w:instrText xml:space="preserve"> PAGEREF _Toc133306781 \h </w:instrText>
+              <w:instrText xml:space="preserve"> PAGEREF _Toc133409211 \h </w:instrText>
             </w:r>
             <w:r>
               <w:rPr>
@@ -1803,7 +1803,7 @@
               <w:lang w:eastAsia="en-GB"/>
             </w:rPr>
           </w:pPr>
-          <w:hyperlink w:anchor="_Toc133306782" w:history="1">
+          <w:hyperlink w:anchor="_Toc133409212" w:history="1">
             <w:r>
               <w:rPr>
                 <w:rStyle w:val="Hyperlink"/>
@@ -1831,7 +1831,7 @@
                 <w:noProof/>
                 <w:webHidden/>
               </w:rPr>
-              <w:instrText xml:space="preserve"> PAGEREF _Toc133306782 \h </w:instrText>
+              <w:instrText xml:space="preserve"> PAGEREF _Toc133409212 \h </w:instrText>
             </w:r>
             <w:r>
               <w:rPr>
@@ -1878,7 +1878,7 @@
               <w:lang w:eastAsia="en-GB"/>
             </w:rPr>
           </w:pPr>
-          <w:hyperlink w:anchor="_Toc133306783" w:history="1">
+          <w:hyperlink w:anchor="_Toc133409213" w:history="1">
             <w:r>
               <w:rPr>
                 <w:rStyle w:val="Hyperlink"/>
@@ -1906,7 +1906,7 @@
                 <w:noProof/>
                 <w:webHidden/>
               </w:rPr>
-              <w:instrText xml:space="preserve"> PAGEREF _Toc133306783 \h </w:instrText>
+              <w:instrText xml:space="preserve"> PAGEREF _Toc133409213 \h </w:instrText>
             </w:r>
             <w:r>
               <w:rPr>
@@ -1954,7 +1954,7 @@
               <w:lang w:eastAsia="en-GB"/>
             </w:rPr>
           </w:pPr>
-          <w:hyperlink w:anchor="_Toc133306784" w:history="1">
+          <w:hyperlink w:anchor="_Toc133409214" w:history="1">
             <w:r>
               <w:rPr>
                 <w:rStyle w:val="Hyperlink"/>
@@ -1981,7 +1981,7 @@
                 <w:noProof/>
                 <w:lang w:val="en-US"/>
               </w:rPr>
-              <w:t>Application Logic</w:t>
+              <w:t>MoSCoW method</w:t>
             </w:r>
             <w:r>
               <w:rPr>
@@ -2002,157 +2002,7 @@
                 <w:noProof/>
                 <w:webHidden/>
               </w:rPr>
-              <w:instrText xml:space="preserve"> PAGEREF _Toc133306784 \h </w:instrText>
-            </w:r>
-            <w:r>
-              <w:rPr>
-                <w:noProof/>
-                <w:webHidden/>
-              </w:rPr>
-            </w:r>
-            <w:r>
-              <w:rPr>
-                <w:noProof/>
-                <w:webHidden/>
-              </w:rPr>
-              <w:fldChar w:fldCharType="separate"/>
-            </w:r>
-            <w:r>
-              <w:rPr>
-                <w:noProof/>
-                <w:webHidden/>
-              </w:rPr>
-              <w:t>5</w:t>
-            </w:r>
-            <w:r>
-              <w:rPr>
-                <w:noProof/>
-                <w:webHidden/>
-              </w:rPr>
-              <w:fldChar w:fldCharType="end"/>
-            </w:r>
-          </w:hyperlink>
-        </w:p>
-        <w:p>
-          <w:pPr>
-            <w:pStyle w:val="TOC2"/>
-            <w:tabs>
-              <w:tab w:val="right" w:leader="dot" w:pos="9016"/>
-            </w:tabs>
-            <w:rPr>
-              <w:rFonts w:eastAsiaTheme="minorEastAsia" w:cstheme="minorBidi"/>
-              <w:b w:val="0"/>
-              <w:bCs w:val="0"/>
-              <w:noProof/>
-              <w:sz w:val="24"/>
-              <w:szCs w:val="24"/>
-              <w:lang w:eastAsia="en-GB"/>
-            </w:rPr>
-          </w:pPr>
-          <w:hyperlink w:anchor="_Toc133306785" w:history="1">
-            <w:r>
-              <w:rPr>
-                <w:rStyle w:val="Hyperlink"/>
-                <w:noProof/>
-                <w:lang w:val="en-US"/>
-              </w:rPr>
-              <w:t>Implementing Algorithms and Rules</w:t>
-            </w:r>
-            <w:r>
-              <w:rPr>
-                <w:noProof/>
-                <w:webHidden/>
-              </w:rPr>
-              <w:tab/>
-            </w:r>
-            <w:r>
-              <w:rPr>
-                <w:noProof/>
-                <w:webHidden/>
-              </w:rPr>
-              <w:fldChar w:fldCharType="begin"/>
-            </w:r>
-            <w:r>
-              <w:rPr>
-                <w:noProof/>
-                <w:webHidden/>
-              </w:rPr>
-              <w:instrText xml:space="preserve"> PAGEREF _Toc133306785 \h </w:instrText>
-            </w:r>
-            <w:r>
-              <w:rPr>
-                <w:noProof/>
-                <w:webHidden/>
-              </w:rPr>
-            </w:r>
-            <w:r>
-              <w:rPr>
-                <w:noProof/>
-                <w:webHidden/>
-              </w:rPr>
-              <w:fldChar w:fldCharType="separate"/>
-            </w:r>
-            <w:r>
-              <w:rPr>
-                <w:noProof/>
-                <w:webHidden/>
-              </w:rPr>
-              <w:t>6</w:t>
-            </w:r>
-            <w:r>
-              <w:rPr>
-                <w:noProof/>
-                <w:webHidden/>
-              </w:rPr>
-              <w:fldChar w:fldCharType="end"/>
-            </w:r>
-          </w:hyperlink>
-        </w:p>
-        <w:p>
-          <w:pPr>
-            <w:pStyle w:val="TOC2"/>
-            <w:tabs>
-              <w:tab w:val="right" w:leader="dot" w:pos="9016"/>
-            </w:tabs>
-            <w:rPr>
-              <w:rFonts w:eastAsiaTheme="minorEastAsia" w:cstheme="minorBidi"/>
-              <w:b w:val="0"/>
-              <w:bCs w:val="0"/>
-              <w:noProof/>
-              <w:sz w:val="24"/>
-              <w:szCs w:val="24"/>
-              <w:lang w:eastAsia="en-GB"/>
-            </w:rPr>
-          </w:pPr>
-          <w:hyperlink w:anchor="_Toc133306786" w:history="1">
-            <w:r>
-              <w:rPr>
-                <w:rStyle w:val="Hyperlink"/>
-                <w:noProof/>
-                <w:lang w:val="en-US"/>
-              </w:rPr>
-              <w:t>Error Handling and Debugging</w:t>
-            </w:r>
-            <w:r>
-              <w:rPr>
-                <w:noProof/>
-                <w:webHidden/>
-              </w:rPr>
-              <w:tab/>
-            </w:r>
-            <w:r>
-              <w:rPr>
-                <w:noProof/>
-                <w:webHidden/>
-              </w:rPr>
-              <w:fldChar w:fldCharType="begin"/>
-            </w:r>
-            <w:r>
-              <w:rPr>
-                <w:noProof/>
-                <w:webHidden/>
-              </w:rPr>
-              <w:instrText xml:space="preserve"> PAGEREF _Toc133306786 \h </w:instrText>
+              <w:instrText xml:space="preserve"> PAGEREF _Toc133409214 \h </w:instrText>
             </w:r>
             <w:r>
               <w:rPr>
@@ -2200,7 +2050,7 @@
               <w:lang w:eastAsia="en-GB"/>
             </w:rPr>
           </w:pPr>
-          <w:hyperlink w:anchor="_Toc133306787" w:history="1">
+          <w:hyperlink w:anchor="_Toc133409215" w:history="1">
             <w:r>
               <w:rPr>
                 <w:rStyle w:val="Hyperlink"/>
@@ -2227,7 +2077,7 @@
                 <w:noProof/>
                 <w:lang w:val="en-US"/>
               </w:rPr>
-              <w:t>Conclusion</w:t>
+              <w:t>Application Logic</w:t>
             </w:r>
             <w:r>
               <w:rPr>
@@ -2248,7 +2098,7 @@
                 <w:noProof/>
                 <w:webHidden/>
               </w:rPr>
-              <w:instrText xml:space="preserve"> PAGEREF _Toc133306787 \h </w:instrText>
+              <w:instrText xml:space="preserve"> PAGEREF _Toc133409215 \h </w:instrText>
             </w:r>
             <w:r>
               <w:rPr>
@@ -2268,7 +2118,7 @@
                 <w:noProof/>
                 <w:webHidden/>
               </w:rPr>
-              <w:t>6</w:t>
+              <w:t>7</w:t>
             </w:r>
             <w:r>
               <w:rPr>
@@ -2295,14 +2145,14 @@
               <w:lang w:eastAsia="en-GB"/>
             </w:rPr>
           </w:pPr>
-          <w:hyperlink w:anchor="_Toc133306788" w:history="1">
+          <w:hyperlink w:anchor="_Toc133409216" w:history="1">
             <w:r>
               <w:rPr>
                 <w:rStyle w:val="Hyperlink"/>
                 <w:noProof/>
                 <w:lang w:val="en-US"/>
               </w:rPr>
-              <w:t>Recap of Features and Benefits</w:t>
+              <w:t>Implementing Algorithms and Rules</w:t>
             </w:r>
             <w:r>
               <w:rPr>
@@ -2323,7 +2173,7 @@
                 <w:noProof/>
                 <w:webHidden/>
               </w:rPr>
-              <w:instrText xml:space="preserve"> PAGEREF _Toc133306788 \h </w:instrText>
+              <w:instrText xml:space="preserve"> PAGEREF _Toc133409216 \h </w:instrText>
             </w:r>
             <w:r>
               <w:rPr>
@@ -2370,13 +2220,259 @@
               <w:lang w:eastAsia="en-GB"/>
             </w:rPr>
           </w:pPr>
-          <w:hyperlink w:anchor="_Toc133306789" w:history="1">
+          <w:hyperlink w:anchor="_Toc133409217" w:history="1">
             <w:r>
               <w:rPr>
                 <w:rStyle w:val="Hyperlink"/>
                 <w:noProof/>
                 <w:lang w:val="en-US"/>
               </w:rPr>
+              <w:t>Error Handling and Debugging</w:t>
+            </w:r>
+            <w:r>
+              <w:rPr>
+                <w:noProof/>
+                <w:webHidden/>
+              </w:rPr>
+              <w:tab/>
+            </w:r>
+            <w:r>
+              <w:rPr>
+                <w:noProof/>
+                <w:webHidden/>
+              </w:rPr>
+              <w:fldChar w:fldCharType="begin"/>
+            </w:r>
+            <w:r>
+              <w:rPr>
+                <w:noProof/>
+                <w:webHidden/>
+              </w:rPr>
+              <w:instrText xml:space="preserve"> PAGEREF _Toc133409217 \h </w:instrText>
+            </w:r>
+            <w:r>
+              <w:rPr>
+                <w:noProof/>
+                <w:webHidden/>
+              </w:rPr>
+            </w:r>
+            <w:r>
+              <w:rPr>
+                <w:noProof/>
+                <w:webHidden/>
+              </w:rPr>
+              <w:fldChar w:fldCharType="separate"/>
+            </w:r>
+            <w:r>
+              <w:rPr>
+                <w:noProof/>
+                <w:webHidden/>
+              </w:rPr>
+              <w:t>7</w:t>
+            </w:r>
+            <w:r>
+              <w:rPr>
+                <w:noProof/>
+                <w:webHidden/>
+              </w:rPr>
+              <w:fldChar w:fldCharType="end"/>
+            </w:r>
+          </w:hyperlink>
+        </w:p>
+        <w:p>
+          <w:pPr>
+            <w:pStyle w:val="TOC1"/>
+            <w:tabs>
+              <w:tab w:val="left" w:pos="480"/>
+              <w:tab w:val="right" w:leader="dot" w:pos="9016"/>
+            </w:tabs>
+            <w:rPr>
+              <w:rFonts w:eastAsiaTheme="minorEastAsia" w:cstheme="minorBidi"/>
+              <w:b w:val="0"/>
+              <w:bCs w:val="0"/>
+              <w:i w:val="0"/>
+              <w:iCs w:val="0"/>
+              <w:noProof/>
+              <w:lang w:eastAsia="en-GB"/>
+            </w:rPr>
+          </w:pPr>
+          <w:hyperlink w:anchor="_Toc133409218" w:history="1">
+            <w:r>
+              <w:rPr>
+                <w:rStyle w:val="Hyperlink"/>
+                <w:noProof/>
+                <w:lang w:val="en-US"/>
+              </w:rPr>
+              <w:t>6.</w:t>
+            </w:r>
+            <w:r>
+              <w:rPr>
+                <w:rFonts w:eastAsiaTheme="minorEastAsia" w:cstheme="minorBidi"/>
+                <w:b w:val="0"/>
+                <w:bCs w:val="0"/>
+                <w:i w:val="0"/>
+                <w:iCs w:val="0"/>
+                <w:noProof/>
+                <w:lang w:eastAsia="en-GB"/>
+              </w:rPr>
+              <w:tab/>
+            </w:r>
+            <w:r>
+              <w:rPr>
+                <w:rStyle w:val="Hyperlink"/>
+                <w:noProof/>
+                <w:lang w:val="en-US"/>
+              </w:rPr>
+              <w:t>Conclusion</w:t>
+            </w:r>
+            <w:r>
+              <w:rPr>
+                <w:noProof/>
+                <w:webHidden/>
+              </w:rPr>
+              <w:tab/>
+            </w:r>
+            <w:r>
+              <w:rPr>
+                <w:noProof/>
+                <w:webHidden/>
+              </w:rPr>
+              <w:fldChar w:fldCharType="begin"/>
+            </w:r>
+            <w:r>
+              <w:rPr>
+                <w:noProof/>
+                <w:webHidden/>
+              </w:rPr>
+              <w:instrText xml:space="preserve"> PAGEREF _Toc133409218 \h </w:instrText>
+            </w:r>
+            <w:r>
+              <w:rPr>
+                <w:noProof/>
+                <w:webHidden/>
+              </w:rPr>
+            </w:r>
+            <w:r>
+              <w:rPr>
+                <w:noProof/>
+                <w:webHidden/>
+              </w:rPr>
+              <w:fldChar w:fldCharType="separate"/>
+            </w:r>
+            <w:r>
+              <w:rPr>
+                <w:noProof/>
+                <w:webHidden/>
+              </w:rPr>
+              <w:t>8</w:t>
+            </w:r>
+            <w:r>
+              <w:rPr>
+                <w:noProof/>
+                <w:webHidden/>
+              </w:rPr>
+              <w:fldChar w:fldCharType="end"/>
+            </w:r>
+          </w:hyperlink>
+        </w:p>
+        <w:p>
+          <w:pPr>
+            <w:pStyle w:val="TOC2"/>
+            <w:tabs>
+              <w:tab w:val="right" w:leader="dot" w:pos="9016"/>
+            </w:tabs>
+            <w:rPr>
+              <w:rFonts w:eastAsiaTheme="minorEastAsia" w:cstheme="minorBidi"/>
+              <w:b w:val="0"/>
+              <w:bCs w:val="0"/>
+              <w:noProof/>
+              <w:sz w:val="24"/>
+              <w:szCs w:val="24"/>
+              <w:lang w:eastAsia="en-GB"/>
+            </w:rPr>
+          </w:pPr>
+          <w:hyperlink w:anchor="_Toc133409219" w:history="1">
+            <w:r>
+              <w:rPr>
+                <w:rStyle w:val="Hyperlink"/>
+                <w:noProof/>
+                <w:lang w:val="en-US"/>
+              </w:rPr>
+              <w:t>Recap of Features and Benefits</w:t>
+            </w:r>
+            <w:r>
+              <w:rPr>
+                <w:noProof/>
+                <w:webHidden/>
+              </w:rPr>
+              <w:tab/>
+            </w:r>
+            <w:r>
+              <w:rPr>
+                <w:noProof/>
+                <w:webHidden/>
+              </w:rPr>
+              <w:fldChar w:fldCharType="begin"/>
+            </w:r>
+            <w:r>
+              <w:rPr>
+                <w:noProof/>
+                <w:webHidden/>
+              </w:rPr>
+              <w:instrText xml:space="preserve"> PAGEREF _Toc133409219 \h </w:instrText>
+            </w:r>
+            <w:r>
+              <w:rPr>
+                <w:noProof/>
+                <w:webHidden/>
+              </w:rPr>
+            </w:r>
+            <w:r>
+              <w:rPr>
+                <w:noProof/>
+                <w:webHidden/>
+              </w:rPr>
+              <w:fldChar w:fldCharType="separate"/>
+            </w:r>
+            <w:r>
+              <w:rPr>
+                <w:noProof/>
+                <w:webHidden/>
+              </w:rPr>
+              <w:t>8</w:t>
+            </w:r>
+            <w:r>
+              <w:rPr>
+                <w:noProof/>
+                <w:webHidden/>
+              </w:rPr>
+              <w:fldChar w:fldCharType="end"/>
+            </w:r>
+          </w:hyperlink>
+        </w:p>
+        <w:p>
+          <w:pPr>
+            <w:pStyle w:val="TOC2"/>
+            <w:tabs>
+              <w:tab w:val="right" w:leader="dot" w:pos="9016"/>
+            </w:tabs>
+            <w:rPr>
+              <w:rFonts w:eastAsiaTheme="minorEastAsia" w:cstheme="minorBidi"/>
+              <w:b w:val="0"/>
+              <w:bCs w:val="0"/>
+              <w:noProof/>
+              <w:sz w:val="24"/>
+              <w:szCs w:val="24"/>
+              <w:lang w:eastAsia="en-GB"/>
+            </w:rPr>
+          </w:pPr>
+          <w:hyperlink w:anchor="_Toc133409220" w:history="1">
+            <w:r>
+              <w:rPr>
+                <w:rStyle w:val="Hyperlink"/>
+                <w:noProof/>
+                <w:lang w:val="en-US"/>
+              </w:rPr>
               <w:t>Future Developments and Improvements</w:t>
             </w:r>
             <w:r>
@@ -2398,7 +2494,7 @@
                 <w:noProof/>
                 <w:webHidden/>
               </w:rPr>
-              <w:instrText xml:space="preserve"> PAGEREF _Toc133306789 \h </w:instrText>
+              <w:instrText xml:space="preserve"> PAGEREF _Toc133409220 \h </w:instrText>
             </w:r>
             <w:r>
               <w:rPr>
@@ -2418,7 +2514,7 @@
                 <w:noProof/>
                 <w:webHidden/>
               </w:rPr>
-              <w:t>7</w:t>
+              <w:t>8</w:t>
             </w:r>
             <w:r>
               <w:rPr>
@@ -2567,7 +2663,7 @@
           <w:lang w:val="nl-NL"/>
         </w:rPr>
       </w:pPr>
-      <w:bookmarkStart w:id="0" w:name="_Toc133306775"/>
+      <w:bookmarkStart w:id="0" w:name="_Toc133409205"/>
       <w:r>
         <w:rPr>
           <w:b/>
@@ -3284,7 +3380,7 @@
         <w:lastRenderedPageBreak/>
         <w:t xml:space="preserve"> </w:t>
       </w:r>
-      <w:bookmarkStart w:id="1" w:name="_Toc133306776"/>
+      <w:bookmarkStart w:id="1" w:name="_Toc133409206"/>
       <w:proofErr w:type="spellStart"/>
       <w:r>
         <w:rPr>
@@ -3697,7 +3793,7 @@
           <w:lang w:val="en-GB"/>
         </w:rPr>
       </w:pPr>
-      <w:bookmarkStart w:id="2" w:name="_Toc133306777"/>
+      <w:bookmarkStart w:id="2" w:name="_Toc133409207"/>
       <w:r>
         <w:rPr>
           <w:lang w:val="en-US"/>
@@ -3794,7 +3890,7 @@
           <w:lang w:val="en-US"/>
         </w:rPr>
       </w:pPr>
-      <w:bookmarkStart w:id="3" w:name="_Toc133306778"/>
+      <w:bookmarkStart w:id="3" w:name="_Toc133409208"/>
       <w:r>
         <w:rPr>
           <w:b/>
@@ -4471,7 +4567,7 @@
           <w:lang w:val="en-US"/>
         </w:rPr>
       </w:pPr>
-      <w:bookmarkStart w:id="4" w:name="_Toc133306779"/>
+      <w:bookmarkStart w:id="4" w:name="_Toc133409209"/>
       <w:r>
         <w:rPr>
           <w:b/>
@@ -4711,7 +4807,7 @@
           <w:lang w:val="en-US"/>
         </w:rPr>
       </w:pPr>
-      <w:bookmarkStart w:id="5" w:name="_Toc133306780"/>
+      <w:bookmarkStart w:id="5" w:name="_Toc133409210"/>
       <w:r>
         <w:rPr>
           <w:b/>
@@ -4821,7 +4917,7 @@
           <w:lang w:val="en-US"/>
         </w:rPr>
       </w:pPr>
-      <w:bookmarkStart w:id="6" w:name="_Toc133306781"/>
+      <w:bookmarkStart w:id="6" w:name="_Toc133409211"/>
       <w:r>
         <w:rPr>
           <w:b/>
@@ -4937,7 +5033,7 @@
           <w:lang w:val="en-US"/>
         </w:rPr>
       </w:pPr>
-      <w:bookmarkStart w:id="7" w:name="_Toc133306782"/>
+      <w:bookmarkStart w:id="7" w:name="_Toc133409212"/>
       <w:r>
         <w:rPr>
           <w:b/>
@@ -5103,7 +5199,7 @@
           <w:lang w:val="en-US"/>
         </w:rPr>
       </w:pPr>
-      <w:bookmarkStart w:id="8" w:name="_Toc133306783"/>
+      <w:bookmarkStart w:id="8" w:name="_Toc133409213"/>
       <w:r>
         <w:rPr>
           <w:b/>
@@ -5197,7 +5293,8 @@
           <w:lang w:val="en-US"/>
         </w:rPr>
       </w:pPr>
-      <w:bookmarkStart w:id="9" w:name="_Toc133306784"/>
+      <w:bookmarkStart w:id="9" w:name="_Toc133409214"/>
+      <w:proofErr w:type="spellStart"/>
       <w:r>
         <w:rPr>
           <w:b/>
@@ -5207,9 +5304,9 @@
           <w:lang w:val="en-US"/>
         </w:rPr>
         <w:lastRenderedPageBreak/>
-        <w:t>Application Logic</w:t>
-      </w:r>
-      <w:bookmarkEnd w:id="9"/>
+        <w:t>MoSCoW</w:t>
+      </w:r>
+      <w:proofErr w:type="spellEnd"/>
       <w:r>
         <w:rPr>
           <w:b/>
@@ -5218,364 +5315,293 @@
           <w:szCs w:val="44"/>
           <w:lang w:val="en-US"/>
         </w:rPr>
-        <w:t xml:space="preserve"> </w:t>
-      </w:r>
-    </w:p>
-    <w:p>
-      <w:pPr>
-        <w:rPr>
-          <w:lang w:val="en-US"/>
-        </w:rPr>
-      </w:pPr>
-    </w:p>
-    <w:p>
-      <w:pPr>
-        <w:jc w:val="both"/>
-        <w:rPr>
-          <w:color w:val="7F7F7F" w:themeColor="text1" w:themeTint="80"/>
-          <w:sz w:val="28"/>
-          <w:szCs w:val="28"/>
-          <w:lang w:val="en-US"/>
-        </w:rPr>
-      </w:pPr>
-      <w:r>
-        <w:rPr>
-          <w:color w:val="7F7F7F" w:themeColor="text1" w:themeTint="80"/>
-          <w:sz w:val="28"/>
-          <w:szCs w:val="28"/>
-          <w:lang w:val="en-US"/>
-        </w:rPr>
-        <w:t>Th</w:t>
-      </w:r>
-      <w:r>
-        <w:rPr>
-          <w:color w:val="7F7F7F" w:themeColor="text1" w:themeTint="80"/>
-          <w:sz w:val="28"/>
-          <w:szCs w:val="28"/>
-          <w:lang w:val="en-US"/>
-        </w:rPr>
-        <w:t xml:space="preserve">is </w:t>
-      </w:r>
-      <w:r>
-        <w:rPr>
-          <w:color w:val="7F7F7F" w:themeColor="text1" w:themeTint="80"/>
-          <w:sz w:val="28"/>
-          <w:szCs w:val="28"/>
-          <w:lang w:val="en-US"/>
-        </w:rPr>
-        <w:t>chapter covers the design and implementation of the business logic for the C# application.</w:t>
-      </w:r>
-    </w:p>
-    <w:p>
-      <w:pPr>
-        <w:rPr>
-          <w:lang w:val="en-US"/>
-        </w:rPr>
-      </w:pPr>
-    </w:p>
-    <w:p>
-      <w:pPr>
-        <w:rPr>
-          <w:lang w:val="en-US"/>
-        </w:rPr>
-      </w:pPr>
-    </w:p>
-    <w:p>
-      <w:pPr>
-        <w:rPr>
-          <w:lang w:val="en-US"/>
-        </w:rPr>
-      </w:pPr>
-    </w:p>
-    <w:p>
-      <w:pPr>
-        <w:rPr>
-          <w:lang w:val="en-US"/>
-        </w:rPr>
-      </w:pPr>
-    </w:p>
-    <w:p>
-      <w:pPr>
-        <w:pStyle w:val="Heading2"/>
-        <w:rPr>
-          <w:b/>
-          <w:bCs/>
-          <w:sz w:val="28"/>
-          <w:szCs w:val="28"/>
-          <w:lang w:val="en-US"/>
-        </w:rPr>
-      </w:pPr>
-      <w:bookmarkStart w:id="10" w:name="_Toc133306785"/>
-      <w:r>
-        <w:rPr>
-          <w:b/>
-          <w:bCs/>
-          <w:sz w:val="28"/>
-          <w:szCs w:val="28"/>
-          <w:lang w:val="en-US"/>
-        </w:rPr>
-        <w:t>Implementing Algorithms and Rules</w:t>
-      </w:r>
-      <w:bookmarkEnd w:id="10"/>
-      <w:r>
-        <w:rPr>
-          <w:b/>
-          <w:bCs/>
-          <w:sz w:val="28"/>
-          <w:szCs w:val="28"/>
-          <w:lang w:val="en-US"/>
-        </w:rPr>
-        <w:t xml:space="preserve"> </w:t>
-      </w:r>
-    </w:p>
-    <w:p>
-      <w:pPr>
-        <w:pStyle w:val="Heading2"/>
-        <w:rPr>
-          <w:b/>
-          <w:bCs/>
-          <w:sz w:val="28"/>
-          <w:szCs w:val="28"/>
-          <w:lang w:val="en-US"/>
-        </w:rPr>
-      </w:pPr>
-    </w:p>
-    <w:p>
-      <w:pPr>
-        <w:pStyle w:val="Heading2"/>
-        <w:rPr>
-          <w:b/>
-          <w:bCs/>
-          <w:sz w:val="28"/>
-          <w:szCs w:val="28"/>
-          <w:lang w:val="en-US"/>
-        </w:rPr>
-      </w:pPr>
-    </w:p>
-    <w:p>
-      <w:pPr>
-        <w:pStyle w:val="Heading2"/>
-        <w:rPr>
-          <w:b/>
-          <w:bCs/>
-          <w:sz w:val="28"/>
-          <w:szCs w:val="28"/>
-          <w:lang w:val="en-US"/>
-        </w:rPr>
-      </w:pPr>
-    </w:p>
-    <w:p>
-      <w:pPr>
-        <w:pStyle w:val="Heading2"/>
-        <w:rPr>
-          <w:b/>
-          <w:bCs/>
-          <w:sz w:val="28"/>
-          <w:szCs w:val="28"/>
-          <w:lang w:val="en-US"/>
-        </w:rPr>
-      </w:pPr>
-    </w:p>
-    <w:p>
-      <w:pPr>
-        <w:pStyle w:val="Heading2"/>
-        <w:rPr>
-          <w:b/>
-          <w:bCs/>
-          <w:sz w:val="28"/>
-          <w:szCs w:val="28"/>
-          <w:lang w:val="en-US"/>
-        </w:rPr>
-      </w:pPr>
-      <w:bookmarkStart w:id="11" w:name="_Toc133306786"/>
-      <w:r>
-        <w:rPr>
-          <w:b/>
-          <w:bCs/>
-          <w:sz w:val="28"/>
-          <w:szCs w:val="28"/>
-          <w:lang w:val="en-US"/>
-        </w:rPr>
-        <w:t>Error Handling and Debugging</w:t>
-      </w:r>
-      <w:bookmarkEnd w:id="11"/>
-    </w:p>
-    <w:p>
-      <w:pPr>
-        <w:rPr>
-          <w:lang w:val="en-US"/>
-        </w:rPr>
-      </w:pPr>
-    </w:p>
-    <w:p>
-      <w:pPr>
-        <w:rPr>
-          <w:lang w:val="en-US"/>
-        </w:rPr>
-      </w:pPr>
-    </w:p>
-    <w:p>
-      <w:pPr>
-        <w:rPr>
-          <w:lang w:val="en-US"/>
-        </w:rPr>
-      </w:pPr>
-    </w:p>
-    <w:p>
-      <w:pPr>
-        <w:rPr>
-          <w:lang w:val="en-US"/>
-        </w:rPr>
-      </w:pPr>
-    </w:p>
-    <w:p>
-      <w:pPr>
-        <w:rPr>
-          <w:lang w:val="en-US"/>
-        </w:rPr>
-      </w:pPr>
-    </w:p>
-    <w:p>
-      <w:pPr>
-        <w:rPr>
-          <w:lang w:val="en-US"/>
-        </w:rPr>
-      </w:pPr>
-    </w:p>
-    <w:p>
-      <w:pPr>
-        <w:rPr>
-          <w:lang w:val="en-US"/>
-        </w:rPr>
-      </w:pPr>
-    </w:p>
-    <w:p>
-      <w:pPr>
-        <w:rPr>
-          <w:lang w:val="en-US"/>
-        </w:rPr>
-      </w:pPr>
-    </w:p>
-    <w:p>
-      <w:pPr>
-        <w:rPr>
-          <w:lang w:val="en-US"/>
-        </w:rPr>
-      </w:pPr>
-    </w:p>
-    <w:p>
-      <w:pPr>
-        <w:rPr>
-          <w:lang w:val="en-US"/>
-        </w:rPr>
-      </w:pPr>
-    </w:p>
-    <w:p>
-      <w:pPr>
-        <w:rPr>
-          <w:lang w:val="en-US"/>
-        </w:rPr>
-      </w:pPr>
-    </w:p>
-    <w:p>
-      <w:pPr>
-        <w:rPr>
-          <w:lang w:val="en-US"/>
-        </w:rPr>
-      </w:pPr>
-    </w:p>
-    <w:p>
-      <w:pPr>
-        <w:rPr>
-          <w:lang w:val="en-US"/>
-        </w:rPr>
-      </w:pPr>
-    </w:p>
-    <w:p>
-      <w:pPr>
-        <w:rPr>
-          <w:lang w:val="en-US"/>
-        </w:rPr>
-      </w:pPr>
-    </w:p>
-    <w:p>
-      <w:pPr>
-        <w:rPr>
-          <w:lang w:val="en-US"/>
-        </w:rPr>
-      </w:pPr>
-    </w:p>
-    <w:p>
-      <w:pPr>
-        <w:rPr>
-          <w:lang w:val="en-US"/>
-        </w:rPr>
-      </w:pPr>
-    </w:p>
-    <w:p>
-      <w:pPr>
-        <w:rPr>
-          <w:lang w:val="en-US"/>
-        </w:rPr>
-      </w:pPr>
-    </w:p>
-    <w:p>
-      <w:pPr>
-        <w:rPr>
-          <w:lang w:val="en-US"/>
-        </w:rPr>
-      </w:pPr>
-    </w:p>
-    <w:p>
-      <w:pPr>
-        <w:rPr>
-          <w:lang w:val="en-US"/>
-        </w:rPr>
-      </w:pPr>
-    </w:p>
-    <w:p>
-      <w:pPr>
-        <w:rPr>
-          <w:lang w:val="en-US"/>
-        </w:rPr>
-      </w:pPr>
-    </w:p>
-    <w:p>
-      <w:pPr>
-        <w:rPr>
-          <w:lang w:val="en-US"/>
-        </w:rPr>
-      </w:pPr>
-    </w:p>
-    <w:p>
-      <w:pPr>
-        <w:rPr>
-          <w:lang w:val="en-US"/>
-        </w:rPr>
-      </w:pPr>
-    </w:p>
-    <w:p>
-      <w:pPr>
-        <w:rPr>
-          <w:lang w:val="en-US"/>
-        </w:rPr>
-      </w:pPr>
-    </w:p>
-    <w:p>
-      <w:pPr>
-        <w:rPr>
-          <w:lang w:val="en-US"/>
-        </w:rPr>
-      </w:pPr>
-    </w:p>
-    <w:p>
-      <w:pPr>
-        <w:rPr>
-          <w:b/>
-          <w:bCs/>
-          <w:color w:val="1F4E79" w:themeColor="accent5" w:themeShade="80"/>
-          <w:sz w:val="40"/>
-          <w:szCs w:val="40"/>
+        <w:t xml:space="preserve"> method</w:t>
+      </w:r>
+      <w:bookmarkEnd w:id="9"/>
+    </w:p>
+    <w:p>
+      <w:pPr>
+        <w:rPr>
+          <w:lang w:val="en-US"/>
+        </w:rPr>
+      </w:pPr>
+    </w:p>
+    <w:p>
+      <w:pPr>
+        <w:rPr>
+          <w:lang w:val="en-US"/>
+        </w:rPr>
+      </w:pPr>
+    </w:p>
+    <w:p>
+      <w:pPr>
+        <w:rPr>
+          <w:lang w:val="en-US"/>
+        </w:rPr>
+      </w:pPr>
+    </w:p>
+    <w:p>
+      <w:pPr>
+        <w:rPr>
+          <w:lang w:val="en-US"/>
+        </w:rPr>
+      </w:pPr>
+    </w:p>
+    <w:p>
+      <w:pPr>
+        <w:rPr>
+          <w:lang w:val="en-US"/>
+        </w:rPr>
+      </w:pPr>
+    </w:p>
+    <w:p>
+      <w:pPr>
+        <w:rPr>
+          <w:lang w:val="en-US"/>
+        </w:rPr>
+      </w:pPr>
+    </w:p>
+    <w:p>
+      <w:pPr>
+        <w:rPr>
+          <w:lang w:val="en-US"/>
+        </w:rPr>
+      </w:pPr>
+    </w:p>
+    <w:p>
+      <w:pPr>
+        <w:rPr>
+          <w:lang w:val="en-US"/>
+        </w:rPr>
+      </w:pPr>
+    </w:p>
+    <w:p>
+      <w:pPr>
+        <w:rPr>
+          <w:lang w:val="en-US"/>
+        </w:rPr>
+      </w:pPr>
+    </w:p>
+    <w:p>
+      <w:pPr>
+        <w:rPr>
+          <w:lang w:val="en-US"/>
+        </w:rPr>
+      </w:pPr>
+    </w:p>
+    <w:p>
+      <w:pPr>
+        <w:rPr>
+          <w:lang w:val="en-US"/>
+        </w:rPr>
+      </w:pPr>
+    </w:p>
+    <w:p>
+      <w:pPr>
+        <w:rPr>
+          <w:lang w:val="en-US"/>
+        </w:rPr>
+      </w:pPr>
+    </w:p>
+    <w:p>
+      <w:pPr>
+        <w:rPr>
+          <w:lang w:val="en-US"/>
+        </w:rPr>
+      </w:pPr>
+    </w:p>
+    <w:p>
+      <w:pPr>
+        <w:rPr>
+          <w:lang w:val="en-US"/>
+        </w:rPr>
+      </w:pPr>
+    </w:p>
+    <w:p>
+      <w:pPr>
+        <w:rPr>
+          <w:lang w:val="en-US"/>
+        </w:rPr>
+      </w:pPr>
+    </w:p>
+    <w:p>
+      <w:pPr>
+        <w:rPr>
+          <w:lang w:val="en-US"/>
+        </w:rPr>
+      </w:pPr>
+    </w:p>
+    <w:p>
+      <w:pPr>
+        <w:rPr>
+          <w:lang w:val="en-US"/>
+        </w:rPr>
+      </w:pPr>
+    </w:p>
+    <w:p>
+      <w:pPr>
+        <w:rPr>
+          <w:lang w:val="en-US"/>
+        </w:rPr>
+      </w:pPr>
+    </w:p>
+    <w:p>
+      <w:pPr>
+        <w:rPr>
+          <w:lang w:val="en-US"/>
+        </w:rPr>
+      </w:pPr>
+    </w:p>
+    <w:p>
+      <w:pPr>
+        <w:rPr>
+          <w:lang w:val="en-US"/>
+        </w:rPr>
+      </w:pPr>
+    </w:p>
+    <w:p>
+      <w:pPr>
+        <w:rPr>
+          <w:lang w:val="en-US"/>
+        </w:rPr>
+      </w:pPr>
+    </w:p>
+    <w:p>
+      <w:pPr>
+        <w:rPr>
+          <w:lang w:val="en-US"/>
+        </w:rPr>
+      </w:pPr>
+    </w:p>
+    <w:p>
+      <w:pPr>
+        <w:rPr>
+          <w:lang w:val="en-US"/>
+        </w:rPr>
+      </w:pPr>
+    </w:p>
+    <w:p>
+      <w:pPr>
+        <w:rPr>
+          <w:lang w:val="en-US"/>
+        </w:rPr>
+      </w:pPr>
+    </w:p>
+    <w:p>
+      <w:pPr>
+        <w:rPr>
+          <w:lang w:val="en-US"/>
+        </w:rPr>
+      </w:pPr>
+    </w:p>
+    <w:p>
+      <w:pPr>
+        <w:rPr>
+          <w:lang w:val="en-US"/>
+        </w:rPr>
+      </w:pPr>
+    </w:p>
+    <w:p>
+      <w:pPr>
+        <w:rPr>
+          <w:lang w:val="en-US"/>
+        </w:rPr>
+      </w:pPr>
+    </w:p>
+    <w:p>
+      <w:pPr>
+        <w:rPr>
+          <w:lang w:val="en-US"/>
+        </w:rPr>
+      </w:pPr>
+    </w:p>
+    <w:p>
+      <w:pPr>
+        <w:rPr>
+          <w:lang w:val="en-US"/>
+        </w:rPr>
+      </w:pPr>
+    </w:p>
+    <w:p>
+      <w:pPr>
+        <w:rPr>
+          <w:lang w:val="en-US"/>
+        </w:rPr>
+      </w:pPr>
+    </w:p>
+    <w:p>
+      <w:pPr>
+        <w:rPr>
+          <w:lang w:val="en-US"/>
+        </w:rPr>
+      </w:pPr>
+    </w:p>
+    <w:p>
+      <w:pPr>
+        <w:rPr>
+          <w:lang w:val="en-US"/>
+        </w:rPr>
+      </w:pPr>
+    </w:p>
+    <w:p>
+      <w:pPr>
+        <w:rPr>
+          <w:lang w:val="en-US"/>
+        </w:rPr>
+      </w:pPr>
+    </w:p>
+    <w:p>
+      <w:pPr>
+        <w:rPr>
+          <w:lang w:val="en-US"/>
+        </w:rPr>
+      </w:pPr>
+    </w:p>
+    <w:p>
+      <w:pPr>
+        <w:rPr>
+          <w:lang w:val="en-US"/>
+        </w:rPr>
+      </w:pPr>
+    </w:p>
+    <w:p>
+      <w:pPr>
+        <w:rPr>
+          <w:lang w:val="en-US"/>
+        </w:rPr>
+      </w:pPr>
+    </w:p>
+    <w:p>
+      <w:pPr>
+        <w:rPr>
+          <w:lang w:val="en-US"/>
+        </w:rPr>
+      </w:pPr>
+    </w:p>
+    <w:p>
+      <w:pPr>
+        <w:rPr>
+          <w:lang w:val="en-US"/>
+        </w:rPr>
+      </w:pPr>
+    </w:p>
+    <w:p>
+      <w:pPr>
+        <w:rPr>
+          <w:lang w:val="en-US"/>
+        </w:rPr>
+      </w:pPr>
+    </w:p>
+    <w:p>
+      <w:pPr>
+        <w:rPr>
+          <w:lang w:val="en-US"/>
+        </w:rPr>
+      </w:pPr>
+    </w:p>
+    <w:p>
+      <w:pPr>
+        <w:rPr>
           <w:lang w:val="en-US"/>
         </w:rPr>
       </w:pPr>
@@ -5595,7 +5621,7 @@
           <w:lang w:val="en-US"/>
         </w:rPr>
       </w:pPr>
-      <w:bookmarkStart w:id="12" w:name="_Toc133306787"/>
+      <w:bookmarkStart w:id="10" w:name="_Toc133409215"/>
       <w:r>
         <w:rPr>
           <w:b/>
@@ -5605,9 +5631,9 @@
           <w:lang w:val="en-US"/>
         </w:rPr>
         <w:lastRenderedPageBreak/>
-        <w:t>Conclusion</w:t>
-      </w:r>
-      <w:bookmarkEnd w:id="12"/>
+        <w:t>Application Logic</w:t>
+      </w:r>
+      <w:bookmarkEnd w:id="10"/>
       <w:r>
         <w:rPr>
           <w:b/>
@@ -5643,9 +5669,8 @@
           <w:szCs w:val="28"/>
           <w:lang w:val="en-US"/>
         </w:rPr>
-        <w:t xml:space="preserve">The conclusion chapter provides a summary of the key features and benefits of the C# </w:t>
-      </w:r>
-      <w:proofErr w:type="gramStart"/>
+        <w:t>Th</w:t>
+      </w:r>
       <w:r>
         <w:rPr>
           <w:color w:val="7F7F7F" w:themeColor="text1" w:themeTint="80"/>
@@ -5653,44 +5678,49 @@
           <w:szCs w:val="28"/>
           <w:lang w:val="en-US"/>
         </w:rPr>
-        <w:t>application</w:t>
-      </w:r>
-      <w:proofErr w:type="gramEnd"/>
-    </w:p>
-    <w:p>
-      <w:pPr>
-        <w:rPr>
-          <w:lang w:val="en-US"/>
-        </w:rPr>
-      </w:pPr>
-    </w:p>
-    <w:p>
-      <w:pPr>
-        <w:rPr>
-          <w:lang w:val="en-US"/>
-        </w:rPr>
-      </w:pPr>
-    </w:p>
-    <w:p>
-      <w:pPr>
-        <w:rPr>
-          <w:lang w:val="en-US"/>
-        </w:rPr>
-      </w:pPr>
-    </w:p>
-    <w:p>
-      <w:pPr>
-        <w:pStyle w:val="Heading2"/>
-        <w:rPr>
-          <w:b/>
-          <w:bCs/>
+        <w:t xml:space="preserve">is </w:t>
+      </w:r>
+      <w:r>
+        <w:rPr>
+          <w:color w:val="7F7F7F" w:themeColor="text1" w:themeTint="80"/>
           <w:sz w:val="28"/>
           <w:szCs w:val="28"/>
           <w:lang w:val="en-US"/>
         </w:rPr>
-      </w:pPr>
-      <w:bookmarkStart w:id="13" w:name="_Toc133306788"/>
-      <w:r>
+        <w:t>chapter covers the design and implementation of the business logic for the C# application.</w:t>
+      </w:r>
+    </w:p>
+    <w:p>
+      <w:pPr>
+        <w:rPr>
+          <w:lang w:val="en-US"/>
+        </w:rPr>
+      </w:pPr>
+    </w:p>
+    <w:p>
+      <w:pPr>
+        <w:rPr>
+          <w:lang w:val="en-US"/>
+        </w:rPr>
+      </w:pPr>
+    </w:p>
+    <w:p>
+      <w:pPr>
+        <w:rPr>
+          <w:lang w:val="en-US"/>
+        </w:rPr>
+      </w:pPr>
+    </w:p>
+    <w:p>
+      <w:pPr>
+        <w:rPr>
+          <w:lang w:val="en-US"/>
+        </w:rPr>
+      </w:pPr>
+    </w:p>
+    <w:p>
+      <w:pPr>
+        <w:pStyle w:val="Heading2"/>
         <w:rPr>
           <w:b/>
           <w:bCs/>
@@ -5698,9 +5728,8 @@
           <w:szCs w:val="28"/>
           <w:lang w:val="en-US"/>
         </w:rPr>
-        <w:t>Recap of Features and Benefits</w:t>
-      </w:r>
-      <w:bookmarkEnd w:id="13"/>
+      </w:pPr>
+      <w:bookmarkStart w:id="11" w:name="_Toc133409216"/>
       <w:r>
         <w:rPr>
           <w:b/>
@@ -5709,12 +5738,10 @@
           <w:szCs w:val="28"/>
           <w:lang w:val="en-US"/>
         </w:rPr>
-        <w:t xml:space="preserve"> </w:t>
-      </w:r>
-    </w:p>
-    <w:p>
-      <w:pPr>
-        <w:pStyle w:val="Heading2"/>
+        <w:t>Implementing Algorithms and Rules</w:t>
+      </w:r>
+      <w:bookmarkEnd w:id="11"/>
+      <w:r>
         <w:rPr>
           <w:b/>
           <w:bCs/>
@@ -5722,7 +5749,8 @@
           <w:szCs w:val="28"/>
           <w:lang w:val="en-US"/>
         </w:rPr>
-      </w:pPr>
+        <w:t xml:space="preserve"> </w:t>
+      </w:r>
     </w:p>
     <w:p>
       <w:pPr>
@@ -5783,10 +5811,8 @@
           <w:lang w:val="en-US"/>
         </w:rPr>
       </w:pPr>
-    </w:p>
-    <w:p>
-      <w:pPr>
-        <w:pStyle w:val="Heading2"/>
+      <w:bookmarkStart w:id="12" w:name="_Toc133409217"/>
+      <w:r>
         <w:rPr>
           <w:b/>
           <w:bCs/>
@@ -5794,45 +5820,291 @@
           <w:szCs w:val="28"/>
           <w:lang w:val="en-US"/>
         </w:rPr>
-      </w:pPr>
-    </w:p>
-    <w:p>
-      <w:pPr>
-        <w:pStyle w:val="Heading2"/>
-        <w:rPr>
-          <w:b/>
-          <w:bCs/>
+        <w:t>Error Handling and Debugging</w:t>
+      </w:r>
+      <w:bookmarkEnd w:id="12"/>
+    </w:p>
+    <w:p>
+      <w:pPr>
+        <w:rPr>
+          <w:lang w:val="en-US"/>
+        </w:rPr>
+      </w:pPr>
+    </w:p>
+    <w:p>
+      <w:pPr>
+        <w:rPr>
+          <w:lang w:val="en-US"/>
+        </w:rPr>
+      </w:pPr>
+    </w:p>
+    <w:p>
+      <w:pPr>
+        <w:rPr>
+          <w:lang w:val="en-US"/>
+        </w:rPr>
+      </w:pPr>
+    </w:p>
+    <w:p>
+      <w:pPr>
+        <w:rPr>
+          <w:lang w:val="en-US"/>
+        </w:rPr>
+      </w:pPr>
+    </w:p>
+    <w:p>
+      <w:pPr>
+        <w:rPr>
+          <w:lang w:val="en-US"/>
+        </w:rPr>
+      </w:pPr>
+    </w:p>
+    <w:p>
+      <w:pPr>
+        <w:rPr>
+          <w:lang w:val="en-US"/>
+        </w:rPr>
+      </w:pPr>
+    </w:p>
+    <w:p>
+      <w:pPr>
+        <w:rPr>
+          <w:lang w:val="en-US"/>
+        </w:rPr>
+      </w:pPr>
+    </w:p>
+    <w:p>
+      <w:pPr>
+        <w:rPr>
+          <w:lang w:val="en-US"/>
+        </w:rPr>
+      </w:pPr>
+    </w:p>
+    <w:p>
+      <w:pPr>
+        <w:rPr>
+          <w:lang w:val="en-US"/>
+        </w:rPr>
+      </w:pPr>
+    </w:p>
+    <w:p>
+      <w:pPr>
+        <w:rPr>
+          <w:lang w:val="en-US"/>
+        </w:rPr>
+      </w:pPr>
+    </w:p>
+    <w:p>
+      <w:pPr>
+        <w:rPr>
+          <w:lang w:val="en-US"/>
+        </w:rPr>
+      </w:pPr>
+    </w:p>
+    <w:p>
+      <w:pPr>
+        <w:rPr>
+          <w:lang w:val="en-US"/>
+        </w:rPr>
+      </w:pPr>
+    </w:p>
+    <w:p>
+      <w:pPr>
+        <w:rPr>
+          <w:lang w:val="en-US"/>
+        </w:rPr>
+      </w:pPr>
+    </w:p>
+    <w:p>
+      <w:pPr>
+        <w:rPr>
+          <w:lang w:val="en-US"/>
+        </w:rPr>
+      </w:pPr>
+    </w:p>
+    <w:p>
+      <w:pPr>
+        <w:rPr>
+          <w:lang w:val="en-US"/>
+        </w:rPr>
+      </w:pPr>
+    </w:p>
+    <w:p>
+      <w:pPr>
+        <w:rPr>
+          <w:lang w:val="en-US"/>
+        </w:rPr>
+      </w:pPr>
+    </w:p>
+    <w:p>
+      <w:pPr>
+        <w:rPr>
+          <w:lang w:val="en-US"/>
+        </w:rPr>
+      </w:pPr>
+    </w:p>
+    <w:p>
+      <w:pPr>
+        <w:rPr>
+          <w:lang w:val="en-US"/>
+        </w:rPr>
+      </w:pPr>
+    </w:p>
+    <w:p>
+      <w:pPr>
+        <w:rPr>
+          <w:lang w:val="en-US"/>
+        </w:rPr>
+      </w:pPr>
+    </w:p>
+    <w:p>
+      <w:pPr>
+        <w:rPr>
+          <w:lang w:val="en-US"/>
+        </w:rPr>
+      </w:pPr>
+    </w:p>
+    <w:p>
+      <w:pPr>
+        <w:rPr>
+          <w:lang w:val="en-US"/>
+        </w:rPr>
+      </w:pPr>
+    </w:p>
+    <w:p>
+      <w:pPr>
+        <w:rPr>
+          <w:lang w:val="en-US"/>
+        </w:rPr>
+      </w:pPr>
+    </w:p>
+    <w:p>
+      <w:pPr>
+        <w:rPr>
+          <w:lang w:val="en-US"/>
+        </w:rPr>
+      </w:pPr>
+    </w:p>
+    <w:p>
+      <w:pPr>
+        <w:rPr>
+          <w:lang w:val="en-US"/>
+        </w:rPr>
+      </w:pPr>
+    </w:p>
+    <w:p>
+      <w:pPr>
+        <w:rPr>
+          <w:b/>
+          <w:bCs/>
+          <w:color w:val="1F4E79" w:themeColor="accent5" w:themeShade="80"/>
+          <w:sz w:val="40"/>
+          <w:szCs w:val="40"/>
+          <w:lang w:val="en-US"/>
+        </w:rPr>
+      </w:pPr>
+    </w:p>
+    <w:p>
+      <w:pPr>
+        <w:pStyle w:val="Heading1"/>
+        <w:numPr>
+          <w:ilvl w:val="0"/>
+          <w:numId w:val="7"/>
+        </w:numPr>
+        <w:rPr>
+          <w:b/>
+          <w:bCs/>
+          <w:sz w:val="44"/>
+          <w:szCs w:val="44"/>
+          <w:lang w:val="en-US"/>
+        </w:rPr>
+      </w:pPr>
+      <w:bookmarkStart w:id="13" w:name="_Toc133409218"/>
+      <w:r>
+        <w:rPr>
+          <w:b/>
+          <w:bCs/>
+          <w:sz w:val="44"/>
+          <w:szCs w:val="44"/>
+          <w:lang w:val="en-US"/>
+        </w:rPr>
+        <w:lastRenderedPageBreak/>
+        <w:t>Conclusion</w:t>
+      </w:r>
+      <w:bookmarkEnd w:id="13"/>
+      <w:r>
+        <w:rPr>
+          <w:b/>
+          <w:bCs/>
+          <w:sz w:val="44"/>
+          <w:szCs w:val="44"/>
+          <w:lang w:val="en-US"/>
+        </w:rPr>
+        <w:t xml:space="preserve"> </w:t>
+      </w:r>
+    </w:p>
+    <w:p>
+      <w:pPr>
+        <w:rPr>
+          <w:lang w:val="en-US"/>
+        </w:rPr>
+      </w:pPr>
+    </w:p>
+    <w:p>
+      <w:pPr>
+        <w:jc w:val="both"/>
+        <w:rPr>
+          <w:color w:val="7F7F7F" w:themeColor="text1" w:themeTint="80"/>
           <w:sz w:val="28"/>
           <w:szCs w:val="28"/>
           <w:lang w:val="en-US"/>
         </w:rPr>
       </w:pPr>
-    </w:p>
-    <w:p>
-      <w:pPr>
-        <w:pStyle w:val="Heading2"/>
-        <w:rPr>
-          <w:b/>
-          <w:bCs/>
+      <w:r>
+        <w:rPr>
+          <w:color w:val="7F7F7F" w:themeColor="text1" w:themeTint="80"/>
           <w:sz w:val="28"/>
           <w:szCs w:val="28"/>
           <w:lang w:val="en-US"/>
         </w:rPr>
-      </w:pPr>
-    </w:p>
-    <w:p>
-      <w:pPr>
-        <w:pStyle w:val="Heading2"/>
-        <w:rPr>
-          <w:b/>
-          <w:bCs/>
+        <w:t xml:space="preserve">The conclusion chapter provides a summary of the key features and benefits of the C# </w:t>
+      </w:r>
+      <w:proofErr w:type="gramStart"/>
+      <w:r>
+        <w:rPr>
+          <w:color w:val="7F7F7F" w:themeColor="text1" w:themeTint="80"/>
           <w:sz w:val="28"/>
           <w:szCs w:val="28"/>
           <w:lang w:val="en-US"/>
         </w:rPr>
-      </w:pPr>
-      <w:bookmarkStart w:id="14" w:name="_Toc133306789"/>
-      <w:r>
+        <w:t>application</w:t>
+      </w:r>
+      <w:proofErr w:type="gramEnd"/>
+    </w:p>
+    <w:p>
+      <w:pPr>
+        <w:rPr>
+          <w:lang w:val="en-US"/>
+        </w:rPr>
+      </w:pPr>
+    </w:p>
+    <w:p>
+      <w:pPr>
+        <w:rPr>
+          <w:lang w:val="en-US"/>
+        </w:rPr>
+      </w:pPr>
+    </w:p>
+    <w:p>
+      <w:pPr>
+        <w:rPr>
+          <w:lang w:val="en-US"/>
+        </w:rPr>
+      </w:pPr>
+    </w:p>
+    <w:p>
+      <w:pPr>
+        <w:pStyle w:val="Heading2"/>
         <w:rPr>
           <w:b/>
           <w:bCs/>
@@ -5840,9 +6112,161 @@
           <w:szCs w:val="28"/>
           <w:lang w:val="en-US"/>
         </w:rPr>
+      </w:pPr>
+      <w:bookmarkStart w:id="14" w:name="_Toc133409219"/>
+      <w:r>
+        <w:rPr>
+          <w:b/>
+          <w:bCs/>
+          <w:sz w:val="28"/>
+          <w:szCs w:val="28"/>
+          <w:lang w:val="en-US"/>
+        </w:rPr>
+        <w:t>Recap of Features and Benefits</w:t>
+      </w:r>
+      <w:bookmarkEnd w:id="14"/>
+      <w:r>
+        <w:rPr>
+          <w:b/>
+          <w:bCs/>
+          <w:sz w:val="28"/>
+          <w:szCs w:val="28"/>
+          <w:lang w:val="en-US"/>
+        </w:rPr>
+        <w:t xml:space="preserve"> </w:t>
+      </w:r>
+    </w:p>
+    <w:p>
+      <w:pPr>
+        <w:pStyle w:val="Heading2"/>
+        <w:rPr>
+          <w:b/>
+          <w:bCs/>
+          <w:sz w:val="28"/>
+          <w:szCs w:val="28"/>
+          <w:lang w:val="en-US"/>
+        </w:rPr>
+      </w:pPr>
+    </w:p>
+    <w:p>
+      <w:pPr>
+        <w:pStyle w:val="Heading2"/>
+        <w:rPr>
+          <w:b/>
+          <w:bCs/>
+          <w:sz w:val="28"/>
+          <w:szCs w:val="28"/>
+          <w:lang w:val="en-US"/>
+        </w:rPr>
+      </w:pPr>
+    </w:p>
+    <w:p>
+      <w:pPr>
+        <w:pStyle w:val="Heading2"/>
+        <w:rPr>
+          <w:b/>
+          <w:bCs/>
+          <w:sz w:val="28"/>
+          <w:szCs w:val="28"/>
+          <w:lang w:val="en-US"/>
+        </w:rPr>
+      </w:pPr>
+    </w:p>
+    <w:p>
+      <w:pPr>
+        <w:pStyle w:val="Heading2"/>
+        <w:rPr>
+          <w:b/>
+          <w:bCs/>
+          <w:sz w:val="28"/>
+          <w:szCs w:val="28"/>
+          <w:lang w:val="en-US"/>
+        </w:rPr>
+      </w:pPr>
+    </w:p>
+    <w:p>
+      <w:pPr>
+        <w:pStyle w:val="Heading2"/>
+        <w:rPr>
+          <w:b/>
+          <w:bCs/>
+          <w:sz w:val="28"/>
+          <w:szCs w:val="28"/>
+          <w:lang w:val="en-US"/>
+        </w:rPr>
+      </w:pPr>
+    </w:p>
+    <w:p>
+      <w:pPr>
+        <w:pStyle w:val="Heading2"/>
+        <w:rPr>
+          <w:b/>
+          <w:bCs/>
+          <w:sz w:val="28"/>
+          <w:szCs w:val="28"/>
+          <w:lang w:val="en-US"/>
+        </w:rPr>
+      </w:pPr>
+    </w:p>
+    <w:p>
+      <w:pPr>
+        <w:pStyle w:val="Heading2"/>
+        <w:rPr>
+          <w:b/>
+          <w:bCs/>
+          <w:sz w:val="28"/>
+          <w:szCs w:val="28"/>
+          <w:lang w:val="en-US"/>
+        </w:rPr>
+      </w:pPr>
+    </w:p>
+    <w:p>
+      <w:pPr>
+        <w:pStyle w:val="Heading2"/>
+        <w:rPr>
+          <w:b/>
+          <w:bCs/>
+          <w:sz w:val="28"/>
+          <w:szCs w:val="28"/>
+          <w:lang w:val="en-US"/>
+        </w:rPr>
+      </w:pPr>
+    </w:p>
+    <w:p>
+      <w:pPr>
+        <w:pStyle w:val="Heading2"/>
+        <w:rPr>
+          <w:b/>
+          <w:bCs/>
+          <w:sz w:val="28"/>
+          <w:szCs w:val="28"/>
+          <w:lang w:val="en-US"/>
+        </w:rPr>
+      </w:pPr>
+    </w:p>
+    <w:p>
+      <w:pPr>
+        <w:pStyle w:val="Heading2"/>
+        <w:rPr>
+          <w:b/>
+          <w:bCs/>
+          <w:sz w:val="28"/>
+          <w:szCs w:val="28"/>
+          <w:lang w:val="en-US"/>
+        </w:rPr>
+      </w:pPr>
+      <w:bookmarkStart w:id="15" w:name="_Toc133409220"/>
+      <w:r>
+        <w:rPr>
+          <w:b/>
+          <w:bCs/>
+          <w:sz w:val="28"/>
+          <w:szCs w:val="28"/>
+          <w:lang w:val="en-US"/>
+        </w:rPr>
         <w:t>Future Developments and Improvements</w:t>
       </w:r>
-      <w:bookmarkEnd w:id="14"/>
+      <w:bookmarkEnd w:id="15"/>
     </w:p>
     <w:p>
       <w:pPr>

</xml_diff>

<commit_message>
add 3 more chapters + mock ups
</commit_message>
<xml_diff>
--- a/Start document C#.docx
+++ b/Start document C#.docx
@@ -1216,7 +1216,7 @@
             </w:rPr>
             <w:fldChar w:fldCharType="separate"/>
           </w:r>
-          <w:hyperlink w:anchor="_Toc133409205" w:history="1">
+          <w:hyperlink w:anchor="_Toc133425177" w:history="1">
             <w:r>
               <w:rPr>
                 <w:rStyle w:val="Hyperlink"/>
@@ -1264,7 +1264,7 @@
                 <w:noProof/>
                 <w:webHidden/>
               </w:rPr>
-              <w:instrText xml:space="preserve"> PAGEREF _Toc133409205 \h </w:instrText>
+              <w:instrText xml:space="preserve"> PAGEREF _Toc133425177 \h </w:instrText>
             </w:r>
             <w:r>
               <w:rPr>
@@ -1312,7 +1312,7 @@
               <w:lang w:eastAsia="en-GB"/>
             </w:rPr>
           </w:pPr>
-          <w:hyperlink w:anchor="_Toc133409206" w:history="1">
+          <w:hyperlink w:anchor="_Toc133425178" w:history="1">
             <w:r>
               <w:rPr>
                 <w:rStyle w:val="Hyperlink"/>
@@ -1360,7 +1360,7 @@
                 <w:noProof/>
                 <w:webHidden/>
               </w:rPr>
-              <w:instrText xml:space="preserve"> PAGEREF _Toc133409206 \h </w:instrText>
+              <w:instrText xml:space="preserve"> PAGEREF _Toc133425178 \h </w:instrText>
             </w:r>
             <w:r>
               <w:rPr>
@@ -1407,7 +1407,7 @@
               <w:lang w:eastAsia="en-GB"/>
             </w:rPr>
           </w:pPr>
-          <w:hyperlink w:anchor="_Toc133409207" w:history="1">
+          <w:hyperlink w:anchor="_Toc133425179" w:history="1">
             <w:r>
               <w:rPr>
                 <w:rStyle w:val="Hyperlink"/>
@@ -1435,7 +1435,7 @@
                 <w:noProof/>
                 <w:webHidden/>
               </w:rPr>
-              <w:instrText xml:space="preserve"> PAGEREF _Toc133409207 \h </w:instrText>
+              <w:instrText xml:space="preserve"> PAGEREF _Toc133425179 \h </w:instrText>
             </w:r>
             <w:r>
               <w:rPr>
@@ -1482,7 +1482,7 @@
               <w:lang w:eastAsia="en-GB"/>
             </w:rPr>
           </w:pPr>
-          <w:hyperlink w:anchor="_Toc133409208" w:history="1">
+          <w:hyperlink w:anchor="_Toc133425180" w:history="1">
             <w:r>
               <w:rPr>
                 <w:rStyle w:val="Hyperlink"/>
@@ -1510,7 +1510,7 @@
                 <w:noProof/>
                 <w:webHidden/>
               </w:rPr>
-              <w:instrText xml:space="preserve"> PAGEREF _Toc133409208 \h </w:instrText>
+              <w:instrText xml:space="preserve"> PAGEREF _Toc133425180 \h </w:instrText>
             </w:r>
             <w:r>
               <w:rPr>
@@ -1557,7 +1557,7 @@
               <w:lang w:eastAsia="en-GB"/>
             </w:rPr>
           </w:pPr>
-          <w:hyperlink w:anchor="_Toc133409209" w:history="1">
+          <w:hyperlink w:anchor="_Toc133425181" w:history="1">
             <w:r>
               <w:rPr>
                 <w:rStyle w:val="Hyperlink"/>
@@ -1585,7 +1585,7 @@
                 <w:noProof/>
                 <w:webHidden/>
               </w:rPr>
-              <w:instrText xml:space="preserve"> PAGEREF _Toc133409209 \h </w:instrText>
+              <w:instrText xml:space="preserve"> PAGEREF _Toc133425181 \h </w:instrText>
             </w:r>
             <w:r>
               <w:rPr>
@@ -1633,7 +1633,7 @@
               <w:lang w:eastAsia="en-GB"/>
             </w:rPr>
           </w:pPr>
-          <w:hyperlink w:anchor="_Toc133409210" w:history="1">
+          <w:hyperlink w:anchor="_Toc133425182" w:history="1">
             <w:r>
               <w:rPr>
                 <w:rStyle w:val="Hyperlink"/>
@@ -1660,7 +1660,7 @@
                 <w:noProof/>
                 <w:lang w:val="en-US"/>
               </w:rPr>
-              <w:t>Data Management – Class Diagram</w:t>
+              <w:t>Mock ups of the application</w:t>
             </w:r>
             <w:r>
               <w:rPr>
@@ -1681,232 +1681,7 @@
                 <w:noProof/>
                 <w:webHidden/>
               </w:rPr>
-              <w:instrText xml:space="preserve"> PAGEREF _Toc133409210 \h </w:instrText>
-            </w:r>
-            <w:r>
-              <w:rPr>
-                <w:noProof/>
-                <w:webHidden/>
-              </w:rPr>
-            </w:r>
-            <w:r>
-              <w:rPr>
-                <w:noProof/>
-                <w:webHidden/>
-              </w:rPr>
-              <w:fldChar w:fldCharType="separate"/>
-            </w:r>
-            <w:r>
-              <w:rPr>
-                <w:noProof/>
-                <w:webHidden/>
-              </w:rPr>
-              <w:t>5</w:t>
-            </w:r>
-            <w:r>
-              <w:rPr>
-                <w:noProof/>
-                <w:webHidden/>
-              </w:rPr>
-              <w:fldChar w:fldCharType="end"/>
-            </w:r>
-          </w:hyperlink>
-        </w:p>
-        <w:p>
-          <w:pPr>
-            <w:pStyle w:val="TOC2"/>
-            <w:tabs>
-              <w:tab w:val="right" w:leader="dot" w:pos="9016"/>
-            </w:tabs>
-            <w:rPr>
-              <w:rFonts w:eastAsiaTheme="minorEastAsia" w:cstheme="minorBidi"/>
-              <w:b w:val="0"/>
-              <w:bCs w:val="0"/>
-              <w:noProof/>
-              <w:sz w:val="24"/>
-              <w:szCs w:val="24"/>
-              <w:lang w:eastAsia="en-GB"/>
-            </w:rPr>
-          </w:pPr>
-          <w:hyperlink w:anchor="_Toc133409211" w:history="1">
-            <w:r>
-              <w:rPr>
-                <w:rStyle w:val="Hyperlink"/>
-                <w:noProof/>
-                <w:lang w:val="en-US"/>
-              </w:rPr>
-              <w:t>Data Models and Class diagram</w:t>
-            </w:r>
-            <w:r>
-              <w:rPr>
-                <w:noProof/>
-                <w:webHidden/>
-              </w:rPr>
-              <w:tab/>
-            </w:r>
-            <w:r>
-              <w:rPr>
-                <w:noProof/>
-                <w:webHidden/>
-              </w:rPr>
-              <w:fldChar w:fldCharType="begin"/>
-            </w:r>
-            <w:r>
-              <w:rPr>
-                <w:noProof/>
-                <w:webHidden/>
-              </w:rPr>
-              <w:instrText xml:space="preserve"> PAGEREF _Toc133409211 \h </w:instrText>
-            </w:r>
-            <w:r>
-              <w:rPr>
-                <w:noProof/>
-                <w:webHidden/>
-              </w:rPr>
-            </w:r>
-            <w:r>
-              <w:rPr>
-                <w:noProof/>
-                <w:webHidden/>
-              </w:rPr>
-              <w:fldChar w:fldCharType="separate"/>
-            </w:r>
-            <w:r>
-              <w:rPr>
-                <w:noProof/>
-                <w:webHidden/>
-              </w:rPr>
-              <w:t>5</w:t>
-            </w:r>
-            <w:r>
-              <w:rPr>
-                <w:noProof/>
-                <w:webHidden/>
-              </w:rPr>
-              <w:fldChar w:fldCharType="end"/>
-            </w:r>
-          </w:hyperlink>
-        </w:p>
-        <w:p>
-          <w:pPr>
-            <w:pStyle w:val="TOC2"/>
-            <w:tabs>
-              <w:tab w:val="right" w:leader="dot" w:pos="9016"/>
-            </w:tabs>
-            <w:rPr>
-              <w:rFonts w:eastAsiaTheme="minorEastAsia" w:cstheme="minorBidi"/>
-              <w:b w:val="0"/>
-              <w:bCs w:val="0"/>
-              <w:noProof/>
-              <w:sz w:val="24"/>
-              <w:szCs w:val="24"/>
-              <w:lang w:eastAsia="en-GB"/>
-            </w:rPr>
-          </w:pPr>
-          <w:hyperlink w:anchor="_Toc133409212" w:history="1">
-            <w:r>
-              <w:rPr>
-                <w:rStyle w:val="Hyperlink"/>
-                <w:noProof/>
-                <w:lang w:val="en-US"/>
-              </w:rPr>
-              <w:t>Database Connectivity</w:t>
-            </w:r>
-            <w:r>
-              <w:rPr>
-                <w:noProof/>
-                <w:webHidden/>
-              </w:rPr>
-              <w:tab/>
-            </w:r>
-            <w:r>
-              <w:rPr>
-                <w:noProof/>
-                <w:webHidden/>
-              </w:rPr>
-              <w:fldChar w:fldCharType="begin"/>
-            </w:r>
-            <w:r>
-              <w:rPr>
-                <w:noProof/>
-                <w:webHidden/>
-              </w:rPr>
-              <w:instrText xml:space="preserve"> PAGEREF _Toc133409212 \h </w:instrText>
-            </w:r>
-            <w:r>
-              <w:rPr>
-                <w:noProof/>
-                <w:webHidden/>
-              </w:rPr>
-            </w:r>
-            <w:r>
-              <w:rPr>
-                <w:noProof/>
-                <w:webHidden/>
-              </w:rPr>
-              <w:fldChar w:fldCharType="separate"/>
-            </w:r>
-            <w:r>
-              <w:rPr>
-                <w:noProof/>
-                <w:webHidden/>
-              </w:rPr>
-              <w:t>5</w:t>
-            </w:r>
-            <w:r>
-              <w:rPr>
-                <w:noProof/>
-                <w:webHidden/>
-              </w:rPr>
-              <w:fldChar w:fldCharType="end"/>
-            </w:r>
-          </w:hyperlink>
-        </w:p>
-        <w:p>
-          <w:pPr>
-            <w:pStyle w:val="TOC2"/>
-            <w:tabs>
-              <w:tab w:val="right" w:leader="dot" w:pos="9016"/>
-            </w:tabs>
-            <w:rPr>
-              <w:rFonts w:eastAsiaTheme="minorEastAsia" w:cstheme="minorBidi"/>
-              <w:b w:val="0"/>
-              <w:bCs w:val="0"/>
-              <w:noProof/>
-              <w:sz w:val="24"/>
-              <w:szCs w:val="24"/>
-              <w:lang w:eastAsia="en-GB"/>
-            </w:rPr>
-          </w:pPr>
-          <w:hyperlink w:anchor="_Toc133409213" w:history="1">
-            <w:r>
-              <w:rPr>
-                <w:rStyle w:val="Hyperlink"/>
-                <w:noProof/>
-                <w:lang w:val="en-US"/>
-              </w:rPr>
-              <w:t>Data Validation and Input Sanitization</w:t>
-            </w:r>
-            <w:r>
-              <w:rPr>
-                <w:noProof/>
-                <w:webHidden/>
-              </w:rPr>
-              <w:tab/>
-            </w:r>
-            <w:r>
-              <w:rPr>
-                <w:noProof/>
-                <w:webHidden/>
-              </w:rPr>
-              <w:fldChar w:fldCharType="begin"/>
-            </w:r>
-            <w:r>
-              <w:rPr>
-                <w:noProof/>
-                <w:webHidden/>
-              </w:rPr>
-              <w:instrText xml:space="preserve"> PAGEREF _Toc133409213 \h </w:instrText>
+              <w:instrText xml:space="preserve"> PAGEREF _Toc133425182 \h </w:instrText>
             </w:r>
             <w:r>
               <w:rPr>
@@ -1954,7 +1729,7 @@
               <w:lang w:eastAsia="en-GB"/>
             </w:rPr>
           </w:pPr>
-          <w:hyperlink w:anchor="_Toc133409214" w:history="1">
+          <w:hyperlink w:anchor="_Toc133425183" w:history="1">
             <w:r>
               <w:rPr>
                 <w:rStyle w:val="Hyperlink"/>
@@ -1981,7 +1756,7 @@
                 <w:noProof/>
                 <w:lang w:val="en-US"/>
               </w:rPr>
-              <w:t>MoSCoW method</w:t>
+              <w:t>Data Management – Class Diagram</w:t>
             </w:r>
             <w:r>
               <w:rPr>
@@ -2002,7 +1777,232 @@
                 <w:noProof/>
                 <w:webHidden/>
               </w:rPr>
-              <w:instrText xml:space="preserve"> PAGEREF _Toc133409214 \h </w:instrText>
+              <w:instrText xml:space="preserve"> PAGEREF _Toc133425183 \h </w:instrText>
+            </w:r>
+            <w:r>
+              <w:rPr>
+                <w:noProof/>
+                <w:webHidden/>
+              </w:rPr>
+            </w:r>
+            <w:r>
+              <w:rPr>
+                <w:noProof/>
+                <w:webHidden/>
+              </w:rPr>
+              <w:fldChar w:fldCharType="separate"/>
+            </w:r>
+            <w:r>
+              <w:rPr>
+                <w:noProof/>
+                <w:webHidden/>
+              </w:rPr>
+              <w:t>6</w:t>
+            </w:r>
+            <w:r>
+              <w:rPr>
+                <w:noProof/>
+                <w:webHidden/>
+              </w:rPr>
+              <w:fldChar w:fldCharType="end"/>
+            </w:r>
+          </w:hyperlink>
+        </w:p>
+        <w:p>
+          <w:pPr>
+            <w:pStyle w:val="TOC2"/>
+            <w:tabs>
+              <w:tab w:val="right" w:leader="dot" w:pos="9016"/>
+            </w:tabs>
+            <w:rPr>
+              <w:rFonts w:eastAsiaTheme="minorEastAsia" w:cstheme="minorBidi"/>
+              <w:b w:val="0"/>
+              <w:bCs w:val="0"/>
+              <w:noProof/>
+              <w:sz w:val="24"/>
+              <w:szCs w:val="24"/>
+              <w:lang w:eastAsia="en-GB"/>
+            </w:rPr>
+          </w:pPr>
+          <w:hyperlink w:anchor="_Toc133425184" w:history="1">
+            <w:r>
+              <w:rPr>
+                <w:rStyle w:val="Hyperlink"/>
+                <w:noProof/>
+                <w:lang w:val="en-US"/>
+              </w:rPr>
+              <w:t>Data Models and Class diagram</w:t>
+            </w:r>
+            <w:r>
+              <w:rPr>
+                <w:noProof/>
+                <w:webHidden/>
+              </w:rPr>
+              <w:tab/>
+            </w:r>
+            <w:r>
+              <w:rPr>
+                <w:noProof/>
+                <w:webHidden/>
+              </w:rPr>
+              <w:fldChar w:fldCharType="begin"/>
+            </w:r>
+            <w:r>
+              <w:rPr>
+                <w:noProof/>
+                <w:webHidden/>
+              </w:rPr>
+              <w:instrText xml:space="preserve"> PAGEREF _Toc133425184 \h </w:instrText>
+            </w:r>
+            <w:r>
+              <w:rPr>
+                <w:noProof/>
+                <w:webHidden/>
+              </w:rPr>
+            </w:r>
+            <w:r>
+              <w:rPr>
+                <w:noProof/>
+                <w:webHidden/>
+              </w:rPr>
+              <w:fldChar w:fldCharType="separate"/>
+            </w:r>
+            <w:r>
+              <w:rPr>
+                <w:noProof/>
+                <w:webHidden/>
+              </w:rPr>
+              <w:t>6</w:t>
+            </w:r>
+            <w:r>
+              <w:rPr>
+                <w:noProof/>
+                <w:webHidden/>
+              </w:rPr>
+              <w:fldChar w:fldCharType="end"/>
+            </w:r>
+          </w:hyperlink>
+        </w:p>
+        <w:p>
+          <w:pPr>
+            <w:pStyle w:val="TOC2"/>
+            <w:tabs>
+              <w:tab w:val="right" w:leader="dot" w:pos="9016"/>
+            </w:tabs>
+            <w:rPr>
+              <w:rFonts w:eastAsiaTheme="minorEastAsia" w:cstheme="minorBidi"/>
+              <w:b w:val="0"/>
+              <w:bCs w:val="0"/>
+              <w:noProof/>
+              <w:sz w:val="24"/>
+              <w:szCs w:val="24"/>
+              <w:lang w:eastAsia="en-GB"/>
+            </w:rPr>
+          </w:pPr>
+          <w:hyperlink w:anchor="_Toc133425185" w:history="1">
+            <w:r>
+              <w:rPr>
+                <w:rStyle w:val="Hyperlink"/>
+                <w:noProof/>
+                <w:lang w:val="en-US"/>
+              </w:rPr>
+              <w:t>Database Connectivity</w:t>
+            </w:r>
+            <w:r>
+              <w:rPr>
+                <w:noProof/>
+                <w:webHidden/>
+              </w:rPr>
+              <w:tab/>
+            </w:r>
+            <w:r>
+              <w:rPr>
+                <w:noProof/>
+                <w:webHidden/>
+              </w:rPr>
+              <w:fldChar w:fldCharType="begin"/>
+            </w:r>
+            <w:r>
+              <w:rPr>
+                <w:noProof/>
+                <w:webHidden/>
+              </w:rPr>
+              <w:instrText xml:space="preserve"> PAGEREF _Toc133425185 \h </w:instrText>
+            </w:r>
+            <w:r>
+              <w:rPr>
+                <w:noProof/>
+                <w:webHidden/>
+              </w:rPr>
+            </w:r>
+            <w:r>
+              <w:rPr>
+                <w:noProof/>
+                <w:webHidden/>
+              </w:rPr>
+              <w:fldChar w:fldCharType="separate"/>
+            </w:r>
+            <w:r>
+              <w:rPr>
+                <w:noProof/>
+                <w:webHidden/>
+              </w:rPr>
+              <w:t>6</w:t>
+            </w:r>
+            <w:r>
+              <w:rPr>
+                <w:noProof/>
+                <w:webHidden/>
+              </w:rPr>
+              <w:fldChar w:fldCharType="end"/>
+            </w:r>
+          </w:hyperlink>
+        </w:p>
+        <w:p>
+          <w:pPr>
+            <w:pStyle w:val="TOC2"/>
+            <w:tabs>
+              <w:tab w:val="right" w:leader="dot" w:pos="9016"/>
+            </w:tabs>
+            <w:rPr>
+              <w:rFonts w:eastAsiaTheme="minorEastAsia" w:cstheme="minorBidi"/>
+              <w:b w:val="0"/>
+              <w:bCs w:val="0"/>
+              <w:noProof/>
+              <w:sz w:val="24"/>
+              <w:szCs w:val="24"/>
+              <w:lang w:eastAsia="en-GB"/>
+            </w:rPr>
+          </w:pPr>
+          <w:hyperlink w:anchor="_Toc133425186" w:history="1">
+            <w:r>
+              <w:rPr>
+                <w:rStyle w:val="Hyperlink"/>
+                <w:noProof/>
+                <w:lang w:val="en-US"/>
+              </w:rPr>
+              <w:t>Data Validation and Input Sanitization</w:t>
+            </w:r>
+            <w:r>
+              <w:rPr>
+                <w:noProof/>
+                <w:webHidden/>
+              </w:rPr>
+              <w:tab/>
+            </w:r>
+            <w:r>
+              <w:rPr>
+                <w:noProof/>
+                <w:webHidden/>
+              </w:rPr>
+              <w:fldChar w:fldCharType="begin"/>
+            </w:r>
+            <w:r>
+              <w:rPr>
+                <w:noProof/>
+                <w:webHidden/>
+              </w:rPr>
+              <w:instrText xml:space="preserve"> PAGEREF _Toc133425186 \h </w:instrText>
             </w:r>
             <w:r>
               <w:rPr>
@@ -2050,7 +2050,7 @@
               <w:lang w:eastAsia="en-GB"/>
             </w:rPr>
           </w:pPr>
-          <w:hyperlink w:anchor="_Toc133409215" w:history="1">
+          <w:hyperlink w:anchor="_Toc133425187" w:history="1">
             <w:r>
               <w:rPr>
                 <w:rStyle w:val="Hyperlink"/>
@@ -2077,7 +2077,7 @@
                 <w:noProof/>
                 <w:lang w:val="en-US"/>
               </w:rPr>
-              <w:t>Application Logic</w:t>
+              <w:t>Testing</w:t>
             </w:r>
             <w:r>
               <w:rPr>
@@ -2098,157 +2098,7 @@
                 <w:noProof/>
                 <w:webHidden/>
               </w:rPr>
-              <w:instrText xml:space="preserve"> PAGEREF _Toc133409215 \h </w:instrText>
-            </w:r>
-            <w:r>
-              <w:rPr>
-                <w:noProof/>
-                <w:webHidden/>
-              </w:rPr>
-            </w:r>
-            <w:r>
-              <w:rPr>
-                <w:noProof/>
-                <w:webHidden/>
-              </w:rPr>
-              <w:fldChar w:fldCharType="separate"/>
-            </w:r>
-            <w:r>
-              <w:rPr>
-                <w:noProof/>
-                <w:webHidden/>
-              </w:rPr>
-              <w:t>7</w:t>
-            </w:r>
-            <w:r>
-              <w:rPr>
-                <w:noProof/>
-                <w:webHidden/>
-              </w:rPr>
-              <w:fldChar w:fldCharType="end"/>
-            </w:r>
-          </w:hyperlink>
-        </w:p>
-        <w:p>
-          <w:pPr>
-            <w:pStyle w:val="TOC2"/>
-            <w:tabs>
-              <w:tab w:val="right" w:leader="dot" w:pos="9016"/>
-            </w:tabs>
-            <w:rPr>
-              <w:rFonts w:eastAsiaTheme="minorEastAsia" w:cstheme="minorBidi"/>
-              <w:b w:val="0"/>
-              <w:bCs w:val="0"/>
-              <w:noProof/>
-              <w:sz w:val="24"/>
-              <w:szCs w:val="24"/>
-              <w:lang w:eastAsia="en-GB"/>
-            </w:rPr>
-          </w:pPr>
-          <w:hyperlink w:anchor="_Toc133409216" w:history="1">
-            <w:r>
-              <w:rPr>
-                <w:rStyle w:val="Hyperlink"/>
-                <w:noProof/>
-                <w:lang w:val="en-US"/>
-              </w:rPr>
-              <w:t>Implementing Algorithms and Rules</w:t>
-            </w:r>
-            <w:r>
-              <w:rPr>
-                <w:noProof/>
-                <w:webHidden/>
-              </w:rPr>
-              <w:tab/>
-            </w:r>
-            <w:r>
-              <w:rPr>
-                <w:noProof/>
-                <w:webHidden/>
-              </w:rPr>
-              <w:fldChar w:fldCharType="begin"/>
-            </w:r>
-            <w:r>
-              <w:rPr>
-                <w:noProof/>
-                <w:webHidden/>
-              </w:rPr>
-              <w:instrText xml:space="preserve"> PAGEREF _Toc133409216 \h </w:instrText>
-            </w:r>
-            <w:r>
-              <w:rPr>
-                <w:noProof/>
-                <w:webHidden/>
-              </w:rPr>
-            </w:r>
-            <w:r>
-              <w:rPr>
-                <w:noProof/>
-                <w:webHidden/>
-              </w:rPr>
-              <w:fldChar w:fldCharType="separate"/>
-            </w:r>
-            <w:r>
-              <w:rPr>
-                <w:noProof/>
-                <w:webHidden/>
-              </w:rPr>
-              <w:t>7</w:t>
-            </w:r>
-            <w:r>
-              <w:rPr>
-                <w:noProof/>
-                <w:webHidden/>
-              </w:rPr>
-              <w:fldChar w:fldCharType="end"/>
-            </w:r>
-          </w:hyperlink>
-        </w:p>
-        <w:p>
-          <w:pPr>
-            <w:pStyle w:val="TOC2"/>
-            <w:tabs>
-              <w:tab w:val="right" w:leader="dot" w:pos="9016"/>
-            </w:tabs>
-            <w:rPr>
-              <w:rFonts w:eastAsiaTheme="minorEastAsia" w:cstheme="minorBidi"/>
-              <w:b w:val="0"/>
-              <w:bCs w:val="0"/>
-              <w:noProof/>
-              <w:sz w:val="24"/>
-              <w:szCs w:val="24"/>
-              <w:lang w:eastAsia="en-GB"/>
-            </w:rPr>
-          </w:pPr>
-          <w:hyperlink w:anchor="_Toc133409217" w:history="1">
-            <w:r>
-              <w:rPr>
-                <w:rStyle w:val="Hyperlink"/>
-                <w:noProof/>
-                <w:lang w:val="en-US"/>
-              </w:rPr>
-              <w:t>Error Handling and Debugging</w:t>
-            </w:r>
-            <w:r>
-              <w:rPr>
-                <w:noProof/>
-                <w:webHidden/>
-              </w:rPr>
-              <w:tab/>
-            </w:r>
-            <w:r>
-              <w:rPr>
-                <w:noProof/>
-                <w:webHidden/>
-              </w:rPr>
-              <w:fldChar w:fldCharType="begin"/>
-            </w:r>
-            <w:r>
-              <w:rPr>
-                <w:noProof/>
-                <w:webHidden/>
-              </w:rPr>
-              <w:instrText xml:space="preserve"> PAGEREF _Toc133409217 \h </w:instrText>
+              <w:instrText xml:space="preserve"> PAGEREF _Toc133425187 \h </w:instrText>
             </w:r>
             <w:r>
               <w:rPr>
@@ -2296,7 +2146,7 @@
               <w:lang w:eastAsia="en-GB"/>
             </w:rPr>
           </w:pPr>
-          <w:hyperlink w:anchor="_Toc133409218" w:history="1">
+          <w:hyperlink w:anchor="_Toc133425188" w:history="1">
             <w:r>
               <w:rPr>
                 <w:rStyle w:val="Hyperlink"/>
@@ -2323,7 +2173,7 @@
                 <w:noProof/>
                 <w:lang w:val="en-US"/>
               </w:rPr>
-              <w:t>Conclusion</w:t>
+              <w:t>MoSCoW method</w:t>
             </w:r>
             <w:r>
               <w:rPr>
@@ -2344,7 +2194,7 @@
                 <w:noProof/>
                 <w:webHidden/>
               </w:rPr>
-              <w:instrText xml:space="preserve"> PAGEREF _Toc133409218 \h </w:instrText>
+              <w:instrText xml:space="preserve"> PAGEREF _Toc133425188 \h </w:instrText>
             </w:r>
             <w:r>
               <w:rPr>
@@ -2365,6 +2215,102 @@
                 <w:webHidden/>
               </w:rPr>
               <w:t>8</w:t>
+            </w:r>
+            <w:r>
+              <w:rPr>
+                <w:noProof/>
+                <w:webHidden/>
+              </w:rPr>
+              <w:fldChar w:fldCharType="end"/>
+            </w:r>
+          </w:hyperlink>
+        </w:p>
+        <w:p>
+          <w:pPr>
+            <w:pStyle w:val="TOC1"/>
+            <w:tabs>
+              <w:tab w:val="left" w:pos="480"/>
+              <w:tab w:val="right" w:leader="dot" w:pos="9016"/>
+            </w:tabs>
+            <w:rPr>
+              <w:rFonts w:eastAsiaTheme="minorEastAsia" w:cstheme="minorBidi"/>
+              <w:b w:val="0"/>
+              <w:bCs w:val="0"/>
+              <w:i w:val="0"/>
+              <w:iCs w:val="0"/>
+              <w:noProof/>
+              <w:lang w:eastAsia="en-GB"/>
+            </w:rPr>
+          </w:pPr>
+          <w:hyperlink w:anchor="_Toc133425189" w:history="1">
+            <w:r>
+              <w:rPr>
+                <w:rStyle w:val="Hyperlink"/>
+                <w:noProof/>
+                <w:lang w:val="en-US"/>
+              </w:rPr>
+              <w:t>7.</w:t>
+            </w:r>
+            <w:r>
+              <w:rPr>
+                <w:rFonts w:eastAsiaTheme="minorEastAsia" w:cstheme="minorBidi"/>
+                <w:b w:val="0"/>
+                <w:bCs w:val="0"/>
+                <w:i w:val="0"/>
+                <w:iCs w:val="0"/>
+                <w:noProof/>
+                <w:lang w:eastAsia="en-GB"/>
+              </w:rPr>
+              <w:tab/>
+            </w:r>
+            <w:r>
+              <w:rPr>
+                <w:rStyle w:val="Hyperlink"/>
+                <w:noProof/>
+                <w:lang w:val="en-US"/>
+              </w:rPr>
+              <w:t>Application Logic</w:t>
+            </w:r>
+            <w:r>
+              <w:rPr>
+                <w:noProof/>
+                <w:webHidden/>
+              </w:rPr>
+              <w:tab/>
+            </w:r>
+            <w:r>
+              <w:rPr>
+                <w:noProof/>
+                <w:webHidden/>
+              </w:rPr>
+              <w:fldChar w:fldCharType="begin"/>
+            </w:r>
+            <w:r>
+              <w:rPr>
+                <w:noProof/>
+                <w:webHidden/>
+              </w:rPr>
+              <w:instrText xml:space="preserve"> PAGEREF _Toc133425189 \h </w:instrText>
+            </w:r>
+            <w:r>
+              <w:rPr>
+                <w:noProof/>
+                <w:webHidden/>
+              </w:rPr>
+            </w:r>
+            <w:r>
+              <w:rPr>
+                <w:noProof/>
+                <w:webHidden/>
+              </w:rPr>
+              <w:fldChar w:fldCharType="separate"/>
+            </w:r>
+            <w:r>
+              <w:rPr>
+                <w:noProof/>
+                <w:webHidden/>
+              </w:rPr>
+              <w:t>9</w:t>
             </w:r>
             <w:r>
               <w:rPr>
@@ -2391,14 +2337,14 @@
               <w:lang w:eastAsia="en-GB"/>
             </w:rPr>
           </w:pPr>
-          <w:hyperlink w:anchor="_Toc133409219" w:history="1">
+          <w:hyperlink w:anchor="_Toc133425190" w:history="1">
             <w:r>
               <w:rPr>
                 <w:rStyle w:val="Hyperlink"/>
                 <w:noProof/>
                 <w:lang w:val="en-US"/>
               </w:rPr>
-              <w:t>Recap of Features and Benefits</w:t>
+              <w:t>Implementing Algorithms and Rules</w:t>
             </w:r>
             <w:r>
               <w:rPr>
@@ -2419,7 +2365,7 @@
                 <w:noProof/>
                 <w:webHidden/>
               </w:rPr>
-              <w:instrText xml:space="preserve"> PAGEREF _Toc133409219 \h </w:instrText>
+              <w:instrText xml:space="preserve"> PAGEREF _Toc133425190 \h </w:instrText>
             </w:r>
             <w:r>
               <w:rPr>
@@ -2439,7 +2385,7 @@
                 <w:noProof/>
                 <w:webHidden/>
               </w:rPr>
-              <w:t>8</w:t>
+              <w:t>9</w:t>
             </w:r>
             <w:r>
               <w:rPr>
@@ -2466,13 +2412,259 @@
               <w:lang w:eastAsia="en-GB"/>
             </w:rPr>
           </w:pPr>
-          <w:hyperlink w:anchor="_Toc133409220" w:history="1">
+          <w:hyperlink w:anchor="_Toc133425191" w:history="1">
             <w:r>
               <w:rPr>
                 <w:rStyle w:val="Hyperlink"/>
                 <w:noProof/>
                 <w:lang w:val="en-US"/>
               </w:rPr>
+              <w:t>Error Handling and Debugging</w:t>
+            </w:r>
+            <w:r>
+              <w:rPr>
+                <w:noProof/>
+                <w:webHidden/>
+              </w:rPr>
+              <w:tab/>
+            </w:r>
+            <w:r>
+              <w:rPr>
+                <w:noProof/>
+                <w:webHidden/>
+              </w:rPr>
+              <w:fldChar w:fldCharType="begin"/>
+            </w:r>
+            <w:r>
+              <w:rPr>
+                <w:noProof/>
+                <w:webHidden/>
+              </w:rPr>
+              <w:instrText xml:space="preserve"> PAGEREF _Toc133425191 \h </w:instrText>
+            </w:r>
+            <w:r>
+              <w:rPr>
+                <w:noProof/>
+                <w:webHidden/>
+              </w:rPr>
+            </w:r>
+            <w:r>
+              <w:rPr>
+                <w:noProof/>
+                <w:webHidden/>
+              </w:rPr>
+              <w:fldChar w:fldCharType="separate"/>
+            </w:r>
+            <w:r>
+              <w:rPr>
+                <w:noProof/>
+                <w:webHidden/>
+              </w:rPr>
+              <w:t>9</w:t>
+            </w:r>
+            <w:r>
+              <w:rPr>
+                <w:noProof/>
+                <w:webHidden/>
+              </w:rPr>
+              <w:fldChar w:fldCharType="end"/>
+            </w:r>
+          </w:hyperlink>
+        </w:p>
+        <w:p>
+          <w:pPr>
+            <w:pStyle w:val="TOC1"/>
+            <w:tabs>
+              <w:tab w:val="left" w:pos="480"/>
+              <w:tab w:val="right" w:leader="dot" w:pos="9016"/>
+            </w:tabs>
+            <w:rPr>
+              <w:rFonts w:eastAsiaTheme="minorEastAsia" w:cstheme="minorBidi"/>
+              <w:b w:val="0"/>
+              <w:bCs w:val="0"/>
+              <w:i w:val="0"/>
+              <w:iCs w:val="0"/>
+              <w:noProof/>
+              <w:lang w:eastAsia="en-GB"/>
+            </w:rPr>
+          </w:pPr>
+          <w:hyperlink w:anchor="_Toc133425192" w:history="1">
+            <w:r>
+              <w:rPr>
+                <w:rStyle w:val="Hyperlink"/>
+                <w:noProof/>
+                <w:lang w:val="en-US"/>
+              </w:rPr>
+              <w:t>8.</w:t>
+            </w:r>
+            <w:r>
+              <w:rPr>
+                <w:rFonts w:eastAsiaTheme="minorEastAsia" w:cstheme="minorBidi"/>
+                <w:b w:val="0"/>
+                <w:bCs w:val="0"/>
+                <w:i w:val="0"/>
+                <w:iCs w:val="0"/>
+                <w:noProof/>
+                <w:lang w:eastAsia="en-GB"/>
+              </w:rPr>
+              <w:tab/>
+            </w:r>
+            <w:r>
+              <w:rPr>
+                <w:rStyle w:val="Hyperlink"/>
+                <w:noProof/>
+                <w:lang w:val="en-US"/>
+              </w:rPr>
+              <w:t>Conclusion</w:t>
+            </w:r>
+            <w:r>
+              <w:rPr>
+                <w:noProof/>
+                <w:webHidden/>
+              </w:rPr>
+              <w:tab/>
+            </w:r>
+            <w:r>
+              <w:rPr>
+                <w:noProof/>
+                <w:webHidden/>
+              </w:rPr>
+              <w:fldChar w:fldCharType="begin"/>
+            </w:r>
+            <w:r>
+              <w:rPr>
+                <w:noProof/>
+                <w:webHidden/>
+              </w:rPr>
+              <w:instrText xml:space="preserve"> PAGEREF _Toc133425192 \h </w:instrText>
+            </w:r>
+            <w:r>
+              <w:rPr>
+                <w:noProof/>
+                <w:webHidden/>
+              </w:rPr>
+            </w:r>
+            <w:r>
+              <w:rPr>
+                <w:noProof/>
+                <w:webHidden/>
+              </w:rPr>
+              <w:fldChar w:fldCharType="separate"/>
+            </w:r>
+            <w:r>
+              <w:rPr>
+                <w:noProof/>
+                <w:webHidden/>
+              </w:rPr>
+              <w:t>10</w:t>
+            </w:r>
+            <w:r>
+              <w:rPr>
+                <w:noProof/>
+                <w:webHidden/>
+              </w:rPr>
+              <w:fldChar w:fldCharType="end"/>
+            </w:r>
+          </w:hyperlink>
+        </w:p>
+        <w:p>
+          <w:pPr>
+            <w:pStyle w:val="TOC2"/>
+            <w:tabs>
+              <w:tab w:val="right" w:leader="dot" w:pos="9016"/>
+            </w:tabs>
+            <w:rPr>
+              <w:rFonts w:eastAsiaTheme="minorEastAsia" w:cstheme="minorBidi"/>
+              <w:b w:val="0"/>
+              <w:bCs w:val="0"/>
+              <w:noProof/>
+              <w:sz w:val="24"/>
+              <w:szCs w:val="24"/>
+              <w:lang w:eastAsia="en-GB"/>
+            </w:rPr>
+          </w:pPr>
+          <w:hyperlink w:anchor="_Toc133425193" w:history="1">
+            <w:r>
+              <w:rPr>
+                <w:rStyle w:val="Hyperlink"/>
+                <w:noProof/>
+                <w:lang w:val="en-US"/>
+              </w:rPr>
+              <w:t>Recap of Features and Benefits</w:t>
+            </w:r>
+            <w:r>
+              <w:rPr>
+                <w:noProof/>
+                <w:webHidden/>
+              </w:rPr>
+              <w:tab/>
+            </w:r>
+            <w:r>
+              <w:rPr>
+                <w:noProof/>
+                <w:webHidden/>
+              </w:rPr>
+              <w:fldChar w:fldCharType="begin"/>
+            </w:r>
+            <w:r>
+              <w:rPr>
+                <w:noProof/>
+                <w:webHidden/>
+              </w:rPr>
+              <w:instrText xml:space="preserve"> PAGEREF _Toc133425193 \h </w:instrText>
+            </w:r>
+            <w:r>
+              <w:rPr>
+                <w:noProof/>
+                <w:webHidden/>
+              </w:rPr>
+            </w:r>
+            <w:r>
+              <w:rPr>
+                <w:noProof/>
+                <w:webHidden/>
+              </w:rPr>
+              <w:fldChar w:fldCharType="separate"/>
+            </w:r>
+            <w:r>
+              <w:rPr>
+                <w:noProof/>
+                <w:webHidden/>
+              </w:rPr>
+              <w:t>10</w:t>
+            </w:r>
+            <w:r>
+              <w:rPr>
+                <w:noProof/>
+                <w:webHidden/>
+              </w:rPr>
+              <w:fldChar w:fldCharType="end"/>
+            </w:r>
+          </w:hyperlink>
+        </w:p>
+        <w:p>
+          <w:pPr>
+            <w:pStyle w:val="TOC2"/>
+            <w:tabs>
+              <w:tab w:val="right" w:leader="dot" w:pos="9016"/>
+            </w:tabs>
+            <w:rPr>
+              <w:rFonts w:eastAsiaTheme="minorEastAsia" w:cstheme="minorBidi"/>
+              <w:b w:val="0"/>
+              <w:bCs w:val="0"/>
+              <w:noProof/>
+              <w:sz w:val="24"/>
+              <w:szCs w:val="24"/>
+              <w:lang w:eastAsia="en-GB"/>
+            </w:rPr>
+          </w:pPr>
+          <w:hyperlink w:anchor="_Toc133425194" w:history="1">
+            <w:r>
+              <w:rPr>
+                <w:rStyle w:val="Hyperlink"/>
+                <w:noProof/>
+                <w:lang w:val="en-US"/>
+              </w:rPr>
               <w:t>Future Developments and Improvements</w:t>
             </w:r>
             <w:r>
@@ -2494,7 +2686,7 @@
                 <w:noProof/>
                 <w:webHidden/>
               </w:rPr>
-              <w:instrText xml:space="preserve"> PAGEREF _Toc133409220 \h </w:instrText>
+              <w:instrText xml:space="preserve"> PAGEREF _Toc133425194 \h </w:instrText>
             </w:r>
             <w:r>
               <w:rPr>
@@ -2514,7 +2706,7 @@
                 <w:noProof/>
                 <w:webHidden/>
               </w:rPr>
-              <w:t>8</w:t>
+              <w:t>10</w:t>
             </w:r>
             <w:r>
               <w:rPr>
@@ -2663,7 +2855,7 @@
           <w:lang w:val="nl-NL"/>
         </w:rPr>
       </w:pPr>
-      <w:bookmarkStart w:id="0" w:name="_Toc133409205"/>
+      <w:bookmarkStart w:id="0" w:name="_Toc133425177"/>
       <w:r>
         <w:rPr>
           <w:b/>
@@ -2672,7 +2864,6 @@
           <w:szCs w:val="44"/>
           <w:lang w:val="nl-NL"/>
         </w:rPr>
-        <w:lastRenderedPageBreak/>
         <w:t>Version Control</w:t>
       </w:r>
       <w:bookmarkEnd w:id="0"/>
@@ -3178,70 +3369,137 @@
           </w:p>
         </w:tc>
       </w:tr>
+      <w:tr>
+        <w:tc>
+          <w:tcPr>
+            <w:tcW w:w="2254" w:type="dxa"/>
+            <w:shd w:val="clear" w:color="auto" w:fill="D9E2F3" w:themeFill="accent1" w:themeFillTint="33"/>
+          </w:tcPr>
+          <w:p>
+            <w:pPr>
+              <w:rPr>
+                <w:sz w:val="28"/>
+                <w:szCs w:val="28"/>
+                <w:lang w:val="en-US"/>
+              </w:rPr>
+            </w:pPr>
+            <w:r>
+              <w:rPr>
+                <w:sz w:val="28"/>
+                <w:szCs w:val="28"/>
+                <w:lang w:val="en-US"/>
+              </w:rPr>
+              <w:t>1.0.3</w:t>
+            </w:r>
+          </w:p>
+        </w:tc>
+        <w:tc>
+          <w:tcPr>
+            <w:tcW w:w="2254" w:type="dxa"/>
+            <w:shd w:val="clear" w:color="auto" w:fill="D9E2F3" w:themeFill="accent1" w:themeFillTint="33"/>
+          </w:tcPr>
+          <w:p>
+            <w:pPr>
+              <w:rPr>
+                <w:sz w:val="28"/>
+                <w:szCs w:val="28"/>
+                <w:lang w:val="en-US"/>
+              </w:rPr>
+            </w:pPr>
+            <w:r>
+              <w:rPr>
+                <w:sz w:val="28"/>
+                <w:szCs w:val="28"/>
+                <w:lang w:val="en-US"/>
+              </w:rPr>
+              <w:t>26.04.23</w:t>
+            </w:r>
+          </w:p>
+        </w:tc>
+        <w:tc>
+          <w:tcPr>
+            <w:tcW w:w="2254" w:type="dxa"/>
+            <w:shd w:val="clear" w:color="auto" w:fill="D9E2F3" w:themeFill="accent1" w:themeFillTint="33"/>
+          </w:tcPr>
+          <w:p>
+            <w:pPr>
+              <w:rPr>
+                <w:sz w:val="28"/>
+                <w:szCs w:val="28"/>
+                <w:lang w:val="en-US"/>
+              </w:rPr>
+            </w:pPr>
+            <w:r>
+              <w:rPr>
+                <w:sz w:val="28"/>
+                <w:szCs w:val="28"/>
+                <w:lang w:val="en-US"/>
+              </w:rPr>
+              <w:t xml:space="preserve">Add 3 more </w:t>
+            </w:r>
+            <w:proofErr w:type="gramStart"/>
+            <w:r>
+              <w:rPr>
+                <w:sz w:val="28"/>
+                <w:szCs w:val="28"/>
+                <w:lang w:val="en-US"/>
+              </w:rPr>
+              <w:t>chapter(</w:t>
+            </w:r>
+            <w:proofErr w:type="gramEnd"/>
+            <w:r>
+              <w:rPr>
+                <w:sz w:val="28"/>
+                <w:szCs w:val="28"/>
+                <w:lang w:val="en-US"/>
+              </w:rPr>
+              <w:t xml:space="preserve">Mock ups of the app, </w:t>
+            </w:r>
+            <w:proofErr w:type="spellStart"/>
+            <w:r>
+              <w:rPr>
+                <w:sz w:val="28"/>
+                <w:szCs w:val="28"/>
+                <w:lang w:val="en-US"/>
+              </w:rPr>
+              <w:t>MoSCoW</w:t>
+            </w:r>
+            <w:proofErr w:type="spellEnd"/>
+            <w:r>
+              <w:rPr>
+                <w:sz w:val="28"/>
+                <w:szCs w:val="28"/>
+                <w:lang w:val="en-US"/>
+              </w:rPr>
+              <w:t xml:space="preserve"> method and Testing)</w:t>
+            </w:r>
+          </w:p>
+        </w:tc>
+        <w:tc>
+          <w:tcPr>
+            <w:tcW w:w="2254" w:type="dxa"/>
+            <w:shd w:val="clear" w:color="auto" w:fill="D9E2F3" w:themeFill="accent1" w:themeFillTint="33"/>
+          </w:tcPr>
+          <w:p>
+            <w:pPr>
+              <w:rPr>
+                <w:sz w:val="28"/>
+                <w:szCs w:val="28"/>
+                <w:lang w:val="en-US"/>
+              </w:rPr>
+            </w:pPr>
+            <w:r>
+              <w:rPr>
+                <w:sz w:val="28"/>
+                <w:szCs w:val="28"/>
+                <w:lang w:val="en-US"/>
+              </w:rPr>
+              <w:t>Polina Zueva</w:t>
+            </w:r>
+          </w:p>
+        </w:tc>
+      </w:tr>
     </w:tbl>
-    <w:p>
-      <w:pPr>
-        <w:rPr>
-          <w:lang w:val="en-US"/>
-        </w:rPr>
-      </w:pPr>
-    </w:p>
-    <w:p>
-      <w:pPr>
-        <w:rPr>
-          <w:lang w:val="en-US"/>
-        </w:rPr>
-      </w:pPr>
-    </w:p>
-    <w:p>
-      <w:pPr>
-        <w:rPr>
-          <w:lang w:val="en-US"/>
-        </w:rPr>
-      </w:pPr>
-    </w:p>
-    <w:p>
-      <w:pPr>
-        <w:rPr>
-          <w:lang w:val="en-US"/>
-        </w:rPr>
-      </w:pPr>
-    </w:p>
-    <w:p>
-      <w:pPr>
-        <w:rPr>
-          <w:lang w:val="en-US"/>
-        </w:rPr>
-      </w:pPr>
-    </w:p>
-    <w:p>
-      <w:pPr>
-        <w:rPr>
-          <w:lang w:val="en-US"/>
-        </w:rPr>
-      </w:pPr>
-    </w:p>
-    <w:p>
-      <w:pPr>
-        <w:rPr>
-          <w:lang w:val="en-US"/>
-        </w:rPr>
-      </w:pPr>
-    </w:p>
-    <w:p>
-      <w:pPr>
-        <w:rPr>
-          <w:lang w:val="en-US"/>
-        </w:rPr>
-      </w:pPr>
-    </w:p>
-    <w:p>
-      <w:pPr>
-        <w:rPr>
-          <w:lang w:val="en-US"/>
-        </w:rPr>
-      </w:pPr>
-    </w:p>
     <w:p>
       <w:pPr>
         <w:rPr>
@@ -3380,7 +3638,7 @@
         <w:lastRenderedPageBreak/>
         <w:t xml:space="preserve"> </w:t>
       </w:r>
-      <w:bookmarkStart w:id="1" w:name="_Toc133409206"/>
+      <w:bookmarkStart w:id="1" w:name="_Toc133425178"/>
       <w:proofErr w:type="spellStart"/>
       <w:r>
         <w:rPr>
@@ -3793,7 +4051,7 @@
           <w:lang w:val="en-GB"/>
         </w:rPr>
       </w:pPr>
-      <w:bookmarkStart w:id="2" w:name="_Toc133409207"/>
+      <w:bookmarkStart w:id="2" w:name="_Toc133425179"/>
       <w:r>
         <w:rPr>
           <w:lang w:val="en-US"/>
@@ -3890,7 +4148,7 @@
           <w:lang w:val="en-US"/>
         </w:rPr>
       </w:pPr>
-      <w:bookmarkStart w:id="3" w:name="_Toc133409208"/>
+      <w:bookmarkStart w:id="3" w:name="_Toc133425180"/>
       <w:r>
         <w:rPr>
           <w:b/>
@@ -4567,7 +4825,7 @@
           <w:lang w:val="en-US"/>
         </w:rPr>
       </w:pPr>
-      <w:bookmarkStart w:id="4" w:name="_Toc133409209"/>
+      <w:bookmarkStart w:id="4" w:name="_Toc133425181"/>
       <w:r>
         <w:rPr>
           <w:b/>
@@ -4807,7 +5065,8 @@
           <w:lang w:val="en-US"/>
         </w:rPr>
       </w:pPr>
-      <w:bookmarkStart w:id="5" w:name="_Toc133409210"/>
+      <w:bookmarkStart w:id="5" w:name="_Toc133425182"/>
+      <w:proofErr w:type="gramStart"/>
       <w:r>
         <w:rPr>
           <w:b/>
@@ -4817,9 +5076,9 @@
           <w:lang w:val="en-US"/>
         </w:rPr>
         <w:lastRenderedPageBreak/>
-        <w:t>Data Management – Class Diagram</w:t>
-      </w:r>
-      <w:bookmarkEnd w:id="5"/>
+        <w:t>Mock ups</w:t>
+      </w:r>
+      <w:proofErr w:type="gramEnd"/>
       <w:r>
         <w:rPr>
           <w:b/>
@@ -4828,6 +5087,17 @@
           <w:szCs w:val="44"/>
           <w:lang w:val="en-US"/>
         </w:rPr>
+        <w:t xml:space="preserve"> of the application</w:t>
+      </w:r>
+      <w:bookmarkEnd w:id="5"/>
+      <w:r>
+        <w:rPr>
+          <w:b/>
+          <w:bCs/>
+          <w:sz w:val="44"/>
+          <w:szCs w:val="44"/>
+          <w:lang w:val="en-US"/>
+        </w:rPr>
         <w:t xml:space="preserve"> </w:t>
       </w:r>
     </w:p>
@@ -4840,111 +5110,74 @@
     </w:p>
     <w:p>
       <w:pPr>
+        <w:pStyle w:val="ListParagraph"/>
         <w:jc w:val="both"/>
         <w:rPr>
           <w:color w:val="7F7F7F" w:themeColor="text1" w:themeTint="80"/>
-          <w:sz w:val="28"/>
-          <w:szCs w:val="28"/>
           <w:lang w:val="en-US"/>
         </w:rPr>
       </w:pPr>
       <w:r>
         <w:rPr>
           <w:color w:val="7F7F7F" w:themeColor="text1" w:themeTint="80"/>
-          <w:sz w:val="28"/>
-          <w:szCs w:val="28"/>
-          <w:lang w:val="en-US"/>
-        </w:rPr>
-        <w:t xml:space="preserve">This </w:t>
+          <w:lang w:val="en-US"/>
+        </w:rPr>
+        <w:t>Th</w:t>
       </w:r>
       <w:r>
         <w:rPr>
           <w:color w:val="7F7F7F" w:themeColor="text1" w:themeTint="80"/>
-          <w:sz w:val="28"/>
-          <w:szCs w:val="28"/>
-          <w:lang w:val="en-US"/>
-        </w:rPr>
-        <w:t xml:space="preserve">chapter covers the process of designing and implementing the data model and schema for the C# </w:t>
+          <w:lang w:val="en-US"/>
+        </w:rPr>
+        <w:t xml:space="preserve">is </w:t>
+      </w:r>
+      <w:r>
+        <w:rPr>
+          <w:color w:val="7F7F7F" w:themeColor="text1" w:themeTint="80"/>
+          <w:lang w:val="en-US"/>
+        </w:rPr>
+        <w:t xml:space="preserve">chapter provides an overview of the </w:t>
+      </w:r>
+      <w:r>
+        <w:rPr>
+          <w:color w:val="7F7F7F" w:themeColor="text1" w:themeTint="80"/>
+          <w:lang w:val="en-US"/>
+        </w:rPr>
+        <w:t xml:space="preserve">possible </w:t>
+      </w:r>
+      <w:r>
+        <w:rPr>
+          <w:color w:val="7F7F7F" w:themeColor="text1" w:themeTint="80"/>
+          <w:lang w:val="en-US"/>
+        </w:rPr>
+        <w:t xml:space="preserve">some pages of the </w:t>
+      </w:r>
+      <w:r>
+        <w:rPr>
+          <w:color w:val="7F7F7F" w:themeColor="text1" w:themeTint="80"/>
+          <w:lang w:val="en-US"/>
+        </w:rPr>
+        <w:t xml:space="preserve">mockup </w:t>
+      </w:r>
+      <w:r>
+        <w:rPr>
+          <w:color w:val="7F7F7F" w:themeColor="text1" w:themeTint="80"/>
+          <w:lang w:val="en-US"/>
+        </w:rPr>
+        <w:t xml:space="preserve">C# </w:t>
       </w:r>
       <w:proofErr w:type="gramStart"/>
       <w:r>
         <w:rPr>
           <w:color w:val="7F7F7F" w:themeColor="text1" w:themeTint="80"/>
-          <w:sz w:val="28"/>
-          <w:szCs w:val="28"/>
           <w:lang w:val="en-US"/>
         </w:rPr>
         <w:t>application</w:t>
       </w:r>
       <w:proofErr w:type="gramEnd"/>
-    </w:p>
-    <w:p>
-      <w:pPr>
-        <w:rPr>
-          <w:lang w:val="en-US"/>
-        </w:rPr>
-      </w:pPr>
-    </w:p>
-    <w:p>
-      <w:pPr>
-        <w:rPr>
-          <w:lang w:val="en-US"/>
-        </w:rPr>
-      </w:pPr>
-    </w:p>
-    <w:p>
-      <w:pPr>
-        <w:rPr>
-          <w:lang w:val="en-US"/>
-        </w:rPr>
-      </w:pPr>
-    </w:p>
-    <w:p>
-      <w:pPr>
-        <w:rPr>
-          <w:lang w:val="en-US"/>
-        </w:rPr>
-      </w:pPr>
-    </w:p>
-    <w:p>
-      <w:pPr>
-        <w:pStyle w:val="Heading2"/>
-        <w:rPr>
-          <w:b/>
-          <w:bCs/>
-          <w:sz w:val="28"/>
-          <w:szCs w:val="28"/>
-          <w:lang w:val="en-US"/>
-        </w:rPr>
-      </w:pPr>
-      <w:bookmarkStart w:id="6" w:name="_Toc133409211"/>
-      <w:r>
-        <w:rPr>
-          <w:b/>
-          <w:bCs/>
-          <w:sz w:val="28"/>
-          <w:szCs w:val="28"/>
-          <w:lang w:val="en-US"/>
-        </w:rPr>
-        <w:t xml:space="preserve">Data Models and Class </w:t>
-      </w:r>
-      <w:r>
-        <w:rPr>
-          <w:b/>
-          <w:bCs/>
-          <w:sz w:val="28"/>
-          <w:szCs w:val="28"/>
-          <w:lang w:val="en-US"/>
-        </w:rPr>
-        <w:t>diagram</w:t>
-      </w:r>
-      <w:bookmarkEnd w:id="6"/>
-      <w:r>
-        <w:rPr>
-          <w:b/>
-          <w:bCs/>
-          <w:sz w:val="28"/>
-          <w:szCs w:val="28"/>
+      <w:r>
+        <w:rPr>
+          <w:color w:val="7F7F7F" w:themeColor="text1" w:themeTint="80"/>
           <w:lang w:val="en-US"/>
         </w:rPr>
         <w:t xml:space="preserve"> </w:t>
@@ -4952,329 +5185,539 @@
     </w:p>
     <w:p>
       <w:pPr>
-        <w:pStyle w:val="Heading2"/>
-        <w:rPr>
-          <w:b/>
-          <w:bCs/>
-          <w:sz w:val="28"/>
-          <w:szCs w:val="28"/>
-          <w:lang w:val="en-US"/>
-        </w:rPr>
-      </w:pPr>
-    </w:p>
-    <w:p>
-      <w:pPr>
-        <w:pStyle w:val="Heading2"/>
-        <w:rPr>
-          <w:b/>
-          <w:bCs/>
-          <w:sz w:val="28"/>
-          <w:szCs w:val="28"/>
-          <w:lang w:val="en-US"/>
-        </w:rPr>
-      </w:pPr>
-    </w:p>
-    <w:p>
-      <w:pPr>
-        <w:pStyle w:val="Heading2"/>
-        <w:rPr>
-          <w:b/>
-          <w:bCs/>
-          <w:sz w:val="28"/>
-          <w:szCs w:val="28"/>
-          <w:lang w:val="en-US"/>
-        </w:rPr>
-      </w:pPr>
-    </w:p>
-    <w:p>
-      <w:pPr>
-        <w:pStyle w:val="Heading2"/>
-        <w:rPr>
-          <w:b/>
-          <w:bCs/>
-          <w:sz w:val="28"/>
-          <w:szCs w:val="28"/>
-          <w:lang w:val="en-US"/>
-        </w:rPr>
-      </w:pPr>
-    </w:p>
-    <w:p>
-      <w:pPr>
-        <w:pStyle w:val="Heading2"/>
-        <w:rPr>
-          <w:b/>
-          <w:bCs/>
-          <w:sz w:val="28"/>
-          <w:szCs w:val="28"/>
-          <w:lang w:val="en-US"/>
-        </w:rPr>
-      </w:pPr>
-    </w:p>
-    <w:p>
-      <w:pPr>
-        <w:pStyle w:val="Heading2"/>
-        <w:rPr>
-          <w:b/>
-          <w:bCs/>
-          <w:sz w:val="28"/>
-          <w:szCs w:val="28"/>
-          <w:lang w:val="en-US"/>
-        </w:rPr>
-      </w:pPr>
-    </w:p>
-    <w:p>
-      <w:pPr>
-        <w:pStyle w:val="Heading2"/>
-        <w:rPr>
-          <w:b/>
-          <w:bCs/>
-          <w:sz w:val="28"/>
-          <w:szCs w:val="28"/>
-          <w:lang w:val="en-US"/>
-        </w:rPr>
-      </w:pPr>
-      <w:bookmarkStart w:id="7" w:name="_Toc133409212"/>
-      <w:r>
-        <w:rPr>
-          <w:b/>
-          <w:bCs/>
-          <w:sz w:val="28"/>
-          <w:szCs w:val="28"/>
-          <w:lang w:val="en-US"/>
-        </w:rPr>
-        <w:t>Database Connectivity</w:t>
-      </w:r>
-      <w:bookmarkEnd w:id="7"/>
-      <w:r>
-        <w:rPr>
-          <w:b/>
-          <w:bCs/>
-          <w:sz w:val="28"/>
-          <w:szCs w:val="28"/>
+        <w:rPr>
+          <w:lang w:val="en-US"/>
+        </w:rPr>
+      </w:pPr>
+    </w:p>
+    <w:p>
+      <w:pPr>
+        <w:rPr>
+          <w:lang w:val="en-US"/>
+        </w:rPr>
+      </w:pPr>
+    </w:p>
+    <w:p>
+      <w:pPr>
+        <w:rPr>
+          <w:lang w:val="en-US"/>
+        </w:rPr>
+      </w:pPr>
+    </w:p>
+    <w:p>
+      <w:pPr>
+        <w:rPr>
+          <w:lang w:val="en-US"/>
+        </w:rPr>
+      </w:pPr>
+    </w:p>
+    <w:p>
+      <w:pPr>
+        <w:rPr>
+          <w:lang w:val="en-US"/>
+        </w:rPr>
+      </w:pPr>
+    </w:p>
+    <w:p>
+      <w:pPr>
+        <w:rPr>
+          <w:lang w:val="en-US"/>
+        </w:rPr>
+      </w:pPr>
+    </w:p>
+    <w:p>
+      <w:pPr>
+        <w:rPr>
+          <w:lang w:val="en-US"/>
+        </w:rPr>
+      </w:pPr>
+      <w:r>
+        <w:rPr>
+          <w:noProof/>
+          <w:lang w:val="en-US"/>
+        </w:rPr>
+        <w:drawing>
+          <wp:inline distT="0" distB="0" distL="0" distR="0" wp14:anchorId="72FC89FD" wp14:editId="11F7ED2B">
+            <wp:extent cx="1853362" cy="4018209"/>
+            <wp:effectExtent l="0" t="0" r="1270" b="0"/>
+            <wp:docPr id="1" name="Picture 1"/>
+            <wp:cNvGraphicFramePr>
+              <a:graphicFrameLocks xmlns:a="http://schemas.openxmlformats.org/drawingml/2006/main" noChangeAspect="1"/>
+            </wp:cNvGraphicFramePr>
+            <a:graphic xmlns:a="http://schemas.openxmlformats.org/drawingml/2006/main">
+              <a:graphicData uri="http://schemas.openxmlformats.org/drawingml/2006/picture">
+                <pic:pic xmlns:pic="http://schemas.openxmlformats.org/drawingml/2006/picture">
+                  <pic:nvPicPr>
+                    <pic:cNvPr id="1" name="Picture 1"/>
+                    <pic:cNvPicPr/>
+                  </pic:nvPicPr>
+                  <pic:blipFill>
+                    <a:blip r:embed="rId8">
+                      <a:extLst>
+                        <a:ext uri="{28A0092B-C50C-407E-A947-70E740481C1C}">
+                          <a14:useLocalDpi xmlns:a14="http://schemas.microsoft.com/office/drawing/2010/main" val="0"/>
+                        </a:ext>
+                      </a:extLst>
+                    </a:blip>
+                    <a:stretch>
+                      <a:fillRect/>
+                    </a:stretch>
+                  </pic:blipFill>
+                  <pic:spPr>
+                    <a:xfrm>
+                      <a:off x="0" y="0"/>
+                      <a:ext cx="1866723" cy="4047177"/>
+                    </a:xfrm>
+                    <a:prstGeom prst="rect">
+                      <a:avLst/>
+                    </a:prstGeom>
+                  </pic:spPr>
+                </pic:pic>
+              </a:graphicData>
+            </a:graphic>
+          </wp:inline>
+        </w:drawing>
+      </w:r>
+      <w:r>
+        <w:rPr>
+          <w:lang w:val="en-US"/>
+        </w:rPr>
+        <w:t xml:space="preserve">   </w:t>
+      </w:r>
+      <w:r>
+        <w:rPr>
+          <w:noProof/>
+          <w:lang w:val="en-US"/>
+        </w:rPr>
+        <w:drawing>
+          <wp:inline distT="0" distB="0" distL="0" distR="0" wp14:anchorId="483837B4" wp14:editId="06B0A457">
+            <wp:extent cx="1854105" cy="4019819"/>
+            <wp:effectExtent l="0" t="0" r="635" b="0"/>
+            <wp:docPr id="2" name="Picture 2" descr="Graphical user interface&#10;&#10;Description automatically generated"/>
+            <wp:cNvGraphicFramePr>
+              <a:graphicFrameLocks xmlns:a="http://schemas.openxmlformats.org/drawingml/2006/main" noChangeAspect="1"/>
+            </wp:cNvGraphicFramePr>
+            <a:graphic xmlns:a="http://schemas.openxmlformats.org/drawingml/2006/main">
+              <a:graphicData uri="http://schemas.openxmlformats.org/drawingml/2006/picture">
+                <pic:pic xmlns:pic="http://schemas.openxmlformats.org/drawingml/2006/picture">
+                  <pic:nvPicPr>
+                    <pic:cNvPr id="2" name="Picture 2" descr="Graphical user interface&#10;&#10;Description automatically generated"/>
+                    <pic:cNvPicPr/>
+                  </pic:nvPicPr>
+                  <pic:blipFill>
+                    <a:blip r:embed="rId9">
+                      <a:extLst>
+                        <a:ext uri="{28A0092B-C50C-407E-A947-70E740481C1C}">
+                          <a14:useLocalDpi xmlns:a14="http://schemas.microsoft.com/office/drawing/2010/main" val="0"/>
+                        </a:ext>
+                      </a:extLst>
+                    </a:blip>
+                    <a:stretch>
+                      <a:fillRect/>
+                    </a:stretch>
+                  </pic:blipFill>
+                  <pic:spPr>
+                    <a:xfrm>
+                      <a:off x="0" y="0"/>
+                      <a:ext cx="1876088" cy="4067480"/>
+                    </a:xfrm>
+                    <a:prstGeom prst="rect">
+                      <a:avLst/>
+                    </a:prstGeom>
+                  </pic:spPr>
+                </pic:pic>
+              </a:graphicData>
+            </a:graphic>
+          </wp:inline>
+        </w:drawing>
+      </w:r>
+      <w:r>
+        <w:rPr>
+          <w:lang w:val="en-US"/>
+        </w:rPr>
+        <w:t xml:space="preserve">  </w:t>
+      </w:r>
+      <w:r>
+        <w:rPr>
+          <w:noProof/>
+          <w:lang w:val="en-US"/>
+        </w:rPr>
+        <w:drawing>
+          <wp:inline distT="0" distB="0" distL="0" distR="0" wp14:anchorId="0FCEDB13" wp14:editId="40B85077">
+            <wp:extent cx="1845413" cy="4000974"/>
+            <wp:effectExtent l="0" t="0" r="0" b="0"/>
+            <wp:docPr id="3" name="Picture 3" descr="Diagram&#10;&#10;Description automatically generated"/>
+            <wp:cNvGraphicFramePr>
+              <a:graphicFrameLocks xmlns:a="http://schemas.openxmlformats.org/drawingml/2006/main" noChangeAspect="1"/>
+            </wp:cNvGraphicFramePr>
+            <a:graphic xmlns:a="http://schemas.openxmlformats.org/drawingml/2006/main">
+              <a:graphicData uri="http://schemas.openxmlformats.org/drawingml/2006/picture">
+                <pic:pic xmlns:pic="http://schemas.openxmlformats.org/drawingml/2006/picture">
+                  <pic:nvPicPr>
+                    <pic:cNvPr id="3" name="Picture 3" descr="Diagram&#10;&#10;Description automatically generated"/>
+                    <pic:cNvPicPr/>
+                  </pic:nvPicPr>
+                  <pic:blipFill>
+                    <a:blip r:embed="rId10">
+                      <a:extLst>
+                        <a:ext uri="{28A0092B-C50C-407E-A947-70E740481C1C}">
+                          <a14:useLocalDpi xmlns:a14="http://schemas.microsoft.com/office/drawing/2010/main" val="0"/>
+                        </a:ext>
+                      </a:extLst>
+                    </a:blip>
+                    <a:stretch>
+                      <a:fillRect/>
+                    </a:stretch>
+                  </pic:blipFill>
+                  <pic:spPr>
+                    <a:xfrm>
+                      <a:off x="0" y="0"/>
+                      <a:ext cx="1871428" cy="4057377"/>
+                    </a:xfrm>
+                    <a:prstGeom prst="rect">
+                      <a:avLst/>
+                    </a:prstGeom>
+                  </pic:spPr>
+                </pic:pic>
+              </a:graphicData>
+            </a:graphic>
+          </wp:inline>
+        </w:drawing>
+      </w:r>
+    </w:p>
+    <w:p>
+      <w:pPr>
+        <w:rPr>
+          <w:lang w:val="en-US"/>
+        </w:rPr>
+      </w:pPr>
+    </w:p>
+    <w:p>
+      <w:pPr>
+        <w:rPr>
+          <w:lang w:val="en-US"/>
+        </w:rPr>
+      </w:pPr>
+      <w:r>
+        <w:rPr>
+          <w:noProof/>
+          <w:lang w:val="en-US"/>
+        </w:rPr>
+        <w:lastRenderedPageBreak/>
+        <w:drawing>
+          <wp:inline distT="0" distB="0" distL="0" distR="0" wp14:anchorId="3C70DA6D" wp14:editId="7FB3D3A8">
+            <wp:extent cx="1852930" cy="4017274"/>
+            <wp:effectExtent l="0" t="0" r="1270" b="0"/>
+            <wp:docPr id="4" name="Picture 4" descr="A picture containing text, screenshot&#10;&#10;Description automatically generated"/>
+            <wp:cNvGraphicFramePr>
+              <a:graphicFrameLocks xmlns:a="http://schemas.openxmlformats.org/drawingml/2006/main" noChangeAspect="1"/>
+            </wp:cNvGraphicFramePr>
+            <a:graphic xmlns:a="http://schemas.openxmlformats.org/drawingml/2006/main">
+              <a:graphicData uri="http://schemas.openxmlformats.org/drawingml/2006/picture">
+                <pic:pic xmlns:pic="http://schemas.openxmlformats.org/drawingml/2006/picture">
+                  <pic:nvPicPr>
+                    <pic:cNvPr id="4" name="Picture 4" descr="A picture containing text, screenshot&#10;&#10;Description automatically generated"/>
+                    <pic:cNvPicPr/>
+                  </pic:nvPicPr>
+                  <pic:blipFill>
+                    <a:blip r:embed="rId11">
+                      <a:extLst>
+                        <a:ext uri="{28A0092B-C50C-407E-A947-70E740481C1C}">
+                          <a14:useLocalDpi xmlns:a14="http://schemas.microsoft.com/office/drawing/2010/main" val="0"/>
+                        </a:ext>
+                      </a:extLst>
+                    </a:blip>
+                    <a:stretch>
+                      <a:fillRect/>
+                    </a:stretch>
+                  </pic:blipFill>
+                  <pic:spPr>
+                    <a:xfrm>
+                      <a:off x="0" y="0"/>
+                      <a:ext cx="1975325" cy="4282635"/>
+                    </a:xfrm>
+                    <a:prstGeom prst="rect">
+                      <a:avLst/>
+                    </a:prstGeom>
+                  </pic:spPr>
+                </pic:pic>
+              </a:graphicData>
+            </a:graphic>
+          </wp:inline>
+        </w:drawing>
+      </w:r>
+      <w:r>
+        <w:rPr>
           <w:lang w:val="en-US"/>
         </w:rPr>
         <w:t xml:space="preserve"> </w:t>
       </w:r>
-    </w:p>
-    <w:p>
-      <w:pPr>
-        <w:pStyle w:val="Heading2"/>
-        <w:rPr>
-          <w:b/>
-          <w:bCs/>
-          <w:sz w:val="28"/>
-          <w:szCs w:val="28"/>
-          <w:lang w:val="en-US"/>
-        </w:rPr>
-      </w:pPr>
-    </w:p>
-    <w:p>
-      <w:pPr>
-        <w:pStyle w:val="Heading2"/>
-        <w:rPr>
-          <w:b/>
-          <w:bCs/>
-          <w:sz w:val="28"/>
-          <w:szCs w:val="28"/>
-          <w:lang w:val="en-US"/>
-        </w:rPr>
-      </w:pPr>
-    </w:p>
-    <w:p>
-      <w:pPr>
-        <w:pStyle w:val="Heading2"/>
-        <w:rPr>
-          <w:b/>
-          <w:bCs/>
-          <w:sz w:val="28"/>
-          <w:szCs w:val="28"/>
-          <w:lang w:val="en-US"/>
-        </w:rPr>
-      </w:pPr>
-    </w:p>
-    <w:p>
-      <w:pPr>
-        <w:pStyle w:val="Heading2"/>
-        <w:rPr>
-          <w:b/>
-          <w:bCs/>
-          <w:sz w:val="28"/>
-          <w:szCs w:val="28"/>
-          <w:lang w:val="en-US"/>
-        </w:rPr>
-      </w:pPr>
-    </w:p>
-    <w:p>
-      <w:pPr>
-        <w:pStyle w:val="Heading2"/>
-        <w:rPr>
-          <w:b/>
-          <w:bCs/>
-          <w:sz w:val="28"/>
-          <w:szCs w:val="28"/>
-          <w:lang w:val="en-US"/>
-        </w:rPr>
-      </w:pPr>
-    </w:p>
-    <w:p>
-      <w:pPr>
-        <w:pStyle w:val="Heading2"/>
-        <w:rPr>
-          <w:b/>
-          <w:bCs/>
-          <w:sz w:val="28"/>
-          <w:szCs w:val="28"/>
-          <w:lang w:val="en-US"/>
-        </w:rPr>
-      </w:pPr>
-    </w:p>
-    <w:p>
-      <w:pPr>
-        <w:pStyle w:val="Heading2"/>
-        <w:rPr>
-          <w:b/>
-          <w:bCs/>
-          <w:sz w:val="28"/>
-          <w:szCs w:val="28"/>
-          <w:lang w:val="en-US"/>
-        </w:rPr>
-      </w:pPr>
-    </w:p>
-    <w:p>
-      <w:pPr>
-        <w:pStyle w:val="Heading2"/>
-        <w:rPr>
-          <w:b/>
-          <w:bCs/>
-          <w:sz w:val="28"/>
-          <w:szCs w:val="28"/>
-          <w:lang w:val="en-US"/>
-        </w:rPr>
-      </w:pPr>
-    </w:p>
-    <w:p>
-      <w:pPr>
-        <w:pStyle w:val="Heading2"/>
-        <w:rPr>
-          <w:b/>
-          <w:bCs/>
-          <w:sz w:val="28"/>
-          <w:szCs w:val="28"/>
-          <w:lang w:val="en-US"/>
-        </w:rPr>
-      </w:pPr>
-    </w:p>
-    <w:p>
-      <w:pPr>
-        <w:pStyle w:val="Heading2"/>
-        <w:rPr>
-          <w:b/>
-          <w:bCs/>
-          <w:sz w:val="28"/>
-          <w:szCs w:val="28"/>
-          <w:lang w:val="en-US"/>
-        </w:rPr>
-      </w:pPr>
-    </w:p>
-    <w:p>
-      <w:pPr>
-        <w:pStyle w:val="Heading2"/>
-        <w:rPr>
-          <w:b/>
-          <w:bCs/>
-          <w:sz w:val="28"/>
-          <w:szCs w:val="28"/>
-          <w:lang w:val="en-US"/>
-        </w:rPr>
-      </w:pPr>
-    </w:p>
-    <w:p>
-      <w:pPr>
-        <w:pStyle w:val="Heading2"/>
-        <w:rPr>
-          <w:b/>
-          <w:bCs/>
-          <w:sz w:val="28"/>
-          <w:szCs w:val="28"/>
-          <w:lang w:val="en-US"/>
-        </w:rPr>
-      </w:pPr>
-      <w:bookmarkStart w:id="8" w:name="_Toc133409213"/>
-      <w:r>
-        <w:rPr>
-          <w:b/>
-          <w:bCs/>
-          <w:sz w:val="28"/>
-          <w:szCs w:val="28"/>
-          <w:lang w:val="en-US"/>
-        </w:rPr>
-        <w:t>Data Validation and Input Sanitization</w:t>
-      </w:r>
-      <w:bookmarkEnd w:id="8"/>
-    </w:p>
-    <w:p>
-      <w:pPr>
-        <w:pStyle w:val="Heading1"/>
-        <w:rPr>
-          <w:b/>
-          <w:bCs/>
-          <w:lang w:val="nl-NL"/>
-        </w:rPr>
-      </w:pPr>
-      <w:r>
-        <w:rPr>
-          <w:b/>
-          <w:bCs/>
-          <w:lang w:val="nl-NL"/>
-        </w:rPr>
-        <w:t xml:space="preserve"> </w:t>
-      </w:r>
-    </w:p>
-    <w:p>
-      <w:pPr>
-        <w:rPr>
-          <w:b/>
-          <w:bCs/>
-          <w:color w:val="1F4E79" w:themeColor="accent5" w:themeShade="80"/>
-          <w:sz w:val="40"/>
-          <w:szCs w:val="40"/>
-          <w:lang w:val="nl-NL"/>
-        </w:rPr>
-      </w:pPr>
-    </w:p>
-    <w:p>
-      <w:pPr>
-        <w:rPr>
-          <w:b/>
-          <w:bCs/>
-          <w:color w:val="1F4E79" w:themeColor="accent5" w:themeShade="80"/>
-          <w:sz w:val="40"/>
-          <w:szCs w:val="40"/>
-          <w:lang w:val="nl-NL"/>
-        </w:rPr>
-      </w:pPr>
-    </w:p>
-    <w:p>
-      <w:pPr>
-        <w:rPr>
-          <w:b/>
-          <w:bCs/>
-          <w:color w:val="1F4E79" w:themeColor="accent5" w:themeShade="80"/>
-          <w:sz w:val="40"/>
-          <w:szCs w:val="40"/>
-          <w:lang w:val="nl-NL"/>
-        </w:rPr>
-      </w:pPr>
-    </w:p>
-    <w:p>
-      <w:pPr>
-        <w:rPr>
-          <w:b/>
-          <w:bCs/>
-          <w:color w:val="1F4E79" w:themeColor="accent5" w:themeShade="80"/>
-          <w:sz w:val="40"/>
-          <w:szCs w:val="40"/>
-          <w:lang w:val="nl-NL"/>
+      <w:r>
+        <w:rPr>
+          <w:noProof/>
+          <w:lang w:val="en-US"/>
+        </w:rPr>
+        <w:drawing>
+          <wp:inline distT="0" distB="0" distL="0" distR="0" wp14:anchorId="5D27CB1F" wp14:editId="0B205D5E">
+            <wp:extent cx="1847423" cy="4005330"/>
+            <wp:effectExtent l="0" t="0" r="0" b="0"/>
+            <wp:docPr id="5" name="Picture 5" descr="A picture containing text&#10;&#10;Description automatically generated"/>
+            <wp:cNvGraphicFramePr>
+              <a:graphicFrameLocks xmlns:a="http://schemas.openxmlformats.org/drawingml/2006/main" noChangeAspect="1"/>
+            </wp:cNvGraphicFramePr>
+            <a:graphic xmlns:a="http://schemas.openxmlformats.org/drawingml/2006/main">
+              <a:graphicData uri="http://schemas.openxmlformats.org/drawingml/2006/picture">
+                <pic:pic xmlns:pic="http://schemas.openxmlformats.org/drawingml/2006/picture">
+                  <pic:nvPicPr>
+                    <pic:cNvPr id="5" name="Picture 5" descr="A picture containing text&#10;&#10;Description automatically generated"/>
+                    <pic:cNvPicPr/>
+                  </pic:nvPicPr>
+                  <pic:blipFill>
+                    <a:blip r:embed="rId12">
+                      <a:extLst>
+                        <a:ext uri="{28A0092B-C50C-407E-A947-70E740481C1C}">
+                          <a14:useLocalDpi xmlns:a14="http://schemas.microsoft.com/office/drawing/2010/main" val="0"/>
+                        </a:ext>
+                      </a:extLst>
+                    </a:blip>
+                    <a:stretch>
+                      <a:fillRect/>
+                    </a:stretch>
+                  </pic:blipFill>
+                  <pic:spPr>
+                    <a:xfrm>
+                      <a:off x="0" y="0"/>
+                      <a:ext cx="1876465" cy="4068295"/>
+                    </a:xfrm>
+                    <a:prstGeom prst="rect">
+                      <a:avLst/>
+                    </a:prstGeom>
+                  </pic:spPr>
+                </pic:pic>
+              </a:graphicData>
+            </a:graphic>
+          </wp:inline>
+        </w:drawing>
+      </w:r>
+      <w:r>
+        <w:rPr>
+          <w:lang w:val="en-US"/>
+        </w:rPr>
+        <w:t xml:space="preserve">  </w:t>
+      </w:r>
+      <w:r>
+        <w:rPr>
+          <w:noProof/>
+          <w:lang w:val="en-US"/>
+        </w:rPr>
+        <w:drawing>
+          <wp:inline distT="0" distB="0" distL="0" distR="0" wp14:anchorId="07EE3F5D" wp14:editId="3CDA2D4F">
+            <wp:extent cx="1854557" cy="4020800"/>
+            <wp:effectExtent l="0" t="0" r="0" b="5715"/>
+            <wp:docPr id="6" name="Picture 6" descr="Graphical user interface, website&#10;&#10;Description automatically generated"/>
+            <wp:cNvGraphicFramePr>
+              <a:graphicFrameLocks xmlns:a="http://schemas.openxmlformats.org/drawingml/2006/main" noChangeAspect="1"/>
+            </wp:cNvGraphicFramePr>
+            <a:graphic xmlns:a="http://schemas.openxmlformats.org/drawingml/2006/main">
+              <a:graphicData uri="http://schemas.openxmlformats.org/drawingml/2006/picture">
+                <pic:pic xmlns:pic="http://schemas.openxmlformats.org/drawingml/2006/picture">
+                  <pic:nvPicPr>
+                    <pic:cNvPr id="6" name="Picture 6" descr="Graphical user interface, website&#10;&#10;Description automatically generated"/>
+                    <pic:cNvPicPr/>
+                  </pic:nvPicPr>
+                  <pic:blipFill>
+                    <a:blip r:embed="rId13">
+                      <a:extLst>
+                        <a:ext uri="{28A0092B-C50C-407E-A947-70E740481C1C}">
+                          <a14:useLocalDpi xmlns:a14="http://schemas.microsoft.com/office/drawing/2010/main" val="0"/>
+                        </a:ext>
+                      </a:extLst>
+                    </a:blip>
+                    <a:stretch>
+                      <a:fillRect/>
+                    </a:stretch>
+                  </pic:blipFill>
+                  <pic:spPr>
+                    <a:xfrm>
+                      <a:off x="0" y="0"/>
+                      <a:ext cx="1894082" cy="4106492"/>
+                    </a:xfrm>
+                    <a:prstGeom prst="rect">
+                      <a:avLst/>
+                    </a:prstGeom>
+                  </pic:spPr>
+                </pic:pic>
+              </a:graphicData>
+            </a:graphic>
+          </wp:inline>
+        </w:drawing>
+      </w:r>
+    </w:p>
+    <w:p>
+      <w:pPr>
+        <w:rPr>
+          <w:lang w:val="en-US"/>
+        </w:rPr>
+      </w:pPr>
+    </w:p>
+    <w:p>
+      <w:pPr>
+        <w:rPr>
+          <w:lang w:val="en-US"/>
+        </w:rPr>
+      </w:pPr>
+    </w:p>
+    <w:p>
+      <w:pPr>
+        <w:rPr>
+          <w:lang w:val="en-US"/>
+        </w:rPr>
+      </w:pPr>
+    </w:p>
+    <w:p>
+      <w:pPr>
+        <w:rPr>
+          <w:lang w:val="en-US"/>
+        </w:rPr>
+      </w:pPr>
+    </w:p>
+    <w:p>
+      <w:pPr>
+        <w:rPr>
+          <w:lang w:val="en-US"/>
+        </w:rPr>
+      </w:pPr>
+    </w:p>
+    <w:p>
+      <w:pPr>
+        <w:rPr>
+          <w:lang w:val="en-US"/>
+        </w:rPr>
+      </w:pPr>
+    </w:p>
+    <w:p>
+      <w:pPr>
+        <w:rPr>
+          <w:lang w:val="en-US"/>
+        </w:rPr>
+      </w:pPr>
+    </w:p>
+    <w:p>
+      <w:pPr>
+        <w:rPr>
+          <w:lang w:val="en-US"/>
+        </w:rPr>
+      </w:pPr>
+    </w:p>
+    <w:p>
+      <w:pPr>
+        <w:rPr>
+          <w:lang w:val="en-US"/>
+        </w:rPr>
+      </w:pPr>
+    </w:p>
+    <w:p>
+      <w:pPr>
+        <w:rPr>
+          <w:lang w:val="en-US"/>
+        </w:rPr>
+      </w:pPr>
+    </w:p>
+    <w:p>
+      <w:pPr>
+        <w:rPr>
+          <w:lang w:val="en-US"/>
+        </w:rPr>
+      </w:pPr>
+    </w:p>
+    <w:p>
+      <w:pPr>
+        <w:rPr>
+          <w:lang w:val="en-US"/>
+        </w:rPr>
+      </w:pPr>
+    </w:p>
+    <w:p>
+      <w:pPr>
+        <w:rPr>
+          <w:lang w:val="en-US"/>
+        </w:rPr>
+      </w:pPr>
+    </w:p>
+    <w:p>
+      <w:pPr>
+        <w:rPr>
+          <w:lang w:val="en-US"/>
+        </w:rPr>
+      </w:pPr>
+    </w:p>
+    <w:p>
+      <w:pPr>
+        <w:rPr>
+          <w:lang w:val="en-US"/>
+        </w:rPr>
+      </w:pPr>
+    </w:p>
+    <w:p>
+      <w:pPr>
+        <w:rPr>
+          <w:lang w:val="en-US"/>
+        </w:rPr>
+      </w:pPr>
+    </w:p>
+    <w:p>
+      <w:pPr>
+        <w:rPr>
+          <w:lang w:val="en-US"/>
+        </w:rPr>
+      </w:pPr>
+    </w:p>
+    <w:p>
+      <w:pPr>
+        <w:rPr>
+          <w:lang w:val="en-US"/>
+        </w:rPr>
+      </w:pPr>
+    </w:p>
+    <w:p>
+      <w:pPr>
+        <w:rPr>
+          <w:lang w:val="en-US"/>
+        </w:rPr>
+      </w:pPr>
+    </w:p>
+    <w:p>
+      <w:pPr>
+        <w:rPr>
+          <w:lang w:val="en-US"/>
+        </w:rPr>
+      </w:pPr>
+    </w:p>
+    <w:p>
+      <w:pPr>
+        <w:rPr>
+          <w:lang w:val="en-US"/>
+        </w:rPr>
+      </w:pPr>
+    </w:p>
+    <w:p>
+      <w:pPr>
+        <w:rPr>
+          <w:lang w:val="en-US"/>
+        </w:rPr>
+      </w:pPr>
+    </w:p>
+    <w:p>
+      <w:pPr>
+        <w:rPr>
+          <w:lang w:val="en-US"/>
+        </w:rPr>
+      </w:pPr>
+    </w:p>
+    <w:p>
+      <w:pPr>
+        <w:rPr>
+          <w:lang w:val="en-US"/>
         </w:rPr>
       </w:pPr>
     </w:p>
@@ -5293,8 +5736,7 @@
           <w:lang w:val="en-US"/>
         </w:rPr>
       </w:pPr>
-      <w:bookmarkStart w:id="9" w:name="_Toc133409214"/>
-      <w:proofErr w:type="spellStart"/>
+      <w:bookmarkStart w:id="6" w:name="_Toc133425183"/>
       <w:r>
         <w:rPr>
           <w:b/>
@@ -5304,9 +5746,9 @@
           <w:lang w:val="en-US"/>
         </w:rPr>
         <w:lastRenderedPageBreak/>
-        <w:t>MoSCoW</w:t>
-      </w:r>
-      <w:proofErr w:type="spellEnd"/>
+        <w:t>Data Management – Class Diagram</w:t>
+      </w:r>
+      <w:bookmarkEnd w:id="6"/>
       <w:r>
         <w:rPr>
           <w:b/>
@@ -5315,294 +5757,453 @@
           <w:szCs w:val="44"/>
           <w:lang w:val="en-US"/>
         </w:rPr>
-        <w:t xml:space="preserve"> method</w:t>
+        <w:t xml:space="preserve"> </w:t>
+      </w:r>
+    </w:p>
+    <w:p>
+      <w:pPr>
+        <w:rPr>
+          <w:lang w:val="en-US"/>
+        </w:rPr>
+      </w:pPr>
+    </w:p>
+    <w:p>
+      <w:pPr>
+        <w:jc w:val="both"/>
+        <w:rPr>
+          <w:color w:val="7F7F7F" w:themeColor="text1" w:themeTint="80"/>
+          <w:sz w:val="28"/>
+          <w:szCs w:val="28"/>
+          <w:lang w:val="en-US"/>
+        </w:rPr>
+      </w:pPr>
+      <w:r>
+        <w:rPr>
+          <w:color w:val="7F7F7F" w:themeColor="text1" w:themeTint="80"/>
+          <w:sz w:val="28"/>
+          <w:szCs w:val="28"/>
+          <w:lang w:val="en-US"/>
+        </w:rPr>
+        <w:t xml:space="preserve">This </w:t>
+      </w:r>
+      <w:r>
+        <w:rPr>
+          <w:color w:val="7F7F7F" w:themeColor="text1" w:themeTint="80"/>
+          <w:sz w:val="28"/>
+          <w:szCs w:val="28"/>
+          <w:lang w:val="en-US"/>
+        </w:rPr>
+        <w:t xml:space="preserve">chapter covers the process of designing and implementing the data model and schema for the C# </w:t>
+      </w:r>
+      <w:proofErr w:type="gramStart"/>
+      <w:r>
+        <w:rPr>
+          <w:color w:val="7F7F7F" w:themeColor="text1" w:themeTint="80"/>
+          <w:sz w:val="28"/>
+          <w:szCs w:val="28"/>
+          <w:lang w:val="en-US"/>
+        </w:rPr>
+        <w:t>application</w:t>
+      </w:r>
+      <w:proofErr w:type="gramEnd"/>
+    </w:p>
+    <w:p>
+      <w:pPr>
+        <w:rPr>
+          <w:lang w:val="en-US"/>
+        </w:rPr>
+      </w:pPr>
+    </w:p>
+    <w:p>
+      <w:pPr>
+        <w:rPr>
+          <w:lang w:val="en-US"/>
+        </w:rPr>
+      </w:pPr>
+    </w:p>
+    <w:p>
+      <w:pPr>
+        <w:rPr>
+          <w:lang w:val="en-US"/>
+        </w:rPr>
+      </w:pPr>
+    </w:p>
+    <w:p>
+      <w:pPr>
+        <w:rPr>
+          <w:lang w:val="en-US"/>
+        </w:rPr>
+      </w:pPr>
+    </w:p>
+    <w:p>
+      <w:pPr>
+        <w:pStyle w:val="Heading2"/>
+        <w:rPr>
+          <w:b/>
+          <w:bCs/>
+          <w:sz w:val="28"/>
+          <w:szCs w:val="28"/>
+          <w:lang w:val="en-US"/>
+        </w:rPr>
+      </w:pPr>
+      <w:bookmarkStart w:id="7" w:name="_Toc133425184"/>
+      <w:r>
+        <w:rPr>
+          <w:b/>
+          <w:bCs/>
+          <w:sz w:val="28"/>
+          <w:szCs w:val="28"/>
+          <w:lang w:val="en-US"/>
+        </w:rPr>
+        <w:t xml:space="preserve">Data Models and Class </w:t>
+      </w:r>
+      <w:r>
+        <w:rPr>
+          <w:b/>
+          <w:bCs/>
+          <w:sz w:val="28"/>
+          <w:szCs w:val="28"/>
+          <w:lang w:val="en-US"/>
+        </w:rPr>
+        <w:t>diagram</w:t>
+      </w:r>
+      <w:bookmarkEnd w:id="7"/>
+      <w:r>
+        <w:rPr>
+          <w:b/>
+          <w:bCs/>
+          <w:sz w:val="28"/>
+          <w:szCs w:val="28"/>
+          <w:lang w:val="en-US"/>
+        </w:rPr>
+        <w:t xml:space="preserve"> </w:t>
+      </w:r>
+    </w:p>
+    <w:p>
+      <w:pPr>
+        <w:pStyle w:val="Heading2"/>
+        <w:rPr>
+          <w:b/>
+          <w:bCs/>
+          <w:sz w:val="28"/>
+          <w:szCs w:val="28"/>
+          <w:lang w:val="en-US"/>
+        </w:rPr>
+      </w:pPr>
+    </w:p>
+    <w:p>
+      <w:pPr>
+        <w:pStyle w:val="Heading2"/>
+        <w:rPr>
+          <w:b/>
+          <w:bCs/>
+          <w:sz w:val="28"/>
+          <w:szCs w:val="28"/>
+          <w:lang w:val="en-US"/>
+        </w:rPr>
+      </w:pPr>
+    </w:p>
+    <w:p>
+      <w:pPr>
+        <w:pStyle w:val="Heading2"/>
+        <w:rPr>
+          <w:b/>
+          <w:bCs/>
+          <w:sz w:val="28"/>
+          <w:szCs w:val="28"/>
+          <w:lang w:val="en-US"/>
+        </w:rPr>
+      </w:pPr>
+    </w:p>
+    <w:p>
+      <w:pPr>
+        <w:pStyle w:val="Heading2"/>
+        <w:rPr>
+          <w:b/>
+          <w:bCs/>
+          <w:sz w:val="28"/>
+          <w:szCs w:val="28"/>
+          <w:lang w:val="en-US"/>
+        </w:rPr>
+      </w:pPr>
+    </w:p>
+    <w:p>
+      <w:pPr>
+        <w:pStyle w:val="Heading2"/>
+        <w:rPr>
+          <w:b/>
+          <w:bCs/>
+          <w:sz w:val="28"/>
+          <w:szCs w:val="28"/>
+          <w:lang w:val="en-US"/>
+        </w:rPr>
+      </w:pPr>
+    </w:p>
+    <w:p>
+      <w:pPr>
+        <w:pStyle w:val="Heading2"/>
+        <w:rPr>
+          <w:b/>
+          <w:bCs/>
+          <w:sz w:val="28"/>
+          <w:szCs w:val="28"/>
+          <w:lang w:val="en-US"/>
+        </w:rPr>
+      </w:pPr>
+    </w:p>
+    <w:p>
+      <w:pPr>
+        <w:pStyle w:val="Heading2"/>
+        <w:rPr>
+          <w:b/>
+          <w:bCs/>
+          <w:sz w:val="28"/>
+          <w:szCs w:val="28"/>
+          <w:lang w:val="en-US"/>
+        </w:rPr>
+      </w:pPr>
+      <w:bookmarkStart w:id="8" w:name="_Toc133425185"/>
+      <w:r>
+        <w:rPr>
+          <w:b/>
+          <w:bCs/>
+          <w:sz w:val="28"/>
+          <w:szCs w:val="28"/>
+          <w:lang w:val="en-US"/>
+        </w:rPr>
+        <w:t>Database Connectivity</w:t>
+      </w:r>
+      <w:bookmarkEnd w:id="8"/>
+      <w:r>
+        <w:rPr>
+          <w:b/>
+          <w:bCs/>
+          <w:sz w:val="28"/>
+          <w:szCs w:val="28"/>
+          <w:lang w:val="en-US"/>
+        </w:rPr>
+        <w:t xml:space="preserve"> </w:t>
+      </w:r>
+    </w:p>
+    <w:p>
+      <w:pPr>
+        <w:pStyle w:val="Heading2"/>
+        <w:rPr>
+          <w:b/>
+          <w:bCs/>
+          <w:sz w:val="28"/>
+          <w:szCs w:val="28"/>
+          <w:lang w:val="en-US"/>
+        </w:rPr>
+      </w:pPr>
+    </w:p>
+    <w:p>
+      <w:pPr>
+        <w:pStyle w:val="Heading2"/>
+        <w:rPr>
+          <w:b/>
+          <w:bCs/>
+          <w:sz w:val="28"/>
+          <w:szCs w:val="28"/>
+          <w:lang w:val="en-US"/>
+        </w:rPr>
+      </w:pPr>
+    </w:p>
+    <w:p>
+      <w:pPr>
+        <w:pStyle w:val="Heading2"/>
+        <w:rPr>
+          <w:b/>
+          <w:bCs/>
+          <w:sz w:val="28"/>
+          <w:szCs w:val="28"/>
+          <w:lang w:val="en-US"/>
+        </w:rPr>
+      </w:pPr>
+    </w:p>
+    <w:p>
+      <w:pPr>
+        <w:pStyle w:val="Heading2"/>
+        <w:rPr>
+          <w:b/>
+          <w:bCs/>
+          <w:sz w:val="28"/>
+          <w:szCs w:val="28"/>
+          <w:lang w:val="en-US"/>
+        </w:rPr>
+      </w:pPr>
+    </w:p>
+    <w:p>
+      <w:pPr>
+        <w:pStyle w:val="Heading2"/>
+        <w:rPr>
+          <w:b/>
+          <w:bCs/>
+          <w:sz w:val="28"/>
+          <w:szCs w:val="28"/>
+          <w:lang w:val="en-US"/>
+        </w:rPr>
+      </w:pPr>
+    </w:p>
+    <w:p>
+      <w:pPr>
+        <w:pStyle w:val="Heading2"/>
+        <w:rPr>
+          <w:b/>
+          <w:bCs/>
+          <w:sz w:val="28"/>
+          <w:szCs w:val="28"/>
+          <w:lang w:val="en-US"/>
+        </w:rPr>
+      </w:pPr>
+    </w:p>
+    <w:p>
+      <w:pPr>
+        <w:pStyle w:val="Heading2"/>
+        <w:rPr>
+          <w:b/>
+          <w:bCs/>
+          <w:sz w:val="28"/>
+          <w:szCs w:val="28"/>
+          <w:lang w:val="en-US"/>
+        </w:rPr>
+      </w:pPr>
+    </w:p>
+    <w:p>
+      <w:pPr>
+        <w:pStyle w:val="Heading2"/>
+        <w:rPr>
+          <w:b/>
+          <w:bCs/>
+          <w:sz w:val="28"/>
+          <w:szCs w:val="28"/>
+          <w:lang w:val="en-US"/>
+        </w:rPr>
+      </w:pPr>
+    </w:p>
+    <w:p>
+      <w:pPr>
+        <w:pStyle w:val="Heading2"/>
+        <w:rPr>
+          <w:b/>
+          <w:bCs/>
+          <w:sz w:val="28"/>
+          <w:szCs w:val="28"/>
+          <w:lang w:val="en-US"/>
+        </w:rPr>
+      </w:pPr>
+    </w:p>
+    <w:p>
+      <w:pPr>
+        <w:pStyle w:val="Heading2"/>
+        <w:rPr>
+          <w:b/>
+          <w:bCs/>
+          <w:sz w:val="28"/>
+          <w:szCs w:val="28"/>
+          <w:lang w:val="en-US"/>
+        </w:rPr>
+      </w:pPr>
+    </w:p>
+    <w:p>
+      <w:pPr>
+        <w:pStyle w:val="Heading2"/>
+        <w:rPr>
+          <w:b/>
+          <w:bCs/>
+          <w:sz w:val="28"/>
+          <w:szCs w:val="28"/>
+          <w:lang w:val="en-US"/>
+        </w:rPr>
+      </w:pPr>
+    </w:p>
+    <w:p>
+      <w:pPr>
+        <w:pStyle w:val="Heading2"/>
+        <w:rPr>
+          <w:b/>
+          <w:bCs/>
+          <w:sz w:val="28"/>
+          <w:szCs w:val="28"/>
+          <w:lang w:val="en-US"/>
+        </w:rPr>
+      </w:pPr>
+      <w:bookmarkStart w:id="9" w:name="_Toc133425186"/>
+      <w:r>
+        <w:rPr>
+          <w:b/>
+          <w:bCs/>
+          <w:sz w:val="28"/>
+          <w:szCs w:val="28"/>
+          <w:lang w:val="en-US"/>
+        </w:rPr>
+        <w:t>Data Validation and Input Sanitization</w:t>
       </w:r>
       <w:bookmarkEnd w:id="9"/>
     </w:p>
     <w:p>
       <w:pPr>
-        <w:rPr>
-          <w:lang w:val="en-US"/>
-        </w:rPr>
-      </w:pPr>
-    </w:p>
-    <w:p>
-      <w:pPr>
-        <w:rPr>
-          <w:lang w:val="en-US"/>
-        </w:rPr>
-      </w:pPr>
-    </w:p>
-    <w:p>
-      <w:pPr>
-        <w:rPr>
-          <w:lang w:val="en-US"/>
-        </w:rPr>
-      </w:pPr>
-    </w:p>
-    <w:p>
-      <w:pPr>
-        <w:rPr>
-          <w:lang w:val="en-US"/>
-        </w:rPr>
-      </w:pPr>
-    </w:p>
-    <w:p>
-      <w:pPr>
-        <w:rPr>
-          <w:lang w:val="en-US"/>
-        </w:rPr>
-      </w:pPr>
-    </w:p>
-    <w:p>
-      <w:pPr>
-        <w:rPr>
-          <w:lang w:val="en-US"/>
-        </w:rPr>
-      </w:pPr>
-    </w:p>
-    <w:p>
-      <w:pPr>
-        <w:rPr>
-          <w:lang w:val="en-US"/>
-        </w:rPr>
-      </w:pPr>
-    </w:p>
-    <w:p>
-      <w:pPr>
-        <w:rPr>
-          <w:lang w:val="en-US"/>
-        </w:rPr>
-      </w:pPr>
-    </w:p>
-    <w:p>
-      <w:pPr>
-        <w:rPr>
-          <w:lang w:val="en-US"/>
-        </w:rPr>
-      </w:pPr>
-    </w:p>
-    <w:p>
-      <w:pPr>
-        <w:rPr>
-          <w:lang w:val="en-US"/>
-        </w:rPr>
-      </w:pPr>
-    </w:p>
-    <w:p>
-      <w:pPr>
-        <w:rPr>
-          <w:lang w:val="en-US"/>
-        </w:rPr>
-      </w:pPr>
-    </w:p>
-    <w:p>
-      <w:pPr>
-        <w:rPr>
-          <w:lang w:val="en-US"/>
-        </w:rPr>
-      </w:pPr>
-    </w:p>
-    <w:p>
-      <w:pPr>
-        <w:rPr>
-          <w:lang w:val="en-US"/>
-        </w:rPr>
-      </w:pPr>
-    </w:p>
-    <w:p>
-      <w:pPr>
-        <w:rPr>
-          <w:lang w:val="en-US"/>
-        </w:rPr>
-      </w:pPr>
-    </w:p>
-    <w:p>
-      <w:pPr>
-        <w:rPr>
-          <w:lang w:val="en-US"/>
-        </w:rPr>
-      </w:pPr>
-    </w:p>
-    <w:p>
-      <w:pPr>
-        <w:rPr>
-          <w:lang w:val="en-US"/>
-        </w:rPr>
-      </w:pPr>
-    </w:p>
-    <w:p>
-      <w:pPr>
-        <w:rPr>
-          <w:lang w:val="en-US"/>
-        </w:rPr>
-      </w:pPr>
-    </w:p>
-    <w:p>
-      <w:pPr>
-        <w:rPr>
-          <w:lang w:val="en-US"/>
-        </w:rPr>
-      </w:pPr>
-    </w:p>
-    <w:p>
-      <w:pPr>
-        <w:rPr>
-          <w:lang w:val="en-US"/>
-        </w:rPr>
-      </w:pPr>
-    </w:p>
-    <w:p>
-      <w:pPr>
-        <w:rPr>
-          <w:lang w:val="en-US"/>
-        </w:rPr>
-      </w:pPr>
-    </w:p>
-    <w:p>
-      <w:pPr>
-        <w:rPr>
-          <w:lang w:val="en-US"/>
-        </w:rPr>
-      </w:pPr>
-    </w:p>
-    <w:p>
-      <w:pPr>
-        <w:rPr>
-          <w:lang w:val="en-US"/>
-        </w:rPr>
-      </w:pPr>
-    </w:p>
-    <w:p>
-      <w:pPr>
-        <w:rPr>
-          <w:lang w:val="en-US"/>
-        </w:rPr>
-      </w:pPr>
-    </w:p>
-    <w:p>
-      <w:pPr>
-        <w:rPr>
-          <w:lang w:val="en-US"/>
-        </w:rPr>
-      </w:pPr>
-    </w:p>
-    <w:p>
-      <w:pPr>
-        <w:rPr>
-          <w:lang w:val="en-US"/>
-        </w:rPr>
-      </w:pPr>
-    </w:p>
-    <w:p>
-      <w:pPr>
-        <w:rPr>
-          <w:lang w:val="en-US"/>
-        </w:rPr>
-      </w:pPr>
-    </w:p>
-    <w:p>
-      <w:pPr>
-        <w:rPr>
-          <w:lang w:val="en-US"/>
-        </w:rPr>
-      </w:pPr>
-    </w:p>
-    <w:p>
-      <w:pPr>
-        <w:rPr>
-          <w:lang w:val="en-US"/>
-        </w:rPr>
-      </w:pPr>
-    </w:p>
-    <w:p>
-      <w:pPr>
-        <w:rPr>
-          <w:lang w:val="en-US"/>
-        </w:rPr>
-      </w:pPr>
-    </w:p>
-    <w:p>
-      <w:pPr>
-        <w:rPr>
-          <w:lang w:val="en-US"/>
-        </w:rPr>
-      </w:pPr>
-    </w:p>
-    <w:p>
-      <w:pPr>
-        <w:rPr>
-          <w:lang w:val="en-US"/>
-        </w:rPr>
-      </w:pPr>
-    </w:p>
-    <w:p>
-      <w:pPr>
-        <w:rPr>
-          <w:lang w:val="en-US"/>
-        </w:rPr>
-      </w:pPr>
-    </w:p>
-    <w:p>
-      <w:pPr>
-        <w:rPr>
-          <w:lang w:val="en-US"/>
-        </w:rPr>
-      </w:pPr>
-    </w:p>
-    <w:p>
-      <w:pPr>
-        <w:rPr>
-          <w:lang w:val="en-US"/>
-        </w:rPr>
-      </w:pPr>
-    </w:p>
-    <w:p>
-      <w:pPr>
-        <w:rPr>
-          <w:lang w:val="en-US"/>
-        </w:rPr>
-      </w:pPr>
-    </w:p>
-    <w:p>
-      <w:pPr>
-        <w:rPr>
-          <w:lang w:val="en-US"/>
-        </w:rPr>
-      </w:pPr>
-    </w:p>
-    <w:p>
-      <w:pPr>
-        <w:rPr>
-          <w:lang w:val="en-US"/>
-        </w:rPr>
-      </w:pPr>
-    </w:p>
-    <w:p>
-      <w:pPr>
-        <w:rPr>
-          <w:lang w:val="en-US"/>
-        </w:rPr>
-      </w:pPr>
-    </w:p>
-    <w:p>
-      <w:pPr>
-        <w:rPr>
-          <w:lang w:val="en-US"/>
-        </w:rPr>
-      </w:pPr>
-    </w:p>
-    <w:p>
-      <w:pPr>
-        <w:rPr>
-          <w:lang w:val="en-US"/>
-        </w:rPr>
-      </w:pPr>
-    </w:p>
-    <w:p>
-      <w:pPr>
-        <w:rPr>
-          <w:lang w:val="en-US"/>
+        <w:pStyle w:val="Heading1"/>
+        <w:rPr>
+          <w:b/>
+          <w:bCs/>
+          <w:lang w:val="nl-NL"/>
+        </w:rPr>
+      </w:pPr>
+      <w:r>
+        <w:rPr>
+          <w:b/>
+          <w:bCs/>
+          <w:lang w:val="nl-NL"/>
+        </w:rPr>
+        <w:t xml:space="preserve"> </w:t>
+      </w:r>
+    </w:p>
+    <w:p>
+      <w:pPr>
+        <w:rPr>
+          <w:b/>
+          <w:bCs/>
+          <w:color w:val="1F4E79" w:themeColor="accent5" w:themeShade="80"/>
+          <w:sz w:val="40"/>
+          <w:szCs w:val="40"/>
+          <w:lang w:val="nl-NL"/>
+        </w:rPr>
+      </w:pPr>
+    </w:p>
+    <w:p>
+      <w:pPr>
+        <w:rPr>
+          <w:b/>
+          <w:bCs/>
+          <w:color w:val="1F4E79" w:themeColor="accent5" w:themeShade="80"/>
+          <w:sz w:val="40"/>
+          <w:szCs w:val="40"/>
+          <w:lang w:val="nl-NL"/>
+        </w:rPr>
+      </w:pPr>
+    </w:p>
+    <w:p>
+      <w:pPr>
+        <w:rPr>
+          <w:b/>
+          <w:bCs/>
+          <w:color w:val="1F4E79" w:themeColor="accent5" w:themeShade="80"/>
+          <w:sz w:val="40"/>
+          <w:szCs w:val="40"/>
+          <w:lang w:val="nl-NL"/>
+        </w:rPr>
+      </w:pPr>
+    </w:p>
+    <w:p>
+      <w:pPr>
+        <w:rPr>
+          <w:b/>
+          <w:bCs/>
+          <w:color w:val="1F4E79" w:themeColor="accent5" w:themeShade="80"/>
+          <w:sz w:val="40"/>
+          <w:szCs w:val="40"/>
+          <w:lang w:val="nl-NL"/>
         </w:rPr>
       </w:pPr>
     </w:p>
@@ -5621,7 +6222,6 @@
           <w:lang w:val="en-US"/>
         </w:rPr>
       </w:pPr>
-      <w:bookmarkStart w:id="10" w:name="_Toc133409215"/>
       <w:r>
         <w:rPr>
           <w:b/>
@@ -5631,9 +6231,9 @@
           <w:lang w:val="en-US"/>
         </w:rPr>
         <w:lastRenderedPageBreak/>
-        <w:t>Application Logic</w:t>
-      </w:r>
-      <w:bookmarkEnd w:id="10"/>
+        <w:t xml:space="preserve"> </w:t>
+      </w:r>
+      <w:bookmarkStart w:id="10" w:name="_Toc133425187"/>
       <w:r>
         <w:rPr>
           <w:b/>
@@ -5642,364 +6242,294 @@
           <w:szCs w:val="44"/>
           <w:lang w:val="en-US"/>
         </w:rPr>
+        <w:t>Testing</w:t>
+      </w:r>
+      <w:bookmarkEnd w:id="10"/>
+      <w:r>
+        <w:rPr>
+          <w:b/>
+          <w:bCs/>
+          <w:sz w:val="44"/>
+          <w:szCs w:val="44"/>
+          <w:lang w:val="en-US"/>
+        </w:rPr>
         <w:t xml:space="preserve"> </w:t>
       </w:r>
     </w:p>
     <w:p>
       <w:pPr>
-        <w:rPr>
-          <w:lang w:val="en-US"/>
-        </w:rPr>
-      </w:pPr>
-    </w:p>
-    <w:p>
-      <w:pPr>
-        <w:jc w:val="both"/>
-        <w:rPr>
-          <w:color w:val="7F7F7F" w:themeColor="text1" w:themeTint="80"/>
-          <w:sz w:val="28"/>
-          <w:szCs w:val="28"/>
-          <w:lang w:val="en-US"/>
-        </w:rPr>
-      </w:pPr>
-      <w:r>
-        <w:rPr>
-          <w:color w:val="7F7F7F" w:themeColor="text1" w:themeTint="80"/>
-          <w:sz w:val="28"/>
-          <w:szCs w:val="28"/>
-          <w:lang w:val="en-US"/>
-        </w:rPr>
-        <w:t>Th</w:t>
-      </w:r>
-      <w:r>
-        <w:rPr>
-          <w:color w:val="7F7F7F" w:themeColor="text1" w:themeTint="80"/>
-          <w:sz w:val="28"/>
-          <w:szCs w:val="28"/>
-          <w:lang w:val="en-US"/>
-        </w:rPr>
-        <w:t xml:space="preserve">is </w:t>
-      </w:r>
-      <w:r>
-        <w:rPr>
-          <w:color w:val="7F7F7F" w:themeColor="text1" w:themeTint="80"/>
-          <w:sz w:val="28"/>
-          <w:szCs w:val="28"/>
-          <w:lang w:val="en-US"/>
-        </w:rPr>
-        <w:t>chapter covers the design and implementation of the business logic for the C# application.</w:t>
-      </w:r>
-    </w:p>
-    <w:p>
-      <w:pPr>
-        <w:rPr>
-          <w:lang w:val="en-US"/>
-        </w:rPr>
-      </w:pPr>
-    </w:p>
-    <w:p>
-      <w:pPr>
-        <w:rPr>
-          <w:lang w:val="en-US"/>
-        </w:rPr>
-      </w:pPr>
-    </w:p>
-    <w:p>
-      <w:pPr>
-        <w:rPr>
-          <w:lang w:val="en-US"/>
-        </w:rPr>
-      </w:pPr>
-    </w:p>
-    <w:p>
-      <w:pPr>
-        <w:rPr>
-          <w:lang w:val="en-US"/>
-        </w:rPr>
-      </w:pPr>
-    </w:p>
-    <w:p>
-      <w:pPr>
-        <w:pStyle w:val="Heading2"/>
-        <w:rPr>
-          <w:b/>
-          <w:bCs/>
-          <w:sz w:val="28"/>
-          <w:szCs w:val="28"/>
-          <w:lang w:val="en-US"/>
-        </w:rPr>
-      </w:pPr>
-      <w:bookmarkStart w:id="11" w:name="_Toc133409216"/>
-      <w:r>
-        <w:rPr>
-          <w:b/>
-          <w:bCs/>
-          <w:sz w:val="28"/>
-          <w:szCs w:val="28"/>
-          <w:lang w:val="en-US"/>
-        </w:rPr>
-        <w:t>Implementing Algorithms and Rules</w:t>
-      </w:r>
-      <w:bookmarkEnd w:id="11"/>
-      <w:r>
-        <w:rPr>
-          <w:b/>
-          <w:bCs/>
-          <w:sz w:val="28"/>
-          <w:szCs w:val="28"/>
-          <w:lang w:val="en-US"/>
-        </w:rPr>
-        <w:t xml:space="preserve"> </w:t>
-      </w:r>
-    </w:p>
-    <w:p>
-      <w:pPr>
-        <w:pStyle w:val="Heading2"/>
-        <w:rPr>
-          <w:b/>
-          <w:bCs/>
-          <w:sz w:val="28"/>
-          <w:szCs w:val="28"/>
-          <w:lang w:val="en-US"/>
-        </w:rPr>
-      </w:pPr>
-    </w:p>
-    <w:p>
-      <w:pPr>
-        <w:pStyle w:val="Heading2"/>
-        <w:rPr>
-          <w:b/>
-          <w:bCs/>
-          <w:sz w:val="28"/>
-          <w:szCs w:val="28"/>
-          <w:lang w:val="en-US"/>
-        </w:rPr>
-      </w:pPr>
-    </w:p>
-    <w:p>
-      <w:pPr>
-        <w:pStyle w:val="Heading2"/>
-        <w:rPr>
-          <w:b/>
-          <w:bCs/>
-          <w:sz w:val="28"/>
-          <w:szCs w:val="28"/>
-          <w:lang w:val="en-US"/>
-        </w:rPr>
-      </w:pPr>
-    </w:p>
-    <w:p>
-      <w:pPr>
-        <w:pStyle w:val="Heading2"/>
-        <w:rPr>
-          <w:b/>
-          <w:bCs/>
-          <w:sz w:val="28"/>
-          <w:szCs w:val="28"/>
-          <w:lang w:val="en-US"/>
-        </w:rPr>
-      </w:pPr>
-    </w:p>
-    <w:p>
-      <w:pPr>
-        <w:pStyle w:val="Heading2"/>
-        <w:rPr>
-          <w:b/>
-          <w:bCs/>
-          <w:sz w:val="28"/>
-          <w:szCs w:val="28"/>
-          <w:lang w:val="en-US"/>
-        </w:rPr>
-      </w:pPr>
-      <w:bookmarkStart w:id="12" w:name="_Toc133409217"/>
-      <w:r>
-        <w:rPr>
-          <w:b/>
-          <w:bCs/>
-          <w:sz w:val="28"/>
-          <w:szCs w:val="28"/>
-          <w:lang w:val="en-US"/>
-        </w:rPr>
-        <w:t>Error Handling and Debugging</w:t>
-      </w:r>
-      <w:bookmarkEnd w:id="12"/>
-    </w:p>
-    <w:p>
-      <w:pPr>
-        <w:rPr>
-          <w:lang w:val="en-US"/>
-        </w:rPr>
-      </w:pPr>
-    </w:p>
-    <w:p>
-      <w:pPr>
-        <w:rPr>
-          <w:lang w:val="en-US"/>
-        </w:rPr>
-      </w:pPr>
-    </w:p>
-    <w:p>
-      <w:pPr>
-        <w:rPr>
-          <w:lang w:val="en-US"/>
-        </w:rPr>
-      </w:pPr>
-    </w:p>
-    <w:p>
-      <w:pPr>
-        <w:rPr>
-          <w:lang w:val="en-US"/>
-        </w:rPr>
-      </w:pPr>
-    </w:p>
-    <w:p>
-      <w:pPr>
-        <w:rPr>
-          <w:lang w:val="en-US"/>
-        </w:rPr>
-      </w:pPr>
-    </w:p>
-    <w:p>
-      <w:pPr>
-        <w:rPr>
-          <w:lang w:val="en-US"/>
-        </w:rPr>
-      </w:pPr>
-    </w:p>
-    <w:p>
-      <w:pPr>
-        <w:rPr>
-          <w:lang w:val="en-US"/>
-        </w:rPr>
-      </w:pPr>
-    </w:p>
-    <w:p>
-      <w:pPr>
-        <w:rPr>
-          <w:lang w:val="en-US"/>
-        </w:rPr>
-      </w:pPr>
-    </w:p>
-    <w:p>
-      <w:pPr>
-        <w:rPr>
-          <w:lang w:val="en-US"/>
-        </w:rPr>
-      </w:pPr>
-    </w:p>
-    <w:p>
-      <w:pPr>
-        <w:rPr>
-          <w:lang w:val="en-US"/>
-        </w:rPr>
-      </w:pPr>
-    </w:p>
-    <w:p>
-      <w:pPr>
-        <w:rPr>
-          <w:lang w:val="en-US"/>
-        </w:rPr>
-      </w:pPr>
-    </w:p>
-    <w:p>
-      <w:pPr>
-        <w:rPr>
-          <w:lang w:val="en-US"/>
-        </w:rPr>
-      </w:pPr>
-    </w:p>
-    <w:p>
-      <w:pPr>
-        <w:rPr>
-          <w:lang w:val="en-US"/>
-        </w:rPr>
-      </w:pPr>
-    </w:p>
-    <w:p>
-      <w:pPr>
-        <w:rPr>
-          <w:lang w:val="en-US"/>
-        </w:rPr>
-      </w:pPr>
-    </w:p>
-    <w:p>
-      <w:pPr>
-        <w:rPr>
-          <w:lang w:val="en-US"/>
-        </w:rPr>
-      </w:pPr>
-    </w:p>
-    <w:p>
-      <w:pPr>
-        <w:rPr>
-          <w:lang w:val="en-US"/>
-        </w:rPr>
-      </w:pPr>
-    </w:p>
-    <w:p>
-      <w:pPr>
-        <w:rPr>
-          <w:lang w:val="en-US"/>
-        </w:rPr>
-      </w:pPr>
-    </w:p>
-    <w:p>
-      <w:pPr>
-        <w:rPr>
-          <w:lang w:val="en-US"/>
-        </w:rPr>
-      </w:pPr>
-    </w:p>
-    <w:p>
-      <w:pPr>
-        <w:rPr>
-          <w:lang w:val="en-US"/>
-        </w:rPr>
-      </w:pPr>
-    </w:p>
-    <w:p>
-      <w:pPr>
-        <w:rPr>
-          <w:lang w:val="en-US"/>
-        </w:rPr>
-      </w:pPr>
-    </w:p>
-    <w:p>
-      <w:pPr>
-        <w:rPr>
-          <w:lang w:val="en-US"/>
-        </w:rPr>
-      </w:pPr>
-    </w:p>
-    <w:p>
-      <w:pPr>
-        <w:rPr>
-          <w:lang w:val="en-US"/>
-        </w:rPr>
-      </w:pPr>
-    </w:p>
-    <w:p>
-      <w:pPr>
-        <w:rPr>
-          <w:lang w:val="en-US"/>
-        </w:rPr>
-      </w:pPr>
-    </w:p>
-    <w:p>
-      <w:pPr>
-        <w:rPr>
-          <w:lang w:val="en-US"/>
-        </w:rPr>
-      </w:pPr>
-    </w:p>
-    <w:p>
-      <w:pPr>
-        <w:rPr>
-          <w:b/>
-          <w:bCs/>
-          <w:color w:val="1F4E79" w:themeColor="accent5" w:themeShade="80"/>
-          <w:sz w:val="40"/>
-          <w:szCs w:val="40"/>
+        <w:pStyle w:val="Heading1"/>
+        <w:ind w:left="720"/>
+        <w:rPr>
+          <w:b/>
+          <w:bCs/>
+          <w:sz w:val="44"/>
+          <w:szCs w:val="44"/>
+          <w:lang w:val="en-US"/>
+        </w:rPr>
+      </w:pPr>
+    </w:p>
+    <w:p>
+      <w:pPr>
+        <w:pStyle w:val="Heading1"/>
+        <w:ind w:left="720"/>
+        <w:rPr>
+          <w:b/>
+          <w:bCs/>
+          <w:sz w:val="44"/>
+          <w:szCs w:val="44"/>
+          <w:lang w:val="en-US"/>
+        </w:rPr>
+      </w:pPr>
+    </w:p>
+    <w:p>
+      <w:pPr>
+        <w:rPr>
+          <w:lang w:val="en-US"/>
+        </w:rPr>
+      </w:pPr>
+    </w:p>
+    <w:p>
+      <w:pPr>
+        <w:rPr>
+          <w:lang w:val="en-US"/>
+        </w:rPr>
+      </w:pPr>
+    </w:p>
+    <w:p>
+      <w:pPr>
+        <w:rPr>
+          <w:lang w:val="en-US"/>
+        </w:rPr>
+      </w:pPr>
+    </w:p>
+    <w:p>
+      <w:pPr>
+        <w:rPr>
+          <w:lang w:val="en-US"/>
+        </w:rPr>
+      </w:pPr>
+    </w:p>
+    <w:p>
+      <w:pPr>
+        <w:rPr>
+          <w:lang w:val="en-US"/>
+        </w:rPr>
+      </w:pPr>
+    </w:p>
+    <w:p>
+      <w:pPr>
+        <w:rPr>
+          <w:lang w:val="en-US"/>
+        </w:rPr>
+      </w:pPr>
+    </w:p>
+    <w:p>
+      <w:pPr>
+        <w:rPr>
+          <w:lang w:val="en-US"/>
+        </w:rPr>
+      </w:pPr>
+    </w:p>
+    <w:p>
+      <w:pPr>
+        <w:rPr>
+          <w:lang w:val="en-US"/>
+        </w:rPr>
+      </w:pPr>
+    </w:p>
+    <w:p>
+      <w:pPr>
+        <w:rPr>
+          <w:lang w:val="en-US"/>
+        </w:rPr>
+      </w:pPr>
+    </w:p>
+    <w:p>
+      <w:pPr>
+        <w:rPr>
+          <w:lang w:val="en-US"/>
+        </w:rPr>
+      </w:pPr>
+    </w:p>
+    <w:p>
+      <w:pPr>
+        <w:rPr>
+          <w:lang w:val="en-US"/>
+        </w:rPr>
+      </w:pPr>
+    </w:p>
+    <w:p>
+      <w:pPr>
+        <w:rPr>
+          <w:lang w:val="en-US"/>
+        </w:rPr>
+      </w:pPr>
+    </w:p>
+    <w:p>
+      <w:pPr>
+        <w:rPr>
+          <w:lang w:val="en-US"/>
+        </w:rPr>
+      </w:pPr>
+    </w:p>
+    <w:p>
+      <w:pPr>
+        <w:rPr>
+          <w:lang w:val="en-US"/>
+        </w:rPr>
+      </w:pPr>
+    </w:p>
+    <w:p>
+      <w:pPr>
+        <w:rPr>
+          <w:lang w:val="en-US"/>
+        </w:rPr>
+      </w:pPr>
+    </w:p>
+    <w:p>
+      <w:pPr>
+        <w:rPr>
+          <w:lang w:val="en-US"/>
+        </w:rPr>
+      </w:pPr>
+    </w:p>
+    <w:p>
+      <w:pPr>
+        <w:rPr>
+          <w:lang w:val="en-US"/>
+        </w:rPr>
+      </w:pPr>
+    </w:p>
+    <w:p>
+      <w:pPr>
+        <w:rPr>
+          <w:lang w:val="en-US"/>
+        </w:rPr>
+      </w:pPr>
+    </w:p>
+    <w:p>
+      <w:pPr>
+        <w:rPr>
+          <w:lang w:val="en-US"/>
+        </w:rPr>
+      </w:pPr>
+    </w:p>
+    <w:p>
+      <w:pPr>
+        <w:rPr>
+          <w:lang w:val="en-US"/>
+        </w:rPr>
+      </w:pPr>
+    </w:p>
+    <w:p>
+      <w:pPr>
+        <w:rPr>
+          <w:lang w:val="en-US"/>
+        </w:rPr>
+      </w:pPr>
+    </w:p>
+    <w:p>
+      <w:pPr>
+        <w:rPr>
+          <w:lang w:val="en-US"/>
+        </w:rPr>
+      </w:pPr>
+    </w:p>
+    <w:p>
+      <w:pPr>
+        <w:rPr>
+          <w:lang w:val="en-US"/>
+        </w:rPr>
+      </w:pPr>
+    </w:p>
+    <w:p>
+      <w:pPr>
+        <w:rPr>
+          <w:lang w:val="en-US"/>
+        </w:rPr>
+      </w:pPr>
+    </w:p>
+    <w:p>
+      <w:pPr>
+        <w:rPr>
+          <w:lang w:val="en-US"/>
+        </w:rPr>
+      </w:pPr>
+    </w:p>
+    <w:p>
+      <w:pPr>
+        <w:rPr>
+          <w:lang w:val="en-US"/>
+        </w:rPr>
+      </w:pPr>
+    </w:p>
+    <w:p>
+      <w:pPr>
+        <w:rPr>
+          <w:lang w:val="en-US"/>
+        </w:rPr>
+      </w:pPr>
+    </w:p>
+    <w:p>
+      <w:pPr>
+        <w:rPr>
+          <w:lang w:val="en-US"/>
+        </w:rPr>
+      </w:pPr>
+    </w:p>
+    <w:p>
+      <w:pPr>
+        <w:rPr>
+          <w:lang w:val="en-US"/>
+        </w:rPr>
+      </w:pPr>
+    </w:p>
+    <w:p>
+      <w:pPr>
+        <w:rPr>
+          <w:lang w:val="en-US"/>
+        </w:rPr>
+      </w:pPr>
+    </w:p>
+    <w:p>
+      <w:pPr>
+        <w:rPr>
+          <w:lang w:val="en-US"/>
+        </w:rPr>
+      </w:pPr>
+    </w:p>
+    <w:p>
+      <w:pPr>
+        <w:rPr>
+          <w:lang w:val="en-US"/>
+        </w:rPr>
+      </w:pPr>
+    </w:p>
+    <w:p>
+      <w:pPr>
+        <w:rPr>
+          <w:lang w:val="en-US"/>
+        </w:rPr>
+      </w:pPr>
+    </w:p>
+    <w:p>
+      <w:pPr>
+        <w:rPr>
+          <w:lang w:val="en-US"/>
+        </w:rPr>
+      </w:pPr>
+    </w:p>
+    <w:p>
+      <w:pPr>
+        <w:rPr>
+          <w:lang w:val="en-US"/>
+        </w:rPr>
+      </w:pPr>
+    </w:p>
+    <w:p>
+      <w:pPr>
+        <w:rPr>
           <w:lang w:val="en-US"/>
         </w:rPr>
       </w:pPr>
@@ -6019,7 +6549,8 @@
           <w:lang w:val="en-US"/>
         </w:rPr>
       </w:pPr>
-      <w:bookmarkStart w:id="13" w:name="_Toc133409218"/>
+      <w:bookmarkStart w:id="11" w:name="_Toc133425188"/>
+      <w:proofErr w:type="spellStart"/>
       <w:r>
         <w:rPr>
           <w:b/>
@@ -6029,9 +6560,336 @@
           <w:lang w:val="en-US"/>
         </w:rPr>
         <w:lastRenderedPageBreak/>
-        <w:t>Conclusion</w:t>
-      </w:r>
-      <w:bookmarkEnd w:id="13"/>
+        <w:t>MoSCoW</w:t>
+      </w:r>
+      <w:proofErr w:type="spellEnd"/>
+      <w:r>
+        <w:rPr>
+          <w:b/>
+          <w:bCs/>
+          <w:sz w:val="44"/>
+          <w:szCs w:val="44"/>
+          <w:lang w:val="en-US"/>
+        </w:rPr>
+        <w:t xml:space="preserve"> method</w:t>
+      </w:r>
+      <w:bookmarkEnd w:id="11"/>
+    </w:p>
+    <w:p>
+      <w:pPr>
+        <w:rPr>
+          <w:lang w:val="en-US"/>
+        </w:rPr>
+      </w:pPr>
+    </w:p>
+    <w:p>
+      <w:pPr>
+        <w:rPr>
+          <w:lang w:val="en-US"/>
+        </w:rPr>
+      </w:pPr>
+    </w:p>
+    <w:p>
+      <w:pPr>
+        <w:rPr>
+          <w:lang w:val="en-US"/>
+        </w:rPr>
+      </w:pPr>
+    </w:p>
+    <w:p>
+      <w:pPr>
+        <w:rPr>
+          <w:lang w:val="en-US"/>
+        </w:rPr>
+      </w:pPr>
+    </w:p>
+    <w:p>
+      <w:pPr>
+        <w:rPr>
+          <w:lang w:val="en-US"/>
+        </w:rPr>
+      </w:pPr>
+    </w:p>
+    <w:p>
+      <w:pPr>
+        <w:rPr>
+          <w:lang w:val="en-US"/>
+        </w:rPr>
+      </w:pPr>
+    </w:p>
+    <w:p>
+      <w:pPr>
+        <w:rPr>
+          <w:lang w:val="en-US"/>
+        </w:rPr>
+      </w:pPr>
+    </w:p>
+    <w:p>
+      <w:pPr>
+        <w:rPr>
+          <w:lang w:val="en-US"/>
+        </w:rPr>
+      </w:pPr>
+    </w:p>
+    <w:p>
+      <w:pPr>
+        <w:rPr>
+          <w:lang w:val="en-US"/>
+        </w:rPr>
+      </w:pPr>
+    </w:p>
+    <w:p>
+      <w:pPr>
+        <w:rPr>
+          <w:lang w:val="en-US"/>
+        </w:rPr>
+      </w:pPr>
+    </w:p>
+    <w:p>
+      <w:pPr>
+        <w:rPr>
+          <w:lang w:val="en-US"/>
+        </w:rPr>
+      </w:pPr>
+    </w:p>
+    <w:p>
+      <w:pPr>
+        <w:rPr>
+          <w:lang w:val="en-US"/>
+        </w:rPr>
+      </w:pPr>
+    </w:p>
+    <w:p>
+      <w:pPr>
+        <w:rPr>
+          <w:lang w:val="en-US"/>
+        </w:rPr>
+      </w:pPr>
+    </w:p>
+    <w:p>
+      <w:pPr>
+        <w:rPr>
+          <w:lang w:val="en-US"/>
+        </w:rPr>
+      </w:pPr>
+    </w:p>
+    <w:p>
+      <w:pPr>
+        <w:rPr>
+          <w:lang w:val="en-US"/>
+        </w:rPr>
+      </w:pPr>
+    </w:p>
+    <w:p>
+      <w:pPr>
+        <w:rPr>
+          <w:lang w:val="en-US"/>
+        </w:rPr>
+      </w:pPr>
+    </w:p>
+    <w:p>
+      <w:pPr>
+        <w:rPr>
+          <w:lang w:val="en-US"/>
+        </w:rPr>
+      </w:pPr>
+    </w:p>
+    <w:p>
+      <w:pPr>
+        <w:rPr>
+          <w:lang w:val="en-US"/>
+        </w:rPr>
+      </w:pPr>
+    </w:p>
+    <w:p>
+      <w:pPr>
+        <w:rPr>
+          <w:lang w:val="en-US"/>
+        </w:rPr>
+      </w:pPr>
+    </w:p>
+    <w:p>
+      <w:pPr>
+        <w:rPr>
+          <w:lang w:val="en-US"/>
+        </w:rPr>
+      </w:pPr>
+    </w:p>
+    <w:p>
+      <w:pPr>
+        <w:rPr>
+          <w:lang w:val="en-US"/>
+        </w:rPr>
+      </w:pPr>
+    </w:p>
+    <w:p>
+      <w:pPr>
+        <w:rPr>
+          <w:lang w:val="en-US"/>
+        </w:rPr>
+      </w:pPr>
+    </w:p>
+    <w:p>
+      <w:pPr>
+        <w:rPr>
+          <w:lang w:val="en-US"/>
+        </w:rPr>
+      </w:pPr>
+    </w:p>
+    <w:p>
+      <w:pPr>
+        <w:rPr>
+          <w:lang w:val="en-US"/>
+        </w:rPr>
+      </w:pPr>
+    </w:p>
+    <w:p>
+      <w:pPr>
+        <w:rPr>
+          <w:lang w:val="en-US"/>
+        </w:rPr>
+      </w:pPr>
+    </w:p>
+    <w:p>
+      <w:pPr>
+        <w:rPr>
+          <w:lang w:val="en-US"/>
+        </w:rPr>
+      </w:pPr>
+    </w:p>
+    <w:p>
+      <w:pPr>
+        <w:rPr>
+          <w:lang w:val="en-US"/>
+        </w:rPr>
+      </w:pPr>
+    </w:p>
+    <w:p>
+      <w:pPr>
+        <w:rPr>
+          <w:lang w:val="en-US"/>
+        </w:rPr>
+      </w:pPr>
+    </w:p>
+    <w:p>
+      <w:pPr>
+        <w:rPr>
+          <w:lang w:val="en-US"/>
+        </w:rPr>
+      </w:pPr>
+    </w:p>
+    <w:p>
+      <w:pPr>
+        <w:rPr>
+          <w:lang w:val="en-US"/>
+        </w:rPr>
+      </w:pPr>
+    </w:p>
+    <w:p>
+      <w:pPr>
+        <w:rPr>
+          <w:lang w:val="en-US"/>
+        </w:rPr>
+      </w:pPr>
+    </w:p>
+    <w:p>
+      <w:pPr>
+        <w:rPr>
+          <w:lang w:val="en-US"/>
+        </w:rPr>
+      </w:pPr>
+    </w:p>
+    <w:p>
+      <w:pPr>
+        <w:rPr>
+          <w:lang w:val="en-US"/>
+        </w:rPr>
+      </w:pPr>
+    </w:p>
+    <w:p>
+      <w:pPr>
+        <w:rPr>
+          <w:lang w:val="en-US"/>
+        </w:rPr>
+      </w:pPr>
+    </w:p>
+    <w:p>
+      <w:pPr>
+        <w:rPr>
+          <w:lang w:val="en-US"/>
+        </w:rPr>
+      </w:pPr>
+    </w:p>
+    <w:p>
+      <w:pPr>
+        <w:rPr>
+          <w:lang w:val="en-US"/>
+        </w:rPr>
+      </w:pPr>
+    </w:p>
+    <w:p>
+      <w:pPr>
+        <w:rPr>
+          <w:lang w:val="en-US"/>
+        </w:rPr>
+      </w:pPr>
+    </w:p>
+    <w:p>
+      <w:pPr>
+        <w:rPr>
+          <w:lang w:val="en-US"/>
+        </w:rPr>
+      </w:pPr>
+    </w:p>
+    <w:p>
+      <w:pPr>
+        <w:rPr>
+          <w:lang w:val="en-US"/>
+        </w:rPr>
+      </w:pPr>
+    </w:p>
+    <w:p>
+      <w:pPr>
+        <w:rPr>
+          <w:lang w:val="en-US"/>
+        </w:rPr>
+      </w:pPr>
+    </w:p>
+    <w:p>
+      <w:pPr>
+        <w:rPr>
+          <w:lang w:val="en-US"/>
+        </w:rPr>
+      </w:pPr>
+    </w:p>
+    <w:p>
+      <w:pPr>
+        <w:pStyle w:val="Heading1"/>
+        <w:numPr>
+          <w:ilvl w:val="0"/>
+          <w:numId w:val="7"/>
+        </w:numPr>
+        <w:rPr>
+          <w:b/>
+          <w:bCs/>
+          <w:sz w:val="44"/>
+          <w:szCs w:val="44"/>
+          <w:lang w:val="en-US"/>
+        </w:rPr>
+      </w:pPr>
+      <w:bookmarkStart w:id="12" w:name="_Toc133425189"/>
+      <w:r>
+        <w:rPr>
+          <w:b/>
+          <w:bCs/>
+          <w:sz w:val="44"/>
+          <w:szCs w:val="44"/>
+          <w:lang w:val="en-US"/>
+        </w:rPr>
+        <w:lastRenderedPageBreak/>
+        <w:t>Application Logic</w:t>
+      </w:r>
+      <w:bookmarkEnd w:id="12"/>
       <w:r>
         <w:rPr>
           <w:b/>
@@ -6067,9 +6925,8 @@
           <w:szCs w:val="28"/>
           <w:lang w:val="en-US"/>
         </w:rPr>
-        <w:t xml:space="preserve">The conclusion chapter provides a summary of the key features and benefits of the C# </w:t>
-      </w:r>
-      <w:proofErr w:type="gramStart"/>
+        <w:t>Th</w:t>
+      </w:r>
       <w:r>
         <w:rPr>
           <w:color w:val="7F7F7F" w:themeColor="text1" w:themeTint="80"/>
@@ -6077,44 +6934,49 @@
           <w:szCs w:val="28"/>
           <w:lang w:val="en-US"/>
         </w:rPr>
-        <w:t>application</w:t>
-      </w:r>
-      <w:proofErr w:type="gramEnd"/>
-    </w:p>
-    <w:p>
-      <w:pPr>
-        <w:rPr>
-          <w:lang w:val="en-US"/>
-        </w:rPr>
-      </w:pPr>
-    </w:p>
-    <w:p>
-      <w:pPr>
-        <w:rPr>
-          <w:lang w:val="en-US"/>
-        </w:rPr>
-      </w:pPr>
-    </w:p>
-    <w:p>
-      <w:pPr>
-        <w:rPr>
-          <w:lang w:val="en-US"/>
-        </w:rPr>
-      </w:pPr>
-    </w:p>
-    <w:p>
-      <w:pPr>
-        <w:pStyle w:val="Heading2"/>
-        <w:rPr>
-          <w:b/>
-          <w:bCs/>
+        <w:t xml:space="preserve">is </w:t>
+      </w:r>
+      <w:r>
+        <w:rPr>
+          <w:color w:val="7F7F7F" w:themeColor="text1" w:themeTint="80"/>
           <w:sz w:val="28"/>
           <w:szCs w:val="28"/>
           <w:lang w:val="en-US"/>
         </w:rPr>
-      </w:pPr>
-      <w:bookmarkStart w:id="14" w:name="_Toc133409219"/>
-      <w:r>
+        <w:t>chapter covers the design and implementation of the business logic for the C# application.</w:t>
+      </w:r>
+    </w:p>
+    <w:p>
+      <w:pPr>
+        <w:rPr>
+          <w:lang w:val="en-US"/>
+        </w:rPr>
+      </w:pPr>
+    </w:p>
+    <w:p>
+      <w:pPr>
+        <w:rPr>
+          <w:lang w:val="en-US"/>
+        </w:rPr>
+      </w:pPr>
+    </w:p>
+    <w:p>
+      <w:pPr>
+        <w:rPr>
+          <w:lang w:val="en-US"/>
+        </w:rPr>
+      </w:pPr>
+    </w:p>
+    <w:p>
+      <w:pPr>
+        <w:rPr>
+          <w:lang w:val="en-US"/>
+        </w:rPr>
+      </w:pPr>
+    </w:p>
+    <w:p>
+      <w:pPr>
+        <w:pStyle w:val="Heading2"/>
         <w:rPr>
           <w:b/>
           <w:bCs/>
@@ -6122,9 +6984,8 @@
           <w:szCs w:val="28"/>
           <w:lang w:val="en-US"/>
         </w:rPr>
-        <w:t>Recap of Features and Benefits</w:t>
-      </w:r>
-      <w:bookmarkEnd w:id="14"/>
+      </w:pPr>
+      <w:bookmarkStart w:id="13" w:name="_Toc133425190"/>
       <w:r>
         <w:rPr>
           <w:b/>
@@ -6133,12 +6994,10 @@
           <w:szCs w:val="28"/>
           <w:lang w:val="en-US"/>
         </w:rPr>
-        <w:t xml:space="preserve"> </w:t>
-      </w:r>
-    </w:p>
-    <w:p>
-      <w:pPr>
-        <w:pStyle w:val="Heading2"/>
+        <w:t>Implementing Algorithms and Rules</w:t>
+      </w:r>
+      <w:bookmarkEnd w:id="13"/>
+      <w:r>
         <w:rPr>
           <w:b/>
           <w:bCs/>
@@ -6146,7 +7005,8 @@
           <w:szCs w:val="28"/>
           <w:lang w:val="en-US"/>
         </w:rPr>
-      </w:pPr>
+        <w:t xml:space="preserve"> </w:t>
+      </w:r>
     </w:p>
     <w:p>
       <w:pPr>
@@ -6207,10 +7067,8 @@
           <w:lang w:val="en-US"/>
         </w:rPr>
       </w:pPr>
-    </w:p>
-    <w:p>
-      <w:pPr>
-        <w:pStyle w:val="Heading2"/>
+      <w:bookmarkStart w:id="14" w:name="_Toc133425191"/>
+      <w:r>
         <w:rPr>
           <w:b/>
           <w:bCs/>
@@ -6218,45 +7076,291 @@
           <w:szCs w:val="28"/>
           <w:lang w:val="en-US"/>
         </w:rPr>
-      </w:pPr>
-    </w:p>
-    <w:p>
-      <w:pPr>
-        <w:pStyle w:val="Heading2"/>
-        <w:rPr>
-          <w:b/>
-          <w:bCs/>
+        <w:t>Error Handling and Debugging</w:t>
+      </w:r>
+      <w:bookmarkEnd w:id="14"/>
+    </w:p>
+    <w:p>
+      <w:pPr>
+        <w:rPr>
+          <w:lang w:val="en-US"/>
+        </w:rPr>
+      </w:pPr>
+    </w:p>
+    <w:p>
+      <w:pPr>
+        <w:rPr>
+          <w:lang w:val="en-US"/>
+        </w:rPr>
+      </w:pPr>
+    </w:p>
+    <w:p>
+      <w:pPr>
+        <w:rPr>
+          <w:lang w:val="en-US"/>
+        </w:rPr>
+      </w:pPr>
+    </w:p>
+    <w:p>
+      <w:pPr>
+        <w:rPr>
+          <w:lang w:val="en-US"/>
+        </w:rPr>
+      </w:pPr>
+    </w:p>
+    <w:p>
+      <w:pPr>
+        <w:rPr>
+          <w:lang w:val="en-US"/>
+        </w:rPr>
+      </w:pPr>
+    </w:p>
+    <w:p>
+      <w:pPr>
+        <w:rPr>
+          <w:lang w:val="en-US"/>
+        </w:rPr>
+      </w:pPr>
+    </w:p>
+    <w:p>
+      <w:pPr>
+        <w:rPr>
+          <w:lang w:val="en-US"/>
+        </w:rPr>
+      </w:pPr>
+    </w:p>
+    <w:p>
+      <w:pPr>
+        <w:rPr>
+          <w:lang w:val="en-US"/>
+        </w:rPr>
+      </w:pPr>
+    </w:p>
+    <w:p>
+      <w:pPr>
+        <w:rPr>
+          <w:lang w:val="en-US"/>
+        </w:rPr>
+      </w:pPr>
+    </w:p>
+    <w:p>
+      <w:pPr>
+        <w:rPr>
+          <w:lang w:val="en-US"/>
+        </w:rPr>
+      </w:pPr>
+    </w:p>
+    <w:p>
+      <w:pPr>
+        <w:rPr>
+          <w:lang w:val="en-US"/>
+        </w:rPr>
+      </w:pPr>
+    </w:p>
+    <w:p>
+      <w:pPr>
+        <w:rPr>
+          <w:lang w:val="en-US"/>
+        </w:rPr>
+      </w:pPr>
+    </w:p>
+    <w:p>
+      <w:pPr>
+        <w:rPr>
+          <w:lang w:val="en-US"/>
+        </w:rPr>
+      </w:pPr>
+    </w:p>
+    <w:p>
+      <w:pPr>
+        <w:rPr>
+          <w:lang w:val="en-US"/>
+        </w:rPr>
+      </w:pPr>
+    </w:p>
+    <w:p>
+      <w:pPr>
+        <w:rPr>
+          <w:lang w:val="en-US"/>
+        </w:rPr>
+      </w:pPr>
+    </w:p>
+    <w:p>
+      <w:pPr>
+        <w:rPr>
+          <w:lang w:val="en-US"/>
+        </w:rPr>
+      </w:pPr>
+    </w:p>
+    <w:p>
+      <w:pPr>
+        <w:rPr>
+          <w:lang w:val="en-US"/>
+        </w:rPr>
+      </w:pPr>
+    </w:p>
+    <w:p>
+      <w:pPr>
+        <w:rPr>
+          <w:lang w:val="en-US"/>
+        </w:rPr>
+      </w:pPr>
+    </w:p>
+    <w:p>
+      <w:pPr>
+        <w:rPr>
+          <w:lang w:val="en-US"/>
+        </w:rPr>
+      </w:pPr>
+    </w:p>
+    <w:p>
+      <w:pPr>
+        <w:rPr>
+          <w:lang w:val="en-US"/>
+        </w:rPr>
+      </w:pPr>
+    </w:p>
+    <w:p>
+      <w:pPr>
+        <w:rPr>
+          <w:lang w:val="en-US"/>
+        </w:rPr>
+      </w:pPr>
+    </w:p>
+    <w:p>
+      <w:pPr>
+        <w:rPr>
+          <w:lang w:val="en-US"/>
+        </w:rPr>
+      </w:pPr>
+    </w:p>
+    <w:p>
+      <w:pPr>
+        <w:rPr>
+          <w:lang w:val="en-US"/>
+        </w:rPr>
+      </w:pPr>
+    </w:p>
+    <w:p>
+      <w:pPr>
+        <w:rPr>
+          <w:lang w:val="en-US"/>
+        </w:rPr>
+      </w:pPr>
+    </w:p>
+    <w:p>
+      <w:pPr>
+        <w:rPr>
+          <w:b/>
+          <w:bCs/>
+          <w:color w:val="1F4E79" w:themeColor="accent5" w:themeShade="80"/>
+          <w:sz w:val="40"/>
+          <w:szCs w:val="40"/>
+          <w:lang w:val="en-US"/>
+        </w:rPr>
+      </w:pPr>
+    </w:p>
+    <w:p>
+      <w:pPr>
+        <w:pStyle w:val="Heading1"/>
+        <w:numPr>
+          <w:ilvl w:val="0"/>
+          <w:numId w:val="7"/>
+        </w:numPr>
+        <w:rPr>
+          <w:b/>
+          <w:bCs/>
+          <w:sz w:val="44"/>
+          <w:szCs w:val="44"/>
+          <w:lang w:val="en-US"/>
+        </w:rPr>
+      </w:pPr>
+      <w:bookmarkStart w:id="15" w:name="_Toc133425192"/>
+      <w:r>
+        <w:rPr>
+          <w:b/>
+          <w:bCs/>
+          <w:sz w:val="44"/>
+          <w:szCs w:val="44"/>
+          <w:lang w:val="en-US"/>
+        </w:rPr>
+        <w:lastRenderedPageBreak/>
+        <w:t>Conclusion</w:t>
+      </w:r>
+      <w:bookmarkEnd w:id="15"/>
+      <w:r>
+        <w:rPr>
+          <w:b/>
+          <w:bCs/>
+          <w:sz w:val="44"/>
+          <w:szCs w:val="44"/>
+          <w:lang w:val="en-US"/>
+        </w:rPr>
+        <w:t xml:space="preserve"> </w:t>
+      </w:r>
+    </w:p>
+    <w:p>
+      <w:pPr>
+        <w:rPr>
+          <w:lang w:val="en-US"/>
+        </w:rPr>
+      </w:pPr>
+    </w:p>
+    <w:p>
+      <w:pPr>
+        <w:jc w:val="both"/>
+        <w:rPr>
+          <w:color w:val="7F7F7F" w:themeColor="text1" w:themeTint="80"/>
           <w:sz w:val="28"/>
           <w:szCs w:val="28"/>
           <w:lang w:val="en-US"/>
         </w:rPr>
       </w:pPr>
-    </w:p>
-    <w:p>
-      <w:pPr>
-        <w:pStyle w:val="Heading2"/>
-        <w:rPr>
-          <w:b/>
-          <w:bCs/>
+      <w:r>
+        <w:rPr>
+          <w:color w:val="7F7F7F" w:themeColor="text1" w:themeTint="80"/>
           <w:sz w:val="28"/>
           <w:szCs w:val="28"/>
           <w:lang w:val="en-US"/>
         </w:rPr>
-      </w:pPr>
-    </w:p>
-    <w:p>
-      <w:pPr>
-        <w:pStyle w:val="Heading2"/>
-        <w:rPr>
-          <w:b/>
-          <w:bCs/>
+        <w:t xml:space="preserve">The conclusion chapter provides a summary of the key features and benefits of the C# </w:t>
+      </w:r>
+      <w:proofErr w:type="gramStart"/>
+      <w:r>
+        <w:rPr>
+          <w:color w:val="7F7F7F" w:themeColor="text1" w:themeTint="80"/>
           <w:sz w:val="28"/>
           <w:szCs w:val="28"/>
           <w:lang w:val="en-US"/>
         </w:rPr>
-      </w:pPr>
-      <w:bookmarkStart w:id="15" w:name="_Toc133409220"/>
-      <w:r>
+        <w:t>application</w:t>
+      </w:r>
+      <w:proofErr w:type="gramEnd"/>
+    </w:p>
+    <w:p>
+      <w:pPr>
+        <w:rPr>
+          <w:lang w:val="en-US"/>
+        </w:rPr>
+      </w:pPr>
+    </w:p>
+    <w:p>
+      <w:pPr>
+        <w:rPr>
+          <w:lang w:val="en-US"/>
+        </w:rPr>
+      </w:pPr>
+    </w:p>
+    <w:p>
+      <w:pPr>
+        <w:rPr>
+          <w:lang w:val="en-US"/>
+        </w:rPr>
+      </w:pPr>
+    </w:p>
+    <w:p>
+      <w:pPr>
+        <w:pStyle w:val="Heading2"/>
         <w:rPr>
           <w:b/>
           <w:bCs/>
@@ -6264,9 +7368,161 @@
           <w:szCs w:val="28"/>
           <w:lang w:val="en-US"/>
         </w:rPr>
+      </w:pPr>
+      <w:bookmarkStart w:id="16" w:name="_Toc133425193"/>
+      <w:r>
+        <w:rPr>
+          <w:b/>
+          <w:bCs/>
+          <w:sz w:val="28"/>
+          <w:szCs w:val="28"/>
+          <w:lang w:val="en-US"/>
+        </w:rPr>
+        <w:t>Recap of Features and Benefits</w:t>
+      </w:r>
+      <w:bookmarkEnd w:id="16"/>
+      <w:r>
+        <w:rPr>
+          <w:b/>
+          <w:bCs/>
+          <w:sz w:val="28"/>
+          <w:szCs w:val="28"/>
+          <w:lang w:val="en-US"/>
+        </w:rPr>
+        <w:t xml:space="preserve"> </w:t>
+      </w:r>
+    </w:p>
+    <w:p>
+      <w:pPr>
+        <w:pStyle w:val="Heading2"/>
+        <w:rPr>
+          <w:b/>
+          <w:bCs/>
+          <w:sz w:val="28"/>
+          <w:szCs w:val="28"/>
+          <w:lang w:val="en-US"/>
+        </w:rPr>
+      </w:pPr>
+    </w:p>
+    <w:p>
+      <w:pPr>
+        <w:pStyle w:val="Heading2"/>
+        <w:rPr>
+          <w:b/>
+          <w:bCs/>
+          <w:sz w:val="28"/>
+          <w:szCs w:val="28"/>
+          <w:lang w:val="en-US"/>
+        </w:rPr>
+      </w:pPr>
+    </w:p>
+    <w:p>
+      <w:pPr>
+        <w:pStyle w:val="Heading2"/>
+        <w:rPr>
+          <w:b/>
+          <w:bCs/>
+          <w:sz w:val="28"/>
+          <w:szCs w:val="28"/>
+          <w:lang w:val="en-US"/>
+        </w:rPr>
+      </w:pPr>
+    </w:p>
+    <w:p>
+      <w:pPr>
+        <w:pStyle w:val="Heading2"/>
+        <w:rPr>
+          <w:b/>
+          <w:bCs/>
+          <w:sz w:val="28"/>
+          <w:szCs w:val="28"/>
+          <w:lang w:val="en-US"/>
+        </w:rPr>
+      </w:pPr>
+    </w:p>
+    <w:p>
+      <w:pPr>
+        <w:pStyle w:val="Heading2"/>
+        <w:rPr>
+          <w:b/>
+          <w:bCs/>
+          <w:sz w:val="28"/>
+          <w:szCs w:val="28"/>
+          <w:lang w:val="en-US"/>
+        </w:rPr>
+      </w:pPr>
+    </w:p>
+    <w:p>
+      <w:pPr>
+        <w:pStyle w:val="Heading2"/>
+        <w:rPr>
+          <w:b/>
+          <w:bCs/>
+          <w:sz w:val="28"/>
+          <w:szCs w:val="28"/>
+          <w:lang w:val="en-US"/>
+        </w:rPr>
+      </w:pPr>
+    </w:p>
+    <w:p>
+      <w:pPr>
+        <w:pStyle w:val="Heading2"/>
+        <w:rPr>
+          <w:b/>
+          <w:bCs/>
+          <w:sz w:val="28"/>
+          <w:szCs w:val="28"/>
+          <w:lang w:val="en-US"/>
+        </w:rPr>
+      </w:pPr>
+    </w:p>
+    <w:p>
+      <w:pPr>
+        <w:pStyle w:val="Heading2"/>
+        <w:rPr>
+          <w:b/>
+          <w:bCs/>
+          <w:sz w:val="28"/>
+          <w:szCs w:val="28"/>
+          <w:lang w:val="en-US"/>
+        </w:rPr>
+      </w:pPr>
+    </w:p>
+    <w:p>
+      <w:pPr>
+        <w:pStyle w:val="Heading2"/>
+        <w:rPr>
+          <w:b/>
+          <w:bCs/>
+          <w:sz w:val="28"/>
+          <w:szCs w:val="28"/>
+          <w:lang w:val="en-US"/>
+        </w:rPr>
+      </w:pPr>
+    </w:p>
+    <w:p>
+      <w:pPr>
+        <w:pStyle w:val="Heading2"/>
+        <w:rPr>
+          <w:b/>
+          <w:bCs/>
+          <w:sz w:val="28"/>
+          <w:szCs w:val="28"/>
+          <w:lang w:val="en-US"/>
+        </w:rPr>
+      </w:pPr>
+      <w:bookmarkStart w:id="17" w:name="_Toc133425194"/>
+      <w:r>
+        <w:rPr>
+          <w:b/>
+          <w:bCs/>
+          <w:sz w:val="28"/>
+          <w:szCs w:val="28"/>
+          <w:lang w:val="en-US"/>
+        </w:rPr>
         <w:t>Future Developments and Improvements</w:t>
       </w:r>
-      <w:bookmarkEnd w:id="15"/>
+      <w:bookmarkEnd w:id="17"/>
     </w:p>
     <w:p>
       <w:pPr>
@@ -6319,9 +7575,9 @@
       </w:pPr>
     </w:p>
     <w:sectPr>
-      <w:headerReference w:type="default" r:id="rId8"/>
-      <w:footerReference w:type="even" r:id="rId9"/>
-      <w:footerReference w:type="default" r:id="rId10"/>
+      <w:headerReference w:type="default" r:id="rId14"/>
+      <w:footerReference w:type="even" r:id="rId15"/>
+      <w:footerReference w:type="default" r:id="rId16"/>
       <w:pgSz w:w="11906" w:h="16838"/>
       <w:pgMar w:top="1440" w:right="1440" w:bottom="1440" w:left="1440" w:header="708" w:footer="708" w:gutter="0"/>
       <w:pgNumType w:start="0"/>

</xml_diff>

<commit_message>
Moscow done and adapted document to current requirements
</commit_message>
<xml_diff>
--- a/Start document C#.docx
+++ b/Start document C#.docx
@@ -2,6 +2,14 @@
 <file path=word/document.xml><?xml version="1.0" encoding="utf-8"?>
 <w:document xmlns:wpc="http://schemas.microsoft.com/office/word/2010/wordprocessingCanvas" xmlns:cx="http://schemas.microsoft.com/office/drawing/2014/chartex" xmlns:cx1="http://schemas.microsoft.com/office/drawing/2015/9/8/chartex" xmlns:cx2="http://schemas.microsoft.com/office/drawing/2015/10/21/chartex" xmlns:cx3="http://schemas.microsoft.com/office/drawing/2016/5/9/chartex" xmlns:cx4="http://schemas.microsoft.com/office/drawing/2016/5/10/chartex" xmlns:cx5="http://schemas.microsoft.com/office/drawing/2016/5/11/chartex" xmlns:cx6="http://schemas.microsoft.com/office/drawing/2016/5/12/chartex" xmlns:cx7="http://schemas.microsoft.com/office/drawing/2016/5/13/chartex" xmlns:cx8="http://schemas.microsoft.com/office/drawing/2016/5/14/chartex" xmlns:mc="http://schemas.openxmlformats.org/markup-compatibility/2006" xmlns:aink="http://schemas.microsoft.com/office/drawing/2016/ink" xmlns:am3d="http://schemas.microsoft.com/office/drawing/2017/model3d" xmlns:o="urn:schemas-microsoft-com:office:office" xmlns:oel="http://schemas.microsoft.com/office/2019/extlst" xmlns:r="http://schemas.openxmlformats.org/officeDocument/2006/relationships" xmlns:m="http://schemas.openxmlformats.org/officeDocument/2006/math" xmlns:v="urn:schemas-microsoft-com:vml" xmlns:wp14="http://schemas.microsoft.com/office/word/2010/wordprocessingDrawing" xmlns:wp="http://schemas.openxmlformats.org/drawingml/2006/wordprocessingDrawing" xmlns:w10="urn:schemas-microsoft-com:office:word" xmlns:w="http://schemas.openxmlformats.org/wordprocessingml/2006/main" xmlns:w14="http://schemas.microsoft.com/office/word/2010/wordml" xmlns:w15="http://schemas.microsoft.com/office/word/2012/wordml" xmlns:w16cex="http://schemas.microsoft.com/office/word/2018/wordml/cex" xmlns:w16cid="http://schemas.microsoft.com/office/word/2016/wordml/cid" xmlns:w16="http://schemas.microsoft.com/office/word/2018/wordml" xmlns:w16du="http://schemas.microsoft.com/office/word/2023/wordml/word16du" xmlns:w16sdtdh="http://schemas.microsoft.com/office/word/2020/wordml/sdtdatahash" xmlns:w16se="http://schemas.microsoft.com/office/word/2015/wordml/symex" xmlns:wpg="http://schemas.microsoft.com/office/word/2010/wordprocessingGroup" xmlns:wpi="http://schemas.microsoft.com/office/word/2010/wordprocessingInk" xmlns:wne="http://schemas.microsoft.com/office/word/2006/wordml" xmlns:wps="http://schemas.microsoft.com/office/word/2010/wordprocessingShape" mc:Ignorable="w14 w15 w16se w16cid w16 w16cex w16sdtdh wp14">
   <w:body>
+    <w:p>
+      <w:r>
+        <w:rPr>
+          <w:lang w:val="en-US"/>
+        </w:rPr>
+        <w:t>q</w:t>
+      </w:r>
+    </w:p>
     <w:sdt>
       <w:sdtPr>
         <w:id w:val="1731111276"/>
@@ -773,19 +781,8 @@
                                       <w:sz w:val="28"/>
                                       <w:szCs w:val="28"/>
                                     </w:rPr>
-                                    <w:t xml:space="preserve">Arian </w:t>
+                                    <w:t>Arian Atapour</w:t>
                                   </w:r>
-                                  <w:proofErr w:type="spellStart"/>
-                                  <w:r>
-                                    <w:rPr>
-                                      <w:color w:val="1F4E79" w:themeColor="accent5" w:themeShade="80"/>
-                                      <w:spacing w:val="10"/>
-                                      <w:sz w:val="28"/>
-                                      <w:szCs w:val="28"/>
-                                    </w:rPr>
-                                    <w:t>Atapour</w:t>
-                                  </w:r>
-                                  <w:proofErr w:type="spellEnd"/>
                                 </w:p>
                                 <w:p>
                                   <w:pPr>
@@ -3444,7 +3441,23 @@
                 <w:szCs w:val="28"/>
                 <w:lang w:val="en-US"/>
               </w:rPr>
-              <w:t>chapter(</w:t>
+              <w:t>chapter</w:t>
+            </w:r>
+            <w:r>
+              <w:rPr>
+                <w:sz w:val="28"/>
+                <w:szCs w:val="28"/>
+                <w:lang w:val="en-US"/>
+              </w:rPr>
+              <w:t>s</w:t>
+            </w:r>
+            <w:r>
+              <w:rPr>
+                <w:sz w:val="28"/>
+                <w:szCs w:val="28"/>
+                <w:lang w:val="en-US"/>
+              </w:rPr>
+              <w:t>(</w:t>
             </w:r>
             <w:proofErr w:type="gramEnd"/>
             <w:r>
@@ -3499,6 +3512,100 @@
           </w:p>
         </w:tc>
       </w:tr>
+      <w:tr>
+        <w:tc>
+          <w:tcPr>
+            <w:tcW w:w="2254" w:type="dxa"/>
+            <w:shd w:val="clear" w:color="auto" w:fill="D9E2F3" w:themeFill="accent1" w:themeFillTint="33"/>
+          </w:tcPr>
+          <w:p>
+            <w:pPr>
+              <w:rPr>
+                <w:sz w:val="28"/>
+                <w:szCs w:val="28"/>
+                <w:lang w:val="en-US"/>
+              </w:rPr>
+            </w:pPr>
+            <w:r>
+              <w:rPr>
+                <w:sz w:val="28"/>
+                <w:szCs w:val="28"/>
+                <w:lang w:val="en-US"/>
+              </w:rPr>
+              <w:t>1.0.4</w:t>
+            </w:r>
+          </w:p>
+        </w:tc>
+        <w:tc>
+          <w:tcPr>
+            <w:tcW w:w="2254" w:type="dxa"/>
+            <w:shd w:val="clear" w:color="auto" w:fill="D9E2F3" w:themeFill="accent1" w:themeFillTint="33"/>
+          </w:tcPr>
+          <w:p>
+            <w:pPr>
+              <w:rPr>
+                <w:sz w:val="28"/>
+                <w:szCs w:val="28"/>
+                <w:lang w:val="en-US"/>
+              </w:rPr>
+            </w:pPr>
+            <w:r>
+              <w:rPr>
+                <w:sz w:val="28"/>
+                <w:szCs w:val="28"/>
+                <w:lang w:val="en-US"/>
+              </w:rPr>
+              <w:t>26.04.23</w:t>
+            </w:r>
+          </w:p>
+        </w:tc>
+        <w:tc>
+          <w:tcPr>
+            <w:tcW w:w="2254" w:type="dxa"/>
+            <w:shd w:val="clear" w:color="auto" w:fill="D9E2F3" w:themeFill="accent1" w:themeFillTint="33"/>
+          </w:tcPr>
+          <w:p>
+            <w:pPr>
+              <w:rPr>
+                <w:sz w:val="28"/>
+                <w:szCs w:val="28"/>
+                <w:lang w:val="en-US"/>
+              </w:rPr>
+            </w:pPr>
+            <w:r>
+              <w:rPr>
+                <w:sz w:val="28"/>
+                <w:szCs w:val="28"/>
+                <w:lang w:val="en-US"/>
+              </w:rPr>
+              <w:t>Finished Moscow chapter and adapted document to C# needs</w:t>
+            </w:r>
+          </w:p>
+        </w:tc>
+        <w:tc>
+          <w:tcPr>
+            <w:tcW w:w="2254" w:type="dxa"/>
+            <w:shd w:val="clear" w:color="auto" w:fill="D9E2F3" w:themeFill="accent1" w:themeFillTint="33"/>
+          </w:tcPr>
+          <w:p>
+            <w:pPr>
+              <w:rPr>
+                <w:sz w:val="28"/>
+                <w:szCs w:val="28"/>
+                <w:lang w:val="en-US"/>
+              </w:rPr>
+            </w:pPr>
+            <w:r>
+              <w:rPr>
+                <w:sz w:val="28"/>
+                <w:szCs w:val="28"/>
+                <w:lang w:val="en-US"/>
+              </w:rPr>
+              <w:t>Arian Atapour</w:t>
+            </w:r>
+          </w:p>
+        </w:tc>
+      </w:tr>
     </w:tbl>
     <w:p>
       <w:pPr>
@@ -3635,7 +3742,6 @@
           <w:szCs w:val="44"/>
           <w:lang w:val="en-US"/>
         </w:rPr>
-        <w:lastRenderedPageBreak/>
         <w:t xml:space="preserve"> </w:t>
       </w:r>
       <w:bookmarkStart w:id="1" w:name="_Toc133425178"/>
@@ -4157,40 +4263,18 @@
           <w:szCs w:val="28"/>
           <w:lang w:val="en-US"/>
         </w:rPr>
-        <w:t xml:space="preserve">Overview of main features </w:t>
-      </w:r>
-      <w:proofErr w:type="spellStart"/>
-      <w:r>
+        <w:t>Overview of main features</w:t>
+      </w:r>
+      <w:bookmarkEnd w:id="3"/>
+    </w:p>
+    <w:p>
+      <w:pPr>
+        <w:pStyle w:val="Heading2"/>
         <w:rPr>
           <w:b/>
           <w:bCs/>
           <w:sz w:val="28"/>
           <w:szCs w:val="28"/>
-          <w:lang w:val="en-US"/>
-        </w:rPr>
-        <w:t>features</w:t>
-      </w:r>
-      <w:bookmarkEnd w:id="3"/>
-      <w:proofErr w:type="spellEnd"/>
-      <w:r>
-        <w:rPr>
-          <w:b/>
-          <w:bCs/>
-          <w:sz w:val="28"/>
-          <w:szCs w:val="28"/>
-          <w:lang w:val="en-US"/>
-        </w:rPr>
-        <w:t xml:space="preserve"> </w:t>
-      </w:r>
-    </w:p>
-    <w:p>
-      <w:pPr>
-        <w:pStyle w:val="Heading2"/>
-        <w:rPr>
-          <w:b/>
-          <w:bCs/>
-          <w:sz w:val="28"/>
-          <w:szCs w:val="28"/>
         </w:rPr>
       </w:pPr>
     </w:p>
@@ -4207,28 +4291,24 @@
         </w:rPr>
         <w:t xml:space="preserve">The main features of this app include a search function for discovering new destinations based on interests, location, and budget. Users can also create a personal travel map with pins marking their </w:t>
       </w:r>
-      <w:proofErr w:type="spellStart"/>
-      <w:r>
-        <w:rPr>
-          <w:lang w:val="en-US"/>
-        </w:rPr>
-        <w:t>favourite</w:t>
-      </w:r>
-      <w:proofErr w:type="spellEnd"/>
+      <w:r>
+        <w:rPr>
+          <w:lang w:val="en-US"/>
+        </w:rPr>
+        <w:t>favorite</w:t>
+      </w:r>
       <w:r>
         <w:rPr>
           <w:lang w:val="en-US"/>
         </w:rPr>
         <w:t xml:space="preserve"> places. The app also allows users to connect with other </w:t>
       </w:r>
-      <w:proofErr w:type="spellStart"/>
-      <w:r>
-        <w:rPr>
-          <w:lang w:val="en-US"/>
-        </w:rPr>
-        <w:t>travellers</w:t>
-      </w:r>
-      <w:proofErr w:type="spellEnd"/>
+      <w:r>
+        <w:rPr>
+          <w:lang w:val="en-US"/>
+        </w:rPr>
+        <w:t>travelers</w:t>
+      </w:r>
       <w:r>
         <w:rPr>
           <w:lang w:val="en-US"/>
@@ -4325,6 +4405,7 @@
           <w:kern w:val="0"/>
           <w:lang w:val="en-GB"/>
         </w:rPr>
+        <w:lastRenderedPageBreak/>
         <w:t>Allow users to discover new travel destinations based on their interests, location, and budget. You could include a search function that allows users to filter by location, type of activity, duration.</w:t>
       </w:r>
     </w:p>
@@ -4498,7 +4579,6 @@
           <w:kern w:val="0"/>
           <w:lang w:val="en-GB"/>
         </w:rPr>
-        <w:lastRenderedPageBreak/>
         <w:t>Connect with Other Travelers</w:t>
       </w:r>
     </w:p>
@@ -5075,7 +5155,6 @@
           <w:szCs w:val="44"/>
           <w:lang w:val="en-US"/>
         </w:rPr>
-        <w:lastRenderedPageBreak/>
         <w:t>Mock ups</w:t>
       </w:r>
       <w:proofErr w:type="gramEnd"/>
@@ -5746,7 +5825,17 @@
           <w:lang w:val="en-US"/>
         </w:rPr>
         <w:lastRenderedPageBreak/>
-        <w:t>Data Management – Class Diagram</w:t>
+        <w:t xml:space="preserve"> </w:t>
+      </w:r>
+      <w:r>
+        <w:rPr>
+          <w:b/>
+          <w:bCs/>
+          <w:sz w:val="44"/>
+          <w:szCs w:val="44"/>
+          <w:lang w:val="en-US"/>
+        </w:rPr>
+        <w:t>Class Diagram</w:t>
       </w:r>
       <w:bookmarkEnd w:id="6"/>
       <w:r>
@@ -6173,37 +6262,21 @@
     </w:p>
     <w:p>
       <w:pPr>
+        <w:pStyle w:val="Heading1"/>
         <w:rPr>
           <w:b/>
           <w:bCs/>
-          <w:color w:val="1F4E79" w:themeColor="accent5" w:themeShade="80"/>
-          <w:sz w:val="40"/>
-          <w:szCs w:val="40"/>
-          <w:lang w:val="nl-NL"/>
-        </w:rPr>
-      </w:pPr>
-    </w:p>
-    <w:p>
-      <w:pPr>
-        <w:rPr>
-          <w:b/>
-          <w:bCs/>
-          <w:color w:val="1F4E79" w:themeColor="accent5" w:themeShade="80"/>
-          <w:sz w:val="40"/>
-          <w:szCs w:val="40"/>
-          <w:lang w:val="nl-NL"/>
-        </w:rPr>
-      </w:pPr>
-    </w:p>
-    <w:p>
-      <w:pPr>
-        <w:rPr>
-          <w:b/>
-          <w:bCs/>
-          <w:color w:val="1F4E79" w:themeColor="accent5" w:themeShade="80"/>
-          <w:sz w:val="40"/>
-          <w:szCs w:val="40"/>
-          <w:lang w:val="nl-NL"/>
+          <w:sz w:val="44"/>
+          <w:szCs w:val="44"/>
+          <w:lang w:val="en-US"/>
+        </w:rPr>
+      </w:pPr>
+      <w:bookmarkStart w:id="10" w:name="_Toc133425188"/>
+    </w:p>
+    <w:p>
+      <w:pPr>
+        <w:rPr>
+          <w:lang w:val="en-US"/>
         </w:rPr>
       </w:pPr>
     </w:p>
@@ -6222,6 +6295,7 @@
           <w:lang w:val="en-US"/>
         </w:rPr>
       </w:pPr>
+      <w:proofErr w:type="spellStart"/>
       <w:r>
         <w:rPr>
           <w:b/>
@@ -6231,9 +6305,9 @@
           <w:lang w:val="en-US"/>
         </w:rPr>
         <w:lastRenderedPageBreak/>
-        <w:t xml:space="preserve"> </w:t>
-      </w:r>
-      <w:bookmarkStart w:id="10" w:name="_Toc133425187"/>
+        <w:t>MoSCoW</w:t>
+      </w:r>
+      <w:proofErr w:type="spellEnd"/>
       <w:r>
         <w:rPr>
           <w:b/>
@@ -6242,1098 +6316,496 @@
           <w:szCs w:val="44"/>
           <w:lang w:val="en-US"/>
         </w:rPr>
-        <w:t>Testing</w:t>
+        <w:t xml:space="preserve"> method</w:t>
       </w:r>
       <w:bookmarkEnd w:id="10"/>
+    </w:p>
+    <w:p>
+      <w:pPr>
+        <w:rPr>
+          <w:lang w:val="en-US"/>
+        </w:rPr>
+      </w:pPr>
+    </w:p>
+    <w:p>
+      <w:pPr>
+        <w:rPr>
+          <w:lang w:val="en-US"/>
+        </w:rPr>
+      </w:pPr>
+    </w:p>
+    <w:p>
+      <w:pPr>
+        <w:rPr>
+          <w:lang w:val="en-US"/>
+        </w:rPr>
+      </w:pPr>
+    </w:p>
+    <w:p>
+      <w:pPr>
+        <w:ind w:left="720"/>
+        <w:rPr>
+          <w:lang w:val="en-US"/>
+        </w:rPr>
+      </w:pPr>
       <w:r>
         <w:rPr>
           <w:b/>
           <w:bCs/>
-          <w:sz w:val="44"/>
-          <w:szCs w:val="44"/>
-          <w:lang w:val="en-US"/>
-        </w:rPr>
-        <w:t xml:space="preserve"> </w:t>
-      </w:r>
-    </w:p>
-    <w:p>
-      <w:pPr>
-        <w:pStyle w:val="Heading1"/>
+          <w:lang w:val="en-US"/>
+        </w:rPr>
+        <w:t>Must have</w:t>
+      </w:r>
+      <w:r>
+        <w:rPr>
+          <w:lang w:val="en-US"/>
+        </w:rPr>
+        <w:t>:</w:t>
+      </w:r>
+    </w:p>
+    <w:p>
+      <w:pPr>
+        <w:pStyle w:val="ListParagraph"/>
+        <w:numPr>
+          <w:ilvl w:val="0"/>
+          <w:numId w:val="10"/>
+        </w:numPr>
+        <w:rPr>
+          <w:lang w:val="en-US"/>
+        </w:rPr>
+      </w:pPr>
+      <w:r>
+        <w:rPr>
+          <w:lang w:val="en-US"/>
+        </w:rPr>
+        <w:t>Database,</w:t>
+      </w:r>
+    </w:p>
+    <w:p>
+      <w:pPr>
+        <w:pStyle w:val="ListParagraph"/>
+        <w:numPr>
+          <w:ilvl w:val="0"/>
+          <w:numId w:val="10"/>
+        </w:numPr>
+        <w:rPr>
+          <w:lang w:val="en-US"/>
+        </w:rPr>
+      </w:pPr>
+      <w:r>
+        <w:rPr>
+          <w:lang w:val="en-US"/>
+        </w:rPr>
+        <w:t>A secure login system,</w:t>
+      </w:r>
+    </w:p>
+    <w:p>
+      <w:pPr>
+        <w:pStyle w:val="ListParagraph"/>
+        <w:numPr>
+          <w:ilvl w:val="0"/>
+          <w:numId w:val="10"/>
+        </w:numPr>
+        <w:rPr>
+          <w:lang w:val="en-US"/>
+        </w:rPr>
+      </w:pPr>
+      <w:r>
+        <w:rPr>
+          <w:lang w:val="en-US"/>
+        </w:rPr>
+        <w:t>User profiles,</w:t>
+      </w:r>
+    </w:p>
+    <w:p>
+      <w:pPr>
+        <w:pStyle w:val="ListParagraph"/>
+        <w:numPr>
+          <w:ilvl w:val="0"/>
+          <w:numId w:val="10"/>
+        </w:numPr>
+        <w:rPr>
+          <w:lang w:val="en-US"/>
+        </w:rPr>
+      </w:pPr>
+      <w:r>
+        <w:rPr>
+          <w:lang w:val="en-US"/>
+        </w:rPr>
+        <w:t>Photo and video upload,</w:t>
+      </w:r>
+    </w:p>
+    <w:p>
+      <w:pPr>
+        <w:pStyle w:val="ListParagraph"/>
+        <w:numPr>
+          <w:ilvl w:val="0"/>
+          <w:numId w:val="10"/>
+        </w:numPr>
+        <w:rPr>
+          <w:lang w:val="en-US"/>
+        </w:rPr>
+      </w:pPr>
+      <w:r>
+        <w:rPr>
+          <w:lang w:val="en-US"/>
+        </w:rPr>
+        <w:t>Ability to write and read travel blogs and articles,</w:t>
+      </w:r>
+    </w:p>
+    <w:p>
+      <w:pPr>
+        <w:pStyle w:val="ListParagraph"/>
+        <w:numPr>
+          <w:ilvl w:val="0"/>
+          <w:numId w:val="10"/>
+        </w:numPr>
+        <w:rPr>
+          <w:lang w:val="en-US"/>
+        </w:rPr>
+      </w:pPr>
+      <w:r>
+        <w:rPr>
+          <w:lang w:val="en-US"/>
+        </w:rPr>
+        <w:t>Search function,</w:t>
+      </w:r>
+    </w:p>
+    <w:p>
+      <w:pPr>
+        <w:pStyle w:val="ListParagraph"/>
+        <w:numPr>
+          <w:ilvl w:val="0"/>
+          <w:numId w:val="10"/>
+        </w:numPr>
+        <w:rPr>
+          <w:lang w:val="en-US"/>
+        </w:rPr>
+      </w:pPr>
+      <w:r>
+        <w:rPr>
+          <w:lang w:val="en-US"/>
+        </w:rPr>
+        <w:t>Filter information (based on flags (location, etc.)),</w:t>
+      </w:r>
+    </w:p>
+    <w:p>
+      <w:pPr>
+        <w:pStyle w:val="ListParagraph"/>
+        <w:numPr>
+          <w:ilvl w:val="0"/>
+          <w:numId w:val="10"/>
+        </w:numPr>
+        <w:rPr>
+          <w:lang w:val="en-US"/>
+        </w:rPr>
+      </w:pPr>
+      <w:r>
+        <w:rPr>
+          <w:lang w:val="en-US"/>
+        </w:rPr>
+        <w:t xml:space="preserve">Friend </w:t>
+      </w:r>
+      <w:proofErr w:type="gramStart"/>
+      <w:r>
+        <w:rPr>
+          <w:lang w:val="en-US"/>
+        </w:rPr>
+        <w:t>request</w:t>
+      </w:r>
+      <w:proofErr w:type="gramEnd"/>
+      <w:r>
+        <w:rPr>
+          <w:lang w:val="en-US"/>
+        </w:rPr>
+        <w:t xml:space="preserve"> another user.</w:t>
+      </w:r>
+    </w:p>
+    <w:p>
+      <w:pPr>
+        <w:ind w:left="720"/>
+        <w:rPr>
+          <w:lang w:val="en-US"/>
+        </w:rPr>
+      </w:pPr>
+    </w:p>
+    <w:p>
+      <w:pPr>
         <w:ind w:left="720"/>
         <w:rPr>
           <w:b/>
           <w:bCs/>
-          <w:sz w:val="44"/>
-          <w:szCs w:val="44"/>
-          <w:lang w:val="en-US"/>
-        </w:rPr>
-      </w:pPr>
-    </w:p>
-    <w:p>
-      <w:pPr>
-        <w:pStyle w:val="Heading1"/>
-        <w:ind w:left="720"/>
+          <w:lang w:val="en-US"/>
+        </w:rPr>
+      </w:pPr>
+      <w:r>
         <w:rPr>
           <w:b/>
           <w:bCs/>
-          <w:sz w:val="44"/>
-          <w:szCs w:val="44"/>
-          <w:lang w:val="en-US"/>
-        </w:rPr>
-      </w:pPr>
-    </w:p>
-    <w:p>
-      <w:pPr>
-        <w:rPr>
-          <w:lang w:val="en-US"/>
-        </w:rPr>
-      </w:pPr>
-    </w:p>
-    <w:p>
-      <w:pPr>
-        <w:rPr>
-          <w:lang w:val="en-US"/>
-        </w:rPr>
-      </w:pPr>
-    </w:p>
-    <w:p>
-      <w:pPr>
-        <w:rPr>
-          <w:lang w:val="en-US"/>
-        </w:rPr>
-      </w:pPr>
-    </w:p>
-    <w:p>
-      <w:pPr>
-        <w:rPr>
-          <w:lang w:val="en-US"/>
-        </w:rPr>
-      </w:pPr>
-    </w:p>
-    <w:p>
-      <w:pPr>
-        <w:rPr>
-          <w:lang w:val="en-US"/>
-        </w:rPr>
-      </w:pPr>
-    </w:p>
-    <w:p>
-      <w:pPr>
-        <w:rPr>
-          <w:lang w:val="en-US"/>
-        </w:rPr>
-      </w:pPr>
-    </w:p>
-    <w:p>
-      <w:pPr>
-        <w:rPr>
-          <w:lang w:val="en-US"/>
-        </w:rPr>
-      </w:pPr>
-    </w:p>
-    <w:p>
-      <w:pPr>
-        <w:rPr>
-          <w:lang w:val="en-US"/>
-        </w:rPr>
-      </w:pPr>
-    </w:p>
-    <w:p>
-      <w:pPr>
-        <w:rPr>
-          <w:lang w:val="en-US"/>
-        </w:rPr>
-      </w:pPr>
-    </w:p>
-    <w:p>
-      <w:pPr>
-        <w:rPr>
-          <w:lang w:val="en-US"/>
-        </w:rPr>
-      </w:pPr>
-    </w:p>
-    <w:p>
-      <w:pPr>
-        <w:rPr>
-          <w:lang w:val="en-US"/>
-        </w:rPr>
-      </w:pPr>
-    </w:p>
-    <w:p>
-      <w:pPr>
-        <w:rPr>
-          <w:lang w:val="en-US"/>
-        </w:rPr>
-      </w:pPr>
-    </w:p>
-    <w:p>
-      <w:pPr>
-        <w:rPr>
-          <w:lang w:val="en-US"/>
-        </w:rPr>
-      </w:pPr>
-    </w:p>
-    <w:p>
-      <w:pPr>
-        <w:rPr>
-          <w:lang w:val="en-US"/>
-        </w:rPr>
-      </w:pPr>
-    </w:p>
-    <w:p>
-      <w:pPr>
-        <w:rPr>
-          <w:lang w:val="en-US"/>
-        </w:rPr>
-      </w:pPr>
-    </w:p>
-    <w:p>
-      <w:pPr>
-        <w:rPr>
-          <w:lang w:val="en-US"/>
-        </w:rPr>
-      </w:pPr>
-    </w:p>
-    <w:p>
-      <w:pPr>
-        <w:rPr>
-          <w:lang w:val="en-US"/>
-        </w:rPr>
-      </w:pPr>
-    </w:p>
-    <w:p>
-      <w:pPr>
-        <w:rPr>
-          <w:lang w:val="en-US"/>
-        </w:rPr>
-      </w:pPr>
-    </w:p>
-    <w:p>
-      <w:pPr>
-        <w:rPr>
-          <w:lang w:val="en-US"/>
-        </w:rPr>
-      </w:pPr>
-    </w:p>
-    <w:p>
-      <w:pPr>
-        <w:rPr>
-          <w:lang w:val="en-US"/>
-        </w:rPr>
-      </w:pPr>
-    </w:p>
-    <w:p>
-      <w:pPr>
-        <w:rPr>
-          <w:lang w:val="en-US"/>
-        </w:rPr>
-      </w:pPr>
-    </w:p>
-    <w:p>
-      <w:pPr>
-        <w:rPr>
-          <w:lang w:val="en-US"/>
-        </w:rPr>
-      </w:pPr>
-    </w:p>
-    <w:p>
-      <w:pPr>
-        <w:rPr>
-          <w:lang w:val="en-US"/>
-        </w:rPr>
-      </w:pPr>
-    </w:p>
-    <w:p>
-      <w:pPr>
-        <w:rPr>
-          <w:lang w:val="en-US"/>
-        </w:rPr>
-      </w:pPr>
-    </w:p>
-    <w:p>
-      <w:pPr>
-        <w:rPr>
-          <w:lang w:val="en-US"/>
-        </w:rPr>
-      </w:pPr>
-    </w:p>
-    <w:p>
-      <w:pPr>
-        <w:rPr>
-          <w:lang w:val="en-US"/>
-        </w:rPr>
-      </w:pPr>
-    </w:p>
-    <w:p>
-      <w:pPr>
-        <w:rPr>
-          <w:lang w:val="en-US"/>
-        </w:rPr>
-      </w:pPr>
-    </w:p>
-    <w:p>
-      <w:pPr>
-        <w:rPr>
-          <w:lang w:val="en-US"/>
-        </w:rPr>
-      </w:pPr>
-    </w:p>
-    <w:p>
-      <w:pPr>
-        <w:rPr>
-          <w:lang w:val="en-US"/>
-        </w:rPr>
-      </w:pPr>
-    </w:p>
-    <w:p>
-      <w:pPr>
-        <w:rPr>
-          <w:lang w:val="en-US"/>
-        </w:rPr>
-      </w:pPr>
-    </w:p>
-    <w:p>
-      <w:pPr>
-        <w:rPr>
-          <w:lang w:val="en-US"/>
-        </w:rPr>
-      </w:pPr>
-    </w:p>
-    <w:p>
-      <w:pPr>
-        <w:rPr>
-          <w:lang w:val="en-US"/>
-        </w:rPr>
-      </w:pPr>
-    </w:p>
-    <w:p>
-      <w:pPr>
-        <w:rPr>
-          <w:lang w:val="en-US"/>
-        </w:rPr>
-      </w:pPr>
-    </w:p>
-    <w:p>
-      <w:pPr>
-        <w:rPr>
-          <w:lang w:val="en-US"/>
-        </w:rPr>
-      </w:pPr>
-    </w:p>
-    <w:p>
-      <w:pPr>
-        <w:rPr>
-          <w:lang w:val="en-US"/>
-        </w:rPr>
-      </w:pPr>
-    </w:p>
-    <w:p>
-      <w:pPr>
-        <w:rPr>
-          <w:lang w:val="en-US"/>
-        </w:rPr>
-      </w:pPr>
-    </w:p>
-    <w:p>
-      <w:pPr>
-        <w:pStyle w:val="Heading1"/>
+          <w:lang w:val="en-US"/>
+        </w:rPr>
+        <w:t>Should have:</w:t>
+      </w:r>
+    </w:p>
+    <w:p>
+      <w:pPr>
+        <w:ind w:left="720"/>
+        <w:rPr>
+          <w:b/>
+          <w:bCs/>
+          <w:lang w:val="en-US"/>
+        </w:rPr>
+      </w:pPr>
+    </w:p>
+    <w:p>
+      <w:pPr>
+        <w:pStyle w:val="ListParagraph"/>
         <w:numPr>
           <w:ilvl w:val="0"/>
-          <w:numId w:val="7"/>
+          <w:numId w:val="11"/>
         </w:numPr>
+        <w:rPr>
+          <w:lang w:val="en-US"/>
+        </w:rPr>
+      </w:pPr>
+      <w:r>
+        <w:rPr>
+          <w:lang w:val="en-US"/>
+        </w:rPr>
+        <w:t>Cookies (to store user preference for a location and recommend such locations),</w:t>
+      </w:r>
+    </w:p>
+    <w:p>
+      <w:pPr>
+        <w:pStyle w:val="ListParagraph"/>
+        <w:numPr>
+          <w:ilvl w:val="0"/>
+          <w:numId w:val="11"/>
+        </w:numPr>
+        <w:rPr>
+          <w:lang w:val="en-US"/>
+        </w:rPr>
+      </w:pPr>
+      <w:r>
+        <w:rPr>
+          <w:lang w:val="en-US"/>
+        </w:rPr>
+        <w:t>Interaction map (each time a place is added it gets added on the map)</w:t>
+      </w:r>
+    </w:p>
+    <w:p>
+      <w:pPr>
+        <w:pStyle w:val="ListParagraph"/>
+        <w:numPr>
+          <w:ilvl w:val="0"/>
+          <w:numId w:val="11"/>
+        </w:numPr>
+        <w:rPr>
+          <w:lang w:val="en-US"/>
+        </w:rPr>
+      </w:pPr>
+      <w:r>
+        <w:rPr>
+          <w:lang w:val="en-US"/>
+        </w:rPr>
+        <w:t>Support on all platforms.</w:t>
+      </w:r>
+    </w:p>
+    <w:p>
+      <w:pPr>
+        <w:pStyle w:val="ListParagraph"/>
+        <w:numPr>
+          <w:ilvl w:val="0"/>
+          <w:numId w:val="11"/>
+        </w:numPr>
+        <w:rPr>
+          <w:lang w:val="en-US"/>
+        </w:rPr>
+      </w:pPr>
+      <w:r>
+        <w:rPr>
+          <w:lang w:val="en-US"/>
+        </w:rPr>
+        <w:t>Async</w:t>
+      </w:r>
+    </w:p>
+    <w:p>
+      <w:pPr>
+        <w:rPr>
+          <w:lang w:val="en-US"/>
+        </w:rPr>
+      </w:pPr>
+    </w:p>
+    <w:p>
+      <w:pPr>
+        <w:ind w:left="720"/>
         <w:rPr>
           <w:b/>
           <w:bCs/>
-          <w:sz w:val="44"/>
-          <w:szCs w:val="44"/>
-          <w:lang w:val="en-US"/>
-        </w:rPr>
-      </w:pPr>
-      <w:bookmarkStart w:id="11" w:name="_Toc133425188"/>
-      <w:proofErr w:type="spellStart"/>
+          <w:lang w:val="en-US"/>
+        </w:rPr>
+      </w:pPr>
       <w:r>
         <w:rPr>
           <w:b/>
           <w:bCs/>
-          <w:sz w:val="44"/>
-          <w:szCs w:val="44"/>
-          <w:lang w:val="en-US"/>
-        </w:rPr>
-        <w:lastRenderedPageBreak/>
-        <w:t>MoSCoW</w:t>
-      </w:r>
-      <w:proofErr w:type="spellEnd"/>
-      <w:r>
+          <w:lang w:val="en-US"/>
+        </w:rPr>
+        <w:t>Could have:</w:t>
+      </w:r>
+    </w:p>
+    <w:p>
+      <w:pPr>
+        <w:pStyle w:val="ListParagraph"/>
+        <w:numPr>
+          <w:ilvl w:val="0"/>
+          <w:numId w:val="12"/>
+        </w:numPr>
         <w:rPr>
           <w:b/>
           <w:bCs/>
-          <w:sz w:val="44"/>
-          <w:szCs w:val="44"/>
-          <w:lang w:val="en-US"/>
-        </w:rPr>
-        <w:t xml:space="preserve"> method</w:t>
-      </w:r>
-      <w:bookmarkEnd w:id="11"/>
-    </w:p>
-    <w:p>
-      <w:pPr>
-        <w:rPr>
-          <w:lang w:val="en-US"/>
-        </w:rPr>
-      </w:pPr>
-    </w:p>
-    <w:p>
-      <w:pPr>
-        <w:rPr>
-          <w:lang w:val="en-US"/>
-        </w:rPr>
-      </w:pPr>
-    </w:p>
-    <w:p>
-      <w:pPr>
-        <w:rPr>
-          <w:lang w:val="en-US"/>
-        </w:rPr>
-      </w:pPr>
-    </w:p>
-    <w:p>
-      <w:pPr>
-        <w:rPr>
-          <w:lang w:val="en-US"/>
-        </w:rPr>
-      </w:pPr>
-    </w:p>
-    <w:p>
-      <w:pPr>
-        <w:rPr>
-          <w:lang w:val="en-US"/>
-        </w:rPr>
-      </w:pPr>
-    </w:p>
-    <w:p>
-      <w:pPr>
-        <w:rPr>
-          <w:lang w:val="en-US"/>
-        </w:rPr>
-      </w:pPr>
-    </w:p>
-    <w:p>
-      <w:pPr>
-        <w:rPr>
-          <w:lang w:val="en-US"/>
-        </w:rPr>
-      </w:pPr>
-    </w:p>
-    <w:p>
-      <w:pPr>
-        <w:rPr>
-          <w:lang w:val="en-US"/>
-        </w:rPr>
-      </w:pPr>
-    </w:p>
-    <w:p>
-      <w:pPr>
-        <w:rPr>
-          <w:lang w:val="en-US"/>
-        </w:rPr>
-      </w:pPr>
-    </w:p>
-    <w:p>
-      <w:pPr>
-        <w:rPr>
-          <w:lang w:val="en-US"/>
-        </w:rPr>
-      </w:pPr>
-    </w:p>
-    <w:p>
-      <w:pPr>
-        <w:rPr>
-          <w:lang w:val="en-US"/>
-        </w:rPr>
-      </w:pPr>
-    </w:p>
-    <w:p>
-      <w:pPr>
-        <w:rPr>
-          <w:lang w:val="en-US"/>
-        </w:rPr>
-      </w:pPr>
-    </w:p>
-    <w:p>
-      <w:pPr>
-        <w:rPr>
-          <w:lang w:val="en-US"/>
-        </w:rPr>
-      </w:pPr>
-    </w:p>
-    <w:p>
-      <w:pPr>
-        <w:rPr>
-          <w:lang w:val="en-US"/>
-        </w:rPr>
-      </w:pPr>
-    </w:p>
-    <w:p>
-      <w:pPr>
-        <w:rPr>
-          <w:lang w:val="en-US"/>
-        </w:rPr>
-      </w:pPr>
-    </w:p>
-    <w:p>
-      <w:pPr>
-        <w:rPr>
-          <w:lang w:val="en-US"/>
-        </w:rPr>
-      </w:pPr>
-    </w:p>
-    <w:p>
-      <w:pPr>
-        <w:rPr>
-          <w:lang w:val="en-US"/>
-        </w:rPr>
-      </w:pPr>
-    </w:p>
-    <w:p>
-      <w:pPr>
-        <w:rPr>
-          <w:lang w:val="en-US"/>
-        </w:rPr>
-      </w:pPr>
-    </w:p>
-    <w:p>
-      <w:pPr>
-        <w:rPr>
-          <w:lang w:val="en-US"/>
-        </w:rPr>
-      </w:pPr>
-    </w:p>
-    <w:p>
-      <w:pPr>
-        <w:rPr>
-          <w:lang w:val="en-US"/>
-        </w:rPr>
-      </w:pPr>
-    </w:p>
-    <w:p>
-      <w:pPr>
-        <w:rPr>
-          <w:lang w:val="en-US"/>
-        </w:rPr>
-      </w:pPr>
-    </w:p>
-    <w:p>
-      <w:pPr>
-        <w:rPr>
-          <w:lang w:val="en-US"/>
-        </w:rPr>
-      </w:pPr>
-    </w:p>
-    <w:p>
-      <w:pPr>
-        <w:rPr>
-          <w:lang w:val="en-US"/>
-        </w:rPr>
-      </w:pPr>
-    </w:p>
-    <w:p>
-      <w:pPr>
-        <w:rPr>
-          <w:lang w:val="en-US"/>
-        </w:rPr>
-      </w:pPr>
-    </w:p>
-    <w:p>
-      <w:pPr>
-        <w:rPr>
-          <w:lang w:val="en-US"/>
-        </w:rPr>
-      </w:pPr>
-    </w:p>
-    <w:p>
-      <w:pPr>
-        <w:rPr>
-          <w:lang w:val="en-US"/>
-        </w:rPr>
-      </w:pPr>
-    </w:p>
-    <w:p>
-      <w:pPr>
-        <w:rPr>
-          <w:lang w:val="en-US"/>
-        </w:rPr>
-      </w:pPr>
-    </w:p>
-    <w:p>
-      <w:pPr>
-        <w:rPr>
-          <w:lang w:val="en-US"/>
-        </w:rPr>
-      </w:pPr>
-    </w:p>
-    <w:p>
-      <w:pPr>
-        <w:rPr>
-          <w:lang w:val="en-US"/>
-        </w:rPr>
-      </w:pPr>
-    </w:p>
-    <w:p>
-      <w:pPr>
-        <w:rPr>
-          <w:lang w:val="en-US"/>
-        </w:rPr>
-      </w:pPr>
-    </w:p>
-    <w:p>
-      <w:pPr>
-        <w:rPr>
-          <w:lang w:val="en-US"/>
-        </w:rPr>
-      </w:pPr>
-    </w:p>
-    <w:p>
-      <w:pPr>
-        <w:rPr>
-          <w:lang w:val="en-US"/>
-        </w:rPr>
-      </w:pPr>
-    </w:p>
-    <w:p>
-      <w:pPr>
-        <w:rPr>
-          <w:lang w:val="en-US"/>
-        </w:rPr>
-      </w:pPr>
-    </w:p>
-    <w:p>
-      <w:pPr>
-        <w:rPr>
-          <w:lang w:val="en-US"/>
-        </w:rPr>
-      </w:pPr>
-    </w:p>
-    <w:p>
-      <w:pPr>
-        <w:rPr>
-          <w:lang w:val="en-US"/>
-        </w:rPr>
-      </w:pPr>
-    </w:p>
-    <w:p>
-      <w:pPr>
-        <w:rPr>
-          <w:lang w:val="en-US"/>
-        </w:rPr>
-      </w:pPr>
-    </w:p>
-    <w:p>
-      <w:pPr>
-        <w:rPr>
-          <w:lang w:val="en-US"/>
-        </w:rPr>
-      </w:pPr>
-    </w:p>
-    <w:p>
-      <w:pPr>
-        <w:rPr>
-          <w:lang w:val="en-US"/>
-        </w:rPr>
-      </w:pPr>
-    </w:p>
-    <w:p>
-      <w:pPr>
-        <w:rPr>
-          <w:lang w:val="en-US"/>
-        </w:rPr>
-      </w:pPr>
-    </w:p>
-    <w:p>
-      <w:pPr>
-        <w:rPr>
-          <w:lang w:val="en-US"/>
-        </w:rPr>
-      </w:pPr>
-    </w:p>
-    <w:p>
-      <w:pPr>
-        <w:rPr>
-          <w:lang w:val="en-US"/>
-        </w:rPr>
-      </w:pPr>
-    </w:p>
-    <w:p>
-      <w:pPr>
-        <w:pStyle w:val="Heading1"/>
+          <w:lang w:val="en-US"/>
+        </w:rPr>
+      </w:pPr>
+      <w:r>
+        <w:rPr>
+          <w:lang w:val="en-US"/>
+        </w:rPr>
+        <w:t>Database back-up,</w:t>
+      </w:r>
+    </w:p>
+    <w:p>
+      <w:pPr>
+        <w:pStyle w:val="ListParagraph"/>
         <w:numPr>
           <w:ilvl w:val="0"/>
-          <w:numId w:val="7"/>
+          <w:numId w:val="12"/>
         </w:numPr>
         <w:rPr>
           <w:b/>
           <w:bCs/>
-          <w:sz w:val="44"/>
-          <w:szCs w:val="44"/>
-          <w:lang w:val="en-US"/>
-        </w:rPr>
-      </w:pPr>
-      <w:bookmarkStart w:id="12" w:name="_Toc133425189"/>
-      <w:r>
+          <w:lang w:val="en-US"/>
+        </w:rPr>
+      </w:pPr>
+      <w:r>
+        <w:rPr>
+          <w:lang w:val="en-US"/>
+        </w:rPr>
+        <w:t>Related to feed to your history of usage of the app.</w:t>
+      </w:r>
+    </w:p>
+    <w:p>
+      <w:pPr>
         <w:rPr>
           <w:b/>
           <w:bCs/>
-          <w:sz w:val="44"/>
-          <w:szCs w:val="44"/>
-          <w:lang w:val="en-US"/>
-        </w:rPr>
-        <w:lastRenderedPageBreak/>
-        <w:t>Application Logic</w:t>
-      </w:r>
-      <w:bookmarkEnd w:id="12"/>
-      <w:r>
+          <w:lang w:val="en-US"/>
+        </w:rPr>
+      </w:pPr>
+    </w:p>
+    <w:p>
+      <w:pPr>
+        <w:ind w:left="720"/>
         <w:rPr>
           <w:b/>
           <w:bCs/>
-          <w:sz w:val="44"/>
-          <w:szCs w:val="44"/>
-          <w:lang w:val="en-US"/>
-        </w:rPr>
-        <w:t xml:space="preserve"> </w:t>
-      </w:r>
-    </w:p>
-    <w:p>
-      <w:pPr>
-        <w:rPr>
-          <w:lang w:val="en-US"/>
-        </w:rPr>
-      </w:pPr>
-    </w:p>
-    <w:p>
-      <w:pPr>
-        <w:jc w:val="both"/>
-        <w:rPr>
-          <w:color w:val="7F7F7F" w:themeColor="text1" w:themeTint="80"/>
-          <w:sz w:val="28"/>
-          <w:szCs w:val="28"/>
-          <w:lang w:val="en-US"/>
-        </w:rPr>
-      </w:pPr>
-      <w:r>
-        <w:rPr>
-          <w:color w:val="7F7F7F" w:themeColor="text1" w:themeTint="80"/>
-          <w:sz w:val="28"/>
-          <w:szCs w:val="28"/>
-          <w:lang w:val="en-US"/>
-        </w:rPr>
-        <w:t>Th</w:t>
-      </w:r>
-      <w:r>
-        <w:rPr>
-          <w:color w:val="7F7F7F" w:themeColor="text1" w:themeTint="80"/>
-          <w:sz w:val="28"/>
-          <w:szCs w:val="28"/>
-          <w:lang w:val="en-US"/>
-        </w:rPr>
-        <w:t xml:space="preserve">is </w:t>
-      </w:r>
-      <w:r>
-        <w:rPr>
-          <w:color w:val="7F7F7F" w:themeColor="text1" w:themeTint="80"/>
-          <w:sz w:val="28"/>
-          <w:szCs w:val="28"/>
-          <w:lang w:val="en-US"/>
-        </w:rPr>
-        <w:t>chapter covers the design and implementation of the business logic for the C# application.</w:t>
-      </w:r>
-    </w:p>
-    <w:p>
-      <w:pPr>
-        <w:rPr>
-          <w:lang w:val="en-US"/>
-        </w:rPr>
-      </w:pPr>
-    </w:p>
-    <w:p>
-      <w:pPr>
-        <w:rPr>
-          <w:lang w:val="en-US"/>
-        </w:rPr>
-      </w:pPr>
-    </w:p>
-    <w:p>
-      <w:pPr>
-        <w:rPr>
-          <w:lang w:val="en-US"/>
-        </w:rPr>
-      </w:pPr>
-    </w:p>
-    <w:p>
-      <w:pPr>
-        <w:rPr>
-          <w:lang w:val="en-US"/>
-        </w:rPr>
-      </w:pPr>
-    </w:p>
-    <w:p>
-      <w:pPr>
-        <w:pStyle w:val="Heading2"/>
+          <w:lang w:val="en-US"/>
+        </w:rPr>
+      </w:pPr>
+      <w:r>
         <w:rPr>
           <w:b/>
           <w:bCs/>
-          <w:sz w:val="28"/>
-          <w:szCs w:val="28"/>
-          <w:lang w:val="en-US"/>
-        </w:rPr>
-      </w:pPr>
-      <w:bookmarkStart w:id="13" w:name="_Toc133425190"/>
-      <w:r>
+          <w:lang w:val="en-US"/>
+        </w:rPr>
+        <w:t>Won’t have:</w:t>
+      </w:r>
+    </w:p>
+    <w:p>
+      <w:pPr>
+        <w:pStyle w:val="ListParagraph"/>
+        <w:numPr>
+          <w:ilvl w:val="0"/>
+          <w:numId w:val="15"/>
+        </w:numPr>
         <w:rPr>
           <w:b/>
           <w:bCs/>
-          <w:sz w:val="28"/>
-          <w:szCs w:val="28"/>
-          <w:lang w:val="en-US"/>
-        </w:rPr>
-        <w:t>Implementing Algorithms and Rules</w:t>
-      </w:r>
-      <w:bookmarkEnd w:id="13"/>
-      <w:r>
+          <w:lang w:val="en-US"/>
+        </w:rPr>
+      </w:pPr>
+      <w:r>
+        <w:rPr>
+          <w:lang w:val="en-US"/>
+        </w:rPr>
+        <w:t>An advanced database structure,</w:t>
+      </w:r>
+    </w:p>
+    <w:p>
+      <w:pPr>
+        <w:pStyle w:val="ListParagraph"/>
+        <w:numPr>
+          <w:ilvl w:val="0"/>
+          <w:numId w:val="15"/>
+        </w:numPr>
         <w:rPr>
           <w:b/>
           <w:bCs/>
-          <w:sz w:val="28"/>
-          <w:szCs w:val="28"/>
-          <w:lang w:val="en-US"/>
-        </w:rPr>
-        <w:t xml:space="preserve"> </w:t>
-      </w:r>
-    </w:p>
-    <w:p>
-      <w:pPr>
-        <w:pStyle w:val="Heading2"/>
+          <w:lang w:val="en-US"/>
+        </w:rPr>
+      </w:pPr>
+      <w:r>
+        <w:rPr>
+          <w:lang w:val="en-US"/>
+        </w:rPr>
+        <w:t>AI which learns from previous interactions,</w:t>
+      </w:r>
+    </w:p>
+    <w:p>
+      <w:pPr>
+        <w:pStyle w:val="ListParagraph"/>
+        <w:numPr>
+          <w:ilvl w:val="0"/>
+          <w:numId w:val="15"/>
+        </w:numPr>
         <w:rPr>
           <w:b/>
           <w:bCs/>
-          <w:sz w:val="28"/>
-          <w:szCs w:val="28"/>
-          <w:lang w:val="en-US"/>
-        </w:rPr>
-      </w:pPr>
-    </w:p>
-    <w:p>
-      <w:pPr>
-        <w:pStyle w:val="Heading2"/>
+          <w:lang w:val="en-US"/>
+        </w:rPr>
+      </w:pPr>
+      <w:r>
+        <w:rPr>
+          <w:lang w:val="en-US"/>
+        </w:rPr>
+        <w:t>Ties to other websites to book accommodations or such things.</w:t>
+      </w:r>
+    </w:p>
+    <w:p>
+      <w:pPr>
+        <w:pStyle w:val="ListParagraph"/>
+        <w:numPr>
+          <w:ilvl w:val="0"/>
+          <w:numId w:val="15"/>
+        </w:numPr>
         <w:rPr>
           <w:b/>
           <w:bCs/>
-          <w:sz w:val="28"/>
-          <w:szCs w:val="28"/>
-          <w:lang w:val="en-US"/>
-        </w:rPr>
-      </w:pPr>
-    </w:p>
-    <w:p>
-      <w:pPr>
-        <w:pStyle w:val="Heading2"/>
-        <w:rPr>
-          <w:b/>
-          <w:bCs/>
-          <w:sz w:val="28"/>
-          <w:szCs w:val="28"/>
-          <w:lang w:val="en-US"/>
-        </w:rPr>
-      </w:pPr>
-    </w:p>
-    <w:p>
-      <w:pPr>
-        <w:pStyle w:val="Heading2"/>
-        <w:rPr>
-          <w:b/>
-          <w:bCs/>
-          <w:sz w:val="28"/>
-          <w:szCs w:val="28"/>
-          <w:lang w:val="en-US"/>
-        </w:rPr>
-      </w:pPr>
-    </w:p>
-    <w:p>
-      <w:pPr>
-        <w:pStyle w:val="Heading2"/>
-        <w:rPr>
-          <w:b/>
-          <w:bCs/>
-          <w:sz w:val="28"/>
-          <w:szCs w:val="28"/>
-          <w:lang w:val="en-US"/>
-        </w:rPr>
-      </w:pPr>
-      <w:bookmarkStart w:id="14" w:name="_Toc133425191"/>
-      <w:r>
-        <w:rPr>
-          <w:b/>
-          <w:bCs/>
-          <w:sz w:val="28"/>
-          <w:szCs w:val="28"/>
-          <w:lang w:val="en-US"/>
-        </w:rPr>
-        <w:t>Error Handling and Debugging</w:t>
-      </w:r>
-      <w:bookmarkEnd w:id="14"/>
-    </w:p>
-    <w:p>
-      <w:pPr>
-        <w:rPr>
-          <w:lang w:val="en-US"/>
-        </w:rPr>
-      </w:pPr>
-    </w:p>
-    <w:p>
-      <w:pPr>
-        <w:rPr>
-          <w:lang w:val="en-US"/>
-        </w:rPr>
-      </w:pPr>
-    </w:p>
-    <w:p>
-      <w:pPr>
-        <w:rPr>
-          <w:lang w:val="en-US"/>
-        </w:rPr>
-      </w:pPr>
-    </w:p>
-    <w:p>
-      <w:pPr>
-        <w:rPr>
-          <w:lang w:val="en-US"/>
-        </w:rPr>
-      </w:pPr>
-    </w:p>
-    <w:p>
-      <w:pPr>
-        <w:rPr>
-          <w:lang w:val="en-US"/>
-        </w:rPr>
-      </w:pPr>
-    </w:p>
-    <w:p>
-      <w:pPr>
-        <w:rPr>
-          <w:lang w:val="en-US"/>
-        </w:rPr>
-      </w:pPr>
-    </w:p>
-    <w:p>
-      <w:pPr>
-        <w:rPr>
-          <w:lang w:val="en-US"/>
-        </w:rPr>
-      </w:pPr>
-    </w:p>
-    <w:p>
-      <w:pPr>
-        <w:rPr>
-          <w:lang w:val="en-US"/>
-        </w:rPr>
-      </w:pPr>
-    </w:p>
-    <w:p>
-      <w:pPr>
-        <w:rPr>
-          <w:lang w:val="en-US"/>
-        </w:rPr>
-      </w:pPr>
-    </w:p>
-    <w:p>
-      <w:pPr>
-        <w:rPr>
-          <w:lang w:val="en-US"/>
-        </w:rPr>
-      </w:pPr>
-    </w:p>
-    <w:p>
-      <w:pPr>
-        <w:rPr>
-          <w:lang w:val="en-US"/>
-        </w:rPr>
-      </w:pPr>
-    </w:p>
-    <w:p>
-      <w:pPr>
-        <w:rPr>
-          <w:lang w:val="en-US"/>
-        </w:rPr>
-      </w:pPr>
-    </w:p>
-    <w:p>
-      <w:pPr>
-        <w:rPr>
-          <w:lang w:val="en-US"/>
-        </w:rPr>
-      </w:pPr>
-    </w:p>
-    <w:p>
-      <w:pPr>
-        <w:rPr>
-          <w:lang w:val="en-US"/>
-        </w:rPr>
-      </w:pPr>
-    </w:p>
-    <w:p>
-      <w:pPr>
-        <w:rPr>
-          <w:lang w:val="en-US"/>
-        </w:rPr>
-      </w:pPr>
-    </w:p>
-    <w:p>
-      <w:pPr>
-        <w:rPr>
-          <w:lang w:val="en-US"/>
-        </w:rPr>
-      </w:pPr>
-    </w:p>
-    <w:p>
-      <w:pPr>
-        <w:rPr>
-          <w:lang w:val="en-US"/>
-        </w:rPr>
-      </w:pPr>
-    </w:p>
-    <w:p>
-      <w:pPr>
-        <w:rPr>
-          <w:lang w:val="en-US"/>
-        </w:rPr>
-      </w:pPr>
-    </w:p>
-    <w:p>
-      <w:pPr>
-        <w:rPr>
-          <w:lang w:val="en-US"/>
-        </w:rPr>
-      </w:pPr>
-    </w:p>
-    <w:p>
-      <w:pPr>
-        <w:rPr>
-          <w:lang w:val="en-US"/>
-        </w:rPr>
-      </w:pPr>
-    </w:p>
-    <w:p>
-      <w:pPr>
-        <w:rPr>
-          <w:lang w:val="en-US"/>
-        </w:rPr>
-      </w:pPr>
-    </w:p>
-    <w:p>
-      <w:pPr>
-        <w:rPr>
-          <w:lang w:val="en-US"/>
-        </w:rPr>
-      </w:pPr>
-    </w:p>
-    <w:p>
-      <w:pPr>
-        <w:rPr>
-          <w:lang w:val="en-US"/>
-        </w:rPr>
-      </w:pPr>
-    </w:p>
-    <w:p>
-      <w:pPr>
-        <w:rPr>
-          <w:lang w:val="en-US"/>
-        </w:rPr>
-      </w:pPr>
-    </w:p>
-    <w:p>
-      <w:pPr>
-        <w:rPr>
-          <w:b/>
-          <w:bCs/>
-          <w:color w:val="1F4E79" w:themeColor="accent5" w:themeShade="80"/>
-          <w:sz w:val="40"/>
-          <w:szCs w:val="40"/>
-          <w:lang w:val="en-US"/>
-        </w:rPr>
-      </w:pPr>
-    </w:p>
-    <w:p>
-      <w:pPr>
-        <w:pStyle w:val="Heading1"/>
-        <w:numPr>
-          <w:ilvl w:val="0"/>
-          <w:numId w:val="7"/>
-        </w:numPr>
-        <w:rPr>
-          <w:b/>
-          <w:bCs/>
-          <w:sz w:val="44"/>
-          <w:szCs w:val="44"/>
-          <w:lang w:val="en-US"/>
-        </w:rPr>
-      </w:pPr>
-      <w:bookmarkStart w:id="15" w:name="_Toc133425192"/>
-      <w:r>
-        <w:rPr>
-          <w:b/>
-          <w:bCs/>
-          <w:sz w:val="44"/>
-          <w:szCs w:val="44"/>
-          <w:lang w:val="en-US"/>
-        </w:rPr>
-        <w:lastRenderedPageBreak/>
-        <w:t>Conclusion</w:t>
-      </w:r>
-      <w:bookmarkEnd w:id="15"/>
-      <w:r>
-        <w:rPr>
-          <w:b/>
-          <w:bCs/>
-          <w:sz w:val="44"/>
-          <w:szCs w:val="44"/>
-          <w:lang w:val="en-US"/>
-        </w:rPr>
-        <w:t xml:space="preserve"> </w:t>
-      </w:r>
-    </w:p>
-    <w:p>
-      <w:pPr>
-        <w:rPr>
-          <w:lang w:val="en-US"/>
-        </w:rPr>
-      </w:pPr>
-    </w:p>
-    <w:p>
-      <w:pPr>
-        <w:jc w:val="both"/>
-        <w:rPr>
-          <w:color w:val="7F7F7F" w:themeColor="text1" w:themeTint="80"/>
-          <w:sz w:val="28"/>
-          <w:szCs w:val="28"/>
-          <w:lang w:val="en-US"/>
-        </w:rPr>
-      </w:pPr>
-      <w:r>
-        <w:rPr>
-          <w:color w:val="7F7F7F" w:themeColor="text1" w:themeTint="80"/>
-          <w:sz w:val="28"/>
-          <w:szCs w:val="28"/>
-          <w:lang w:val="en-US"/>
-        </w:rPr>
-        <w:t xml:space="preserve">The conclusion chapter provides a summary of the key features and benefits of the C# </w:t>
+          <w:lang w:val="en-US"/>
+        </w:rPr>
+      </w:pPr>
+      <w:r>
+        <w:rPr>
+          <w:lang w:val="en-US"/>
+        </w:rPr>
+        <w:t xml:space="preserve">No real-time data being fed through it like prices, </w:t>
       </w:r>
       <w:proofErr w:type="gramStart"/>
       <w:r>
         <w:rPr>
-          <w:color w:val="7F7F7F" w:themeColor="text1" w:themeTint="80"/>
-          <w:sz w:val="28"/>
-          <w:szCs w:val="28"/>
-          <w:lang w:val="en-US"/>
-        </w:rPr>
-        <w:t>application</w:t>
+          <w:lang w:val="en-US"/>
+        </w:rPr>
+        <w:t>etc. .</w:t>
       </w:r>
       <w:proofErr w:type="gramEnd"/>
     </w:p>
@@ -7360,173 +6832,223 @@
     </w:p>
     <w:p>
       <w:pPr>
-        <w:pStyle w:val="Heading2"/>
-        <w:rPr>
-          <w:b/>
-          <w:bCs/>
-          <w:sz w:val="28"/>
-          <w:szCs w:val="28"/>
-          <w:lang w:val="en-US"/>
-        </w:rPr>
-      </w:pPr>
-      <w:bookmarkStart w:id="16" w:name="_Toc133425193"/>
-      <w:r>
-        <w:rPr>
-          <w:b/>
-          <w:bCs/>
-          <w:sz w:val="28"/>
-          <w:szCs w:val="28"/>
-          <w:lang w:val="en-US"/>
-        </w:rPr>
-        <w:t>Recap of Features and Benefits</w:t>
-      </w:r>
-      <w:bookmarkEnd w:id="16"/>
-      <w:r>
-        <w:rPr>
-          <w:b/>
-          <w:bCs/>
-          <w:sz w:val="28"/>
-          <w:szCs w:val="28"/>
-          <w:lang w:val="en-US"/>
-        </w:rPr>
-        <w:t xml:space="preserve"> </w:t>
-      </w:r>
-    </w:p>
-    <w:p>
-      <w:pPr>
-        <w:pStyle w:val="Heading2"/>
-        <w:rPr>
-          <w:b/>
-          <w:bCs/>
-          <w:sz w:val="28"/>
-          <w:szCs w:val="28"/>
-          <w:lang w:val="en-US"/>
-        </w:rPr>
-      </w:pPr>
-    </w:p>
-    <w:p>
-      <w:pPr>
-        <w:pStyle w:val="Heading2"/>
-        <w:rPr>
-          <w:b/>
-          <w:bCs/>
-          <w:sz w:val="28"/>
-          <w:szCs w:val="28"/>
-          <w:lang w:val="en-US"/>
-        </w:rPr>
-      </w:pPr>
-    </w:p>
-    <w:p>
-      <w:pPr>
-        <w:pStyle w:val="Heading2"/>
-        <w:rPr>
-          <w:b/>
-          <w:bCs/>
-          <w:sz w:val="28"/>
-          <w:szCs w:val="28"/>
-          <w:lang w:val="en-US"/>
-        </w:rPr>
-      </w:pPr>
-    </w:p>
-    <w:p>
-      <w:pPr>
-        <w:pStyle w:val="Heading2"/>
-        <w:rPr>
-          <w:b/>
-          <w:bCs/>
-          <w:sz w:val="28"/>
-          <w:szCs w:val="28"/>
-          <w:lang w:val="en-US"/>
-        </w:rPr>
-      </w:pPr>
-    </w:p>
-    <w:p>
-      <w:pPr>
-        <w:pStyle w:val="Heading2"/>
-        <w:rPr>
-          <w:b/>
-          <w:bCs/>
-          <w:sz w:val="28"/>
-          <w:szCs w:val="28"/>
-          <w:lang w:val="en-US"/>
-        </w:rPr>
-      </w:pPr>
-    </w:p>
-    <w:p>
-      <w:pPr>
-        <w:pStyle w:val="Heading2"/>
-        <w:rPr>
-          <w:b/>
-          <w:bCs/>
-          <w:sz w:val="28"/>
-          <w:szCs w:val="28"/>
-          <w:lang w:val="en-US"/>
-        </w:rPr>
-      </w:pPr>
-    </w:p>
-    <w:p>
-      <w:pPr>
-        <w:pStyle w:val="Heading2"/>
-        <w:rPr>
-          <w:b/>
-          <w:bCs/>
-          <w:sz w:val="28"/>
-          <w:szCs w:val="28"/>
-          <w:lang w:val="en-US"/>
-        </w:rPr>
-      </w:pPr>
-    </w:p>
-    <w:p>
-      <w:pPr>
-        <w:pStyle w:val="Heading2"/>
-        <w:rPr>
-          <w:b/>
-          <w:bCs/>
-          <w:sz w:val="28"/>
-          <w:szCs w:val="28"/>
-          <w:lang w:val="en-US"/>
-        </w:rPr>
-      </w:pPr>
-    </w:p>
-    <w:p>
-      <w:pPr>
-        <w:pStyle w:val="Heading2"/>
-        <w:rPr>
-          <w:b/>
-          <w:bCs/>
-          <w:sz w:val="28"/>
-          <w:szCs w:val="28"/>
-          <w:lang w:val="en-US"/>
-        </w:rPr>
-      </w:pPr>
-    </w:p>
-    <w:p>
-      <w:pPr>
-        <w:pStyle w:val="Heading2"/>
-        <w:rPr>
-          <w:b/>
-          <w:bCs/>
-          <w:sz w:val="28"/>
-          <w:szCs w:val="28"/>
-          <w:lang w:val="en-US"/>
-        </w:rPr>
-      </w:pPr>
-      <w:bookmarkStart w:id="17" w:name="_Toc133425194"/>
-      <w:r>
-        <w:rPr>
-          <w:b/>
-          <w:bCs/>
-          <w:sz w:val="28"/>
-          <w:szCs w:val="28"/>
-          <w:lang w:val="en-US"/>
-        </w:rPr>
-        <w:t>Future Developments and Improvements</w:t>
-      </w:r>
-      <w:bookmarkEnd w:id="17"/>
-    </w:p>
-    <w:p>
-      <w:pPr>
-        <w:pStyle w:val="Heading1"/>
+        <w:rPr>
+          <w:lang w:val="en-US"/>
+        </w:rPr>
+      </w:pPr>
+    </w:p>
+    <w:p>
+      <w:pPr>
+        <w:rPr>
+          <w:lang w:val="en-US"/>
+        </w:rPr>
+      </w:pPr>
+    </w:p>
+    <w:p>
+      <w:pPr>
+        <w:rPr>
+          <w:lang w:val="en-US"/>
+        </w:rPr>
+      </w:pPr>
+    </w:p>
+    <w:p>
+      <w:pPr>
+        <w:rPr>
+          <w:lang w:val="en-US"/>
+        </w:rPr>
+      </w:pPr>
+    </w:p>
+    <w:p>
+      <w:pPr>
+        <w:rPr>
+          <w:lang w:val="en-US"/>
+        </w:rPr>
+      </w:pPr>
+    </w:p>
+    <w:p>
+      <w:pPr>
+        <w:rPr>
+          <w:lang w:val="en-US"/>
+        </w:rPr>
+      </w:pPr>
+    </w:p>
+    <w:p>
+      <w:pPr>
+        <w:rPr>
+          <w:lang w:val="en-US"/>
+        </w:rPr>
+      </w:pPr>
+    </w:p>
+    <w:p>
+      <w:pPr>
+        <w:rPr>
+          <w:lang w:val="en-US"/>
+        </w:rPr>
+      </w:pPr>
+    </w:p>
+    <w:p>
+      <w:pPr>
+        <w:rPr>
+          <w:lang w:val="en-US"/>
+        </w:rPr>
+      </w:pPr>
+    </w:p>
+    <w:p>
+      <w:pPr>
+        <w:rPr>
+          <w:lang w:val="en-US"/>
+        </w:rPr>
+      </w:pPr>
+    </w:p>
+    <w:p>
+      <w:pPr>
+        <w:rPr>
+          <w:lang w:val="en-US"/>
+        </w:rPr>
+      </w:pPr>
+    </w:p>
+    <w:p>
+      <w:pPr>
+        <w:rPr>
+          <w:lang w:val="en-US"/>
+        </w:rPr>
+      </w:pPr>
+    </w:p>
+    <w:p>
+      <w:pPr>
+        <w:rPr>
+          <w:lang w:val="en-US"/>
+        </w:rPr>
+      </w:pPr>
+    </w:p>
+    <w:p>
+      <w:pPr>
+        <w:rPr>
+          <w:lang w:val="en-US"/>
+        </w:rPr>
+      </w:pPr>
+    </w:p>
+    <w:p>
+      <w:pPr>
+        <w:rPr>
+          <w:lang w:val="en-US"/>
+        </w:rPr>
+      </w:pPr>
+    </w:p>
+    <w:p>
+      <w:pPr>
+        <w:rPr>
+          <w:lang w:val="en-US"/>
+        </w:rPr>
+      </w:pPr>
+    </w:p>
+    <w:p>
+      <w:pPr>
+        <w:rPr>
+          <w:lang w:val="en-US"/>
+        </w:rPr>
+      </w:pPr>
+    </w:p>
+    <w:p>
+      <w:pPr>
+        <w:rPr>
+          <w:lang w:val="en-US"/>
+        </w:rPr>
+      </w:pPr>
+    </w:p>
+    <w:p>
+      <w:pPr>
+        <w:rPr>
+          <w:lang w:val="en-US"/>
+        </w:rPr>
+      </w:pPr>
+    </w:p>
+    <w:p>
+      <w:pPr>
+        <w:rPr>
+          <w:lang w:val="en-US"/>
+        </w:rPr>
+      </w:pPr>
+    </w:p>
+    <w:p>
+      <w:pPr>
+        <w:rPr>
+          <w:lang w:val="en-US"/>
+        </w:rPr>
+      </w:pPr>
+    </w:p>
+    <w:p>
+      <w:pPr>
+        <w:rPr>
+          <w:lang w:val="en-US"/>
+        </w:rPr>
+      </w:pPr>
+    </w:p>
+    <w:p>
+      <w:pPr>
+        <w:rPr>
+          <w:lang w:val="en-US"/>
+        </w:rPr>
+      </w:pPr>
+    </w:p>
+    <w:p>
+      <w:pPr>
+        <w:rPr>
+          <w:lang w:val="en-US"/>
+        </w:rPr>
+      </w:pPr>
+    </w:p>
+    <w:p>
+      <w:pPr>
+        <w:rPr>
+          <w:lang w:val="en-US"/>
+        </w:rPr>
+      </w:pPr>
+    </w:p>
+    <w:p>
+      <w:pPr>
+        <w:rPr>
+          <w:lang w:val="en-US"/>
+        </w:rPr>
+      </w:pPr>
+    </w:p>
+    <w:p>
+      <w:pPr>
+        <w:rPr>
+          <w:lang w:val="en-US"/>
+        </w:rPr>
+      </w:pPr>
+    </w:p>
+    <w:p>
+      <w:pPr>
+        <w:rPr>
+          <w:lang w:val="en-US"/>
+        </w:rPr>
+      </w:pPr>
+    </w:p>
+    <w:p>
+      <w:pPr>
+        <w:rPr>
+          <w:lang w:val="en-US"/>
+        </w:rPr>
+      </w:pPr>
+    </w:p>
+    <w:p>
+      <w:pPr>
+        <w:rPr>
+          <w:lang w:val="en-US"/>
+        </w:rPr>
+      </w:pPr>
+    </w:p>
+    <w:p>
+      <w:pPr>
+        <w:rPr>
+          <w:lang w:val="en-US"/>
+        </w:rPr>
+      </w:pPr>
+    </w:p>
+    <w:p>
+      <w:pPr>
         <w:rPr>
           <w:lang w:val="en-US"/>
         </w:rPr>
@@ -7807,6 +7329,119 @@
 <file path=word/numbering.xml><?xml version="1.0" encoding="utf-8"?>
 <w:numbering xmlns:wpc="http://schemas.microsoft.com/office/word/2010/wordprocessingCanvas" xmlns:cx="http://schemas.microsoft.com/office/drawing/2014/chartex" xmlns:cx1="http://schemas.microsoft.com/office/drawing/2015/9/8/chartex" xmlns:cx2="http://schemas.microsoft.com/office/drawing/2015/10/21/chartex" xmlns:cx3="http://schemas.microsoft.com/office/drawing/2016/5/9/chartex" xmlns:cx4="http://schemas.microsoft.com/office/drawing/2016/5/10/chartex" xmlns:cx5="http://schemas.microsoft.com/office/drawing/2016/5/11/chartex" xmlns:cx6="http://schemas.microsoft.com/office/drawing/2016/5/12/chartex" xmlns:cx7="http://schemas.microsoft.com/office/drawing/2016/5/13/chartex" xmlns:cx8="http://schemas.microsoft.com/office/drawing/2016/5/14/chartex" xmlns:mc="http://schemas.openxmlformats.org/markup-compatibility/2006" xmlns:aink="http://schemas.microsoft.com/office/drawing/2016/ink" xmlns:am3d="http://schemas.microsoft.com/office/drawing/2017/model3d" xmlns:o="urn:schemas-microsoft-com:office:office" xmlns:oel="http://schemas.microsoft.com/office/2019/extlst" xmlns:r="http://schemas.openxmlformats.org/officeDocument/2006/relationships" xmlns:m="http://schemas.openxmlformats.org/officeDocument/2006/math" xmlns:v="urn:schemas-microsoft-com:vml" xmlns:wp14="http://schemas.microsoft.com/office/word/2010/wordprocessingDrawing" xmlns:wp="http://schemas.openxmlformats.org/drawingml/2006/wordprocessingDrawing" xmlns:w10="urn:schemas-microsoft-com:office:word" xmlns:w="http://schemas.openxmlformats.org/wordprocessingml/2006/main" xmlns:w14="http://schemas.microsoft.com/office/word/2010/wordml" xmlns:w15="http://schemas.microsoft.com/office/word/2012/wordml" xmlns:w16cex="http://schemas.microsoft.com/office/word/2018/wordml/cex" xmlns:w16cid="http://schemas.microsoft.com/office/word/2016/wordml/cid" xmlns:w16="http://schemas.microsoft.com/office/word/2018/wordml" xmlns:w16du="http://schemas.microsoft.com/office/word/2023/wordml/word16du" xmlns:w16sdtdh="http://schemas.microsoft.com/office/word/2020/wordml/sdtdatahash" xmlns:w16se="http://schemas.microsoft.com/office/word/2015/wordml/symex" xmlns:wpg="http://schemas.microsoft.com/office/word/2010/wordprocessingGroup" xmlns:wpi="http://schemas.microsoft.com/office/word/2010/wordprocessingInk" xmlns:wne="http://schemas.microsoft.com/office/word/2006/wordml" xmlns:wps="http://schemas.microsoft.com/office/word/2010/wordprocessingShape" mc:Ignorable="w14 w15 w16se w16cid w16 w16cex w16sdtdh wp14">
   <w:abstractNum w:abstractNumId="0" w15:restartNumberingAfterBreak="0">
+    <w:nsid w:val="008111B7"/>
+    <w:multiLevelType w:val="hybridMultilevel"/>
+    <w:tmpl w:val="B50C05E6"/>
+    <w:lvl w:ilvl="0" w:tplc="08090001">
+      <w:start w:val="1"/>
+      <w:numFmt w:val="bullet"/>
+      <w:lvlText w:val=""/>
+      <w:lvlJc w:val="left"/>
+      <w:pPr>
+        <w:ind w:left="1800" w:hanging="360"/>
+      </w:pPr>
+      <w:rPr>
+        <w:rFonts w:ascii="Symbol" w:hAnsi="Symbol" w:hint="default"/>
+      </w:rPr>
+    </w:lvl>
+    <w:lvl w:ilvl="1" w:tplc="08090003" w:tentative="1">
+      <w:start w:val="1"/>
+      <w:numFmt w:val="bullet"/>
+      <w:lvlText w:val="o"/>
+      <w:lvlJc w:val="left"/>
+      <w:pPr>
+        <w:ind w:left="2520" w:hanging="360"/>
+      </w:pPr>
+      <w:rPr>
+        <w:rFonts w:ascii="Courier New" w:hAnsi="Courier New" w:cs="Courier New" w:hint="default"/>
+      </w:rPr>
+    </w:lvl>
+    <w:lvl w:ilvl="2" w:tplc="08090005" w:tentative="1">
+      <w:start w:val="1"/>
+      <w:numFmt w:val="bullet"/>
+      <w:lvlText w:val=""/>
+      <w:lvlJc w:val="left"/>
+      <w:pPr>
+        <w:ind w:left="3240" w:hanging="360"/>
+      </w:pPr>
+      <w:rPr>
+        <w:rFonts w:ascii="Wingdings" w:hAnsi="Wingdings" w:hint="default"/>
+      </w:rPr>
+    </w:lvl>
+    <w:lvl w:ilvl="3" w:tplc="08090001" w:tentative="1">
+      <w:start w:val="1"/>
+      <w:numFmt w:val="bullet"/>
+      <w:lvlText w:val=""/>
+      <w:lvlJc w:val="left"/>
+      <w:pPr>
+        <w:ind w:left="3960" w:hanging="360"/>
+      </w:pPr>
+      <w:rPr>
+        <w:rFonts w:ascii="Symbol" w:hAnsi="Symbol" w:hint="default"/>
+      </w:rPr>
+    </w:lvl>
+    <w:lvl w:ilvl="4" w:tplc="08090003" w:tentative="1">
+      <w:start w:val="1"/>
+      <w:numFmt w:val="bullet"/>
+      <w:lvlText w:val="o"/>
+      <w:lvlJc w:val="left"/>
+      <w:pPr>
+        <w:ind w:left="4680" w:hanging="360"/>
+      </w:pPr>
+      <w:rPr>
+        <w:rFonts w:ascii="Courier New" w:hAnsi="Courier New" w:cs="Courier New" w:hint="default"/>
+      </w:rPr>
+    </w:lvl>
+    <w:lvl w:ilvl="5" w:tplc="08090005" w:tentative="1">
+      <w:start w:val="1"/>
+      <w:numFmt w:val="bullet"/>
+      <w:lvlText w:val=""/>
+      <w:lvlJc w:val="left"/>
+      <w:pPr>
+        <w:ind w:left="5400" w:hanging="360"/>
+      </w:pPr>
+      <w:rPr>
+        <w:rFonts w:ascii="Wingdings" w:hAnsi="Wingdings" w:hint="default"/>
+      </w:rPr>
+    </w:lvl>
+    <w:lvl w:ilvl="6" w:tplc="08090001" w:tentative="1">
+      <w:start w:val="1"/>
+      <w:numFmt w:val="bullet"/>
+      <w:lvlText w:val=""/>
+      <w:lvlJc w:val="left"/>
+      <w:pPr>
+        <w:ind w:left="6120" w:hanging="360"/>
+      </w:pPr>
+      <w:rPr>
+        <w:rFonts w:ascii="Symbol" w:hAnsi="Symbol" w:hint="default"/>
+      </w:rPr>
+    </w:lvl>
+    <w:lvl w:ilvl="7" w:tplc="08090003" w:tentative="1">
+      <w:start w:val="1"/>
+      <w:numFmt w:val="bullet"/>
+      <w:lvlText w:val="o"/>
+      <w:lvlJc w:val="left"/>
+      <w:pPr>
+        <w:ind w:left="6840" w:hanging="360"/>
+      </w:pPr>
+      <w:rPr>
+        <w:rFonts w:ascii="Courier New" w:hAnsi="Courier New" w:cs="Courier New" w:hint="default"/>
+      </w:rPr>
+    </w:lvl>
+    <w:lvl w:ilvl="8" w:tplc="08090005" w:tentative="1">
+      <w:start w:val="1"/>
+      <w:numFmt w:val="bullet"/>
+      <w:lvlText w:val=""/>
+      <w:lvlJc w:val="left"/>
+      <w:pPr>
+        <w:ind w:left="7560" w:hanging="360"/>
+      </w:pPr>
+      <w:rPr>
+        <w:rFonts w:ascii="Wingdings" w:hAnsi="Wingdings" w:hint="default"/>
+      </w:rPr>
+    </w:lvl>
+  </w:abstractNum>
+  <w:abstractNum w:abstractNumId="1" w15:restartNumberingAfterBreak="0">
     <w:nsid w:val="0616211B"/>
     <w:multiLevelType w:val="hybridMultilevel"/>
     <w:tmpl w:val="D2188A0A"/>
@@ -7895,7 +7530,346 @@
       </w:pPr>
     </w:lvl>
   </w:abstractNum>
-  <w:abstractNum w:abstractNumId="1" w15:restartNumberingAfterBreak="0">
+  <w:abstractNum w:abstractNumId="2" w15:restartNumberingAfterBreak="0">
+    <w:nsid w:val="097F7226"/>
+    <w:multiLevelType w:val="hybridMultilevel"/>
+    <w:tmpl w:val="F4088428"/>
+    <w:lvl w:ilvl="0" w:tplc="08090001">
+      <w:start w:val="1"/>
+      <w:numFmt w:val="bullet"/>
+      <w:lvlText w:val=""/>
+      <w:lvlJc w:val="left"/>
+      <w:pPr>
+        <w:ind w:left="2160" w:hanging="360"/>
+      </w:pPr>
+      <w:rPr>
+        <w:rFonts w:ascii="Symbol" w:hAnsi="Symbol" w:hint="default"/>
+      </w:rPr>
+    </w:lvl>
+    <w:lvl w:ilvl="1" w:tplc="08090003" w:tentative="1">
+      <w:start w:val="1"/>
+      <w:numFmt w:val="bullet"/>
+      <w:lvlText w:val="o"/>
+      <w:lvlJc w:val="left"/>
+      <w:pPr>
+        <w:ind w:left="2880" w:hanging="360"/>
+      </w:pPr>
+      <w:rPr>
+        <w:rFonts w:ascii="Courier New" w:hAnsi="Courier New" w:cs="Courier New" w:hint="default"/>
+      </w:rPr>
+    </w:lvl>
+    <w:lvl w:ilvl="2" w:tplc="08090005" w:tentative="1">
+      <w:start w:val="1"/>
+      <w:numFmt w:val="bullet"/>
+      <w:lvlText w:val=""/>
+      <w:lvlJc w:val="left"/>
+      <w:pPr>
+        <w:ind w:left="3600" w:hanging="360"/>
+      </w:pPr>
+      <w:rPr>
+        <w:rFonts w:ascii="Wingdings" w:hAnsi="Wingdings" w:hint="default"/>
+      </w:rPr>
+    </w:lvl>
+    <w:lvl w:ilvl="3" w:tplc="08090001" w:tentative="1">
+      <w:start w:val="1"/>
+      <w:numFmt w:val="bullet"/>
+      <w:lvlText w:val=""/>
+      <w:lvlJc w:val="left"/>
+      <w:pPr>
+        <w:ind w:left="4320" w:hanging="360"/>
+      </w:pPr>
+      <w:rPr>
+        <w:rFonts w:ascii="Symbol" w:hAnsi="Symbol" w:hint="default"/>
+      </w:rPr>
+    </w:lvl>
+    <w:lvl w:ilvl="4" w:tplc="08090003" w:tentative="1">
+      <w:start w:val="1"/>
+      <w:numFmt w:val="bullet"/>
+      <w:lvlText w:val="o"/>
+      <w:lvlJc w:val="left"/>
+      <w:pPr>
+        <w:ind w:left="5040" w:hanging="360"/>
+      </w:pPr>
+      <w:rPr>
+        <w:rFonts w:ascii="Courier New" w:hAnsi="Courier New" w:cs="Courier New" w:hint="default"/>
+      </w:rPr>
+    </w:lvl>
+    <w:lvl w:ilvl="5" w:tplc="08090005" w:tentative="1">
+      <w:start w:val="1"/>
+      <w:numFmt w:val="bullet"/>
+      <w:lvlText w:val=""/>
+      <w:lvlJc w:val="left"/>
+      <w:pPr>
+        <w:ind w:left="5760" w:hanging="360"/>
+      </w:pPr>
+      <w:rPr>
+        <w:rFonts w:ascii="Wingdings" w:hAnsi="Wingdings" w:hint="default"/>
+      </w:rPr>
+    </w:lvl>
+    <w:lvl w:ilvl="6" w:tplc="08090001" w:tentative="1">
+      <w:start w:val="1"/>
+      <w:numFmt w:val="bullet"/>
+      <w:lvlText w:val=""/>
+      <w:lvlJc w:val="left"/>
+      <w:pPr>
+        <w:ind w:left="6480" w:hanging="360"/>
+      </w:pPr>
+      <w:rPr>
+        <w:rFonts w:ascii="Symbol" w:hAnsi="Symbol" w:hint="default"/>
+      </w:rPr>
+    </w:lvl>
+    <w:lvl w:ilvl="7" w:tplc="08090003" w:tentative="1">
+      <w:start w:val="1"/>
+      <w:numFmt w:val="bullet"/>
+      <w:lvlText w:val="o"/>
+      <w:lvlJc w:val="left"/>
+      <w:pPr>
+        <w:ind w:left="7200" w:hanging="360"/>
+      </w:pPr>
+      <w:rPr>
+        <w:rFonts w:ascii="Courier New" w:hAnsi="Courier New" w:cs="Courier New" w:hint="default"/>
+      </w:rPr>
+    </w:lvl>
+    <w:lvl w:ilvl="8" w:tplc="08090005" w:tentative="1">
+      <w:start w:val="1"/>
+      <w:numFmt w:val="bullet"/>
+      <w:lvlText w:val=""/>
+      <w:lvlJc w:val="left"/>
+      <w:pPr>
+        <w:ind w:left="7920" w:hanging="360"/>
+      </w:pPr>
+      <w:rPr>
+        <w:rFonts w:ascii="Wingdings" w:hAnsi="Wingdings" w:hint="default"/>
+      </w:rPr>
+    </w:lvl>
+  </w:abstractNum>
+  <w:abstractNum w:abstractNumId="3" w15:restartNumberingAfterBreak="0">
+    <w:nsid w:val="0B3517B6"/>
+    <w:multiLevelType w:val="hybridMultilevel"/>
+    <w:tmpl w:val="BC2096BC"/>
+    <w:lvl w:ilvl="0" w:tplc="08090001">
+      <w:start w:val="1"/>
+      <w:numFmt w:val="bullet"/>
+      <w:lvlText w:val=""/>
+      <w:lvlJc w:val="left"/>
+      <w:pPr>
+        <w:ind w:left="1440" w:hanging="360"/>
+      </w:pPr>
+      <w:rPr>
+        <w:rFonts w:ascii="Symbol" w:hAnsi="Symbol" w:hint="default"/>
+      </w:rPr>
+    </w:lvl>
+    <w:lvl w:ilvl="1" w:tplc="08090003">
+      <w:start w:val="1"/>
+      <w:numFmt w:val="bullet"/>
+      <w:lvlText w:val="o"/>
+      <w:lvlJc w:val="left"/>
+      <w:pPr>
+        <w:ind w:left="2160" w:hanging="360"/>
+      </w:pPr>
+      <w:rPr>
+        <w:rFonts w:ascii="Courier New" w:hAnsi="Courier New" w:cs="Courier New" w:hint="default"/>
+      </w:rPr>
+    </w:lvl>
+    <w:lvl w:ilvl="2" w:tplc="08090005" w:tentative="1">
+      <w:start w:val="1"/>
+      <w:numFmt w:val="bullet"/>
+      <w:lvlText w:val=""/>
+      <w:lvlJc w:val="left"/>
+      <w:pPr>
+        <w:ind w:left="2880" w:hanging="360"/>
+      </w:pPr>
+      <w:rPr>
+        <w:rFonts w:ascii="Wingdings" w:hAnsi="Wingdings" w:hint="default"/>
+      </w:rPr>
+    </w:lvl>
+    <w:lvl w:ilvl="3" w:tplc="08090001" w:tentative="1">
+      <w:start w:val="1"/>
+      <w:numFmt w:val="bullet"/>
+      <w:lvlText w:val=""/>
+      <w:lvlJc w:val="left"/>
+      <w:pPr>
+        <w:ind w:left="3600" w:hanging="360"/>
+      </w:pPr>
+      <w:rPr>
+        <w:rFonts w:ascii="Symbol" w:hAnsi="Symbol" w:hint="default"/>
+      </w:rPr>
+    </w:lvl>
+    <w:lvl w:ilvl="4" w:tplc="08090003" w:tentative="1">
+      <w:start w:val="1"/>
+      <w:numFmt w:val="bullet"/>
+      <w:lvlText w:val="o"/>
+      <w:lvlJc w:val="left"/>
+      <w:pPr>
+        <w:ind w:left="4320" w:hanging="360"/>
+      </w:pPr>
+      <w:rPr>
+        <w:rFonts w:ascii="Courier New" w:hAnsi="Courier New" w:cs="Courier New" w:hint="default"/>
+      </w:rPr>
+    </w:lvl>
+    <w:lvl w:ilvl="5" w:tplc="08090005" w:tentative="1">
+      <w:start w:val="1"/>
+      <w:numFmt w:val="bullet"/>
+      <w:lvlText w:val=""/>
+      <w:lvlJc w:val="left"/>
+      <w:pPr>
+        <w:ind w:left="5040" w:hanging="360"/>
+      </w:pPr>
+      <w:rPr>
+        <w:rFonts w:ascii="Wingdings" w:hAnsi="Wingdings" w:hint="default"/>
+      </w:rPr>
+    </w:lvl>
+    <w:lvl w:ilvl="6" w:tplc="08090001" w:tentative="1">
+      <w:start w:val="1"/>
+      <w:numFmt w:val="bullet"/>
+      <w:lvlText w:val=""/>
+      <w:lvlJc w:val="left"/>
+      <w:pPr>
+        <w:ind w:left="5760" w:hanging="360"/>
+      </w:pPr>
+      <w:rPr>
+        <w:rFonts w:ascii="Symbol" w:hAnsi="Symbol" w:hint="default"/>
+      </w:rPr>
+    </w:lvl>
+    <w:lvl w:ilvl="7" w:tplc="08090003" w:tentative="1">
+      <w:start w:val="1"/>
+      <w:numFmt w:val="bullet"/>
+      <w:lvlText w:val="o"/>
+      <w:lvlJc w:val="left"/>
+      <w:pPr>
+        <w:ind w:left="6480" w:hanging="360"/>
+      </w:pPr>
+      <w:rPr>
+        <w:rFonts w:ascii="Courier New" w:hAnsi="Courier New" w:cs="Courier New" w:hint="default"/>
+      </w:rPr>
+    </w:lvl>
+    <w:lvl w:ilvl="8" w:tplc="08090005" w:tentative="1">
+      <w:start w:val="1"/>
+      <w:numFmt w:val="bullet"/>
+      <w:lvlText w:val=""/>
+      <w:lvlJc w:val="left"/>
+      <w:pPr>
+        <w:ind w:left="7200" w:hanging="360"/>
+      </w:pPr>
+      <w:rPr>
+        <w:rFonts w:ascii="Wingdings" w:hAnsi="Wingdings" w:hint="default"/>
+      </w:rPr>
+    </w:lvl>
+  </w:abstractNum>
+  <w:abstractNum w:abstractNumId="4" w15:restartNumberingAfterBreak="0">
+    <w:nsid w:val="1B1C2791"/>
+    <w:multiLevelType w:val="hybridMultilevel"/>
+    <w:tmpl w:val="539622F8"/>
+    <w:lvl w:ilvl="0" w:tplc="08090001">
+      <w:start w:val="1"/>
+      <w:numFmt w:val="bullet"/>
+      <w:lvlText w:val=""/>
+      <w:lvlJc w:val="left"/>
+      <w:pPr>
+        <w:ind w:left="2167" w:hanging="360"/>
+      </w:pPr>
+      <w:rPr>
+        <w:rFonts w:ascii="Symbol" w:hAnsi="Symbol" w:hint="default"/>
+      </w:rPr>
+    </w:lvl>
+    <w:lvl w:ilvl="1" w:tplc="08090003" w:tentative="1">
+      <w:start w:val="1"/>
+      <w:numFmt w:val="bullet"/>
+      <w:lvlText w:val="o"/>
+      <w:lvlJc w:val="left"/>
+      <w:pPr>
+        <w:ind w:left="2887" w:hanging="360"/>
+      </w:pPr>
+      <w:rPr>
+        <w:rFonts w:ascii="Courier New" w:hAnsi="Courier New" w:cs="Courier New" w:hint="default"/>
+      </w:rPr>
+    </w:lvl>
+    <w:lvl w:ilvl="2" w:tplc="08090005" w:tentative="1">
+      <w:start w:val="1"/>
+      <w:numFmt w:val="bullet"/>
+      <w:lvlText w:val=""/>
+      <w:lvlJc w:val="left"/>
+      <w:pPr>
+        <w:ind w:left="3607" w:hanging="360"/>
+      </w:pPr>
+      <w:rPr>
+        <w:rFonts w:ascii="Wingdings" w:hAnsi="Wingdings" w:hint="default"/>
+      </w:rPr>
+    </w:lvl>
+    <w:lvl w:ilvl="3" w:tplc="08090001" w:tentative="1">
+      <w:start w:val="1"/>
+      <w:numFmt w:val="bullet"/>
+      <w:lvlText w:val=""/>
+      <w:lvlJc w:val="left"/>
+      <w:pPr>
+        <w:ind w:left="4327" w:hanging="360"/>
+      </w:pPr>
+      <w:rPr>
+        <w:rFonts w:ascii="Symbol" w:hAnsi="Symbol" w:hint="default"/>
+      </w:rPr>
+    </w:lvl>
+    <w:lvl w:ilvl="4" w:tplc="08090003" w:tentative="1">
+      <w:start w:val="1"/>
+      <w:numFmt w:val="bullet"/>
+      <w:lvlText w:val="o"/>
+      <w:lvlJc w:val="left"/>
+      <w:pPr>
+        <w:ind w:left="5047" w:hanging="360"/>
+      </w:pPr>
+      <w:rPr>
+        <w:rFonts w:ascii="Courier New" w:hAnsi="Courier New" w:cs="Courier New" w:hint="default"/>
+      </w:rPr>
+    </w:lvl>
+    <w:lvl w:ilvl="5" w:tplc="08090005" w:tentative="1">
+      <w:start w:val="1"/>
+      <w:numFmt w:val="bullet"/>
+      <w:lvlText w:val=""/>
+      <w:lvlJc w:val="left"/>
+      <w:pPr>
+        <w:ind w:left="5767" w:hanging="360"/>
+      </w:pPr>
+      <w:rPr>
+        <w:rFonts w:ascii="Wingdings" w:hAnsi="Wingdings" w:hint="default"/>
+      </w:rPr>
+    </w:lvl>
+    <w:lvl w:ilvl="6" w:tplc="08090001" w:tentative="1">
+      <w:start w:val="1"/>
+      <w:numFmt w:val="bullet"/>
+      <w:lvlText w:val=""/>
+      <w:lvlJc w:val="left"/>
+      <w:pPr>
+        <w:ind w:left="6487" w:hanging="360"/>
+      </w:pPr>
+      <w:rPr>
+        <w:rFonts w:ascii="Symbol" w:hAnsi="Symbol" w:hint="default"/>
+      </w:rPr>
+    </w:lvl>
+    <w:lvl w:ilvl="7" w:tplc="08090003" w:tentative="1">
+      <w:start w:val="1"/>
+      <w:numFmt w:val="bullet"/>
+      <w:lvlText w:val="o"/>
+      <w:lvlJc w:val="left"/>
+      <w:pPr>
+        <w:ind w:left="7207" w:hanging="360"/>
+      </w:pPr>
+      <w:rPr>
+        <w:rFonts w:ascii="Courier New" w:hAnsi="Courier New" w:cs="Courier New" w:hint="default"/>
+      </w:rPr>
+    </w:lvl>
+    <w:lvl w:ilvl="8" w:tplc="08090005" w:tentative="1">
+      <w:start w:val="1"/>
+      <w:numFmt w:val="bullet"/>
+      <w:lvlText w:val=""/>
+      <w:lvlJc w:val="left"/>
+      <w:pPr>
+        <w:ind w:left="7927" w:hanging="360"/>
+      </w:pPr>
+      <w:rPr>
+        <w:rFonts w:ascii="Wingdings" w:hAnsi="Wingdings" w:hint="default"/>
+      </w:rPr>
+    </w:lvl>
+  </w:abstractNum>
+  <w:abstractNum w:abstractNumId="5" w15:restartNumberingAfterBreak="0">
     <w:nsid w:val="1D795296"/>
     <w:multiLevelType w:val="hybridMultilevel"/>
     <w:tmpl w:val="5D864754"/>
@@ -7984,7 +7958,120 @@
       </w:pPr>
     </w:lvl>
   </w:abstractNum>
-  <w:abstractNum w:abstractNumId="2" w15:restartNumberingAfterBreak="0">
+  <w:abstractNum w:abstractNumId="6" w15:restartNumberingAfterBreak="0">
+    <w:nsid w:val="1E6B1E65"/>
+    <w:multiLevelType w:val="hybridMultilevel"/>
+    <w:tmpl w:val="8EACD17C"/>
+    <w:lvl w:ilvl="0" w:tplc="08090001">
+      <w:start w:val="1"/>
+      <w:numFmt w:val="bullet"/>
+      <w:lvlText w:val=""/>
+      <w:lvlJc w:val="left"/>
+      <w:pPr>
+        <w:ind w:left="1440" w:hanging="360"/>
+      </w:pPr>
+      <w:rPr>
+        <w:rFonts w:ascii="Symbol" w:hAnsi="Symbol" w:hint="default"/>
+      </w:rPr>
+    </w:lvl>
+    <w:lvl w:ilvl="1" w:tplc="08090003" w:tentative="1">
+      <w:start w:val="1"/>
+      <w:numFmt w:val="bullet"/>
+      <w:lvlText w:val="o"/>
+      <w:lvlJc w:val="left"/>
+      <w:pPr>
+        <w:ind w:left="2160" w:hanging="360"/>
+      </w:pPr>
+      <w:rPr>
+        <w:rFonts w:ascii="Courier New" w:hAnsi="Courier New" w:cs="Courier New" w:hint="default"/>
+      </w:rPr>
+    </w:lvl>
+    <w:lvl w:ilvl="2" w:tplc="08090005" w:tentative="1">
+      <w:start w:val="1"/>
+      <w:numFmt w:val="bullet"/>
+      <w:lvlText w:val=""/>
+      <w:lvlJc w:val="left"/>
+      <w:pPr>
+        <w:ind w:left="2880" w:hanging="360"/>
+      </w:pPr>
+      <w:rPr>
+        <w:rFonts w:ascii="Wingdings" w:hAnsi="Wingdings" w:hint="default"/>
+      </w:rPr>
+    </w:lvl>
+    <w:lvl w:ilvl="3" w:tplc="08090001" w:tentative="1">
+      <w:start w:val="1"/>
+      <w:numFmt w:val="bullet"/>
+      <w:lvlText w:val=""/>
+      <w:lvlJc w:val="left"/>
+      <w:pPr>
+        <w:ind w:left="3600" w:hanging="360"/>
+      </w:pPr>
+      <w:rPr>
+        <w:rFonts w:ascii="Symbol" w:hAnsi="Symbol" w:hint="default"/>
+      </w:rPr>
+    </w:lvl>
+    <w:lvl w:ilvl="4" w:tplc="08090003" w:tentative="1">
+      <w:start w:val="1"/>
+      <w:numFmt w:val="bullet"/>
+      <w:lvlText w:val="o"/>
+      <w:lvlJc w:val="left"/>
+      <w:pPr>
+        <w:ind w:left="4320" w:hanging="360"/>
+      </w:pPr>
+      <w:rPr>
+        <w:rFonts w:ascii="Courier New" w:hAnsi="Courier New" w:cs="Courier New" w:hint="default"/>
+      </w:rPr>
+    </w:lvl>
+    <w:lvl w:ilvl="5" w:tplc="08090005" w:tentative="1">
+      <w:start w:val="1"/>
+      <w:numFmt w:val="bullet"/>
+      <w:lvlText w:val=""/>
+      <w:lvlJc w:val="left"/>
+      <w:pPr>
+        <w:ind w:left="5040" w:hanging="360"/>
+      </w:pPr>
+      <w:rPr>
+        <w:rFonts w:ascii="Wingdings" w:hAnsi="Wingdings" w:hint="default"/>
+      </w:rPr>
+    </w:lvl>
+    <w:lvl w:ilvl="6" w:tplc="08090001" w:tentative="1">
+      <w:start w:val="1"/>
+      <w:numFmt w:val="bullet"/>
+      <w:lvlText w:val=""/>
+      <w:lvlJc w:val="left"/>
+      <w:pPr>
+        <w:ind w:left="5760" w:hanging="360"/>
+      </w:pPr>
+      <w:rPr>
+        <w:rFonts w:ascii="Symbol" w:hAnsi="Symbol" w:hint="default"/>
+      </w:rPr>
+    </w:lvl>
+    <w:lvl w:ilvl="7" w:tplc="08090003" w:tentative="1">
+      <w:start w:val="1"/>
+      <w:numFmt w:val="bullet"/>
+      <w:lvlText w:val="o"/>
+      <w:lvlJc w:val="left"/>
+      <w:pPr>
+        <w:ind w:left="6480" w:hanging="360"/>
+      </w:pPr>
+      <w:rPr>
+        <w:rFonts w:ascii="Courier New" w:hAnsi="Courier New" w:cs="Courier New" w:hint="default"/>
+      </w:rPr>
+    </w:lvl>
+    <w:lvl w:ilvl="8" w:tplc="08090005" w:tentative="1">
+      <w:start w:val="1"/>
+      <w:numFmt w:val="bullet"/>
+      <w:lvlText w:val=""/>
+      <w:lvlJc w:val="left"/>
+      <w:pPr>
+        <w:ind w:left="7200" w:hanging="360"/>
+      </w:pPr>
+      <w:rPr>
+        <w:rFonts w:ascii="Wingdings" w:hAnsi="Wingdings" w:hint="default"/>
+      </w:rPr>
+    </w:lvl>
+  </w:abstractNum>
+  <w:abstractNum w:abstractNumId="7" w15:restartNumberingAfterBreak="0">
     <w:nsid w:val="26EB36D7"/>
     <w:multiLevelType w:val="hybridMultilevel"/>
     <w:tmpl w:val="C1E87BA6"/>
@@ -8073,7 +8160,7 @@
       </w:pPr>
     </w:lvl>
   </w:abstractNum>
-  <w:abstractNum w:abstractNumId="3" w15:restartNumberingAfterBreak="0">
+  <w:abstractNum w:abstractNumId="8" w15:restartNumberingAfterBreak="0">
     <w:nsid w:val="330C0130"/>
     <w:multiLevelType w:val="hybridMultilevel"/>
     <w:tmpl w:val="3B242FB8"/>
@@ -8162,7 +8249,7 @@
       </w:pPr>
     </w:lvl>
   </w:abstractNum>
-  <w:abstractNum w:abstractNumId="4" w15:restartNumberingAfterBreak="0">
+  <w:abstractNum w:abstractNumId="9" w15:restartNumberingAfterBreak="0">
     <w:nsid w:val="38194406"/>
     <w:multiLevelType w:val="hybridMultilevel"/>
     <w:tmpl w:val="7B607FE0"/>
@@ -8251,7 +8338,7 @@
       </w:pPr>
     </w:lvl>
   </w:abstractNum>
-  <w:abstractNum w:abstractNumId="5" w15:restartNumberingAfterBreak="0">
+  <w:abstractNum w:abstractNumId="10" w15:restartNumberingAfterBreak="0">
     <w:nsid w:val="4DEB6B9F"/>
     <w:multiLevelType w:val="hybridMultilevel"/>
     <w:tmpl w:val="F6CE028C"/>
@@ -8340,7 +8427,120 @@
       </w:pPr>
     </w:lvl>
   </w:abstractNum>
-  <w:abstractNum w:abstractNumId="6" w15:restartNumberingAfterBreak="0">
+  <w:abstractNum w:abstractNumId="11" w15:restartNumberingAfterBreak="0">
+    <w:nsid w:val="55EE612B"/>
+    <w:multiLevelType w:val="hybridMultilevel"/>
+    <w:tmpl w:val="06AC7536"/>
+    <w:lvl w:ilvl="0" w:tplc="08090001">
+      <w:start w:val="1"/>
+      <w:numFmt w:val="bullet"/>
+      <w:lvlText w:val=""/>
+      <w:lvlJc w:val="left"/>
+      <w:pPr>
+        <w:ind w:left="1447" w:hanging="360"/>
+      </w:pPr>
+      <w:rPr>
+        <w:rFonts w:ascii="Symbol" w:hAnsi="Symbol" w:hint="default"/>
+      </w:rPr>
+    </w:lvl>
+    <w:lvl w:ilvl="1" w:tplc="08090003" w:tentative="1">
+      <w:start w:val="1"/>
+      <w:numFmt w:val="bullet"/>
+      <w:lvlText w:val="o"/>
+      <w:lvlJc w:val="left"/>
+      <w:pPr>
+        <w:ind w:left="2167" w:hanging="360"/>
+      </w:pPr>
+      <w:rPr>
+        <w:rFonts w:ascii="Courier New" w:hAnsi="Courier New" w:cs="Courier New" w:hint="default"/>
+      </w:rPr>
+    </w:lvl>
+    <w:lvl w:ilvl="2" w:tplc="08090005" w:tentative="1">
+      <w:start w:val="1"/>
+      <w:numFmt w:val="bullet"/>
+      <w:lvlText w:val=""/>
+      <w:lvlJc w:val="left"/>
+      <w:pPr>
+        <w:ind w:left="2887" w:hanging="360"/>
+      </w:pPr>
+      <w:rPr>
+        <w:rFonts w:ascii="Wingdings" w:hAnsi="Wingdings" w:hint="default"/>
+      </w:rPr>
+    </w:lvl>
+    <w:lvl w:ilvl="3" w:tplc="08090001" w:tentative="1">
+      <w:start w:val="1"/>
+      <w:numFmt w:val="bullet"/>
+      <w:lvlText w:val=""/>
+      <w:lvlJc w:val="left"/>
+      <w:pPr>
+        <w:ind w:left="3607" w:hanging="360"/>
+      </w:pPr>
+      <w:rPr>
+        <w:rFonts w:ascii="Symbol" w:hAnsi="Symbol" w:hint="default"/>
+      </w:rPr>
+    </w:lvl>
+    <w:lvl w:ilvl="4" w:tplc="08090003" w:tentative="1">
+      <w:start w:val="1"/>
+      <w:numFmt w:val="bullet"/>
+      <w:lvlText w:val="o"/>
+      <w:lvlJc w:val="left"/>
+      <w:pPr>
+        <w:ind w:left="4327" w:hanging="360"/>
+      </w:pPr>
+      <w:rPr>
+        <w:rFonts w:ascii="Courier New" w:hAnsi="Courier New" w:cs="Courier New" w:hint="default"/>
+      </w:rPr>
+    </w:lvl>
+    <w:lvl w:ilvl="5" w:tplc="08090005" w:tentative="1">
+      <w:start w:val="1"/>
+      <w:numFmt w:val="bullet"/>
+      <w:lvlText w:val=""/>
+      <w:lvlJc w:val="left"/>
+      <w:pPr>
+        <w:ind w:left="5047" w:hanging="360"/>
+      </w:pPr>
+      <w:rPr>
+        <w:rFonts w:ascii="Wingdings" w:hAnsi="Wingdings" w:hint="default"/>
+      </w:rPr>
+    </w:lvl>
+    <w:lvl w:ilvl="6" w:tplc="08090001" w:tentative="1">
+      <w:start w:val="1"/>
+      <w:numFmt w:val="bullet"/>
+      <w:lvlText w:val=""/>
+      <w:lvlJc w:val="left"/>
+      <w:pPr>
+        <w:ind w:left="5767" w:hanging="360"/>
+      </w:pPr>
+      <w:rPr>
+        <w:rFonts w:ascii="Symbol" w:hAnsi="Symbol" w:hint="default"/>
+      </w:rPr>
+    </w:lvl>
+    <w:lvl w:ilvl="7" w:tplc="08090003" w:tentative="1">
+      <w:start w:val="1"/>
+      <w:numFmt w:val="bullet"/>
+      <w:lvlText w:val="o"/>
+      <w:lvlJc w:val="left"/>
+      <w:pPr>
+        <w:ind w:left="6487" w:hanging="360"/>
+      </w:pPr>
+      <w:rPr>
+        <w:rFonts w:ascii="Courier New" w:hAnsi="Courier New" w:cs="Courier New" w:hint="default"/>
+      </w:rPr>
+    </w:lvl>
+    <w:lvl w:ilvl="8" w:tplc="08090005" w:tentative="1">
+      <w:start w:val="1"/>
+      <w:numFmt w:val="bullet"/>
+      <w:lvlText w:val=""/>
+      <w:lvlJc w:val="left"/>
+      <w:pPr>
+        <w:ind w:left="7207" w:hanging="360"/>
+      </w:pPr>
+      <w:rPr>
+        <w:rFonts w:ascii="Wingdings" w:hAnsi="Wingdings" w:hint="default"/>
+      </w:rPr>
+    </w:lvl>
+  </w:abstractNum>
+  <w:abstractNum w:abstractNumId="12" w15:restartNumberingAfterBreak="0">
     <w:nsid w:val="744848BC"/>
     <w:multiLevelType w:val="hybridMultilevel"/>
     <w:tmpl w:val="F2E4B82E"/>
@@ -8429,7 +8629,7 @@
       </w:pPr>
     </w:lvl>
   </w:abstractNum>
-  <w:abstractNum w:abstractNumId="7" w15:restartNumberingAfterBreak="0">
+  <w:abstractNum w:abstractNumId="13" w15:restartNumberingAfterBreak="0">
     <w:nsid w:val="75E63D57"/>
     <w:multiLevelType w:val="hybridMultilevel"/>
     <w:tmpl w:val="4CBADBF6"/>
@@ -8542,7 +8742,7 @@
       </w:rPr>
     </w:lvl>
   </w:abstractNum>
-  <w:abstractNum w:abstractNumId="8" w15:restartNumberingAfterBreak="0">
+  <w:abstractNum w:abstractNumId="14" w15:restartNumberingAfterBreak="0">
     <w:nsid w:val="7908772A"/>
     <w:multiLevelType w:val="hybridMultilevel"/>
     <w:tmpl w:val="283E216A"/>
@@ -8632,31 +8832,49 @@
     </w:lvl>
   </w:abstractNum>
   <w:num w:numId="1" w16cid:durableId="1037243333">
+    <w:abstractNumId w:val="14"/>
+  </w:num>
+  <w:num w:numId="2" w16cid:durableId="2104909907">
+    <w:abstractNumId w:val="12"/>
+  </w:num>
+  <w:num w:numId="3" w16cid:durableId="1143619422">
+    <w:abstractNumId w:val="9"/>
+  </w:num>
+  <w:num w:numId="4" w16cid:durableId="737245594">
+    <w:abstractNumId w:val="7"/>
+  </w:num>
+  <w:num w:numId="5" w16cid:durableId="595988240">
+    <w:abstractNumId w:val="10"/>
+  </w:num>
+  <w:num w:numId="6" w16cid:durableId="1114713832">
     <w:abstractNumId w:val="8"/>
   </w:num>
-  <w:num w:numId="2" w16cid:durableId="2104909907">
+  <w:num w:numId="7" w16cid:durableId="1116173415">
+    <w:abstractNumId w:val="1"/>
+  </w:num>
+  <w:num w:numId="8" w16cid:durableId="166330843">
+    <w:abstractNumId w:val="13"/>
+  </w:num>
+  <w:num w:numId="9" w16cid:durableId="1422527639">
+    <w:abstractNumId w:val="5"/>
+  </w:num>
+  <w:num w:numId="10" w16cid:durableId="1232619517">
+    <w:abstractNumId w:val="3"/>
+  </w:num>
+  <w:num w:numId="11" w16cid:durableId="994380835">
+    <w:abstractNumId w:val="11"/>
+  </w:num>
+  <w:num w:numId="12" w16cid:durableId="1523204941">
     <w:abstractNumId w:val="6"/>
   </w:num>
-  <w:num w:numId="3" w16cid:durableId="1143619422">
+  <w:num w:numId="13" w16cid:durableId="12846190">
     <w:abstractNumId w:val="4"/>
   </w:num>
-  <w:num w:numId="4" w16cid:durableId="737245594">
+  <w:num w:numId="14" w16cid:durableId="6711789">
     <w:abstractNumId w:val="2"/>
   </w:num>
-  <w:num w:numId="5" w16cid:durableId="595988240">
-    <w:abstractNumId w:val="5"/>
-  </w:num>
-  <w:num w:numId="6" w16cid:durableId="1114713832">
-    <w:abstractNumId w:val="3"/>
-  </w:num>
-  <w:num w:numId="7" w16cid:durableId="1116173415">
+  <w:num w:numId="15" w16cid:durableId="263810815">
     <w:abstractNumId w:val="0"/>
-  </w:num>
-  <w:num w:numId="8" w16cid:durableId="166330843">
-    <w:abstractNumId w:val="7"/>
-  </w:num>
-  <w:num w:numId="9" w16cid:durableId="1422527639">
-    <w:abstractNumId w:val="1"/>
   </w:num>
 </w:numbering>
 </file>

</xml_diff>

<commit_message>
Final version startdocument made by me and Evald in co-op
</commit_message>
<xml_diff>
--- a/Start document C#.docx
+++ b/Start document C#.docx
@@ -5,9 +5,411 @@
     <w:p>
       <w:r>
         <w:rPr>
-          <w:lang w:val="en-US"/>
-        </w:rPr>
-        <w:t>q</w:t>
+          <w:noProof/>
+        </w:rPr>
+        <mc:AlternateContent>
+          <mc:Choice Requires="wpg">
+            <w:drawing>
+              <wp:anchor distT="0" distB="0" distL="114300" distR="114300" simplePos="0" relativeHeight="251663360" behindDoc="0" locked="0" layoutInCell="1" allowOverlap="1" wp14:anchorId="473D00E3" wp14:editId="7539CBE5">
+                <wp:simplePos x="0" y="0"/>
+                <wp:positionH relativeFrom="page">
+                  <wp:posOffset>-117437</wp:posOffset>
+                </wp:positionH>
+                <wp:positionV relativeFrom="page">
+                  <wp:posOffset>-117437</wp:posOffset>
+                </wp:positionV>
+                <wp:extent cx="6382512" cy="3401568"/>
+                <wp:effectExtent l="0" t="0" r="0" b="8890"/>
+                <wp:wrapNone/>
+                <wp:docPr id="459" name="Group 459" title="Title and subtitle with crop mark graphic"/>
+                <wp:cNvGraphicFramePr/>
+                <a:graphic xmlns:a="http://schemas.openxmlformats.org/drawingml/2006/main">
+                  <a:graphicData uri="http://schemas.microsoft.com/office/word/2010/wordprocessingGroup">
+                    <wpg:wgp>
+                      <wpg:cNvGrpSpPr/>
+                      <wpg:grpSpPr>
+                        <a:xfrm>
+                          <a:off x="0" y="0"/>
+                          <a:ext cx="6382512" cy="3401568"/>
+                          <a:chOff x="0" y="0"/>
+                          <a:chExt cx="6381750" cy="3401568"/>
+                        </a:xfrm>
+                      </wpg:grpSpPr>
+                      <wpg:grpSp>
+                        <wpg:cNvPr id="460" name="Group 460" title="Crop mark graphic"/>
+                        <wpg:cNvGrpSpPr/>
+                        <wpg:grpSpPr>
+                          <a:xfrm>
+                            <a:off x="0" y="0"/>
+                            <a:ext cx="2642616" cy="3401568"/>
+                            <a:chOff x="0" y="0"/>
+                            <a:chExt cx="2642616" cy="3401568"/>
+                          </a:xfrm>
+                        </wpg:grpSpPr>
+                        <wps:wsp>
+                          <wps:cNvPr id="461" name="Freeform 461"/>
+                          <wps:cNvSpPr>
+                            <a:spLocks/>
+                          </wps:cNvSpPr>
+                          <wps:spPr bwMode="auto">
+                            <a:xfrm>
+                              <a:off x="504825" y="504825"/>
+                              <a:ext cx="2133600" cy="2867025"/>
+                            </a:xfrm>
+                            <a:custGeom>
+                              <a:avLst/>
+                              <a:gdLst>
+                                <a:gd name="T0" fmla="*/ 168 w 1344"/>
+                                <a:gd name="T1" fmla="*/ 1806 h 1806"/>
+                                <a:gd name="T2" fmla="*/ 0 w 1344"/>
+                                <a:gd name="T3" fmla="*/ 1806 h 1806"/>
+                                <a:gd name="T4" fmla="*/ 0 w 1344"/>
+                                <a:gd name="T5" fmla="*/ 0 h 1806"/>
+                                <a:gd name="T6" fmla="*/ 1344 w 1344"/>
+                                <a:gd name="T7" fmla="*/ 0 h 1806"/>
+                                <a:gd name="T8" fmla="*/ 1344 w 1344"/>
+                                <a:gd name="T9" fmla="*/ 165 h 1806"/>
+                                <a:gd name="T10" fmla="*/ 168 w 1344"/>
+                                <a:gd name="T11" fmla="*/ 165 h 1806"/>
+                                <a:gd name="T12" fmla="*/ 168 w 1344"/>
+                                <a:gd name="T13" fmla="*/ 1806 h 1806"/>
+                              </a:gdLst>
+                              <a:ahLst/>
+                              <a:cxnLst>
+                                <a:cxn ang="0">
+                                  <a:pos x="T0" y="T1"/>
+                                </a:cxn>
+                                <a:cxn ang="0">
+                                  <a:pos x="T2" y="T3"/>
+                                </a:cxn>
+                                <a:cxn ang="0">
+                                  <a:pos x="T4" y="T5"/>
+                                </a:cxn>
+                                <a:cxn ang="0">
+                                  <a:pos x="T6" y="T7"/>
+                                </a:cxn>
+                                <a:cxn ang="0">
+                                  <a:pos x="T8" y="T9"/>
+                                </a:cxn>
+                                <a:cxn ang="0">
+                                  <a:pos x="T10" y="T11"/>
+                                </a:cxn>
+                                <a:cxn ang="0">
+                                  <a:pos x="T12" y="T13"/>
+                                </a:cxn>
+                              </a:cxnLst>
+                              <a:rect l="0" t="0" r="r" b="b"/>
+                              <a:pathLst>
+                                <a:path w="1344" h="1806">
+                                  <a:moveTo>
+                                    <a:pt x="168" y="1806"/>
+                                  </a:moveTo>
+                                  <a:lnTo>
+                                    <a:pt x="0" y="1806"/>
+                                  </a:lnTo>
+                                  <a:lnTo>
+                                    <a:pt x="0" y="0"/>
+                                  </a:lnTo>
+                                  <a:lnTo>
+                                    <a:pt x="1344" y="0"/>
+                                  </a:lnTo>
+                                  <a:lnTo>
+                                    <a:pt x="1344" y="165"/>
+                                  </a:lnTo>
+                                  <a:lnTo>
+                                    <a:pt x="168" y="165"/>
+                                  </a:lnTo>
+                                  <a:lnTo>
+                                    <a:pt x="168" y="1806"/>
+                                  </a:lnTo>
+                                  <a:close/>
+                                </a:path>
+                              </a:pathLst>
+                            </a:custGeom>
+                            <a:solidFill>
+                              <a:schemeClr val="tx2"/>
+                            </a:solidFill>
+                            <a:ln>
+                              <a:noFill/>
+                            </a:ln>
+                          </wps:spPr>
+                          <wps:bodyPr vert="horz" wrap="square" lIns="91440" tIns="45720" rIns="91440" bIns="45720" numCol="1" anchor="t" anchorCtr="0" compatLnSpc="1">
+                            <a:prstTxWarp prst="textNoShape">
+                              <a:avLst/>
+                            </a:prstTxWarp>
+                          </wps:bodyPr>
+                        </wps:wsp>
+                        <wps:wsp>
+                          <wps:cNvPr id="462" name="Rectangle 462"/>
+                          <wps:cNvSpPr/>
+                          <wps:spPr>
+                            <a:xfrm>
+                              <a:off x="0" y="0"/>
+                              <a:ext cx="2642616" cy="3401568"/>
+                            </a:xfrm>
+                            <a:prstGeom prst="rect">
+                              <a:avLst/>
+                            </a:prstGeom>
+                            <a:noFill/>
+                            <a:ln>
+                              <a:noFill/>
+                            </a:ln>
+                          </wps:spPr>
+                          <wps:style>
+                            <a:lnRef idx="2">
+                              <a:schemeClr val="accent1">
+                                <a:shade val="50000"/>
+                              </a:schemeClr>
+                            </a:lnRef>
+                            <a:fillRef idx="1">
+                              <a:schemeClr val="accent1"/>
+                            </a:fillRef>
+                            <a:effectRef idx="0">
+                              <a:schemeClr val="accent1"/>
+                            </a:effectRef>
+                            <a:fontRef idx="minor">
+                              <a:schemeClr val="lt1"/>
+                            </a:fontRef>
+                          </wps:style>
+                          <wps:bodyPr rot="0" spcFirstLastPara="0" vertOverflow="overflow" horzOverflow="overflow" vert="horz" wrap="square" lIns="91440" tIns="45720" rIns="91440" bIns="45720" numCol="1" spcCol="0" rtlCol="0" fromWordArt="0" anchor="ctr" anchorCtr="0" forceAA="0" compatLnSpc="1">
+                            <a:prstTxWarp prst="textNoShape">
+                              <a:avLst/>
+                            </a:prstTxWarp>
+                            <a:noAutofit/>
+                          </wps:bodyPr>
+                        </wps:wsp>
+                      </wpg:grpSp>
+                      <wps:wsp>
+                        <wps:cNvPr id="463" name="Text Box 463" title="Title and subtitle"/>
+                        <wps:cNvSpPr txBox="1"/>
+                        <wps:spPr>
+                          <a:xfrm>
+                            <a:off x="771525" y="762000"/>
+                            <a:ext cx="5610225" cy="2591435"/>
+                          </a:xfrm>
+                          <a:prstGeom prst="rect">
+                            <a:avLst/>
+                          </a:prstGeom>
+                          <a:noFill/>
+                          <a:ln w="6350">
+                            <a:noFill/>
+                          </a:ln>
+                        </wps:spPr>
+                        <wps:txbx>
+                          <w:txbxContent>
+                            <w:sdt>
+                              <w:sdtPr>
+                                <w:rPr>
+                                  <w:rFonts w:asciiTheme="majorHAnsi" w:hAnsiTheme="majorHAnsi"/>
+                                  <w:color w:val="44546A" w:themeColor="text2"/>
+                                  <w:spacing w:val="10"/>
+                                  <w:sz w:val="36"/>
+                                  <w:szCs w:val="36"/>
+                                </w:rPr>
+                                <w:alias w:val="Subtitle"/>
+                                <w:tag w:val=""/>
+                                <w:id w:val="-925647391"/>
+                                <w:dataBinding w:prefixMappings="xmlns:ns0='http://purl.org/dc/elements/1.1/' xmlns:ns1='http://schemas.openxmlformats.org/package/2006/metadata/core-properties' " w:xpath="/ns1:coreProperties[1]/ns0:subject[1]" w:storeItemID="{6C3C8BC8-F283-45AE-878A-BAB7291924A1}"/>
+                                <w15:appearance w15:val="hidden"/>
+                                <w:text/>
+                              </w:sdtPr>
+                              <w:sdtContent>
+                                <w:p>
+                                  <w:pPr>
+                                    <w:pStyle w:val="NoSpacing"/>
+                                    <w:spacing w:after="240" w:line="216" w:lineRule="auto"/>
+                                    <w:rPr>
+                                      <w:rFonts w:asciiTheme="majorHAnsi" w:hAnsiTheme="majorHAnsi"/>
+                                      <w:color w:val="44546A" w:themeColor="text2"/>
+                                      <w:spacing w:val="10"/>
+                                      <w:sz w:val="36"/>
+                                      <w:szCs w:val="36"/>
+                                    </w:rPr>
+                                  </w:pPr>
+                                  <w:r>
+                                    <w:rPr>
+                                      <w:rFonts w:asciiTheme="majorHAnsi" w:hAnsiTheme="majorHAnsi"/>
+                                      <w:color w:val="44546A" w:themeColor="text2"/>
+                                      <w:spacing w:val="10"/>
+                                      <w:sz w:val="36"/>
+                                      <w:szCs w:val="36"/>
+                                    </w:rPr>
+                                    <w:t>Travel – Sharing C# App</w:t>
+                                  </w:r>
+                                </w:p>
+                              </w:sdtContent>
+                            </w:sdt>
+                            <w:sdt>
+                              <w:sdtPr>
+                                <w:rPr>
+                                  <w:rFonts w:asciiTheme="majorHAnsi" w:hAnsiTheme="majorHAnsi"/>
+                                  <w:caps/>
+                                  <w:color w:val="44546A" w:themeColor="text2"/>
+                                  <w:sz w:val="96"/>
+                                  <w:szCs w:val="96"/>
+                                </w:rPr>
+                                <w:alias w:val="Title"/>
+                                <w:tag w:val=""/>
+                                <w:id w:val="-917322602"/>
+                                <w:dataBinding w:prefixMappings="xmlns:ns0='http://purl.org/dc/elements/1.1/' xmlns:ns1='http://schemas.openxmlformats.org/package/2006/metadata/core-properties' " w:xpath="/ns1:coreProperties[1]/ns0:title[1]" w:storeItemID="{6C3C8BC8-F283-45AE-878A-BAB7291924A1}"/>
+                                <w15:appearance w15:val="hidden"/>
+                                <w:text/>
+                              </w:sdtPr>
+                              <w:sdtContent>
+                                <w:p>
+                                  <w:pPr>
+                                    <w:pStyle w:val="NoSpacing"/>
+                                    <w:spacing w:line="216" w:lineRule="auto"/>
+                                    <w:rPr>
+                                      <w:rFonts w:asciiTheme="majorHAnsi" w:hAnsiTheme="majorHAnsi"/>
+                                      <w:caps/>
+                                      <w:color w:val="44546A" w:themeColor="text2"/>
+                                      <w:sz w:val="96"/>
+                                      <w:szCs w:val="96"/>
+                                    </w:rPr>
+                                  </w:pPr>
+                                  <w:r>
+                                    <w:rPr>
+                                      <w:rFonts w:asciiTheme="majorHAnsi" w:hAnsiTheme="majorHAnsi"/>
+                                      <w:caps/>
+                                      <w:color w:val="44546A" w:themeColor="text2"/>
+                                      <w:sz w:val="96"/>
+                                      <w:szCs w:val="96"/>
+                                    </w:rPr>
+                                    <w:t>Start Document</w:t>
+                                  </w:r>
+                                </w:p>
+                              </w:sdtContent>
+                            </w:sdt>
+                          </w:txbxContent>
+                        </wps:txbx>
+                        <wps:bodyPr rot="0" spcFirstLastPara="0" vertOverflow="overflow" horzOverflow="overflow" vert="horz" wrap="square" lIns="457200" tIns="457200" rIns="0" bIns="0" numCol="1" spcCol="0" rtlCol="0" fromWordArt="0" anchor="b" anchorCtr="0" forceAA="0" compatLnSpc="1">
+                          <a:prstTxWarp prst="textNoShape">
+                            <a:avLst/>
+                          </a:prstTxWarp>
+                          <a:noAutofit/>
+                        </wps:bodyPr>
+                      </wps:wsp>
+                    </wpg:wgp>
+                  </a:graphicData>
+                </a:graphic>
+                <wp14:sizeRelH relativeFrom="margin">
+                  <wp14:pctWidth>0</wp14:pctWidth>
+                </wp14:sizeRelH>
+                <wp14:sizeRelV relativeFrom="margin">
+                  <wp14:pctHeight>0</wp14:pctHeight>
+                </wp14:sizeRelV>
+              </wp:anchor>
+            </w:drawing>
+          </mc:Choice>
+          <mc:Fallback>
+            <w:pict>
+              <v:group w14:anchorId="473D00E3" id="Group 459" o:spid="_x0000_s1026" alt="Title: Title and subtitle with crop mark graphic" style="position:absolute;margin-left:-9.25pt;margin-top:-9.25pt;width:502.55pt;height:267.85pt;z-index:251663360;mso-position-horizontal-relative:page;mso-position-vertical-relative:page;mso-width-relative:margin;mso-height-relative:margin" coordsize="63817,34015" o:gfxdata="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">
+                <v:group id="Group 460" o:spid="_x0000_s1027" style="position:absolute;width:26426;height:34015" coordsize="26426,34015" o:gfxdata="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">
+                  <v:shape id="Freeform 461" o:spid="_x0000_s1028" style="position:absolute;left:5048;top:5048;width:21336;height:28670;visibility:visible;mso-wrap-style:square;v-text-anchor:top" coordsize="1344,1806" o:gfxdata="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" path="m168,1806l,1806,,,1344,r,165l168,165r,1641xe" fillcolor="#44546a [3215]" stroked="f">
+                    <v:path arrowok="t" o:connecttype="custom" o:connectlocs="266700,2867025;0,2867025;0,0;2133600,0;2133600,261938;266700,261938;266700,2867025" o:connectangles="0,0,0,0,0,0,0"/>
+                  </v:shape>
+                  <v:rect id="Rectangle 462" o:spid="_x0000_s1029" style="position:absolute;width:26426;height:34015;visibility:visible;mso-wrap-style:square;v-text-anchor:middle" o:gfxdata="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" filled="f" stroked="f" strokeweight="1pt"/>
+                </v:group>
+                <v:shapetype id="_x0000_t202" coordsize="21600,21600" o:spt="202" path="m,l,21600r21600,l21600,xe">
+                  <v:stroke joinstyle="miter"/>
+                  <v:path gradientshapeok="t" o:connecttype="rect"/>
+                </v:shapetype>
+                <v:shape id="Text Box 463" o:spid="_x0000_s1030" type="#_x0000_t202" style="position:absolute;left:7715;top:7620;width:56102;height:25914;visibility:visible;mso-wrap-style:square;v-text-anchor:bottom" o:gfxdata="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" filled="f" stroked="f" strokeweight=".5pt">
+                  <v:textbox inset="36pt,36pt,0,0">
+                    <w:txbxContent>
+                      <w:sdt>
+                        <w:sdtPr>
+                          <w:rPr>
+                            <w:rFonts w:asciiTheme="majorHAnsi" w:hAnsiTheme="majorHAnsi"/>
+                            <w:color w:val="44546A" w:themeColor="text2"/>
+                            <w:spacing w:val="10"/>
+                            <w:sz w:val="36"/>
+                            <w:szCs w:val="36"/>
+                          </w:rPr>
+                          <w:alias w:val="Subtitle"/>
+                          <w:tag w:val=""/>
+                          <w:id w:val="-925647391"/>
+                          <w:dataBinding w:prefixMappings="xmlns:ns0='http://purl.org/dc/elements/1.1/' xmlns:ns1='http://schemas.openxmlformats.org/package/2006/metadata/core-properties' " w:xpath="/ns1:coreProperties[1]/ns0:subject[1]" w:storeItemID="{6C3C8BC8-F283-45AE-878A-BAB7291924A1}"/>
+                          <w15:appearance w15:val="hidden"/>
+                          <w:text/>
+                        </w:sdtPr>
+                        <w:sdtContent>
+                          <w:p>
+                            <w:pPr>
+                              <w:pStyle w:val="NoSpacing"/>
+                              <w:spacing w:after="240" w:line="216" w:lineRule="auto"/>
+                              <w:rPr>
+                                <w:rFonts w:asciiTheme="majorHAnsi" w:hAnsiTheme="majorHAnsi"/>
+                                <w:color w:val="44546A" w:themeColor="text2"/>
+                                <w:spacing w:val="10"/>
+                                <w:sz w:val="36"/>
+                                <w:szCs w:val="36"/>
+                              </w:rPr>
+                            </w:pPr>
+                            <w:r>
+                              <w:rPr>
+                                <w:rFonts w:asciiTheme="majorHAnsi" w:hAnsiTheme="majorHAnsi"/>
+                                <w:color w:val="44546A" w:themeColor="text2"/>
+                                <w:spacing w:val="10"/>
+                                <w:sz w:val="36"/>
+                                <w:szCs w:val="36"/>
+                              </w:rPr>
+                              <w:t>Travel – Sharing C# App</w:t>
+                            </w:r>
+                          </w:p>
+                        </w:sdtContent>
+                      </w:sdt>
+                      <w:sdt>
+                        <w:sdtPr>
+                          <w:rPr>
+                            <w:rFonts w:asciiTheme="majorHAnsi" w:hAnsiTheme="majorHAnsi"/>
+                            <w:caps/>
+                            <w:color w:val="44546A" w:themeColor="text2"/>
+                            <w:sz w:val="96"/>
+                            <w:szCs w:val="96"/>
+                          </w:rPr>
+                          <w:alias w:val="Title"/>
+                          <w:tag w:val=""/>
+                          <w:id w:val="-917322602"/>
+                          <w:dataBinding w:prefixMappings="xmlns:ns0='http://purl.org/dc/elements/1.1/' xmlns:ns1='http://schemas.openxmlformats.org/package/2006/metadata/core-properties' " w:xpath="/ns1:coreProperties[1]/ns0:title[1]" w:storeItemID="{6C3C8BC8-F283-45AE-878A-BAB7291924A1}"/>
+                          <w15:appearance w15:val="hidden"/>
+                          <w:text/>
+                        </w:sdtPr>
+                        <w:sdtContent>
+                          <w:p>
+                            <w:pPr>
+                              <w:pStyle w:val="NoSpacing"/>
+                              <w:spacing w:line="216" w:lineRule="auto"/>
+                              <w:rPr>
+                                <w:rFonts w:asciiTheme="majorHAnsi" w:hAnsiTheme="majorHAnsi"/>
+                                <w:caps/>
+                                <w:color w:val="44546A" w:themeColor="text2"/>
+                                <w:sz w:val="96"/>
+                                <w:szCs w:val="96"/>
+                              </w:rPr>
+                            </w:pPr>
+                            <w:r>
+                              <w:rPr>
+                                <w:rFonts w:asciiTheme="majorHAnsi" w:hAnsiTheme="majorHAnsi"/>
+                                <w:caps/>
+                                <w:color w:val="44546A" w:themeColor="text2"/>
+                                <w:sz w:val="96"/>
+                                <w:szCs w:val="96"/>
+                              </w:rPr>
+                              <w:t>Start Document</w:t>
+                            </w:r>
+                          </w:p>
+                        </w:sdtContent>
+                      </w:sdt>
+                    </w:txbxContent>
+                  </v:textbox>
+                </v:shape>
+                <w10:wrap anchorx="page" anchory="page"/>
+              </v:group>
+            </w:pict>
+          </mc:Fallback>
+        </mc:AlternateContent>
       </w:r>
     </w:p>
     <w:sdt>
@@ -25,414 +427,6 @@
       </w:sdtEndPr>
       <w:sdtContent>
         <w:p>
-          <w:r>
-            <w:rPr>
-              <w:noProof/>
-            </w:rPr>
-            <mc:AlternateContent>
-              <mc:Choice Requires="wpg">
-                <w:drawing>
-                  <wp:anchor distT="0" distB="0" distL="114300" distR="114300" simplePos="0" relativeHeight="251660288" behindDoc="0" locked="0" layoutInCell="1" allowOverlap="1" wp14:anchorId="6B407945" wp14:editId="67FDCE77">
-                    <wp:simplePos x="0" y="0"/>
-                    <wp:positionH relativeFrom="page">
-                      <wp:align>left</wp:align>
-                    </wp:positionH>
-                    <wp:positionV relativeFrom="page">
-                      <wp:align>top</wp:align>
-                    </wp:positionV>
-                    <wp:extent cx="6382512" cy="3401568"/>
-                    <wp:effectExtent l="0" t="0" r="0" b="8890"/>
-                    <wp:wrapNone/>
-                    <wp:docPr id="459" name="Group 459" title="Title and subtitle with crop mark graphic"/>
-                    <wp:cNvGraphicFramePr/>
-                    <a:graphic xmlns:a="http://schemas.openxmlformats.org/drawingml/2006/main">
-                      <a:graphicData uri="http://schemas.microsoft.com/office/word/2010/wordprocessingGroup">
-                        <wpg:wgp>
-                          <wpg:cNvGrpSpPr/>
-                          <wpg:grpSpPr>
-                            <a:xfrm>
-                              <a:off x="0" y="0"/>
-                              <a:ext cx="6382512" cy="3401568"/>
-                              <a:chOff x="0" y="0"/>
-                              <a:chExt cx="6381750" cy="3401568"/>
-                            </a:xfrm>
-                          </wpg:grpSpPr>
-                          <wpg:grpSp>
-                            <wpg:cNvPr id="460" name="Group 460" title="Crop mark graphic"/>
-                            <wpg:cNvGrpSpPr/>
-                            <wpg:grpSpPr>
-                              <a:xfrm>
-                                <a:off x="0" y="0"/>
-                                <a:ext cx="2642616" cy="3401568"/>
-                                <a:chOff x="0" y="0"/>
-                                <a:chExt cx="2642616" cy="3401568"/>
-                              </a:xfrm>
-                            </wpg:grpSpPr>
-                            <wps:wsp>
-                              <wps:cNvPr id="461" name="Freeform 461"/>
-                              <wps:cNvSpPr>
-                                <a:spLocks/>
-                              </wps:cNvSpPr>
-                              <wps:spPr bwMode="auto">
-                                <a:xfrm>
-                                  <a:off x="504825" y="504825"/>
-                                  <a:ext cx="2133600" cy="2867025"/>
-                                </a:xfrm>
-                                <a:custGeom>
-                                  <a:avLst/>
-                                  <a:gdLst>
-                                    <a:gd name="T0" fmla="*/ 168 w 1344"/>
-                                    <a:gd name="T1" fmla="*/ 1806 h 1806"/>
-                                    <a:gd name="T2" fmla="*/ 0 w 1344"/>
-                                    <a:gd name="T3" fmla="*/ 1806 h 1806"/>
-                                    <a:gd name="T4" fmla="*/ 0 w 1344"/>
-                                    <a:gd name="T5" fmla="*/ 0 h 1806"/>
-                                    <a:gd name="T6" fmla="*/ 1344 w 1344"/>
-                                    <a:gd name="T7" fmla="*/ 0 h 1806"/>
-                                    <a:gd name="T8" fmla="*/ 1344 w 1344"/>
-                                    <a:gd name="T9" fmla="*/ 165 h 1806"/>
-                                    <a:gd name="T10" fmla="*/ 168 w 1344"/>
-                                    <a:gd name="T11" fmla="*/ 165 h 1806"/>
-                                    <a:gd name="T12" fmla="*/ 168 w 1344"/>
-                                    <a:gd name="T13" fmla="*/ 1806 h 1806"/>
-                                  </a:gdLst>
-                                  <a:ahLst/>
-                                  <a:cxnLst>
-                                    <a:cxn ang="0">
-                                      <a:pos x="T0" y="T1"/>
-                                    </a:cxn>
-                                    <a:cxn ang="0">
-                                      <a:pos x="T2" y="T3"/>
-                                    </a:cxn>
-                                    <a:cxn ang="0">
-                                      <a:pos x="T4" y="T5"/>
-                                    </a:cxn>
-                                    <a:cxn ang="0">
-                                      <a:pos x="T6" y="T7"/>
-                                    </a:cxn>
-                                    <a:cxn ang="0">
-                                      <a:pos x="T8" y="T9"/>
-                                    </a:cxn>
-                                    <a:cxn ang="0">
-                                      <a:pos x="T10" y="T11"/>
-                                    </a:cxn>
-                                    <a:cxn ang="0">
-                                      <a:pos x="T12" y="T13"/>
-                                    </a:cxn>
-                                  </a:cxnLst>
-                                  <a:rect l="0" t="0" r="r" b="b"/>
-                                  <a:pathLst>
-                                    <a:path w="1344" h="1806">
-                                      <a:moveTo>
-                                        <a:pt x="168" y="1806"/>
-                                      </a:moveTo>
-                                      <a:lnTo>
-                                        <a:pt x="0" y="1806"/>
-                                      </a:lnTo>
-                                      <a:lnTo>
-                                        <a:pt x="0" y="0"/>
-                                      </a:lnTo>
-                                      <a:lnTo>
-                                        <a:pt x="1344" y="0"/>
-                                      </a:lnTo>
-                                      <a:lnTo>
-                                        <a:pt x="1344" y="165"/>
-                                      </a:lnTo>
-                                      <a:lnTo>
-                                        <a:pt x="168" y="165"/>
-                                      </a:lnTo>
-                                      <a:lnTo>
-                                        <a:pt x="168" y="1806"/>
-                                      </a:lnTo>
-                                      <a:close/>
-                                    </a:path>
-                                  </a:pathLst>
-                                </a:custGeom>
-                                <a:solidFill>
-                                  <a:schemeClr val="tx2"/>
-                                </a:solidFill>
-                                <a:ln>
-                                  <a:noFill/>
-                                </a:ln>
-                              </wps:spPr>
-                              <wps:bodyPr vert="horz" wrap="square" lIns="91440" tIns="45720" rIns="91440" bIns="45720" numCol="1" anchor="t" anchorCtr="0" compatLnSpc="1">
-                                <a:prstTxWarp prst="textNoShape">
-                                  <a:avLst/>
-                                </a:prstTxWarp>
-                              </wps:bodyPr>
-                            </wps:wsp>
-                            <wps:wsp>
-                              <wps:cNvPr id="462" name="Rectangle 462"/>
-                              <wps:cNvSpPr/>
-                              <wps:spPr>
-                                <a:xfrm>
-                                  <a:off x="0" y="0"/>
-                                  <a:ext cx="2642616" cy="3401568"/>
-                                </a:xfrm>
-                                <a:prstGeom prst="rect">
-                                  <a:avLst/>
-                                </a:prstGeom>
-                                <a:noFill/>
-                                <a:ln>
-                                  <a:noFill/>
-                                </a:ln>
-                              </wps:spPr>
-                              <wps:style>
-                                <a:lnRef idx="2">
-                                  <a:schemeClr val="accent1">
-                                    <a:shade val="50000"/>
-                                  </a:schemeClr>
-                                </a:lnRef>
-                                <a:fillRef idx="1">
-                                  <a:schemeClr val="accent1"/>
-                                </a:fillRef>
-                                <a:effectRef idx="0">
-                                  <a:schemeClr val="accent1"/>
-                                </a:effectRef>
-                                <a:fontRef idx="minor">
-                                  <a:schemeClr val="lt1"/>
-                                </a:fontRef>
-                              </wps:style>
-                              <wps:bodyPr rot="0" spcFirstLastPara="0" vertOverflow="overflow" horzOverflow="overflow" vert="horz" wrap="square" lIns="91440" tIns="45720" rIns="91440" bIns="45720" numCol="1" spcCol="0" rtlCol="0" fromWordArt="0" anchor="ctr" anchorCtr="0" forceAA="0" compatLnSpc="1">
-                                <a:prstTxWarp prst="textNoShape">
-                                  <a:avLst/>
-                                </a:prstTxWarp>
-                                <a:noAutofit/>
-                              </wps:bodyPr>
-                            </wps:wsp>
-                          </wpg:grpSp>
-                          <wps:wsp>
-                            <wps:cNvPr id="463" name="Text Box 463" title="Title and subtitle"/>
-                            <wps:cNvSpPr txBox="1"/>
-                            <wps:spPr>
-                              <a:xfrm>
-                                <a:off x="771525" y="762000"/>
-                                <a:ext cx="5610225" cy="2591435"/>
-                              </a:xfrm>
-                              <a:prstGeom prst="rect">
-                                <a:avLst/>
-                              </a:prstGeom>
-                              <a:noFill/>
-                              <a:ln w="6350">
-                                <a:noFill/>
-                              </a:ln>
-                            </wps:spPr>
-                            <wps:txbx>
-                              <w:txbxContent>
-                                <w:sdt>
-                                  <w:sdtPr>
-                                    <w:rPr>
-                                      <w:rFonts w:asciiTheme="majorHAnsi" w:hAnsiTheme="majorHAnsi"/>
-                                      <w:color w:val="44546A" w:themeColor="text2"/>
-                                      <w:spacing w:val="10"/>
-                                      <w:sz w:val="36"/>
-                                      <w:szCs w:val="36"/>
-                                    </w:rPr>
-                                    <w:alias w:val="Subtitle"/>
-                                    <w:tag w:val=""/>
-                                    <w:id w:val="-925647391"/>
-                                    <w:dataBinding w:prefixMappings="xmlns:ns0='http://purl.org/dc/elements/1.1/' xmlns:ns1='http://schemas.openxmlformats.org/package/2006/metadata/core-properties' " w:xpath="/ns1:coreProperties[1]/ns0:subject[1]" w:storeItemID="{6C3C8BC8-F283-45AE-878A-BAB7291924A1}"/>
-                                    <w15:appearance w15:val="hidden"/>
-                                    <w:text/>
-                                  </w:sdtPr>
-                                  <w:sdtContent>
-                                    <w:p>
-                                      <w:pPr>
-                                        <w:pStyle w:val="NoSpacing"/>
-                                        <w:spacing w:after="240" w:line="216" w:lineRule="auto"/>
-                                        <w:rPr>
-                                          <w:rFonts w:asciiTheme="majorHAnsi" w:hAnsiTheme="majorHAnsi"/>
-                                          <w:color w:val="44546A" w:themeColor="text2"/>
-                                          <w:spacing w:val="10"/>
-                                          <w:sz w:val="36"/>
-                                          <w:szCs w:val="36"/>
-                                        </w:rPr>
-                                      </w:pPr>
-                                      <w:r>
-                                        <w:rPr>
-                                          <w:rFonts w:asciiTheme="majorHAnsi" w:hAnsiTheme="majorHAnsi"/>
-                                          <w:color w:val="44546A" w:themeColor="text2"/>
-                                          <w:spacing w:val="10"/>
-                                          <w:sz w:val="36"/>
-                                          <w:szCs w:val="36"/>
-                                        </w:rPr>
-                                        <w:t>Travel – Sharing C# App</w:t>
-                                      </w:r>
-                                    </w:p>
-                                  </w:sdtContent>
-                                </w:sdt>
-                                <w:sdt>
-                                  <w:sdtPr>
-                                    <w:rPr>
-                                      <w:rFonts w:asciiTheme="majorHAnsi" w:hAnsiTheme="majorHAnsi"/>
-                                      <w:caps/>
-                                      <w:color w:val="44546A" w:themeColor="text2"/>
-                                      <w:sz w:val="96"/>
-                                      <w:szCs w:val="96"/>
-                                    </w:rPr>
-                                    <w:alias w:val="Title"/>
-                                    <w:tag w:val=""/>
-                                    <w:id w:val="-917322602"/>
-                                    <w:dataBinding w:prefixMappings="xmlns:ns0='http://purl.org/dc/elements/1.1/' xmlns:ns1='http://schemas.openxmlformats.org/package/2006/metadata/core-properties' " w:xpath="/ns1:coreProperties[1]/ns0:title[1]" w:storeItemID="{6C3C8BC8-F283-45AE-878A-BAB7291924A1}"/>
-                                    <w15:appearance w15:val="hidden"/>
-                                    <w:text/>
-                                  </w:sdtPr>
-                                  <w:sdtContent>
-                                    <w:p>
-                                      <w:pPr>
-                                        <w:pStyle w:val="NoSpacing"/>
-                                        <w:spacing w:line="216" w:lineRule="auto"/>
-                                        <w:rPr>
-                                          <w:rFonts w:asciiTheme="majorHAnsi" w:hAnsiTheme="majorHAnsi"/>
-                                          <w:caps/>
-                                          <w:color w:val="44546A" w:themeColor="text2"/>
-                                          <w:sz w:val="96"/>
-                                          <w:szCs w:val="96"/>
-                                        </w:rPr>
-                                      </w:pPr>
-                                      <w:r>
-                                        <w:rPr>
-                                          <w:rFonts w:asciiTheme="majorHAnsi" w:hAnsiTheme="majorHAnsi"/>
-                                          <w:caps/>
-                                          <w:color w:val="44546A" w:themeColor="text2"/>
-                                          <w:sz w:val="96"/>
-                                          <w:szCs w:val="96"/>
-                                        </w:rPr>
-                                        <w:t>Start Document</w:t>
-                                      </w:r>
-                                    </w:p>
-                                  </w:sdtContent>
-                                </w:sdt>
-                              </w:txbxContent>
-                            </wps:txbx>
-                            <wps:bodyPr rot="0" spcFirstLastPara="0" vertOverflow="overflow" horzOverflow="overflow" vert="horz" wrap="square" lIns="457200" tIns="457200" rIns="0" bIns="0" numCol="1" spcCol="0" rtlCol="0" fromWordArt="0" anchor="b" anchorCtr="0" forceAA="0" compatLnSpc="1">
-                              <a:prstTxWarp prst="textNoShape">
-                                <a:avLst/>
-                              </a:prstTxWarp>
-                              <a:noAutofit/>
-                            </wps:bodyPr>
-                          </wps:wsp>
-                        </wpg:wgp>
-                      </a:graphicData>
-                    </a:graphic>
-                    <wp14:sizeRelH relativeFrom="margin">
-                      <wp14:pctWidth>0</wp14:pctWidth>
-                    </wp14:sizeRelH>
-                    <wp14:sizeRelV relativeFrom="margin">
-                      <wp14:pctHeight>0</wp14:pctHeight>
-                    </wp14:sizeRelV>
-                  </wp:anchor>
-                </w:drawing>
-              </mc:Choice>
-              <mc:Fallback>
-                <w:pict>
-                  <v:group w14:anchorId="6B407945" id="Group 459" o:spid="_x0000_s1026" alt="Title: Title and subtitle with crop mark graphic" style="position:absolute;margin-left:0;margin-top:0;width:502.55pt;height:267.85pt;z-index:251660288;mso-position-horizontal:left;mso-position-horizontal-relative:page;mso-position-vertical:top;mso-position-vertical-relative:page;mso-width-relative:margin;mso-height-relative:margin" coordsize="63817,34015" o:gfxdata="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">
-                    <v:group id="Group 460" o:spid="_x0000_s1027" style="position:absolute;width:26426;height:34015" coordsize="26426,34015" o:gfxdata="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">
-                      <v:shape id="Freeform 461" o:spid="_x0000_s1028" style="position:absolute;left:5048;top:5048;width:21336;height:28670;visibility:visible;mso-wrap-style:square;v-text-anchor:top" coordsize="1344,1806" o:gfxdata="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" path="m168,1806l,1806,,,1344,r,165l168,165r,1641xe" fillcolor="#44546a [3215]" stroked="f">
-                        <v:path arrowok="t" o:connecttype="custom" o:connectlocs="266700,2867025;0,2867025;0,0;2133600,0;2133600,261938;266700,261938;266700,2867025" o:connectangles="0,0,0,0,0,0,0"/>
-                      </v:shape>
-                      <v:rect id="Rectangle 462" o:spid="_x0000_s1029" style="position:absolute;width:26426;height:34015;visibility:visible;mso-wrap-style:square;v-text-anchor:middle" o:gfxdata="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" filled="f" stroked="f" strokeweight="1pt"/>
-                    </v:group>
-                    <v:shapetype id="_x0000_t202" coordsize="21600,21600" o:spt="202" path="m,l,21600r21600,l21600,xe">
-                      <v:stroke joinstyle="miter"/>
-                      <v:path gradientshapeok="t" o:connecttype="rect"/>
-                    </v:shapetype>
-                    <v:shape id="Text Box 463" o:spid="_x0000_s1030" type="#_x0000_t202" style="position:absolute;left:7715;top:7620;width:56102;height:25914;visibility:visible;mso-wrap-style:square;v-text-anchor:bottom" o:gfxdata="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" filled="f" stroked="f" strokeweight=".5pt">
-                      <v:textbox inset="36pt,36pt,0,0">
-                        <w:txbxContent>
-                          <w:sdt>
-                            <w:sdtPr>
-                              <w:rPr>
-                                <w:rFonts w:asciiTheme="majorHAnsi" w:hAnsiTheme="majorHAnsi"/>
-                                <w:color w:val="44546A" w:themeColor="text2"/>
-                                <w:spacing w:val="10"/>
-                                <w:sz w:val="36"/>
-                                <w:szCs w:val="36"/>
-                              </w:rPr>
-                              <w:alias w:val="Subtitle"/>
-                              <w:tag w:val=""/>
-                              <w:id w:val="-925647391"/>
-                              <w:dataBinding w:prefixMappings="xmlns:ns0='http://purl.org/dc/elements/1.1/' xmlns:ns1='http://schemas.openxmlformats.org/package/2006/metadata/core-properties' " w:xpath="/ns1:coreProperties[1]/ns0:subject[1]" w:storeItemID="{6C3C8BC8-F283-45AE-878A-BAB7291924A1}"/>
-                              <w15:appearance w15:val="hidden"/>
-                              <w:text/>
-                            </w:sdtPr>
-                            <w:sdtContent>
-                              <w:p>
-                                <w:pPr>
-                                  <w:pStyle w:val="NoSpacing"/>
-                                  <w:spacing w:after="240" w:line="216" w:lineRule="auto"/>
-                                  <w:rPr>
-                                    <w:rFonts w:asciiTheme="majorHAnsi" w:hAnsiTheme="majorHAnsi"/>
-                                    <w:color w:val="44546A" w:themeColor="text2"/>
-                                    <w:spacing w:val="10"/>
-                                    <w:sz w:val="36"/>
-                                    <w:szCs w:val="36"/>
-                                  </w:rPr>
-                                </w:pPr>
-                                <w:r>
-                                  <w:rPr>
-                                    <w:rFonts w:asciiTheme="majorHAnsi" w:hAnsiTheme="majorHAnsi"/>
-                                    <w:color w:val="44546A" w:themeColor="text2"/>
-                                    <w:spacing w:val="10"/>
-                                    <w:sz w:val="36"/>
-                                    <w:szCs w:val="36"/>
-                                  </w:rPr>
-                                  <w:t>Travel – Sharing C# App</w:t>
-                                </w:r>
-                              </w:p>
-                            </w:sdtContent>
-                          </w:sdt>
-                          <w:sdt>
-                            <w:sdtPr>
-                              <w:rPr>
-                                <w:rFonts w:asciiTheme="majorHAnsi" w:hAnsiTheme="majorHAnsi"/>
-                                <w:caps/>
-                                <w:color w:val="44546A" w:themeColor="text2"/>
-                                <w:sz w:val="96"/>
-                                <w:szCs w:val="96"/>
-                              </w:rPr>
-                              <w:alias w:val="Title"/>
-                              <w:tag w:val=""/>
-                              <w:id w:val="-917322602"/>
-                              <w:dataBinding w:prefixMappings="xmlns:ns0='http://purl.org/dc/elements/1.1/' xmlns:ns1='http://schemas.openxmlformats.org/package/2006/metadata/core-properties' " w:xpath="/ns1:coreProperties[1]/ns0:title[1]" w:storeItemID="{6C3C8BC8-F283-45AE-878A-BAB7291924A1}"/>
-                              <w15:appearance w15:val="hidden"/>
-                              <w:text/>
-                            </w:sdtPr>
-                            <w:sdtContent>
-                              <w:p>
-                                <w:pPr>
-                                  <w:pStyle w:val="NoSpacing"/>
-                                  <w:spacing w:line="216" w:lineRule="auto"/>
-                                  <w:rPr>
-                                    <w:rFonts w:asciiTheme="majorHAnsi" w:hAnsiTheme="majorHAnsi"/>
-                                    <w:caps/>
-                                    <w:color w:val="44546A" w:themeColor="text2"/>
-                                    <w:sz w:val="96"/>
-                                    <w:szCs w:val="96"/>
-                                  </w:rPr>
-                                </w:pPr>
-                                <w:r>
-                                  <w:rPr>
-                                    <w:rFonts w:asciiTheme="majorHAnsi" w:hAnsiTheme="majorHAnsi"/>
-                                    <w:caps/>
-                                    <w:color w:val="44546A" w:themeColor="text2"/>
-                                    <w:sz w:val="96"/>
-                                    <w:szCs w:val="96"/>
-                                  </w:rPr>
-                                  <w:t>Start Document</w:t>
-                                </w:r>
-                              </w:p>
-                            </w:sdtContent>
-                          </w:sdt>
-                        </w:txbxContent>
-                      </v:textbox>
-                    </v:shape>
-                    <w10:wrap anchorx="page" anchory="page"/>
-                  </v:group>
-                </w:pict>
-              </mc:Fallback>
-            </mc:AlternateContent>
-          </w:r>
           <w:r>
             <w:rPr>
               <w:noProof/>
@@ -516,10 +510,10 @@
             <mc:AlternateContent>
               <mc:Choice Requires="wpg">
                 <w:drawing>
-                  <wp:anchor distT="0" distB="0" distL="114300" distR="114300" simplePos="0" relativeHeight="251661312" behindDoc="0" locked="0" layoutInCell="1" allowOverlap="1" wp14:anchorId="526906D8" wp14:editId="71CF4DA2">
+                  <wp:anchor distT="0" distB="0" distL="114300" distR="114300" simplePos="0" relativeHeight="251661312" behindDoc="0" locked="0" layoutInCell="1" allowOverlap="1" wp14:anchorId="526906D8" wp14:editId="17D1787F">
                     <wp:simplePos x="0" y="0"/>
                     <wp:positionH relativeFrom="page">
-                      <wp:posOffset>3754419</wp:posOffset>
+                      <wp:posOffset>3754120</wp:posOffset>
                     </wp:positionH>
                     <wp:positionV relativeFrom="page">
                       <wp:posOffset>7315200</wp:posOffset>
@@ -986,19 +980,8 @@
                                 <w:sz w:val="28"/>
                                 <w:szCs w:val="28"/>
                               </w:rPr>
-                              <w:t xml:space="preserve">Arian </w:t>
+                              <w:t>Arian Atapour</w:t>
                             </w:r>
-                            <w:proofErr w:type="spellStart"/>
-                            <w:r>
-                              <w:rPr>
-                                <w:color w:val="1F4E79" w:themeColor="accent5" w:themeShade="80"/>
-                                <w:spacing w:val="10"/>
-                                <w:sz w:val="28"/>
-                                <w:szCs w:val="28"/>
-                              </w:rPr>
-                              <w:t>Atapour</w:t>
-                            </w:r>
-                            <w:proofErr w:type="spellEnd"/>
                           </w:p>
                           <w:p>
                             <w:pPr>
@@ -1213,7 +1196,7 @@
             </w:rPr>
             <w:fldChar w:fldCharType="separate"/>
           </w:r>
-          <w:hyperlink w:anchor="_Toc133425177" w:history="1">
+          <w:hyperlink w:anchor="_Toc133612437" w:history="1">
             <w:r>
               <w:rPr>
                 <w:rStyle w:val="Hyperlink"/>
@@ -1261,7 +1244,7 @@
                 <w:noProof/>
                 <w:webHidden/>
               </w:rPr>
-              <w:instrText xml:space="preserve"> PAGEREF _Toc133425177 \h </w:instrText>
+              <w:instrText xml:space="preserve"> PAGEREF _Toc133612437 \h </w:instrText>
             </w:r>
             <w:r>
               <w:rPr>
@@ -1309,7 +1292,7 @@
               <w:lang w:eastAsia="en-GB"/>
             </w:rPr>
           </w:pPr>
-          <w:hyperlink w:anchor="_Toc133425178" w:history="1">
+          <w:hyperlink w:anchor="_Toc133612438" w:history="1">
             <w:r>
               <w:rPr>
                 <w:rStyle w:val="Hyperlink"/>
@@ -1357,7 +1340,7 @@
                 <w:noProof/>
                 <w:webHidden/>
               </w:rPr>
-              <w:instrText xml:space="preserve"> PAGEREF _Toc133425178 \h </w:instrText>
+              <w:instrText xml:space="preserve"> PAGEREF _Toc133612438 \h </w:instrText>
             </w:r>
             <w:r>
               <w:rPr>
@@ -1404,7 +1387,7 @@
               <w:lang w:eastAsia="en-GB"/>
             </w:rPr>
           </w:pPr>
-          <w:hyperlink w:anchor="_Toc133425179" w:history="1">
+          <w:hyperlink w:anchor="_Toc133612439" w:history="1">
             <w:r>
               <w:rPr>
                 <w:rStyle w:val="Hyperlink"/>
@@ -1432,7 +1415,7 @@
                 <w:noProof/>
                 <w:webHidden/>
               </w:rPr>
-              <w:instrText xml:space="preserve"> PAGEREF _Toc133425179 \h </w:instrText>
+              <w:instrText xml:space="preserve"> PAGEREF _Toc133612439 \h </w:instrText>
             </w:r>
             <w:r>
               <w:rPr>
@@ -1479,14 +1462,14 @@
               <w:lang w:eastAsia="en-GB"/>
             </w:rPr>
           </w:pPr>
-          <w:hyperlink w:anchor="_Toc133425180" w:history="1">
+          <w:hyperlink w:anchor="_Toc133612440" w:history="1">
             <w:r>
               <w:rPr>
                 <w:rStyle w:val="Hyperlink"/>
                 <w:noProof/>
                 <w:lang w:val="en-US"/>
               </w:rPr>
-              <w:t>Overview of main features features</w:t>
+              <w:t>Overview of main features</w:t>
             </w:r>
             <w:r>
               <w:rPr>
@@ -1507,7 +1490,7 @@
                 <w:noProof/>
                 <w:webHidden/>
               </w:rPr>
-              <w:instrText xml:space="preserve"> PAGEREF _Toc133425180 \h </w:instrText>
+              <w:instrText xml:space="preserve"> PAGEREF _Toc133612440 \h </w:instrText>
             </w:r>
             <w:r>
               <w:rPr>
@@ -1554,7 +1537,7 @@
               <w:lang w:eastAsia="en-GB"/>
             </w:rPr>
           </w:pPr>
-          <w:hyperlink w:anchor="_Toc133425181" w:history="1">
+          <w:hyperlink w:anchor="_Toc133612441" w:history="1">
             <w:r>
               <w:rPr>
                 <w:rStyle w:val="Hyperlink"/>
@@ -1582,7 +1565,7 @@
                 <w:noProof/>
                 <w:webHidden/>
               </w:rPr>
-              <w:instrText xml:space="preserve"> PAGEREF _Toc133425181 \h </w:instrText>
+              <w:instrText xml:space="preserve"> PAGEREF _Toc133612441 \h </w:instrText>
             </w:r>
             <w:r>
               <w:rPr>
@@ -1630,7 +1613,7 @@
               <w:lang w:eastAsia="en-GB"/>
             </w:rPr>
           </w:pPr>
-          <w:hyperlink w:anchor="_Toc133425182" w:history="1">
+          <w:hyperlink w:anchor="_Toc133612442" w:history="1">
             <w:r>
               <w:rPr>
                 <w:rStyle w:val="Hyperlink"/>
@@ -1678,7 +1661,7 @@
                 <w:noProof/>
                 <w:webHidden/>
               </w:rPr>
-              <w:instrText xml:space="preserve"> PAGEREF _Toc133425182 \h </w:instrText>
+              <w:instrText xml:space="preserve"> PAGEREF _Toc133612442 \h </w:instrText>
             </w:r>
             <w:r>
               <w:rPr>
@@ -1699,6 +1682,306 @@
                 <w:webHidden/>
               </w:rPr>
               <w:t>5</w:t>
+            </w:r>
+            <w:r>
+              <w:rPr>
+                <w:noProof/>
+                <w:webHidden/>
+              </w:rPr>
+              <w:fldChar w:fldCharType="end"/>
+            </w:r>
+          </w:hyperlink>
+        </w:p>
+        <w:p>
+          <w:pPr>
+            <w:pStyle w:val="TOC1"/>
+            <w:tabs>
+              <w:tab w:val="right" w:leader="dot" w:pos="9016"/>
+            </w:tabs>
+            <w:rPr>
+              <w:rFonts w:eastAsiaTheme="minorEastAsia" w:cstheme="minorBidi"/>
+              <w:b w:val="0"/>
+              <w:bCs w:val="0"/>
+              <w:i w:val="0"/>
+              <w:iCs w:val="0"/>
+              <w:noProof/>
+              <w:lang w:eastAsia="en-GB"/>
+            </w:rPr>
+          </w:pPr>
+          <w:hyperlink w:anchor="_Toc133612443" w:history="1">
+            <w:r>
+              <w:rPr>
+                <w:rStyle w:val="Hyperlink"/>
+                <w:noProof/>
+                <w:lang w:val="en-US"/>
+              </w:rPr>
+              <w:t>4. Class Diagram (left for week 4)</w:t>
+            </w:r>
+            <w:r>
+              <w:rPr>
+                <w:noProof/>
+                <w:webHidden/>
+              </w:rPr>
+              <w:tab/>
+            </w:r>
+            <w:r>
+              <w:rPr>
+                <w:noProof/>
+                <w:webHidden/>
+              </w:rPr>
+              <w:fldChar w:fldCharType="begin"/>
+            </w:r>
+            <w:r>
+              <w:rPr>
+                <w:noProof/>
+                <w:webHidden/>
+              </w:rPr>
+              <w:instrText xml:space="preserve"> PAGEREF _Toc133612443 \h </w:instrText>
+            </w:r>
+            <w:r>
+              <w:rPr>
+                <w:noProof/>
+                <w:webHidden/>
+              </w:rPr>
+            </w:r>
+            <w:r>
+              <w:rPr>
+                <w:noProof/>
+                <w:webHidden/>
+              </w:rPr>
+              <w:fldChar w:fldCharType="separate"/>
+            </w:r>
+            <w:r>
+              <w:rPr>
+                <w:noProof/>
+                <w:webHidden/>
+              </w:rPr>
+              <w:t>7</w:t>
+            </w:r>
+            <w:r>
+              <w:rPr>
+                <w:noProof/>
+                <w:webHidden/>
+              </w:rPr>
+              <w:fldChar w:fldCharType="end"/>
+            </w:r>
+          </w:hyperlink>
+        </w:p>
+        <w:p>
+          <w:pPr>
+            <w:pStyle w:val="TOC2"/>
+            <w:tabs>
+              <w:tab w:val="right" w:leader="dot" w:pos="9016"/>
+            </w:tabs>
+            <w:rPr>
+              <w:rFonts w:eastAsiaTheme="minorEastAsia" w:cstheme="minorBidi"/>
+              <w:b w:val="0"/>
+              <w:bCs w:val="0"/>
+              <w:noProof/>
+              <w:sz w:val="24"/>
+              <w:szCs w:val="24"/>
+              <w:lang w:eastAsia="en-GB"/>
+            </w:rPr>
+          </w:pPr>
+          <w:hyperlink w:anchor="_Toc133612444" w:history="1">
+            <w:r>
+              <w:rPr>
+                <w:rStyle w:val="Hyperlink"/>
+                <w:noProof/>
+                <w:lang w:val="en-US"/>
+              </w:rPr>
+              <w:t>Data Models and Class diagram</w:t>
+            </w:r>
+            <w:r>
+              <w:rPr>
+                <w:noProof/>
+                <w:webHidden/>
+              </w:rPr>
+              <w:tab/>
+            </w:r>
+            <w:r>
+              <w:rPr>
+                <w:noProof/>
+                <w:webHidden/>
+              </w:rPr>
+              <w:fldChar w:fldCharType="begin"/>
+            </w:r>
+            <w:r>
+              <w:rPr>
+                <w:noProof/>
+                <w:webHidden/>
+              </w:rPr>
+              <w:instrText xml:space="preserve"> PAGEREF _Toc133612444 \h </w:instrText>
+            </w:r>
+            <w:r>
+              <w:rPr>
+                <w:noProof/>
+                <w:webHidden/>
+              </w:rPr>
+            </w:r>
+            <w:r>
+              <w:rPr>
+                <w:noProof/>
+                <w:webHidden/>
+              </w:rPr>
+              <w:fldChar w:fldCharType="separate"/>
+            </w:r>
+            <w:r>
+              <w:rPr>
+                <w:noProof/>
+                <w:webHidden/>
+              </w:rPr>
+              <w:t>7</w:t>
+            </w:r>
+            <w:r>
+              <w:rPr>
+                <w:noProof/>
+                <w:webHidden/>
+              </w:rPr>
+              <w:fldChar w:fldCharType="end"/>
+            </w:r>
+          </w:hyperlink>
+        </w:p>
+        <w:p>
+          <w:pPr>
+            <w:pStyle w:val="TOC2"/>
+            <w:tabs>
+              <w:tab w:val="right" w:leader="dot" w:pos="9016"/>
+            </w:tabs>
+            <w:rPr>
+              <w:rFonts w:eastAsiaTheme="minorEastAsia" w:cstheme="minorBidi"/>
+              <w:b w:val="0"/>
+              <w:bCs w:val="0"/>
+              <w:noProof/>
+              <w:sz w:val="24"/>
+              <w:szCs w:val="24"/>
+              <w:lang w:eastAsia="en-GB"/>
+            </w:rPr>
+          </w:pPr>
+          <w:hyperlink w:anchor="_Toc133612445" w:history="1">
+            <w:r>
+              <w:rPr>
+                <w:rStyle w:val="Hyperlink"/>
+                <w:noProof/>
+                <w:lang w:val="en-US"/>
+              </w:rPr>
+              <w:t>Database Connectivity</w:t>
+            </w:r>
+            <w:r>
+              <w:rPr>
+                <w:noProof/>
+                <w:webHidden/>
+              </w:rPr>
+              <w:tab/>
+            </w:r>
+            <w:r>
+              <w:rPr>
+                <w:noProof/>
+                <w:webHidden/>
+              </w:rPr>
+              <w:fldChar w:fldCharType="begin"/>
+            </w:r>
+            <w:r>
+              <w:rPr>
+                <w:noProof/>
+                <w:webHidden/>
+              </w:rPr>
+              <w:instrText xml:space="preserve"> PAGEREF _Toc133612445 \h </w:instrText>
+            </w:r>
+            <w:r>
+              <w:rPr>
+                <w:noProof/>
+                <w:webHidden/>
+              </w:rPr>
+            </w:r>
+            <w:r>
+              <w:rPr>
+                <w:noProof/>
+                <w:webHidden/>
+              </w:rPr>
+              <w:fldChar w:fldCharType="separate"/>
+            </w:r>
+            <w:r>
+              <w:rPr>
+                <w:noProof/>
+                <w:webHidden/>
+              </w:rPr>
+              <w:t>7</w:t>
+            </w:r>
+            <w:r>
+              <w:rPr>
+                <w:noProof/>
+                <w:webHidden/>
+              </w:rPr>
+              <w:fldChar w:fldCharType="end"/>
+            </w:r>
+          </w:hyperlink>
+        </w:p>
+        <w:p>
+          <w:pPr>
+            <w:pStyle w:val="TOC2"/>
+            <w:tabs>
+              <w:tab w:val="right" w:leader="dot" w:pos="9016"/>
+            </w:tabs>
+            <w:rPr>
+              <w:rFonts w:eastAsiaTheme="minorEastAsia" w:cstheme="minorBidi"/>
+              <w:b w:val="0"/>
+              <w:bCs w:val="0"/>
+              <w:noProof/>
+              <w:sz w:val="24"/>
+              <w:szCs w:val="24"/>
+              <w:lang w:eastAsia="en-GB"/>
+            </w:rPr>
+          </w:pPr>
+          <w:hyperlink w:anchor="_Toc133612446" w:history="1">
+            <w:r>
+              <w:rPr>
+                <w:rStyle w:val="Hyperlink"/>
+                <w:noProof/>
+                <w:lang w:val="en-US"/>
+              </w:rPr>
+              <w:t>Data Validation and Input Sanitization</w:t>
+            </w:r>
+            <w:r>
+              <w:rPr>
+                <w:noProof/>
+                <w:webHidden/>
+              </w:rPr>
+              <w:tab/>
+            </w:r>
+            <w:r>
+              <w:rPr>
+                <w:noProof/>
+                <w:webHidden/>
+              </w:rPr>
+              <w:fldChar w:fldCharType="begin"/>
+            </w:r>
+            <w:r>
+              <w:rPr>
+                <w:noProof/>
+                <w:webHidden/>
+              </w:rPr>
+              <w:instrText xml:space="preserve"> PAGEREF _Toc133612446 \h </w:instrText>
+            </w:r>
+            <w:r>
+              <w:rPr>
+                <w:noProof/>
+                <w:webHidden/>
+              </w:rPr>
+            </w:r>
+            <w:r>
+              <w:rPr>
+                <w:noProof/>
+                <w:webHidden/>
+              </w:rPr>
+              <w:fldChar w:fldCharType="separate"/>
+            </w:r>
+            <w:r>
+              <w:rPr>
+                <w:noProof/>
+                <w:webHidden/>
+              </w:rPr>
+              <w:t>7</w:t>
             </w:r>
             <w:r>
               <w:rPr>
@@ -1726,14 +2009,14 @@
               <w:lang w:eastAsia="en-GB"/>
             </w:rPr>
           </w:pPr>
-          <w:hyperlink w:anchor="_Toc133425183" w:history="1">
+          <w:hyperlink w:anchor="_Toc133612447" w:history="1">
             <w:r>
               <w:rPr>
                 <w:rStyle w:val="Hyperlink"/>
                 <w:noProof/>
                 <w:lang w:val="en-US"/>
               </w:rPr>
-              <w:t>4.</w:t>
+              <w:t>5.</w:t>
             </w:r>
             <w:r>
               <w:rPr>
@@ -1753,7 +2036,7 @@
                 <w:noProof/>
                 <w:lang w:val="en-US"/>
               </w:rPr>
-              <w:t>Data Management – Class Diagram</w:t>
+              <w:t>MoSCoW method</w:t>
             </w:r>
             <w:r>
               <w:rPr>
@@ -1774,7 +2057,7 @@
                 <w:noProof/>
                 <w:webHidden/>
               </w:rPr>
-              <w:instrText xml:space="preserve"> PAGEREF _Toc133425183 \h </w:instrText>
+              <w:instrText xml:space="preserve"> PAGEREF _Toc133612447 \h </w:instrText>
             </w:r>
             <w:r>
               <w:rPr>
@@ -1794,916 +2077,7 @@
                 <w:noProof/>
                 <w:webHidden/>
               </w:rPr>
-              <w:t>6</w:t>
-            </w:r>
-            <w:r>
-              <w:rPr>
-                <w:noProof/>
-                <w:webHidden/>
-              </w:rPr>
-              <w:fldChar w:fldCharType="end"/>
-            </w:r>
-          </w:hyperlink>
-        </w:p>
-        <w:p>
-          <w:pPr>
-            <w:pStyle w:val="TOC2"/>
-            <w:tabs>
-              <w:tab w:val="right" w:leader="dot" w:pos="9016"/>
-            </w:tabs>
-            <w:rPr>
-              <w:rFonts w:eastAsiaTheme="minorEastAsia" w:cstheme="minorBidi"/>
-              <w:b w:val="0"/>
-              <w:bCs w:val="0"/>
-              <w:noProof/>
-              <w:sz w:val="24"/>
-              <w:szCs w:val="24"/>
-              <w:lang w:eastAsia="en-GB"/>
-            </w:rPr>
-          </w:pPr>
-          <w:hyperlink w:anchor="_Toc133425184" w:history="1">
-            <w:r>
-              <w:rPr>
-                <w:rStyle w:val="Hyperlink"/>
-                <w:noProof/>
-                <w:lang w:val="en-US"/>
-              </w:rPr>
-              <w:t>Data Models and Class diagram</w:t>
-            </w:r>
-            <w:r>
-              <w:rPr>
-                <w:noProof/>
-                <w:webHidden/>
-              </w:rPr>
-              <w:tab/>
-            </w:r>
-            <w:r>
-              <w:rPr>
-                <w:noProof/>
-                <w:webHidden/>
-              </w:rPr>
-              <w:fldChar w:fldCharType="begin"/>
-            </w:r>
-            <w:r>
-              <w:rPr>
-                <w:noProof/>
-                <w:webHidden/>
-              </w:rPr>
-              <w:instrText xml:space="preserve"> PAGEREF _Toc133425184 \h </w:instrText>
-            </w:r>
-            <w:r>
-              <w:rPr>
-                <w:noProof/>
-                <w:webHidden/>
-              </w:rPr>
-            </w:r>
-            <w:r>
-              <w:rPr>
-                <w:noProof/>
-                <w:webHidden/>
-              </w:rPr>
-              <w:fldChar w:fldCharType="separate"/>
-            </w:r>
-            <w:r>
-              <w:rPr>
-                <w:noProof/>
-                <w:webHidden/>
-              </w:rPr>
-              <w:t>6</w:t>
-            </w:r>
-            <w:r>
-              <w:rPr>
-                <w:noProof/>
-                <w:webHidden/>
-              </w:rPr>
-              <w:fldChar w:fldCharType="end"/>
-            </w:r>
-          </w:hyperlink>
-        </w:p>
-        <w:p>
-          <w:pPr>
-            <w:pStyle w:val="TOC2"/>
-            <w:tabs>
-              <w:tab w:val="right" w:leader="dot" w:pos="9016"/>
-            </w:tabs>
-            <w:rPr>
-              <w:rFonts w:eastAsiaTheme="minorEastAsia" w:cstheme="minorBidi"/>
-              <w:b w:val="0"/>
-              <w:bCs w:val="0"/>
-              <w:noProof/>
-              <w:sz w:val="24"/>
-              <w:szCs w:val="24"/>
-              <w:lang w:eastAsia="en-GB"/>
-            </w:rPr>
-          </w:pPr>
-          <w:hyperlink w:anchor="_Toc133425185" w:history="1">
-            <w:r>
-              <w:rPr>
-                <w:rStyle w:val="Hyperlink"/>
-                <w:noProof/>
-                <w:lang w:val="en-US"/>
-              </w:rPr>
-              <w:t>Database Connectivity</w:t>
-            </w:r>
-            <w:r>
-              <w:rPr>
-                <w:noProof/>
-                <w:webHidden/>
-              </w:rPr>
-              <w:tab/>
-            </w:r>
-            <w:r>
-              <w:rPr>
-                <w:noProof/>
-                <w:webHidden/>
-              </w:rPr>
-              <w:fldChar w:fldCharType="begin"/>
-            </w:r>
-            <w:r>
-              <w:rPr>
-                <w:noProof/>
-                <w:webHidden/>
-              </w:rPr>
-              <w:instrText xml:space="preserve"> PAGEREF _Toc133425185 \h </w:instrText>
-            </w:r>
-            <w:r>
-              <w:rPr>
-                <w:noProof/>
-                <w:webHidden/>
-              </w:rPr>
-            </w:r>
-            <w:r>
-              <w:rPr>
-                <w:noProof/>
-                <w:webHidden/>
-              </w:rPr>
-              <w:fldChar w:fldCharType="separate"/>
-            </w:r>
-            <w:r>
-              <w:rPr>
-                <w:noProof/>
-                <w:webHidden/>
-              </w:rPr>
-              <w:t>6</w:t>
-            </w:r>
-            <w:r>
-              <w:rPr>
-                <w:noProof/>
-                <w:webHidden/>
-              </w:rPr>
-              <w:fldChar w:fldCharType="end"/>
-            </w:r>
-          </w:hyperlink>
-        </w:p>
-        <w:p>
-          <w:pPr>
-            <w:pStyle w:val="TOC2"/>
-            <w:tabs>
-              <w:tab w:val="right" w:leader="dot" w:pos="9016"/>
-            </w:tabs>
-            <w:rPr>
-              <w:rFonts w:eastAsiaTheme="minorEastAsia" w:cstheme="minorBidi"/>
-              <w:b w:val="0"/>
-              <w:bCs w:val="0"/>
-              <w:noProof/>
-              <w:sz w:val="24"/>
-              <w:szCs w:val="24"/>
-              <w:lang w:eastAsia="en-GB"/>
-            </w:rPr>
-          </w:pPr>
-          <w:hyperlink w:anchor="_Toc133425186" w:history="1">
-            <w:r>
-              <w:rPr>
-                <w:rStyle w:val="Hyperlink"/>
-                <w:noProof/>
-                <w:lang w:val="en-US"/>
-              </w:rPr>
-              <w:t>Data Validation and Input Sanitization</w:t>
-            </w:r>
-            <w:r>
-              <w:rPr>
-                <w:noProof/>
-                <w:webHidden/>
-              </w:rPr>
-              <w:tab/>
-            </w:r>
-            <w:r>
-              <w:rPr>
-                <w:noProof/>
-                <w:webHidden/>
-              </w:rPr>
-              <w:fldChar w:fldCharType="begin"/>
-            </w:r>
-            <w:r>
-              <w:rPr>
-                <w:noProof/>
-                <w:webHidden/>
-              </w:rPr>
-              <w:instrText xml:space="preserve"> PAGEREF _Toc133425186 \h </w:instrText>
-            </w:r>
-            <w:r>
-              <w:rPr>
-                <w:noProof/>
-                <w:webHidden/>
-              </w:rPr>
-            </w:r>
-            <w:r>
-              <w:rPr>
-                <w:noProof/>
-                <w:webHidden/>
-              </w:rPr>
-              <w:fldChar w:fldCharType="separate"/>
-            </w:r>
-            <w:r>
-              <w:rPr>
-                <w:noProof/>
-                <w:webHidden/>
-              </w:rPr>
-              <w:t>6</w:t>
-            </w:r>
-            <w:r>
-              <w:rPr>
-                <w:noProof/>
-                <w:webHidden/>
-              </w:rPr>
-              <w:fldChar w:fldCharType="end"/>
-            </w:r>
-          </w:hyperlink>
-        </w:p>
-        <w:p>
-          <w:pPr>
-            <w:pStyle w:val="TOC1"/>
-            <w:tabs>
-              <w:tab w:val="left" w:pos="480"/>
-              <w:tab w:val="right" w:leader="dot" w:pos="9016"/>
-            </w:tabs>
-            <w:rPr>
-              <w:rFonts w:eastAsiaTheme="minorEastAsia" w:cstheme="minorBidi"/>
-              <w:b w:val="0"/>
-              <w:bCs w:val="0"/>
-              <w:i w:val="0"/>
-              <w:iCs w:val="0"/>
-              <w:noProof/>
-              <w:lang w:eastAsia="en-GB"/>
-            </w:rPr>
-          </w:pPr>
-          <w:hyperlink w:anchor="_Toc133425187" w:history="1">
-            <w:r>
-              <w:rPr>
-                <w:rStyle w:val="Hyperlink"/>
-                <w:noProof/>
-                <w:lang w:val="en-US"/>
-              </w:rPr>
-              <w:t>5.</w:t>
-            </w:r>
-            <w:r>
-              <w:rPr>
-                <w:rFonts w:eastAsiaTheme="minorEastAsia" w:cstheme="minorBidi"/>
-                <w:b w:val="0"/>
-                <w:bCs w:val="0"/>
-                <w:i w:val="0"/>
-                <w:iCs w:val="0"/>
-                <w:noProof/>
-                <w:lang w:eastAsia="en-GB"/>
-              </w:rPr>
-              <w:tab/>
-            </w:r>
-            <w:r>
-              <w:rPr>
-                <w:rStyle w:val="Hyperlink"/>
-                <w:noProof/>
-                <w:lang w:val="en-US"/>
-              </w:rPr>
-              <w:t>Testing</w:t>
-            </w:r>
-            <w:r>
-              <w:rPr>
-                <w:noProof/>
-                <w:webHidden/>
-              </w:rPr>
-              <w:tab/>
-            </w:r>
-            <w:r>
-              <w:rPr>
-                <w:noProof/>
-                <w:webHidden/>
-              </w:rPr>
-              <w:fldChar w:fldCharType="begin"/>
-            </w:r>
-            <w:r>
-              <w:rPr>
-                <w:noProof/>
-                <w:webHidden/>
-              </w:rPr>
-              <w:instrText xml:space="preserve"> PAGEREF _Toc133425187 \h </w:instrText>
-            </w:r>
-            <w:r>
-              <w:rPr>
-                <w:noProof/>
-                <w:webHidden/>
-              </w:rPr>
-            </w:r>
-            <w:r>
-              <w:rPr>
-                <w:noProof/>
-                <w:webHidden/>
-              </w:rPr>
-              <w:fldChar w:fldCharType="separate"/>
-            </w:r>
-            <w:r>
-              <w:rPr>
-                <w:noProof/>
-                <w:webHidden/>
-              </w:rPr>
-              <w:t>7</w:t>
-            </w:r>
-            <w:r>
-              <w:rPr>
-                <w:noProof/>
-                <w:webHidden/>
-              </w:rPr>
-              <w:fldChar w:fldCharType="end"/>
-            </w:r>
-          </w:hyperlink>
-        </w:p>
-        <w:p>
-          <w:pPr>
-            <w:pStyle w:val="TOC1"/>
-            <w:tabs>
-              <w:tab w:val="left" w:pos="480"/>
-              <w:tab w:val="right" w:leader="dot" w:pos="9016"/>
-            </w:tabs>
-            <w:rPr>
-              <w:rFonts w:eastAsiaTheme="minorEastAsia" w:cstheme="minorBidi"/>
-              <w:b w:val="0"/>
-              <w:bCs w:val="0"/>
-              <w:i w:val="0"/>
-              <w:iCs w:val="0"/>
-              <w:noProof/>
-              <w:lang w:eastAsia="en-GB"/>
-            </w:rPr>
-          </w:pPr>
-          <w:hyperlink w:anchor="_Toc133425188" w:history="1">
-            <w:r>
-              <w:rPr>
-                <w:rStyle w:val="Hyperlink"/>
-                <w:noProof/>
-                <w:lang w:val="en-US"/>
-              </w:rPr>
-              <w:t>6.</w:t>
-            </w:r>
-            <w:r>
-              <w:rPr>
-                <w:rFonts w:eastAsiaTheme="minorEastAsia" w:cstheme="minorBidi"/>
-                <w:b w:val="0"/>
-                <w:bCs w:val="0"/>
-                <w:i w:val="0"/>
-                <w:iCs w:val="0"/>
-                <w:noProof/>
-                <w:lang w:eastAsia="en-GB"/>
-              </w:rPr>
-              <w:tab/>
-            </w:r>
-            <w:r>
-              <w:rPr>
-                <w:rStyle w:val="Hyperlink"/>
-                <w:noProof/>
-                <w:lang w:val="en-US"/>
-              </w:rPr>
-              <w:t>MoSCoW method</w:t>
-            </w:r>
-            <w:r>
-              <w:rPr>
-                <w:noProof/>
-                <w:webHidden/>
-              </w:rPr>
-              <w:tab/>
-            </w:r>
-            <w:r>
-              <w:rPr>
-                <w:noProof/>
-                <w:webHidden/>
-              </w:rPr>
-              <w:fldChar w:fldCharType="begin"/>
-            </w:r>
-            <w:r>
-              <w:rPr>
-                <w:noProof/>
-                <w:webHidden/>
-              </w:rPr>
-              <w:instrText xml:space="preserve"> PAGEREF _Toc133425188 \h </w:instrText>
-            </w:r>
-            <w:r>
-              <w:rPr>
-                <w:noProof/>
-                <w:webHidden/>
-              </w:rPr>
-            </w:r>
-            <w:r>
-              <w:rPr>
-                <w:noProof/>
-                <w:webHidden/>
-              </w:rPr>
-              <w:fldChar w:fldCharType="separate"/>
-            </w:r>
-            <w:r>
-              <w:rPr>
-                <w:noProof/>
-                <w:webHidden/>
-              </w:rPr>
               <w:t>8</w:t>
-            </w:r>
-            <w:r>
-              <w:rPr>
-                <w:noProof/>
-                <w:webHidden/>
-              </w:rPr>
-              <w:fldChar w:fldCharType="end"/>
-            </w:r>
-          </w:hyperlink>
-        </w:p>
-        <w:p>
-          <w:pPr>
-            <w:pStyle w:val="TOC1"/>
-            <w:tabs>
-              <w:tab w:val="left" w:pos="480"/>
-              <w:tab w:val="right" w:leader="dot" w:pos="9016"/>
-            </w:tabs>
-            <w:rPr>
-              <w:rFonts w:eastAsiaTheme="minorEastAsia" w:cstheme="minorBidi"/>
-              <w:b w:val="0"/>
-              <w:bCs w:val="0"/>
-              <w:i w:val="0"/>
-              <w:iCs w:val="0"/>
-              <w:noProof/>
-              <w:lang w:eastAsia="en-GB"/>
-            </w:rPr>
-          </w:pPr>
-          <w:hyperlink w:anchor="_Toc133425189" w:history="1">
-            <w:r>
-              <w:rPr>
-                <w:rStyle w:val="Hyperlink"/>
-                <w:noProof/>
-                <w:lang w:val="en-US"/>
-              </w:rPr>
-              <w:t>7.</w:t>
-            </w:r>
-            <w:r>
-              <w:rPr>
-                <w:rFonts w:eastAsiaTheme="minorEastAsia" w:cstheme="minorBidi"/>
-                <w:b w:val="0"/>
-                <w:bCs w:val="0"/>
-                <w:i w:val="0"/>
-                <w:iCs w:val="0"/>
-                <w:noProof/>
-                <w:lang w:eastAsia="en-GB"/>
-              </w:rPr>
-              <w:tab/>
-            </w:r>
-            <w:r>
-              <w:rPr>
-                <w:rStyle w:val="Hyperlink"/>
-                <w:noProof/>
-                <w:lang w:val="en-US"/>
-              </w:rPr>
-              <w:t>Application Logic</w:t>
-            </w:r>
-            <w:r>
-              <w:rPr>
-                <w:noProof/>
-                <w:webHidden/>
-              </w:rPr>
-              <w:tab/>
-            </w:r>
-            <w:r>
-              <w:rPr>
-                <w:noProof/>
-                <w:webHidden/>
-              </w:rPr>
-              <w:fldChar w:fldCharType="begin"/>
-            </w:r>
-            <w:r>
-              <w:rPr>
-                <w:noProof/>
-                <w:webHidden/>
-              </w:rPr>
-              <w:instrText xml:space="preserve"> PAGEREF _Toc133425189 \h </w:instrText>
-            </w:r>
-            <w:r>
-              <w:rPr>
-                <w:noProof/>
-                <w:webHidden/>
-              </w:rPr>
-            </w:r>
-            <w:r>
-              <w:rPr>
-                <w:noProof/>
-                <w:webHidden/>
-              </w:rPr>
-              <w:fldChar w:fldCharType="separate"/>
-            </w:r>
-            <w:r>
-              <w:rPr>
-                <w:noProof/>
-                <w:webHidden/>
-              </w:rPr>
-              <w:t>9</w:t>
-            </w:r>
-            <w:r>
-              <w:rPr>
-                <w:noProof/>
-                <w:webHidden/>
-              </w:rPr>
-              <w:fldChar w:fldCharType="end"/>
-            </w:r>
-          </w:hyperlink>
-        </w:p>
-        <w:p>
-          <w:pPr>
-            <w:pStyle w:val="TOC2"/>
-            <w:tabs>
-              <w:tab w:val="right" w:leader="dot" w:pos="9016"/>
-            </w:tabs>
-            <w:rPr>
-              <w:rFonts w:eastAsiaTheme="minorEastAsia" w:cstheme="minorBidi"/>
-              <w:b w:val="0"/>
-              <w:bCs w:val="0"/>
-              <w:noProof/>
-              <w:sz w:val="24"/>
-              <w:szCs w:val="24"/>
-              <w:lang w:eastAsia="en-GB"/>
-            </w:rPr>
-          </w:pPr>
-          <w:hyperlink w:anchor="_Toc133425190" w:history="1">
-            <w:r>
-              <w:rPr>
-                <w:rStyle w:val="Hyperlink"/>
-                <w:noProof/>
-                <w:lang w:val="en-US"/>
-              </w:rPr>
-              <w:t>Implementing Algorithms and Rules</w:t>
-            </w:r>
-            <w:r>
-              <w:rPr>
-                <w:noProof/>
-                <w:webHidden/>
-              </w:rPr>
-              <w:tab/>
-            </w:r>
-            <w:r>
-              <w:rPr>
-                <w:noProof/>
-                <w:webHidden/>
-              </w:rPr>
-              <w:fldChar w:fldCharType="begin"/>
-            </w:r>
-            <w:r>
-              <w:rPr>
-                <w:noProof/>
-                <w:webHidden/>
-              </w:rPr>
-              <w:instrText xml:space="preserve"> PAGEREF _Toc133425190 \h </w:instrText>
-            </w:r>
-            <w:r>
-              <w:rPr>
-                <w:noProof/>
-                <w:webHidden/>
-              </w:rPr>
-            </w:r>
-            <w:r>
-              <w:rPr>
-                <w:noProof/>
-                <w:webHidden/>
-              </w:rPr>
-              <w:fldChar w:fldCharType="separate"/>
-            </w:r>
-            <w:r>
-              <w:rPr>
-                <w:noProof/>
-                <w:webHidden/>
-              </w:rPr>
-              <w:t>9</w:t>
-            </w:r>
-            <w:r>
-              <w:rPr>
-                <w:noProof/>
-                <w:webHidden/>
-              </w:rPr>
-              <w:fldChar w:fldCharType="end"/>
-            </w:r>
-          </w:hyperlink>
-        </w:p>
-        <w:p>
-          <w:pPr>
-            <w:pStyle w:val="TOC2"/>
-            <w:tabs>
-              <w:tab w:val="right" w:leader="dot" w:pos="9016"/>
-            </w:tabs>
-            <w:rPr>
-              <w:rFonts w:eastAsiaTheme="minorEastAsia" w:cstheme="minorBidi"/>
-              <w:b w:val="0"/>
-              <w:bCs w:val="0"/>
-              <w:noProof/>
-              <w:sz w:val="24"/>
-              <w:szCs w:val="24"/>
-              <w:lang w:eastAsia="en-GB"/>
-            </w:rPr>
-          </w:pPr>
-          <w:hyperlink w:anchor="_Toc133425191" w:history="1">
-            <w:r>
-              <w:rPr>
-                <w:rStyle w:val="Hyperlink"/>
-                <w:noProof/>
-                <w:lang w:val="en-US"/>
-              </w:rPr>
-              <w:t>Error Handling and Debugging</w:t>
-            </w:r>
-            <w:r>
-              <w:rPr>
-                <w:noProof/>
-                <w:webHidden/>
-              </w:rPr>
-              <w:tab/>
-            </w:r>
-            <w:r>
-              <w:rPr>
-                <w:noProof/>
-                <w:webHidden/>
-              </w:rPr>
-              <w:fldChar w:fldCharType="begin"/>
-            </w:r>
-            <w:r>
-              <w:rPr>
-                <w:noProof/>
-                <w:webHidden/>
-              </w:rPr>
-              <w:instrText xml:space="preserve"> PAGEREF _Toc133425191 \h </w:instrText>
-            </w:r>
-            <w:r>
-              <w:rPr>
-                <w:noProof/>
-                <w:webHidden/>
-              </w:rPr>
-            </w:r>
-            <w:r>
-              <w:rPr>
-                <w:noProof/>
-                <w:webHidden/>
-              </w:rPr>
-              <w:fldChar w:fldCharType="separate"/>
-            </w:r>
-            <w:r>
-              <w:rPr>
-                <w:noProof/>
-                <w:webHidden/>
-              </w:rPr>
-              <w:t>9</w:t>
-            </w:r>
-            <w:r>
-              <w:rPr>
-                <w:noProof/>
-                <w:webHidden/>
-              </w:rPr>
-              <w:fldChar w:fldCharType="end"/>
-            </w:r>
-          </w:hyperlink>
-        </w:p>
-        <w:p>
-          <w:pPr>
-            <w:pStyle w:val="TOC1"/>
-            <w:tabs>
-              <w:tab w:val="left" w:pos="480"/>
-              <w:tab w:val="right" w:leader="dot" w:pos="9016"/>
-            </w:tabs>
-            <w:rPr>
-              <w:rFonts w:eastAsiaTheme="minorEastAsia" w:cstheme="minorBidi"/>
-              <w:b w:val="0"/>
-              <w:bCs w:val="0"/>
-              <w:i w:val="0"/>
-              <w:iCs w:val="0"/>
-              <w:noProof/>
-              <w:lang w:eastAsia="en-GB"/>
-            </w:rPr>
-          </w:pPr>
-          <w:hyperlink w:anchor="_Toc133425192" w:history="1">
-            <w:r>
-              <w:rPr>
-                <w:rStyle w:val="Hyperlink"/>
-                <w:noProof/>
-                <w:lang w:val="en-US"/>
-              </w:rPr>
-              <w:t>8.</w:t>
-            </w:r>
-            <w:r>
-              <w:rPr>
-                <w:rFonts w:eastAsiaTheme="minorEastAsia" w:cstheme="minorBidi"/>
-                <w:b w:val="0"/>
-                <w:bCs w:val="0"/>
-                <w:i w:val="0"/>
-                <w:iCs w:val="0"/>
-                <w:noProof/>
-                <w:lang w:eastAsia="en-GB"/>
-              </w:rPr>
-              <w:tab/>
-            </w:r>
-            <w:r>
-              <w:rPr>
-                <w:rStyle w:val="Hyperlink"/>
-                <w:noProof/>
-                <w:lang w:val="en-US"/>
-              </w:rPr>
-              <w:t>Conclusion</w:t>
-            </w:r>
-            <w:r>
-              <w:rPr>
-                <w:noProof/>
-                <w:webHidden/>
-              </w:rPr>
-              <w:tab/>
-            </w:r>
-            <w:r>
-              <w:rPr>
-                <w:noProof/>
-                <w:webHidden/>
-              </w:rPr>
-              <w:fldChar w:fldCharType="begin"/>
-            </w:r>
-            <w:r>
-              <w:rPr>
-                <w:noProof/>
-                <w:webHidden/>
-              </w:rPr>
-              <w:instrText xml:space="preserve"> PAGEREF _Toc133425192 \h </w:instrText>
-            </w:r>
-            <w:r>
-              <w:rPr>
-                <w:noProof/>
-                <w:webHidden/>
-              </w:rPr>
-            </w:r>
-            <w:r>
-              <w:rPr>
-                <w:noProof/>
-                <w:webHidden/>
-              </w:rPr>
-              <w:fldChar w:fldCharType="separate"/>
-            </w:r>
-            <w:r>
-              <w:rPr>
-                <w:noProof/>
-                <w:webHidden/>
-              </w:rPr>
-              <w:t>10</w:t>
-            </w:r>
-            <w:r>
-              <w:rPr>
-                <w:noProof/>
-                <w:webHidden/>
-              </w:rPr>
-              <w:fldChar w:fldCharType="end"/>
-            </w:r>
-          </w:hyperlink>
-        </w:p>
-        <w:p>
-          <w:pPr>
-            <w:pStyle w:val="TOC2"/>
-            <w:tabs>
-              <w:tab w:val="right" w:leader="dot" w:pos="9016"/>
-            </w:tabs>
-            <w:rPr>
-              <w:rFonts w:eastAsiaTheme="minorEastAsia" w:cstheme="minorBidi"/>
-              <w:b w:val="0"/>
-              <w:bCs w:val="0"/>
-              <w:noProof/>
-              <w:sz w:val="24"/>
-              <w:szCs w:val="24"/>
-              <w:lang w:eastAsia="en-GB"/>
-            </w:rPr>
-          </w:pPr>
-          <w:hyperlink w:anchor="_Toc133425193" w:history="1">
-            <w:r>
-              <w:rPr>
-                <w:rStyle w:val="Hyperlink"/>
-                <w:noProof/>
-                <w:lang w:val="en-US"/>
-              </w:rPr>
-              <w:t>Recap of Features and Benefits</w:t>
-            </w:r>
-            <w:r>
-              <w:rPr>
-                <w:noProof/>
-                <w:webHidden/>
-              </w:rPr>
-              <w:tab/>
-            </w:r>
-            <w:r>
-              <w:rPr>
-                <w:noProof/>
-                <w:webHidden/>
-              </w:rPr>
-              <w:fldChar w:fldCharType="begin"/>
-            </w:r>
-            <w:r>
-              <w:rPr>
-                <w:noProof/>
-                <w:webHidden/>
-              </w:rPr>
-              <w:instrText xml:space="preserve"> PAGEREF _Toc133425193 \h </w:instrText>
-            </w:r>
-            <w:r>
-              <w:rPr>
-                <w:noProof/>
-                <w:webHidden/>
-              </w:rPr>
-            </w:r>
-            <w:r>
-              <w:rPr>
-                <w:noProof/>
-                <w:webHidden/>
-              </w:rPr>
-              <w:fldChar w:fldCharType="separate"/>
-            </w:r>
-            <w:r>
-              <w:rPr>
-                <w:noProof/>
-                <w:webHidden/>
-              </w:rPr>
-              <w:t>10</w:t>
-            </w:r>
-            <w:r>
-              <w:rPr>
-                <w:noProof/>
-                <w:webHidden/>
-              </w:rPr>
-              <w:fldChar w:fldCharType="end"/>
-            </w:r>
-          </w:hyperlink>
-        </w:p>
-        <w:p>
-          <w:pPr>
-            <w:pStyle w:val="TOC2"/>
-            <w:tabs>
-              <w:tab w:val="right" w:leader="dot" w:pos="9016"/>
-            </w:tabs>
-            <w:rPr>
-              <w:rFonts w:eastAsiaTheme="minorEastAsia" w:cstheme="minorBidi"/>
-              <w:b w:val="0"/>
-              <w:bCs w:val="0"/>
-              <w:noProof/>
-              <w:sz w:val="24"/>
-              <w:szCs w:val="24"/>
-              <w:lang w:eastAsia="en-GB"/>
-            </w:rPr>
-          </w:pPr>
-          <w:hyperlink w:anchor="_Toc133425194" w:history="1">
-            <w:r>
-              <w:rPr>
-                <w:rStyle w:val="Hyperlink"/>
-                <w:noProof/>
-                <w:lang w:val="en-US"/>
-              </w:rPr>
-              <w:t>Future Developments and Improvements</w:t>
-            </w:r>
-            <w:r>
-              <w:rPr>
-                <w:noProof/>
-                <w:webHidden/>
-              </w:rPr>
-              <w:tab/>
-            </w:r>
-            <w:r>
-              <w:rPr>
-                <w:noProof/>
-                <w:webHidden/>
-              </w:rPr>
-              <w:fldChar w:fldCharType="begin"/>
-            </w:r>
-            <w:r>
-              <w:rPr>
-                <w:noProof/>
-                <w:webHidden/>
-              </w:rPr>
-              <w:instrText xml:space="preserve"> PAGEREF _Toc133425194 \h </w:instrText>
-            </w:r>
-            <w:r>
-              <w:rPr>
-                <w:noProof/>
-                <w:webHidden/>
-              </w:rPr>
-            </w:r>
-            <w:r>
-              <w:rPr>
-                <w:noProof/>
-                <w:webHidden/>
-              </w:rPr>
-              <w:fldChar w:fldCharType="separate"/>
-            </w:r>
-            <w:r>
-              <w:rPr>
-                <w:noProof/>
-                <w:webHidden/>
-              </w:rPr>
-              <w:t>10</w:t>
             </w:r>
             <w:r>
               <w:rPr>
@@ -2839,6 +2213,48 @@
     </w:p>
     <w:p>
       <w:pPr>
+        <w:rPr>
+          <w:lang w:val="nl-NL"/>
+        </w:rPr>
+      </w:pPr>
+    </w:p>
+    <w:p>
+      <w:pPr>
+        <w:rPr>
+          <w:lang w:val="nl-NL"/>
+        </w:rPr>
+      </w:pPr>
+    </w:p>
+    <w:p>
+      <w:pPr>
+        <w:rPr>
+          <w:lang w:val="nl-NL"/>
+        </w:rPr>
+      </w:pPr>
+    </w:p>
+    <w:p>
+      <w:pPr>
+        <w:rPr>
+          <w:lang w:val="nl-NL"/>
+        </w:rPr>
+      </w:pPr>
+    </w:p>
+    <w:p>
+      <w:pPr>
+        <w:rPr>
+          <w:lang w:val="nl-NL"/>
+        </w:rPr>
+      </w:pPr>
+    </w:p>
+    <w:p>
+      <w:pPr>
+        <w:rPr>
+          <w:lang w:val="nl-NL"/>
+        </w:rPr>
+      </w:pPr>
+    </w:p>
+    <w:p>
+      <w:pPr>
         <w:pStyle w:val="Heading1"/>
         <w:numPr>
           <w:ilvl w:val="0"/>
@@ -2852,7 +2268,7 @@
           <w:lang w:val="nl-NL"/>
         </w:rPr>
       </w:pPr>
-      <w:bookmarkStart w:id="0" w:name="_Toc133425177"/>
+      <w:bookmarkStart w:id="0" w:name="_Toc133612437"/>
       <w:r>
         <w:rPr>
           <w:b/>
@@ -2861,6 +2277,7 @@
           <w:szCs w:val="44"/>
           <w:lang w:val="nl-NL"/>
         </w:rPr>
+        <w:lastRenderedPageBreak/>
         <w:t>Version Control</w:t>
       </w:r>
       <w:bookmarkEnd w:id="0"/>
@@ -3744,7 +3161,7 @@
         </w:rPr>
         <w:t xml:space="preserve"> </w:t>
       </w:r>
-      <w:bookmarkStart w:id="1" w:name="_Toc133425178"/>
+      <w:bookmarkStart w:id="1" w:name="_Toc133612438"/>
       <w:proofErr w:type="spellStart"/>
       <w:r>
         <w:rPr>
@@ -3802,15 +3219,13 @@
         </w:rPr>
         <w:t xml:space="preserve">chapter provides an overview of the C# application and its purpose and </w:t>
       </w:r>
-      <w:proofErr w:type="gramStart"/>
       <w:r>
         <w:rPr>
           <w:color w:val="7F7F7F" w:themeColor="text1" w:themeTint="80"/>
           <w:lang w:val="en-US"/>
         </w:rPr>
-        <w:t>goals</w:t>
-      </w:r>
-      <w:proofErr w:type="gramEnd"/>
+        <w:t>goals.</w:t>
+      </w:r>
     </w:p>
     <w:p>
       <w:pPr>
@@ -3845,130 +3260,32 @@
         <w:rPr>
           <w:rFonts w:cstheme="minorHAnsi"/>
           <w:kern w:val="0"/>
-          <w:lang w:val="en-GB"/>
+          <w:lang w:val="en-US"/>
         </w:rPr>
       </w:pPr>
       <w:r>
         <w:rPr>
           <w:rFonts w:cstheme="minorHAnsi"/>
           <w:kern w:val="0"/>
-          <w:lang w:val="en-GB"/>
-        </w:rPr>
-        <w:t xml:space="preserve">The project team has </w:t>
+          <w:lang w:val="en-US"/>
+        </w:rPr>
+        <w:t xml:space="preserve">The project that the team proposes is a travel-sharing social media app. In essence, the application </w:t>
       </w:r>
       <w:r>
         <w:rPr>
           <w:rFonts w:cstheme="minorHAnsi"/>
           <w:kern w:val="0"/>
-          <w:lang w:val="en-GB"/>
-        </w:rPr>
-        <w:t>come</w:t>
+          <w:lang w:val="en-US"/>
+        </w:rPr>
+        <w:t xml:space="preserve">will allow users to </w:t>
       </w:r>
       <w:r>
         <w:rPr>
           <w:rFonts w:cstheme="minorHAnsi"/>
           <w:kern w:val="0"/>
-          <w:lang w:val="en-GB"/>
-        </w:rPr>
-        <w:t xml:space="preserve"> up with th</w:t>
-      </w:r>
-      <w:r>
-        <w:rPr>
-          <w:rFonts w:cstheme="minorHAnsi"/>
-          <w:kern w:val="0"/>
-          <w:lang w:val="en-GB"/>
-        </w:rPr>
-        <w:t>e</w:t>
-      </w:r>
-      <w:r>
-        <w:rPr>
-          <w:rFonts w:cstheme="minorHAnsi"/>
-          <w:kern w:val="0"/>
-          <w:lang w:val="en-GB"/>
-        </w:rPr>
-        <w:t xml:space="preserve"> idea of </w:t>
-      </w:r>
-      <w:r>
-        <w:rPr>
-          <w:rFonts w:cstheme="minorHAnsi"/>
-          <w:kern w:val="0"/>
-          <w:lang w:val="en-GB"/>
-        </w:rPr>
-        <w:t xml:space="preserve">a </w:t>
-      </w:r>
-      <w:r>
-        <w:rPr>
-          <w:rFonts w:cstheme="minorHAnsi"/>
-          <w:kern w:val="0"/>
-          <w:lang w:val="en-GB"/>
-        </w:rPr>
-        <w:t xml:space="preserve">travel-sharing </w:t>
-      </w:r>
-      <w:r>
-        <w:rPr>
-          <w:rFonts w:cstheme="minorHAnsi"/>
-          <w:kern w:val="0"/>
-          <w:lang w:val="en-GB"/>
-        </w:rPr>
-        <w:t xml:space="preserve">social media app </w:t>
-      </w:r>
-      <w:r>
-        <w:rPr>
-          <w:rFonts w:cstheme="minorHAnsi"/>
-          <w:kern w:val="0"/>
-          <w:lang w:val="en-GB"/>
-        </w:rPr>
-        <w:t xml:space="preserve">The </w:t>
-      </w:r>
-      <w:proofErr w:type="gramStart"/>
-      <w:r>
-        <w:rPr>
-          <w:rFonts w:cstheme="minorHAnsi"/>
-          <w:kern w:val="0"/>
-          <w:lang w:val="en-GB"/>
-        </w:rPr>
-        <w:t>app</w:t>
-      </w:r>
-      <w:r>
-        <w:rPr>
-          <w:rFonts w:cstheme="minorHAnsi"/>
-          <w:kern w:val="0"/>
-          <w:lang w:val="en-GB"/>
-        </w:rPr>
-        <w:t xml:space="preserve">lication </w:t>
-      </w:r>
-      <w:r>
-        <w:rPr>
-          <w:rFonts w:cstheme="minorHAnsi"/>
-          <w:kern w:val="0"/>
-          <w:lang w:val="en-GB"/>
-        </w:rPr>
-        <w:t xml:space="preserve"> is</w:t>
-      </w:r>
-      <w:proofErr w:type="gramEnd"/>
-      <w:r>
-        <w:rPr>
-          <w:rFonts w:cstheme="minorHAnsi"/>
-          <w:kern w:val="0"/>
-          <w:lang w:val="en-GB"/>
-        </w:rPr>
-        <w:t xml:space="preserve"> a platform that allows users to share their travel experiences with others</w:t>
-      </w:r>
-      <w:r>
-        <w:rPr>
-          <w:rFonts w:cstheme="minorHAnsi"/>
-          <w:kern w:val="0"/>
-          <w:lang w:val="en-GB"/>
-        </w:rPr>
-        <w:t xml:space="preserve"> and it</w:t>
-      </w:r>
-      <w:r>
-        <w:rPr>
-          <w:rFonts w:cstheme="minorHAnsi"/>
-          <w:kern w:val="0"/>
-          <w:lang w:val="en-GB"/>
-        </w:rPr>
-        <w:t xml:space="preserve"> is designed to be easy to use and navigate, with a user-friendly interface that encourages engagement and community building.</w:t>
+          <w:lang w:val="en-US"/>
+        </w:rPr>
+        <w:t xml:space="preserve">share their travel experiences. The app is made in such a way that it is easy to navigate and use overall. </w:t>
       </w:r>
     </w:p>
     <w:p>
@@ -3994,7 +3311,7 @@
         <w:rPr>
           <w:rFonts w:cstheme="minorHAnsi"/>
           <w:kern w:val="0"/>
-          <w:lang w:val="en-GB"/>
+          <w:lang w:val="en-US"/>
         </w:rPr>
       </w:pPr>
     </w:p>
@@ -4021,40 +3338,24 @@
         <w:rPr>
           <w:rFonts w:cstheme="minorHAnsi"/>
           <w:kern w:val="0"/>
-          <w:lang w:val="en-GB"/>
+          <w:lang w:val="en-US"/>
         </w:rPr>
       </w:pPr>
       <w:r>
         <w:rPr>
           <w:rFonts w:cstheme="minorHAnsi"/>
           <w:kern w:val="0"/>
-          <w:lang w:val="en-GB"/>
-        </w:rPr>
-        <w:t xml:space="preserve">Users can create profiles and connect with other travellers from around the world. They can upload photos and videos, write travel blogs and articles, and share travel itineraries with their followers. The app allows users to search for and discover new travel destinations based on their interests, location, and budget. </w:t>
+          <w:lang w:val="en-US"/>
+        </w:rPr>
+        <w:t xml:space="preserve">Users that use the application will be able to create profiles and share their experiences with other </w:t>
       </w:r>
       <w:r>
         <w:rPr>
           <w:rFonts w:cstheme="minorHAnsi"/>
           <w:kern w:val="0"/>
-          <w:lang w:val="en-GB"/>
-        </w:rPr>
-        <w:t xml:space="preserve">Moreover, </w:t>
-      </w:r>
-      <w:r>
-        <w:rPr>
-          <w:rFonts w:cstheme="minorHAnsi"/>
-          <w:kern w:val="0"/>
-          <w:lang w:val="en-GB"/>
-        </w:rPr>
-        <w:t>u</w:t>
-      </w:r>
-      <w:r>
-        <w:rPr>
-          <w:rFonts w:cstheme="minorHAnsi"/>
-          <w:kern w:val="0"/>
-          <w:lang w:val="en-GB"/>
-        </w:rPr>
-        <w:t>sers can filter their searches by location, type of activity, and duration, making it easy to find the perfect travel destination for their needs.</w:t>
+          <w:lang w:val="en-US"/>
+        </w:rPr>
+        <w:t>travelers.</w:t>
       </w:r>
     </w:p>
     <w:p>
@@ -4080,7 +3381,7 @@
         <w:rPr>
           <w:rFonts w:cstheme="minorHAnsi"/>
           <w:kern w:val="0"/>
-          <w:lang w:val="en-GB"/>
+          <w:lang w:val="en-US"/>
         </w:rPr>
       </w:pPr>
     </w:p>
@@ -4107,229 +3408,24 @@
         <w:rPr>
           <w:rFonts w:cstheme="minorHAnsi"/>
           <w:kern w:val="0"/>
-          <w:lang w:val="en-GB"/>
+          <w:lang w:val="en-US"/>
         </w:rPr>
       </w:pPr>
       <w:r>
         <w:rPr>
           <w:rFonts w:cstheme="minorHAnsi"/>
           <w:kern w:val="0"/>
-          <w:lang w:val="en-GB"/>
-        </w:rPr>
-        <w:t>In addition to sharing their own travel experiences, users can also connect with other travellers and find travel companions. The app has a messaging feature that allows users to chat with each other and plan trips together.</w:t>
-      </w:r>
-    </w:p>
-    <w:p>
-      <w:pPr>
-        <w:tabs>
-          <w:tab w:val="left" w:pos="560"/>
-          <w:tab w:val="left" w:pos="1120"/>
-          <w:tab w:val="left" w:pos="1680"/>
-          <w:tab w:val="left" w:pos="2240"/>
-          <w:tab w:val="left" w:pos="2800"/>
-          <w:tab w:val="left" w:pos="3360"/>
-          <w:tab w:val="left" w:pos="3920"/>
-          <w:tab w:val="left" w:pos="4480"/>
-          <w:tab w:val="left" w:pos="5040"/>
-          <w:tab w:val="left" w:pos="5600"/>
-          <w:tab w:val="left" w:pos="6160"/>
-          <w:tab w:val="left" w:pos="6720"/>
-        </w:tabs>
-        <w:autoSpaceDE w:val="0"/>
-        <w:autoSpaceDN w:val="0"/>
-        <w:adjustRightInd w:val="0"/>
-        <w:jc w:val="both"/>
-        <w:rPr>
-          <w:rFonts w:cstheme="minorHAnsi"/>
-          <w:kern w:val="0"/>
-          <w:lang w:val="en-GB"/>
-        </w:rPr>
-      </w:pPr>
-    </w:p>
-    <w:p>
-      <w:pPr>
-        <w:pStyle w:val="Heading1"/>
-        <w:rPr>
-          <w:rFonts w:cstheme="minorHAnsi"/>
-          <w:kern w:val="0"/>
-          <w:sz w:val="24"/>
-          <w:szCs w:val="24"/>
-          <w:lang w:val="en-GB"/>
-        </w:rPr>
-      </w:pPr>
-      <w:bookmarkStart w:id="2" w:name="_Toc133425179"/>
-      <w:r>
-        <w:rPr>
-          <w:lang w:val="en-US"/>
-        </w:rPr>
-        <w:t>Purpose of the application</w:t>
-      </w:r>
-      <w:bookmarkEnd w:id="2"/>
-      <w:r>
-        <w:rPr>
-          <w:lang w:val="en-US"/>
-        </w:rPr>
-        <w:t xml:space="preserve"> </w:t>
-      </w:r>
-    </w:p>
-    <w:p>
-      <w:pPr>
-        <w:pStyle w:val="Heading2"/>
-        <w:rPr>
-          <w:b/>
-          <w:bCs/>
-          <w:sz w:val="28"/>
-          <w:szCs w:val="28"/>
-          <w:lang w:val="en-US"/>
-        </w:rPr>
-      </w:pPr>
-    </w:p>
-    <w:p>
-      <w:pPr>
-        <w:jc w:val="both"/>
-        <w:rPr>
-          <w:lang w:val="en-US"/>
-        </w:rPr>
-      </w:pPr>
-      <w:r>
-        <w:rPr>
-          <w:lang w:val="en-US"/>
-        </w:rPr>
-        <w:t xml:space="preserve">The purpose of this app is to provide a comprehensive and user-friendly platform for </w:t>
-      </w:r>
-      <w:r>
-        <w:rPr>
-          <w:lang w:val="en-US"/>
-        </w:rPr>
-        <w:t>travelers</w:t>
-      </w:r>
-      <w:r>
-        <w:rPr>
-          <w:lang w:val="en-US"/>
-        </w:rPr>
-        <w:t xml:space="preserve"> to share their experiences and connect with other like-minded </w:t>
-      </w:r>
-      <w:r>
-        <w:rPr>
-          <w:lang w:val="en-US"/>
-        </w:rPr>
-        <w:t>travelers</w:t>
-      </w:r>
-      <w:r>
-        <w:rPr>
-          <w:lang w:val="en-US"/>
-        </w:rPr>
-        <w:t xml:space="preserve">. The app will provide an easy way for users to discover new places, plan trips, and get recommendations from other </w:t>
-      </w:r>
-      <w:proofErr w:type="gramStart"/>
-      <w:r>
-        <w:rPr>
-          <w:lang w:val="en-US"/>
-        </w:rPr>
-        <w:t>travelers</w:t>
-      </w:r>
-      <w:proofErr w:type="gramEnd"/>
-    </w:p>
-    <w:p>
-      <w:pPr>
-        <w:pStyle w:val="Heading2"/>
-        <w:jc w:val="both"/>
-        <w:rPr>
-          <w:b/>
-          <w:bCs/>
-          <w:sz w:val="28"/>
-          <w:szCs w:val="28"/>
-          <w:lang w:val="en-US"/>
-        </w:rPr>
-      </w:pPr>
-    </w:p>
-    <w:p>
-      <w:pPr>
-        <w:pStyle w:val="Heading2"/>
-        <w:rPr>
-          <w:b/>
-          <w:bCs/>
-          <w:sz w:val="28"/>
-          <w:szCs w:val="28"/>
-          <w:lang w:val="en-US"/>
-        </w:rPr>
-      </w:pPr>
-      <w:bookmarkStart w:id="3" w:name="_Toc133425180"/>
-      <w:r>
-        <w:rPr>
-          <w:b/>
-          <w:bCs/>
-          <w:sz w:val="28"/>
-          <w:szCs w:val="28"/>
-          <w:lang w:val="en-US"/>
-        </w:rPr>
-        <w:t>Overview of main features</w:t>
-      </w:r>
-      <w:bookmarkEnd w:id="3"/>
-    </w:p>
-    <w:p>
-      <w:pPr>
-        <w:pStyle w:val="Heading2"/>
-        <w:rPr>
-          <w:b/>
-          <w:bCs/>
-          <w:sz w:val="28"/>
-          <w:szCs w:val="28"/>
-        </w:rPr>
-      </w:pPr>
-    </w:p>
-    <w:p>
-      <w:pPr>
-        <w:jc w:val="both"/>
-        <w:rPr>
-          <w:lang w:val="en-US"/>
-        </w:rPr>
-      </w:pPr>
-      <w:r>
-        <w:rPr>
-          <w:lang w:val="en-US"/>
-        </w:rPr>
-        <w:t xml:space="preserve">The main features of this app include a search function for discovering new destinations based on interests, location, and budget. Users can also create a personal travel map with pins marking their </w:t>
-      </w:r>
-      <w:r>
-        <w:rPr>
-          <w:lang w:val="en-US"/>
-        </w:rPr>
-        <w:t>favorite</w:t>
-      </w:r>
-      <w:r>
-        <w:rPr>
-          <w:lang w:val="en-US"/>
-        </w:rPr>
-        <w:t xml:space="preserve"> places. The app also allows users to connect with other </w:t>
-      </w:r>
-      <w:r>
-        <w:rPr>
-          <w:lang w:val="en-US"/>
-        </w:rPr>
-        <w:t>travelers</w:t>
-      </w:r>
-      <w:r>
-        <w:rPr>
-          <w:lang w:val="en-US"/>
-        </w:rPr>
-        <w:t xml:space="preserve"> and plan trips together through a messaging feature.</w:t>
-      </w:r>
-    </w:p>
-    <w:p>
-      <w:pPr>
-        <w:jc w:val="both"/>
-        <w:rPr>
-          <w:lang w:val="en-US"/>
-        </w:rPr>
-      </w:pPr>
+          <w:lang w:val="en-US"/>
+        </w:rPr>
+        <w:t>Users will have the ability to:</w:t>
+      </w:r>
     </w:p>
     <w:p>
       <w:pPr>
         <w:pStyle w:val="ListParagraph"/>
         <w:numPr>
           <w:ilvl w:val="0"/>
-          <w:numId w:val="7"/>
+          <w:numId w:val="16"/>
         </w:numPr>
         <w:tabs>
           <w:tab w:val="left" w:pos="560"/>
@@ -4351,21 +3447,33 @@
         <w:jc w:val="both"/>
         <w:rPr>
           <w:rFonts w:cstheme="minorHAnsi"/>
-          <w:b/>
-          <w:bCs/>
           <w:kern w:val="0"/>
-          <w:lang w:val="en-GB"/>
+          <w:lang w:val="en-US"/>
         </w:rPr>
       </w:pPr>
       <w:r>
         <w:rPr>
           <w:rFonts w:cstheme="minorHAnsi"/>
-          <w:b/>
-          <w:bCs/>
           <w:kern w:val="0"/>
-          <w:lang w:val="en-GB"/>
-        </w:rPr>
-        <w:t xml:space="preserve"> Discover New Places</w:t>
+          <w:lang w:val="en-US"/>
+        </w:rPr>
+        <w:t>u</w:t>
+      </w:r>
+      <w:r>
+        <w:rPr>
+          <w:rFonts w:cstheme="minorHAnsi"/>
+          <w:kern w:val="0"/>
+          <w:lang w:val="en-US"/>
+        </w:rPr>
+        <w:t>pload photos and videos</w:t>
+      </w:r>
+      <w:r>
+        <w:rPr>
+          <w:rFonts w:cstheme="minorHAnsi"/>
+          <w:kern w:val="0"/>
+          <w:lang w:val="en-US"/>
+        </w:rPr>
+        <w:t>,</w:t>
       </w:r>
     </w:p>
     <w:p>
@@ -4373,7 +3481,7 @@
         <w:pStyle w:val="ListParagraph"/>
         <w:numPr>
           <w:ilvl w:val="0"/>
-          <w:numId w:val="8"/>
+          <w:numId w:val="16"/>
         </w:numPr>
         <w:tabs>
           <w:tab w:val="left" w:pos="560"/>
@@ -4396,52 +3504,32 @@
         <w:rPr>
           <w:rFonts w:cstheme="minorHAnsi"/>
           <w:kern w:val="0"/>
-          <w:lang w:val="en-GB"/>
+          <w:lang w:val="en-US"/>
         </w:rPr>
       </w:pPr>
       <w:r>
         <w:rPr>
           <w:rFonts w:cstheme="minorHAnsi"/>
           <w:kern w:val="0"/>
-          <w:lang w:val="en-GB"/>
-        </w:rPr>
-        <w:lastRenderedPageBreak/>
-        <w:t>Allow users to discover new travel destinations based on their interests, location, and budget. You could include a search function that allows users to filter by location, type of activity, duration.</w:t>
-      </w:r>
-    </w:p>
-    <w:p>
-      <w:pPr>
-        <w:tabs>
-          <w:tab w:val="left" w:pos="560"/>
-          <w:tab w:val="left" w:pos="1120"/>
-          <w:tab w:val="left" w:pos="1680"/>
-          <w:tab w:val="left" w:pos="2240"/>
-          <w:tab w:val="left" w:pos="2800"/>
-          <w:tab w:val="left" w:pos="3360"/>
-          <w:tab w:val="left" w:pos="3920"/>
-          <w:tab w:val="left" w:pos="4480"/>
-          <w:tab w:val="left" w:pos="5040"/>
-          <w:tab w:val="left" w:pos="5600"/>
-          <w:tab w:val="left" w:pos="6160"/>
-          <w:tab w:val="left" w:pos="6720"/>
-        </w:tabs>
-        <w:autoSpaceDE w:val="0"/>
-        <w:autoSpaceDN w:val="0"/>
-        <w:adjustRightInd w:val="0"/>
-        <w:jc w:val="both"/>
+          <w:lang w:val="en-US"/>
+        </w:rPr>
+        <w:t>write travel blogs and articles</w:t>
+      </w:r>
+      <w:r>
         <w:rPr>
           <w:rFonts w:cstheme="minorHAnsi"/>
           <w:kern w:val="0"/>
-          <w:lang w:val="en-GB"/>
-        </w:rPr>
-      </w:pPr>
+          <w:lang w:val="en-US"/>
+        </w:rPr>
+        <w:t>,</w:t>
+      </w:r>
     </w:p>
     <w:p>
       <w:pPr>
         <w:pStyle w:val="ListParagraph"/>
         <w:numPr>
           <w:ilvl w:val="0"/>
-          <w:numId w:val="7"/>
+          <w:numId w:val="16"/>
         </w:numPr>
         <w:tabs>
           <w:tab w:val="left" w:pos="560"/>
@@ -4463,30 +3551,29 @@
         <w:jc w:val="both"/>
         <w:rPr>
           <w:rFonts w:cstheme="minorHAnsi"/>
-          <w:b/>
-          <w:bCs/>
           <w:kern w:val="0"/>
-          <w:lang w:val="en-GB"/>
+          <w:lang w:val="en-US"/>
         </w:rPr>
       </w:pPr>
       <w:r>
         <w:rPr>
           <w:rFonts w:cstheme="minorHAnsi"/>
-          <w:b/>
-          <w:bCs/>
           <w:kern w:val="0"/>
-          <w:lang w:val="en-GB"/>
-        </w:rPr>
-        <w:t xml:space="preserve"> Interaction map</w:t>
-      </w:r>
-    </w:p>
-    <w:p>
-      <w:pPr>
-        <w:pStyle w:val="ListParagraph"/>
-        <w:numPr>
-          <w:ilvl w:val="0"/>
-          <w:numId w:val="8"/>
-        </w:numPr>
+          <w:lang w:val="en-US"/>
+        </w:rPr>
+        <w:t>share travel itineraries</w:t>
+      </w:r>
+      <w:r>
+        <w:rPr>
+          <w:rFonts w:cstheme="minorHAnsi"/>
+          <w:kern w:val="0"/>
+          <w:lang w:val="en-US"/>
+        </w:rPr>
+        <w:t>.</w:t>
+      </w:r>
+    </w:p>
+    <w:p>
+      <w:pPr>
         <w:tabs>
           <w:tab w:val="left" w:pos="560"/>
           <w:tab w:val="left" w:pos="1120"/>
@@ -4508,43 +3595,12 @@
         <w:rPr>
           <w:rFonts w:cstheme="minorHAnsi"/>
           <w:kern w:val="0"/>
-          <w:lang w:val="en-GB"/>
-        </w:rPr>
-      </w:pPr>
-      <w:r>
-        <w:rPr>
-          <w:rFonts w:cstheme="minorHAnsi"/>
-          <w:kern w:val="0"/>
-          <w:lang w:val="en-GB"/>
-        </w:rPr>
-        <w:t>U</w:t>
-      </w:r>
-      <w:r>
-        <w:rPr>
-          <w:rFonts w:cstheme="minorHAnsi"/>
-          <w:kern w:val="0"/>
-          <w:lang w:val="en-GB"/>
-        </w:rPr>
-        <w:t xml:space="preserve">sers can find the place using world map with pins, each time you add a place, it will be a pin on your personal </w:t>
-      </w:r>
-      <w:proofErr w:type="gramStart"/>
-      <w:r>
-        <w:rPr>
-          <w:rFonts w:cstheme="minorHAnsi"/>
-          <w:kern w:val="0"/>
-          <w:lang w:val="en-GB"/>
-        </w:rPr>
-        <w:t>map</w:t>
-      </w:r>
-      <w:proofErr w:type="gramEnd"/>
-    </w:p>
-    <w:p>
-      <w:pPr>
-        <w:pStyle w:val="ListParagraph"/>
-        <w:numPr>
-          <w:ilvl w:val="0"/>
-          <w:numId w:val="9"/>
-        </w:numPr>
+          <w:lang w:val="en-US"/>
+        </w:rPr>
+      </w:pPr>
+    </w:p>
+    <w:p>
+      <w:pPr>
         <w:tabs>
           <w:tab w:val="left" w:pos="560"/>
           <w:tab w:val="left" w:pos="1120"/>
@@ -4565,30 +3621,29 @@
         <w:jc w:val="both"/>
         <w:rPr>
           <w:rFonts w:cstheme="minorHAnsi"/>
-          <w:b/>
-          <w:bCs/>
           <w:kern w:val="0"/>
-          <w:lang w:val="en-GB"/>
+          <w:lang w:val="en-US"/>
         </w:rPr>
       </w:pPr>
       <w:r>
         <w:rPr>
           <w:rFonts w:cstheme="minorHAnsi"/>
-          <w:b/>
-          <w:bCs/>
           <w:kern w:val="0"/>
-          <w:lang w:val="en-GB"/>
-        </w:rPr>
-        <w:t>Connect with Other Travelers</w:t>
-      </w:r>
-    </w:p>
-    <w:p>
-      <w:pPr>
-        <w:pStyle w:val="ListParagraph"/>
-        <w:numPr>
-          <w:ilvl w:val="0"/>
-          <w:numId w:val="8"/>
-        </w:numPr>
+          <w:lang w:val="en-US"/>
+        </w:rPr>
+        <w:t xml:space="preserve">The application will also include a search function. The search function </w:t>
+      </w:r>
+      <w:r>
+        <w:rPr>
+          <w:rFonts w:cstheme="minorHAnsi"/>
+          <w:kern w:val="0"/>
+          <w:lang w:val="en-US"/>
+        </w:rPr>
+        <w:t>can also take filters and make the search more accurate adding to the UX (user experience).</w:t>
+      </w:r>
+    </w:p>
+    <w:p>
+      <w:pPr>
         <w:tabs>
           <w:tab w:val="left" w:pos="560"/>
           <w:tab w:val="left" w:pos="1120"/>
@@ -4610,17 +3665,9 @@
         <w:rPr>
           <w:rFonts w:cstheme="minorHAnsi"/>
           <w:kern w:val="0"/>
-          <w:lang w:val="en-GB"/>
-        </w:rPr>
-      </w:pPr>
-      <w:r>
-        <w:rPr>
-          <w:rFonts w:cstheme="minorHAnsi"/>
-          <w:kern w:val="0"/>
-          <w:lang w:val="en-GB"/>
-        </w:rPr>
-        <w:t>Allow users to connect with other travellers and find travel companions. You could include a messaging feature that allows users to chat with each other and plan trips together.</w:t>
-      </w:r>
+          <w:lang w:val="en-US"/>
+        </w:rPr>
+      </w:pPr>
     </w:p>
     <w:p>
       <w:pPr>
@@ -4645,254 +3692,61 @@
         <w:rPr>
           <w:rFonts w:cstheme="minorHAnsi"/>
           <w:kern w:val="0"/>
-          <w:lang w:val="en-GB"/>
-        </w:rPr>
-      </w:pPr>
-    </w:p>
-    <w:p>
-      <w:pPr>
-        <w:tabs>
-          <w:tab w:val="left" w:pos="560"/>
-          <w:tab w:val="left" w:pos="1120"/>
-          <w:tab w:val="left" w:pos="1680"/>
-          <w:tab w:val="left" w:pos="2240"/>
-          <w:tab w:val="left" w:pos="2800"/>
-          <w:tab w:val="left" w:pos="3360"/>
-          <w:tab w:val="left" w:pos="3920"/>
-          <w:tab w:val="left" w:pos="4480"/>
-          <w:tab w:val="left" w:pos="5040"/>
-          <w:tab w:val="left" w:pos="5600"/>
-          <w:tab w:val="left" w:pos="6160"/>
-          <w:tab w:val="left" w:pos="6720"/>
-        </w:tabs>
-        <w:autoSpaceDE w:val="0"/>
-        <w:autoSpaceDN w:val="0"/>
-        <w:adjustRightInd w:val="0"/>
-        <w:jc w:val="both"/>
+          <w:lang w:val="en-US"/>
+        </w:rPr>
+      </w:pPr>
+      <w:r>
         <w:rPr>
           <w:rFonts w:cstheme="minorHAnsi"/>
           <w:kern w:val="0"/>
-          <w:lang w:val="en-GB"/>
-        </w:rPr>
-      </w:pPr>
-    </w:p>
-    <w:p>
-      <w:pPr>
-        <w:pStyle w:val="ListParagraph"/>
-        <w:numPr>
-          <w:ilvl w:val="0"/>
-          <w:numId w:val="9"/>
-        </w:numPr>
-        <w:tabs>
-          <w:tab w:val="left" w:pos="560"/>
-          <w:tab w:val="left" w:pos="1120"/>
-          <w:tab w:val="left" w:pos="1680"/>
-          <w:tab w:val="left" w:pos="2240"/>
-          <w:tab w:val="left" w:pos="2800"/>
-          <w:tab w:val="left" w:pos="3360"/>
-          <w:tab w:val="left" w:pos="3920"/>
-          <w:tab w:val="left" w:pos="4480"/>
-          <w:tab w:val="left" w:pos="5040"/>
-          <w:tab w:val="left" w:pos="5600"/>
-          <w:tab w:val="left" w:pos="6160"/>
-          <w:tab w:val="left" w:pos="6720"/>
-        </w:tabs>
-        <w:autoSpaceDE w:val="0"/>
-        <w:autoSpaceDN w:val="0"/>
-        <w:adjustRightInd w:val="0"/>
-        <w:jc w:val="both"/>
-        <w:rPr>
-          <w:rFonts w:cstheme="minorHAnsi"/>
-          <w:b/>
-          <w:bCs/>
-          <w:kern w:val="0"/>
-          <w:lang w:val="en-GB"/>
-        </w:rPr>
-      </w:pPr>
+          <w:lang w:val="en-US"/>
+        </w:rPr>
+        <w:t xml:space="preserve">In addition to the above mentioned, users will also </w:t>
+      </w:r>
+      <w:proofErr w:type="gramStart"/>
       <w:r>
         <w:rPr>
           <w:rFonts w:cstheme="minorHAnsi"/>
           <w:kern w:val="0"/>
-          <w:lang w:val="en-GB"/>
-        </w:rPr>
-        <w:t xml:space="preserve"> </w:t>
-      </w:r>
-      <w:r>
-        <w:rPr>
-          <w:rFonts w:cstheme="minorHAnsi"/>
-          <w:b/>
-          <w:bCs/>
-          <w:kern w:val="0"/>
-          <w:lang w:val="en-GB"/>
-        </w:rPr>
-        <w:t>Share Tips and Recommendations</w:t>
-      </w:r>
-    </w:p>
-    <w:p>
-      <w:pPr>
-        <w:pStyle w:val="ListParagraph"/>
-        <w:numPr>
-          <w:ilvl w:val="0"/>
-          <w:numId w:val="8"/>
-        </w:numPr>
-        <w:tabs>
-          <w:tab w:val="left" w:pos="560"/>
-          <w:tab w:val="left" w:pos="1120"/>
-          <w:tab w:val="left" w:pos="1680"/>
-          <w:tab w:val="left" w:pos="2240"/>
-          <w:tab w:val="left" w:pos="2800"/>
-          <w:tab w:val="left" w:pos="3360"/>
-          <w:tab w:val="left" w:pos="3920"/>
-          <w:tab w:val="left" w:pos="4480"/>
-          <w:tab w:val="left" w:pos="5040"/>
-          <w:tab w:val="left" w:pos="5600"/>
-          <w:tab w:val="left" w:pos="6160"/>
-          <w:tab w:val="left" w:pos="6720"/>
-        </w:tabs>
-        <w:autoSpaceDE w:val="0"/>
-        <w:autoSpaceDN w:val="0"/>
-        <w:adjustRightInd w:val="0"/>
-        <w:jc w:val="both"/>
+          <w:lang w:val="en-US"/>
+        </w:rPr>
+        <w:t>have the ability to</w:t>
+      </w:r>
+      <w:proofErr w:type="gramEnd"/>
+      <w:r>
         <w:rPr>
           <w:rFonts w:cstheme="minorHAnsi"/>
           <w:kern w:val="0"/>
-          <w:lang w:val="en-GB"/>
-        </w:rPr>
-      </w:pPr>
-      <w:r>
+          <w:lang w:val="en-US"/>
+        </w:rPr>
+        <w:t xml:space="preserve"> connect with other users and find travel buddies. To integrate this travel buddy function even better, users will be able to chat with each other and plan their trip.</w:t>
+      </w:r>
+    </w:p>
+    <w:p>
+      <w:pPr>
+        <w:pStyle w:val="Heading1"/>
         <w:rPr>
           <w:rFonts w:cstheme="minorHAnsi"/>
           <w:kern w:val="0"/>
+          <w:sz w:val="24"/>
+          <w:szCs w:val="24"/>
           <w:lang w:val="en-GB"/>
         </w:rPr>
-        <w:t>Allow users to share travel tips, recommendations, and reviews with each other. You could include a rating system for places as well as a comments section where users can leave feedback and advice.</w:t>
-      </w:r>
-    </w:p>
-    <w:p>
-      <w:pPr>
-        <w:tabs>
-          <w:tab w:val="left" w:pos="560"/>
-          <w:tab w:val="left" w:pos="1120"/>
-          <w:tab w:val="left" w:pos="1680"/>
-          <w:tab w:val="left" w:pos="2240"/>
-          <w:tab w:val="left" w:pos="2800"/>
-          <w:tab w:val="left" w:pos="3360"/>
-          <w:tab w:val="left" w:pos="3920"/>
-          <w:tab w:val="left" w:pos="4480"/>
-          <w:tab w:val="left" w:pos="5040"/>
-          <w:tab w:val="left" w:pos="5600"/>
-          <w:tab w:val="left" w:pos="6160"/>
-          <w:tab w:val="left" w:pos="6720"/>
-        </w:tabs>
-        <w:autoSpaceDE w:val="0"/>
-        <w:autoSpaceDN w:val="0"/>
-        <w:adjustRightInd w:val="0"/>
-        <w:jc w:val="both"/>
-        <w:rPr>
-          <w:rFonts w:cstheme="minorHAnsi"/>
-          <w:kern w:val="0"/>
-          <w:lang w:val="en-GB"/>
-        </w:rPr>
-      </w:pPr>
-    </w:p>
-    <w:p>
-      <w:pPr>
-        <w:pStyle w:val="ListParagraph"/>
-        <w:numPr>
-          <w:ilvl w:val="0"/>
-          <w:numId w:val="9"/>
-        </w:numPr>
-        <w:tabs>
-          <w:tab w:val="left" w:pos="560"/>
-          <w:tab w:val="left" w:pos="1120"/>
-          <w:tab w:val="left" w:pos="1680"/>
-          <w:tab w:val="left" w:pos="2240"/>
-          <w:tab w:val="left" w:pos="2800"/>
-          <w:tab w:val="left" w:pos="3360"/>
-          <w:tab w:val="left" w:pos="3920"/>
-          <w:tab w:val="left" w:pos="4480"/>
-          <w:tab w:val="left" w:pos="5040"/>
-          <w:tab w:val="left" w:pos="5600"/>
-          <w:tab w:val="left" w:pos="6160"/>
-          <w:tab w:val="left" w:pos="6720"/>
-        </w:tabs>
-        <w:autoSpaceDE w:val="0"/>
-        <w:autoSpaceDN w:val="0"/>
-        <w:adjustRightInd w:val="0"/>
-        <w:jc w:val="both"/>
-        <w:rPr>
-          <w:rFonts w:cstheme="minorHAnsi"/>
-          <w:b/>
-          <w:bCs/>
-          <w:kern w:val="0"/>
-          <w:lang w:val="en-GB"/>
-        </w:rPr>
-      </w:pPr>
-      <w:r>
-        <w:rPr>
-          <w:rFonts w:cstheme="minorHAnsi"/>
-          <w:b/>
-          <w:bCs/>
-          <w:kern w:val="0"/>
-          <w:lang w:val="en-GB"/>
-        </w:rPr>
-        <w:t>Personalized Recommendations</w:t>
-      </w:r>
-    </w:p>
-    <w:p>
-      <w:pPr>
-        <w:pStyle w:val="ListParagraph"/>
-        <w:numPr>
-          <w:ilvl w:val="0"/>
-          <w:numId w:val="8"/>
-        </w:numPr>
-        <w:tabs>
-          <w:tab w:val="left" w:pos="560"/>
-          <w:tab w:val="left" w:pos="1120"/>
-          <w:tab w:val="left" w:pos="1680"/>
-          <w:tab w:val="left" w:pos="2240"/>
-          <w:tab w:val="left" w:pos="2800"/>
-          <w:tab w:val="left" w:pos="3360"/>
-          <w:tab w:val="left" w:pos="3920"/>
-          <w:tab w:val="left" w:pos="4480"/>
-          <w:tab w:val="left" w:pos="5040"/>
-          <w:tab w:val="left" w:pos="5600"/>
-          <w:tab w:val="left" w:pos="6160"/>
-          <w:tab w:val="left" w:pos="6720"/>
-        </w:tabs>
-        <w:autoSpaceDE w:val="0"/>
-        <w:autoSpaceDN w:val="0"/>
-        <w:adjustRightInd w:val="0"/>
-        <w:jc w:val="both"/>
-        <w:rPr>
-          <w:rFonts w:cstheme="minorHAnsi"/>
-          <w:kern w:val="0"/>
-          <w:lang w:val="en-GB"/>
-        </w:rPr>
-      </w:pPr>
-      <w:r>
-        <w:rPr>
-          <w:rFonts w:cstheme="minorHAnsi"/>
-          <w:kern w:val="0"/>
-          <w:lang w:val="en-GB"/>
-        </w:rPr>
-        <w:t>P</w:t>
-      </w:r>
-      <w:r>
-        <w:rPr>
-          <w:rFonts w:cstheme="minorHAnsi"/>
-          <w:kern w:val="0"/>
-          <w:lang w:val="en-GB"/>
-        </w:rPr>
-        <w:t>rovide personalized travel recommendations to users based on their preferences, travel history, and behaviour. This could include personalized travel itineraries, destination recommendations, and activity suggestions.</w:t>
-      </w:r>
-    </w:p>
-    <w:p>
-      <w:pPr>
-        <w:rPr>
-          <w:lang w:val="en-US"/>
-        </w:rPr>
-      </w:pPr>
+      </w:pPr>
+      <w:bookmarkStart w:id="2" w:name="_Toc133612439"/>
+      <w:r>
+        <w:rPr>
+          <w:lang w:val="en-US"/>
+        </w:rPr>
+        <w:t>Purpose of the application</w:t>
+      </w:r>
+      <w:bookmarkEnd w:id="2"/>
+      <w:r>
+        <w:rPr>
+          <w:lang w:val="en-US"/>
+        </w:rPr>
+        <w:t xml:space="preserve"> </w:t>
+      </w:r>
     </w:p>
     <w:p>
       <w:pPr>
@@ -4905,8 +3759,36 @@
           <w:lang w:val="en-US"/>
         </w:rPr>
       </w:pPr>
-      <w:bookmarkStart w:id="4" w:name="_Toc133425181"/>
-      <w:r>
+    </w:p>
+    <w:p>
+      <w:pPr>
+        <w:rPr>
+          <w:lang w:val="en-US"/>
+        </w:rPr>
+      </w:pPr>
+      <w:r>
+        <w:rPr>
+          <w:lang w:val="en-US"/>
+        </w:rPr>
+        <w:t xml:space="preserve">The purpose of the app </w:t>
+      </w:r>
+      <w:r>
+        <w:rPr>
+          <w:lang w:val="en-US"/>
+        </w:rPr>
+        <w:t>is that to be an easy travel sharing app that can be used by all ages. This will be done through a very intuitive UI.</w:t>
+      </w:r>
+      <w:r>
+        <w:rPr>
+          <w:lang w:val="en-US"/>
+        </w:rPr>
+        <w:t xml:space="preserve"> </w:t>
+      </w:r>
+    </w:p>
+    <w:p>
+      <w:pPr>
+        <w:pStyle w:val="Heading2"/>
+        <w:jc w:val="both"/>
         <w:rPr>
           <w:b/>
           <w:bCs/>
@@ -4914,10 +3796,11 @@
           <w:szCs w:val="28"/>
           <w:lang w:val="en-US"/>
         </w:rPr>
-        <w:t>Technologies Used</w:t>
-      </w:r>
-      <w:bookmarkEnd w:id="4"/>
-      <w:r>
+      </w:pPr>
+    </w:p>
+    <w:p>
+      <w:pPr>
+        <w:pStyle w:val="Heading2"/>
         <w:rPr>
           <w:b/>
           <w:bCs/>
@@ -4925,6 +3808,76 @@
           <w:szCs w:val="28"/>
           <w:lang w:val="en-US"/>
         </w:rPr>
+      </w:pPr>
+      <w:bookmarkStart w:id="3" w:name="_Toc133612440"/>
+      <w:r>
+        <w:rPr>
+          <w:b/>
+          <w:bCs/>
+          <w:sz w:val="28"/>
+          <w:szCs w:val="28"/>
+          <w:lang w:val="en-US"/>
+        </w:rPr>
+        <w:t>Overview of main features</w:t>
+      </w:r>
+      <w:bookmarkEnd w:id="3"/>
+    </w:p>
+    <w:p>
+      <w:pPr>
+        <w:pStyle w:val="Heading2"/>
+        <w:rPr>
+          <w:b/>
+          <w:bCs/>
+          <w:sz w:val="28"/>
+          <w:szCs w:val="28"/>
+        </w:rPr>
+      </w:pPr>
+    </w:p>
+    <w:p>
+      <w:r>
+        <w:t>The main feature of the application is a search algorithm that returns travel destinations based on interests, location and budget inputted by the user and previous interactions with the application, mainly preferences, travel history and behaviour within the app (for example, clicks on trips). Features that build on top of that include: an ability to create a personal travel map by marking locations on a map, a messaging function in order to plan trips together, share travel tips. Trips can also be reviewed, recommended and commented on.</w:t>
+      </w:r>
+    </w:p>
+    <w:p/>
+    <w:p>
+      <w:pPr>
+        <w:rPr>
+          <w:lang w:val="en-US"/>
+        </w:rPr>
+      </w:pPr>
+    </w:p>
+    <w:p>
+      <w:pPr>
+        <w:pStyle w:val="Heading2"/>
+        <w:rPr>
+          <w:b/>
+          <w:bCs/>
+          <w:sz w:val="28"/>
+          <w:szCs w:val="28"/>
+          <w:lang w:val="en-US"/>
+        </w:rPr>
+      </w:pPr>
+      <w:bookmarkStart w:id="4" w:name="_Toc133612441"/>
+      <w:r>
+        <w:rPr>
+          <w:b/>
+          <w:bCs/>
+          <w:sz w:val="28"/>
+          <w:szCs w:val="28"/>
+          <w:lang w:val="en-US"/>
+        </w:rPr>
+        <w:lastRenderedPageBreak/>
+        <w:t>Technologies Used</w:t>
+      </w:r>
+      <w:bookmarkEnd w:id="4"/>
+      <w:r>
+        <w:rPr>
+          <w:b/>
+          <w:bCs/>
+          <w:sz w:val="28"/>
+          <w:szCs w:val="28"/>
+          <w:lang w:val="en-US"/>
+        </w:rPr>
         <w:t xml:space="preserve"> </w:t>
       </w:r>
     </w:p>
@@ -4937,72 +3890,36 @@
     </w:p>
     <w:p>
       <w:pPr>
-        <w:jc w:val="both"/>
-        <w:rPr>
-          <w:lang w:val="en-US"/>
-        </w:rPr>
-      </w:pPr>
-      <w:r>
-        <w:rPr>
-          <w:lang w:val="en-US"/>
-        </w:rPr>
-        <w:t xml:space="preserve">.NET MAUI </w:t>
-      </w:r>
-      <w:r>
-        <w:rPr>
-          <w:lang w:val="en-US"/>
-        </w:rPr>
-        <w:t xml:space="preserve">is used </w:t>
-      </w:r>
-      <w:r>
-        <w:rPr>
-          <w:lang w:val="en-US"/>
-        </w:rPr>
-        <w:t>for the development of the travel-sharing social media app. .NET MAUI is a cross-platform framework that allows developers to build apps for multiple platforms, including Android, iOS, and Windows, using a single codebase. This will enable the team to create a consistent user experience across all devices.</w:t>
-      </w:r>
-    </w:p>
-    <w:p>
-      <w:pPr>
-        <w:jc w:val="both"/>
-        <w:rPr>
-          <w:lang w:val="en-US"/>
-        </w:rPr>
-      </w:pPr>
-    </w:p>
-    <w:p>
-      <w:pPr>
-        <w:jc w:val="both"/>
-        <w:rPr>
-          <w:lang w:val="en-US"/>
-        </w:rPr>
-      </w:pPr>
-      <w:r>
-        <w:rPr>
-          <w:lang w:val="en-US"/>
-        </w:rPr>
-        <w:t xml:space="preserve">In addition to .NET MAUI, the team will use C# as the primary programming language. </w:t>
-      </w:r>
-    </w:p>
-    <w:p>
-      <w:pPr>
-        <w:jc w:val="both"/>
-        <w:rPr>
-          <w:lang w:val="en-US"/>
-        </w:rPr>
-      </w:pPr>
-      <w:r>
-        <w:rPr>
-          <w:lang w:val="en-US"/>
-        </w:rPr>
-        <w:t>For data storage, the team will use a database system such as Microsoft SQL Server or MySQL. These database systems provide reliable and scalable storage for the app's data, allowing users to store and access their travel experiences, photos, videos, and itineraries.</w:t>
-      </w:r>
-    </w:p>
-    <w:p>
-      <w:pPr>
-        <w:rPr>
-          <w:lang w:val="en-US"/>
-        </w:rPr>
-      </w:pPr>
+        <w:rPr>
+          <w:lang w:val="en-US"/>
+        </w:rPr>
+      </w:pPr>
+      <w:r>
+        <w:rPr>
+          <w:lang w:val="en-US"/>
+        </w:rPr>
+        <w:t xml:space="preserve">.NET Maui will be used for the development of the application. .NET Maui shall facilitate the same experience on all devices. This is important so we maximize the user experience. Regardless that you have Android, iOS, Windows or an Apple TV, the application will work on all of them. </w:t>
+      </w:r>
+    </w:p>
+    <w:p>
+      <w:pPr>
+        <w:rPr>
+          <w:lang w:val="en-US"/>
+        </w:rPr>
+      </w:pPr>
+    </w:p>
+    <w:p>
+      <w:pPr>
+        <w:rPr>
+          <w:lang w:val="en-US"/>
+        </w:rPr>
+      </w:pPr>
+      <w:r>
+        <w:rPr>
+          <w:lang w:val="en-US"/>
+        </w:rPr>
+        <w:t>For the database system, Microsoft SQL Server will be used. All the user data will be encrypted and stored safely inside the database.</w:t>
+      </w:r>
     </w:p>
     <w:p>
       <w:pPr>
@@ -5069,6 +3986,7 @@
           <w:color w:val="1F4E79" w:themeColor="accent5" w:themeShade="80"/>
           <w:sz w:val="40"/>
           <w:szCs w:val="40"/>
+          <w:lang w:val="en-US"/>
         </w:rPr>
       </w:pPr>
     </w:p>
@@ -5080,6 +3998,7 @@
           <w:color w:val="1F4E79" w:themeColor="accent5" w:themeShade="80"/>
           <w:sz w:val="40"/>
           <w:szCs w:val="40"/>
+          <w:lang w:val="en-US"/>
         </w:rPr>
       </w:pPr>
     </w:p>
@@ -5091,41 +4010,6 @@
           <w:color w:val="1F4E79" w:themeColor="accent5" w:themeShade="80"/>
           <w:sz w:val="40"/>
           <w:szCs w:val="40"/>
-        </w:rPr>
-      </w:pPr>
-    </w:p>
-    <w:p>
-      <w:pPr>
-        <w:pStyle w:val="Heading2"/>
-        <w:rPr>
-          <w:b/>
-          <w:bCs/>
-          <w:sz w:val="28"/>
-          <w:szCs w:val="28"/>
-          <w:lang w:val="en-US"/>
-        </w:rPr>
-      </w:pPr>
-    </w:p>
-    <w:p>
-      <w:pPr>
-        <w:pStyle w:val="Heading2"/>
-        <w:rPr>
-          <w:b/>
-          <w:bCs/>
-          <w:sz w:val="28"/>
-          <w:szCs w:val="28"/>
-          <w:lang w:val="en-US"/>
-        </w:rPr>
-      </w:pPr>
-    </w:p>
-    <w:p>
-      <w:pPr>
-        <w:rPr>
-          <w:b/>
-          <w:bCs/>
-          <w:color w:val="1F4E79" w:themeColor="accent5" w:themeShade="80"/>
-          <w:sz w:val="40"/>
-          <w:szCs w:val="40"/>
           <w:lang w:val="en-US"/>
         </w:rPr>
       </w:pPr>
@@ -5133,10 +4017,6 @@
     <w:p>
       <w:pPr>
         <w:pStyle w:val="Heading1"/>
-        <w:numPr>
-          <w:ilvl w:val="0"/>
-          <w:numId w:val="7"/>
-        </w:numPr>
         <w:rPr>
           <w:b/>
           <w:bCs/>
@@ -5145,9 +4025,10 @@
           <w:lang w:val="en-US"/>
         </w:rPr>
       </w:pPr>
-      <w:bookmarkStart w:id="5" w:name="_Toc133425182"/>
-      <w:proofErr w:type="gramStart"/>
-      <w:r>
+    </w:p>
+    <w:p>
+      <w:pPr>
+        <w:pStyle w:val="Heading1"/>
         <w:rPr>
           <w:b/>
           <w:bCs/>
@@ -5155,10 +4036,120 @@
           <w:szCs w:val="44"/>
           <w:lang w:val="en-US"/>
         </w:rPr>
-        <w:t>Mock ups</w:t>
-      </w:r>
-      <w:proofErr w:type="gramEnd"/>
-      <w:r>
+      </w:pPr>
+    </w:p>
+    <w:p>
+      <w:pPr>
+        <w:rPr>
+          <w:lang w:val="en-US"/>
+        </w:rPr>
+      </w:pPr>
+    </w:p>
+    <w:p>
+      <w:pPr>
+        <w:rPr>
+          <w:lang w:val="en-US"/>
+        </w:rPr>
+      </w:pPr>
+    </w:p>
+    <w:p>
+      <w:pPr>
+        <w:rPr>
+          <w:lang w:val="en-US"/>
+        </w:rPr>
+      </w:pPr>
+    </w:p>
+    <w:p>
+      <w:pPr>
+        <w:rPr>
+          <w:lang w:val="en-US"/>
+        </w:rPr>
+      </w:pPr>
+    </w:p>
+    <w:p>
+      <w:pPr>
+        <w:rPr>
+          <w:lang w:val="en-US"/>
+        </w:rPr>
+      </w:pPr>
+    </w:p>
+    <w:p>
+      <w:pPr>
+        <w:rPr>
+          <w:lang w:val="en-US"/>
+        </w:rPr>
+      </w:pPr>
+    </w:p>
+    <w:p>
+      <w:pPr>
+        <w:rPr>
+          <w:lang w:val="en-US"/>
+        </w:rPr>
+      </w:pPr>
+    </w:p>
+    <w:p>
+      <w:pPr>
+        <w:rPr>
+          <w:lang w:val="en-US"/>
+        </w:rPr>
+      </w:pPr>
+    </w:p>
+    <w:p>
+      <w:pPr>
+        <w:rPr>
+          <w:lang w:val="en-US"/>
+        </w:rPr>
+      </w:pPr>
+    </w:p>
+    <w:p>
+      <w:pPr>
+        <w:rPr>
+          <w:lang w:val="en-US"/>
+        </w:rPr>
+      </w:pPr>
+    </w:p>
+    <w:p>
+      <w:pPr>
+        <w:rPr>
+          <w:lang w:val="en-US"/>
+        </w:rPr>
+      </w:pPr>
+    </w:p>
+    <w:p>
+      <w:pPr>
+        <w:rPr>
+          <w:lang w:val="en-US"/>
+        </w:rPr>
+      </w:pPr>
+    </w:p>
+    <w:p>
+      <w:pPr>
+        <w:rPr>
+          <w:lang w:val="en-US"/>
+        </w:rPr>
+      </w:pPr>
+    </w:p>
+    <w:p>
+      <w:pPr>
+        <w:rPr>
+          <w:lang w:val="en-US"/>
+        </w:rPr>
+      </w:pPr>
+    </w:p>
+    <w:p>
+      <w:pPr>
+        <w:rPr>
+          <w:lang w:val="en-US"/>
+        </w:rPr>
+      </w:pPr>
+    </w:p>
+    <w:p>
+      <w:pPr>
+        <w:pStyle w:val="Heading1"/>
+        <w:numPr>
+          <w:ilvl w:val="0"/>
+          <w:numId w:val="9"/>
+        </w:numPr>
         <w:rPr>
           <w:b/>
           <w:bCs/>
@@ -5166,9 +4157,9 @@
           <w:szCs w:val="44"/>
           <w:lang w:val="en-US"/>
         </w:rPr>
-        <w:t xml:space="preserve"> of the application</w:t>
-      </w:r>
-      <w:bookmarkEnd w:id="5"/>
+      </w:pPr>
+      <w:bookmarkStart w:id="5" w:name="_Toc133612442"/>
+      <w:proofErr w:type="gramStart"/>
       <w:r>
         <w:rPr>
           <w:b/>
@@ -5177,6 +4168,29 @@
           <w:szCs w:val="44"/>
           <w:lang w:val="en-US"/>
         </w:rPr>
+        <w:lastRenderedPageBreak/>
+        <w:t>Mock ups</w:t>
+      </w:r>
+      <w:proofErr w:type="gramEnd"/>
+      <w:r>
+        <w:rPr>
+          <w:b/>
+          <w:bCs/>
+          <w:sz w:val="44"/>
+          <w:szCs w:val="44"/>
+          <w:lang w:val="en-US"/>
+        </w:rPr>
+        <w:t xml:space="preserve"> of the application</w:t>
+      </w:r>
+      <w:bookmarkEnd w:id="5"/>
+      <w:r>
+        <w:rPr>
+          <w:b/>
+          <w:bCs/>
+          <w:sz w:val="44"/>
+          <w:szCs w:val="44"/>
+          <w:lang w:val="en-US"/>
+        </w:rPr>
         <w:t xml:space="preserve"> </w:t>
       </w:r>
     </w:p>
@@ -5245,15 +4259,13 @@
         </w:rPr>
         <w:t xml:space="preserve">C# </w:t>
       </w:r>
-      <w:proofErr w:type="gramStart"/>
       <w:r>
         <w:rPr>
           <w:color w:val="7F7F7F" w:themeColor="text1" w:themeTint="80"/>
           <w:lang w:val="en-US"/>
         </w:rPr>
-        <w:t>application</w:t>
-      </w:r>
-      <w:proofErr w:type="gramEnd"/>
+        <w:t>application.</w:t>
+      </w:r>
       <w:r>
         <w:rPr>
           <w:color w:val="7F7F7F" w:themeColor="text1" w:themeTint="80"/>
@@ -5803,10 +4815,7 @@
     <w:p>
       <w:pPr>
         <w:pStyle w:val="Heading1"/>
-        <w:numPr>
-          <w:ilvl w:val="0"/>
-          <w:numId w:val="7"/>
-        </w:numPr>
+        <w:ind w:left="360"/>
         <w:rPr>
           <w:b/>
           <w:bCs/>
@@ -5815,7 +4824,7 @@
           <w:lang w:val="en-US"/>
         </w:rPr>
       </w:pPr>
-      <w:bookmarkStart w:id="6" w:name="_Toc133425183"/>
+      <w:bookmarkStart w:id="6" w:name="_Toc133612443"/>
       <w:r>
         <w:rPr>
           <w:b/>
@@ -5825,7 +4834,7 @@
           <w:lang w:val="en-US"/>
         </w:rPr>
         <w:lastRenderedPageBreak/>
-        <w:t xml:space="preserve"> </w:t>
+        <w:t>4.</w:t>
       </w:r>
       <w:r>
         <w:rPr>
@@ -5835,9 +4844,8 @@
           <w:szCs w:val="44"/>
           <w:lang w:val="en-US"/>
         </w:rPr>
-        <w:t>Class Diagram</w:t>
-      </w:r>
-      <w:bookmarkEnd w:id="6"/>
+        <w:t xml:space="preserve"> </w:t>
+      </w:r>
       <w:r>
         <w:rPr>
           <w:b/>
@@ -5846,8 +4854,19 @@
           <w:szCs w:val="44"/>
           <w:lang w:val="en-US"/>
         </w:rPr>
-        <w:t xml:space="preserve"> </w:t>
-      </w:r>
+        <w:t xml:space="preserve">Class Diagram </w:t>
+      </w:r>
+      <w:r>
+        <w:rPr>
+          <w:b/>
+          <w:bCs/>
+          <w:sz w:val="44"/>
+          <w:szCs w:val="44"/>
+          <w:lang w:val="en-US"/>
+        </w:rPr>
+        <w:t>(left for week 4)</w:t>
+      </w:r>
+      <w:bookmarkEnd w:id="6"/>
     </w:p>
     <w:p>
       <w:pPr>
@@ -5882,9 +4901,8 @@
           <w:szCs w:val="28"/>
           <w:lang w:val="en-US"/>
         </w:rPr>
-        <w:t xml:space="preserve">chapter covers the process of designing and implementing the data model and schema for the C# </w:t>
-      </w:r>
-      <w:proofErr w:type="gramStart"/>
+        <w:t>chapter covers the process of designing and implementing the data model and schema for the C# application</w:t>
+      </w:r>
       <w:r>
         <w:rPr>
           <w:color w:val="7F7F7F" w:themeColor="text1" w:themeTint="80"/>
@@ -5892,9 +4910,8 @@
           <w:szCs w:val="28"/>
           <w:lang w:val="en-US"/>
         </w:rPr>
-        <w:t>application</w:t>
-      </w:r>
-      <w:proofErr w:type="gramEnd"/>
+        <w:t>.</w:t>
+      </w:r>
     </w:p>
     <w:p>
       <w:pPr>
@@ -5935,7 +4952,7 @@
           <w:lang w:val="en-US"/>
         </w:rPr>
       </w:pPr>
-      <w:bookmarkStart w:id="7" w:name="_Toc133425184"/>
+      <w:bookmarkStart w:id="7" w:name="_Toc133612444"/>
       <w:r>
         <w:rPr>
           <w:b/>
@@ -6051,7 +5068,7 @@
           <w:lang w:val="en-US"/>
         </w:rPr>
       </w:pPr>
-      <w:bookmarkStart w:id="8" w:name="_Toc133425185"/>
+      <w:bookmarkStart w:id="8" w:name="_Toc133612445"/>
       <w:r>
         <w:rPr>
           <w:b/>
@@ -6217,7 +5234,7 @@
           <w:lang w:val="en-US"/>
         </w:rPr>
       </w:pPr>
-      <w:bookmarkStart w:id="9" w:name="_Toc133425186"/>
+      <w:bookmarkStart w:id="9" w:name="_Toc133612446"/>
       <w:r>
         <w:rPr>
           <w:b/>
@@ -6236,14 +5253,14 @@
         <w:rPr>
           <w:b/>
           <w:bCs/>
-          <w:lang w:val="nl-NL"/>
+          <w:lang w:val="en-US"/>
         </w:rPr>
       </w:pPr>
       <w:r>
         <w:rPr>
           <w:b/>
           <w:bCs/>
-          <w:lang w:val="nl-NL"/>
+          <w:lang w:val="en-US"/>
         </w:rPr>
         <w:t xml:space="preserve"> </w:t>
       </w:r>
@@ -6256,7 +5273,7 @@
           <w:color w:val="1F4E79" w:themeColor="accent5" w:themeShade="80"/>
           <w:sz w:val="40"/>
           <w:szCs w:val="40"/>
-          <w:lang w:val="nl-NL"/>
+          <w:lang w:val="en-US"/>
         </w:rPr>
       </w:pPr>
     </w:p>
@@ -6271,7 +5288,6 @@
           <w:lang w:val="en-US"/>
         </w:rPr>
       </w:pPr>
-      <w:bookmarkStart w:id="10" w:name="_Toc133425188"/>
     </w:p>
     <w:p>
       <w:pPr>
@@ -6285,7 +5301,7 @@
         <w:pStyle w:val="Heading1"/>
         <w:numPr>
           <w:ilvl w:val="0"/>
-          <w:numId w:val="7"/>
+          <w:numId w:val="18"/>
         </w:numPr>
         <w:rPr>
           <w:b/>
@@ -6295,6 +5311,7 @@
           <w:lang w:val="en-US"/>
         </w:rPr>
       </w:pPr>
+      <w:bookmarkStart w:id="10" w:name="_Toc133612447"/>
       <w:proofErr w:type="spellStart"/>
       <w:r>
         <w:rPr>
@@ -6322,6 +5339,57 @@
     </w:p>
     <w:p>
       <w:pPr>
+        <w:ind w:left="643"/>
+        <w:jc w:val="both"/>
+        <w:rPr>
+          <w:color w:val="7F7F7F" w:themeColor="text1" w:themeTint="80"/>
+          <w:sz w:val="28"/>
+          <w:szCs w:val="28"/>
+          <w:lang w:val="en-US"/>
+        </w:rPr>
+      </w:pPr>
+      <w:r>
+        <w:rPr>
+          <w:color w:val="7F7F7F" w:themeColor="text1" w:themeTint="80"/>
+          <w:sz w:val="28"/>
+          <w:szCs w:val="28"/>
+          <w:lang w:val="en-US"/>
+        </w:rPr>
+        <w:t xml:space="preserve">This chapter </w:t>
+      </w:r>
+      <w:r>
+        <w:rPr>
+          <w:color w:val="7F7F7F" w:themeColor="text1" w:themeTint="80"/>
+          <w:sz w:val="28"/>
+          <w:szCs w:val="28"/>
+          <w:lang w:val="en-US"/>
+        </w:rPr>
+        <w:t xml:space="preserve">describes what the team will and will not do presented in a </w:t>
+      </w:r>
+      <w:proofErr w:type="spellStart"/>
+      <w:r>
+        <w:rPr>
+          <w:color w:val="7F7F7F" w:themeColor="text1" w:themeTint="80"/>
+          <w:sz w:val="28"/>
+          <w:szCs w:val="28"/>
+          <w:lang w:val="en-US"/>
+        </w:rPr>
+        <w:t>MoSCoW</w:t>
+      </w:r>
+      <w:proofErr w:type="spellEnd"/>
+      <w:r>
+        <w:rPr>
+          <w:color w:val="7F7F7F" w:themeColor="text1" w:themeTint="80"/>
+          <w:sz w:val="28"/>
+          <w:szCs w:val="28"/>
+          <w:lang w:val="en-US"/>
+        </w:rPr>
+        <w:t xml:space="preserve"> fashion.</w:t>
+      </w:r>
+    </w:p>
+    <w:p>
+      <w:pPr>
+        <w:ind w:left="643"/>
         <w:rPr>
           <w:lang w:val="en-US"/>
         </w:rPr>
@@ -7442,6 +6510,95 @@
     </w:lvl>
   </w:abstractNum>
   <w:abstractNum w:abstractNumId="1" w15:restartNumberingAfterBreak="0">
+    <w:nsid w:val="00CD6105"/>
+    <w:multiLevelType w:val="hybridMultilevel"/>
+    <w:tmpl w:val="A0DEF6E6"/>
+    <w:lvl w:ilvl="0" w:tplc="806E7658">
+      <w:start w:val="5"/>
+      <w:numFmt w:val="decimal"/>
+      <w:lvlText w:val="%1."/>
+      <w:lvlJc w:val="left"/>
+      <w:pPr>
+        <w:ind w:left="1003" w:hanging="360"/>
+      </w:pPr>
+      <w:rPr>
+        <w:rFonts w:hint="default"/>
+      </w:rPr>
+    </w:lvl>
+    <w:lvl w:ilvl="1" w:tplc="08090019" w:tentative="1">
+      <w:start w:val="1"/>
+      <w:numFmt w:val="lowerLetter"/>
+      <w:lvlText w:val="%2."/>
+      <w:lvlJc w:val="left"/>
+      <w:pPr>
+        <w:ind w:left="1723" w:hanging="360"/>
+      </w:pPr>
+    </w:lvl>
+    <w:lvl w:ilvl="2" w:tplc="0809001B" w:tentative="1">
+      <w:start w:val="1"/>
+      <w:numFmt w:val="lowerRoman"/>
+      <w:lvlText w:val="%3."/>
+      <w:lvlJc w:val="right"/>
+      <w:pPr>
+        <w:ind w:left="2443" w:hanging="180"/>
+      </w:pPr>
+    </w:lvl>
+    <w:lvl w:ilvl="3" w:tplc="0809000F" w:tentative="1">
+      <w:start w:val="1"/>
+      <w:numFmt w:val="decimal"/>
+      <w:lvlText w:val="%4."/>
+      <w:lvlJc w:val="left"/>
+      <w:pPr>
+        <w:ind w:left="3163" w:hanging="360"/>
+      </w:pPr>
+    </w:lvl>
+    <w:lvl w:ilvl="4" w:tplc="08090019" w:tentative="1">
+      <w:start w:val="1"/>
+      <w:numFmt w:val="lowerLetter"/>
+      <w:lvlText w:val="%5."/>
+      <w:lvlJc w:val="left"/>
+      <w:pPr>
+        <w:ind w:left="3883" w:hanging="360"/>
+      </w:pPr>
+    </w:lvl>
+    <w:lvl w:ilvl="5" w:tplc="0809001B" w:tentative="1">
+      <w:start w:val="1"/>
+      <w:numFmt w:val="lowerRoman"/>
+      <w:lvlText w:val="%6."/>
+      <w:lvlJc w:val="right"/>
+      <w:pPr>
+        <w:ind w:left="4603" w:hanging="180"/>
+      </w:pPr>
+    </w:lvl>
+    <w:lvl w:ilvl="6" w:tplc="0809000F" w:tentative="1">
+      <w:start w:val="1"/>
+      <w:numFmt w:val="decimal"/>
+      <w:lvlText w:val="%7."/>
+      <w:lvlJc w:val="left"/>
+      <w:pPr>
+        <w:ind w:left="5323" w:hanging="360"/>
+      </w:pPr>
+    </w:lvl>
+    <w:lvl w:ilvl="7" w:tplc="08090019" w:tentative="1">
+      <w:start w:val="1"/>
+      <w:numFmt w:val="lowerLetter"/>
+      <w:lvlText w:val="%8."/>
+      <w:lvlJc w:val="left"/>
+      <w:pPr>
+        <w:ind w:left="6043" w:hanging="360"/>
+      </w:pPr>
+    </w:lvl>
+    <w:lvl w:ilvl="8" w:tplc="0809001B" w:tentative="1">
+      <w:start w:val="1"/>
+      <w:numFmt w:val="lowerRoman"/>
+      <w:lvlText w:val="%9."/>
+      <w:lvlJc w:val="right"/>
+      <w:pPr>
+        <w:ind w:left="6763" w:hanging="180"/>
+      </w:pPr>
+    </w:lvl>
+  </w:abstractNum>
+  <w:abstractNum w:abstractNumId="2" w15:restartNumberingAfterBreak="0">
     <w:nsid w:val="0616211B"/>
     <w:multiLevelType w:val="hybridMultilevel"/>
     <w:tmpl w:val="D2188A0A"/>
@@ -7530,7 +6687,7 @@
       </w:pPr>
     </w:lvl>
   </w:abstractNum>
-  <w:abstractNum w:abstractNumId="2" w15:restartNumberingAfterBreak="0">
+  <w:abstractNum w:abstractNumId="3" w15:restartNumberingAfterBreak="0">
     <w:nsid w:val="097F7226"/>
     <w:multiLevelType w:val="hybridMultilevel"/>
     <w:tmpl w:val="F4088428"/>
@@ -7643,7 +6800,7 @@
       </w:rPr>
     </w:lvl>
   </w:abstractNum>
-  <w:abstractNum w:abstractNumId="3" w15:restartNumberingAfterBreak="0">
+  <w:abstractNum w:abstractNumId="4" w15:restartNumberingAfterBreak="0">
     <w:nsid w:val="0B3517B6"/>
     <w:multiLevelType w:val="hybridMultilevel"/>
     <w:tmpl w:val="BC2096BC"/>
@@ -7756,7 +6913,120 @@
       </w:rPr>
     </w:lvl>
   </w:abstractNum>
-  <w:abstractNum w:abstractNumId="4" w15:restartNumberingAfterBreak="0">
+  <w:abstractNum w:abstractNumId="5" w15:restartNumberingAfterBreak="0">
+    <w:nsid w:val="14B21A39"/>
+    <w:multiLevelType w:val="hybridMultilevel"/>
+    <w:tmpl w:val="77E89640"/>
+    <w:lvl w:ilvl="0" w:tplc="08090001">
+      <w:start w:val="1"/>
+      <w:numFmt w:val="bullet"/>
+      <w:lvlText w:val=""/>
+      <w:lvlJc w:val="left"/>
+      <w:pPr>
+        <w:ind w:left="720" w:hanging="360"/>
+      </w:pPr>
+      <w:rPr>
+        <w:rFonts w:ascii="Symbol" w:hAnsi="Symbol" w:hint="default"/>
+      </w:rPr>
+    </w:lvl>
+    <w:lvl w:ilvl="1" w:tplc="08090003" w:tentative="1">
+      <w:start w:val="1"/>
+      <w:numFmt w:val="bullet"/>
+      <w:lvlText w:val="o"/>
+      <w:lvlJc w:val="left"/>
+      <w:pPr>
+        <w:ind w:left="1440" w:hanging="360"/>
+      </w:pPr>
+      <w:rPr>
+        <w:rFonts w:ascii="Courier New" w:hAnsi="Courier New" w:cs="Courier New" w:hint="default"/>
+      </w:rPr>
+    </w:lvl>
+    <w:lvl w:ilvl="2" w:tplc="08090005" w:tentative="1">
+      <w:start w:val="1"/>
+      <w:numFmt w:val="bullet"/>
+      <w:lvlText w:val=""/>
+      <w:lvlJc w:val="left"/>
+      <w:pPr>
+        <w:ind w:left="2160" w:hanging="360"/>
+      </w:pPr>
+      <w:rPr>
+        <w:rFonts w:ascii="Wingdings" w:hAnsi="Wingdings" w:hint="default"/>
+      </w:rPr>
+    </w:lvl>
+    <w:lvl w:ilvl="3" w:tplc="08090001" w:tentative="1">
+      <w:start w:val="1"/>
+      <w:numFmt w:val="bullet"/>
+      <w:lvlText w:val=""/>
+      <w:lvlJc w:val="left"/>
+      <w:pPr>
+        <w:ind w:left="2880" w:hanging="360"/>
+      </w:pPr>
+      <w:rPr>
+        <w:rFonts w:ascii="Symbol" w:hAnsi="Symbol" w:hint="default"/>
+      </w:rPr>
+    </w:lvl>
+    <w:lvl w:ilvl="4" w:tplc="08090003" w:tentative="1">
+      <w:start w:val="1"/>
+      <w:numFmt w:val="bullet"/>
+      <w:lvlText w:val="o"/>
+      <w:lvlJc w:val="left"/>
+      <w:pPr>
+        <w:ind w:left="3600" w:hanging="360"/>
+      </w:pPr>
+      <w:rPr>
+        <w:rFonts w:ascii="Courier New" w:hAnsi="Courier New" w:cs="Courier New" w:hint="default"/>
+      </w:rPr>
+    </w:lvl>
+    <w:lvl w:ilvl="5" w:tplc="08090005" w:tentative="1">
+      <w:start w:val="1"/>
+      <w:numFmt w:val="bullet"/>
+      <w:lvlText w:val=""/>
+      <w:lvlJc w:val="left"/>
+      <w:pPr>
+        <w:ind w:left="4320" w:hanging="360"/>
+      </w:pPr>
+      <w:rPr>
+        <w:rFonts w:ascii="Wingdings" w:hAnsi="Wingdings" w:hint="default"/>
+      </w:rPr>
+    </w:lvl>
+    <w:lvl w:ilvl="6" w:tplc="08090001" w:tentative="1">
+      <w:start w:val="1"/>
+      <w:numFmt w:val="bullet"/>
+      <w:lvlText w:val=""/>
+      <w:lvlJc w:val="left"/>
+      <w:pPr>
+        <w:ind w:left="5040" w:hanging="360"/>
+      </w:pPr>
+      <w:rPr>
+        <w:rFonts w:ascii="Symbol" w:hAnsi="Symbol" w:hint="default"/>
+      </w:rPr>
+    </w:lvl>
+    <w:lvl w:ilvl="7" w:tplc="08090003" w:tentative="1">
+      <w:start w:val="1"/>
+      <w:numFmt w:val="bullet"/>
+      <w:lvlText w:val="o"/>
+      <w:lvlJc w:val="left"/>
+      <w:pPr>
+        <w:ind w:left="5760" w:hanging="360"/>
+      </w:pPr>
+      <w:rPr>
+        <w:rFonts w:ascii="Courier New" w:hAnsi="Courier New" w:cs="Courier New" w:hint="default"/>
+      </w:rPr>
+    </w:lvl>
+    <w:lvl w:ilvl="8" w:tplc="08090005" w:tentative="1">
+      <w:start w:val="1"/>
+      <w:numFmt w:val="bullet"/>
+      <w:lvlText w:val=""/>
+      <w:lvlJc w:val="left"/>
+      <w:pPr>
+        <w:ind w:left="6480" w:hanging="360"/>
+      </w:pPr>
+      <w:rPr>
+        <w:rFonts w:ascii="Wingdings" w:hAnsi="Wingdings" w:hint="default"/>
+      </w:rPr>
+    </w:lvl>
+  </w:abstractNum>
+  <w:abstractNum w:abstractNumId="6" w15:restartNumberingAfterBreak="0">
     <w:nsid w:val="1B1C2791"/>
     <w:multiLevelType w:val="hybridMultilevel"/>
     <w:tmpl w:val="539622F8"/>
@@ -7869,7 +7139,7 @@
       </w:rPr>
     </w:lvl>
   </w:abstractNum>
-  <w:abstractNum w:abstractNumId="5" w15:restartNumberingAfterBreak="0">
+  <w:abstractNum w:abstractNumId="7" w15:restartNumberingAfterBreak="0">
     <w:nsid w:val="1D795296"/>
     <w:multiLevelType w:val="hybridMultilevel"/>
     <w:tmpl w:val="5D864754"/>
@@ -7958,7 +7228,7 @@
       </w:pPr>
     </w:lvl>
   </w:abstractNum>
-  <w:abstractNum w:abstractNumId="6" w15:restartNumberingAfterBreak="0">
+  <w:abstractNum w:abstractNumId="8" w15:restartNumberingAfterBreak="0">
     <w:nsid w:val="1E6B1E65"/>
     <w:multiLevelType w:val="hybridMultilevel"/>
     <w:tmpl w:val="8EACD17C"/>
@@ -8071,7 +7341,7 @@
       </w:rPr>
     </w:lvl>
   </w:abstractNum>
-  <w:abstractNum w:abstractNumId="7" w15:restartNumberingAfterBreak="0">
+  <w:abstractNum w:abstractNumId="9" w15:restartNumberingAfterBreak="0">
     <w:nsid w:val="26EB36D7"/>
     <w:multiLevelType w:val="hybridMultilevel"/>
     <w:tmpl w:val="C1E87BA6"/>
@@ -8160,7 +7430,7 @@
       </w:pPr>
     </w:lvl>
   </w:abstractNum>
-  <w:abstractNum w:abstractNumId="8" w15:restartNumberingAfterBreak="0">
+  <w:abstractNum w:abstractNumId="10" w15:restartNumberingAfterBreak="0">
     <w:nsid w:val="330C0130"/>
     <w:multiLevelType w:val="hybridMultilevel"/>
     <w:tmpl w:val="3B242FB8"/>
@@ -8249,7 +7519,7 @@
       </w:pPr>
     </w:lvl>
   </w:abstractNum>
-  <w:abstractNum w:abstractNumId="9" w15:restartNumberingAfterBreak="0">
+  <w:abstractNum w:abstractNumId="11" w15:restartNumberingAfterBreak="0">
     <w:nsid w:val="38194406"/>
     <w:multiLevelType w:val="hybridMultilevel"/>
     <w:tmpl w:val="7B607FE0"/>
@@ -8338,7 +7608,7 @@
       </w:pPr>
     </w:lvl>
   </w:abstractNum>
-  <w:abstractNum w:abstractNumId="10" w15:restartNumberingAfterBreak="0">
+  <w:abstractNum w:abstractNumId="12" w15:restartNumberingAfterBreak="0">
     <w:nsid w:val="4DEB6B9F"/>
     <w:multiLevelType w:val="hybridMultilevel"/>
     <w:tmpl w:val="F6CE028C"/>
@@ -8427,7 +7697,7 @@
       </w:pPr>
     </w:lvl>
   </w:abstractNum>
-  <w:abstractNum w:abstractNumId="11" w15:restartNumberingAfterBreak="0">
+  <w:abstractNum w:abstractNumId="13" w15:restartNumberingAfterBreak="0">
     <w:nsid w:val="55EE612B"/>
     <w:multiLevelType w:val="hybridMultilevel"/>
     <w:tmpl w:val="06AC7536"/>
@@ -8540,7 +7810,96 @@
       </w:rPr>
     </w:lvl>
   </w:abstractNum>
-  <w:abstractNum w:abstractNumId="12" w15:restartNumberingAfterBreak="0">
+  <w:abstractNum w:abstractNumId="14" w15:restartNumberingAfterBreak="0">
+    <w:nsid w:val="56803B0D"/>
+    <w:multiLevelType w:val="hybridMultilevel"/>
+    <w:tmpl w:val="C76CFBA6"/>
+    <w:lvl w:ilvl="0" w:tplc="53125D96">
+      <w:start w:val="5"/>
+      <w:numFmt w:val="decimal"/>
+      <w:lvlText w:val="%1"/>
+      <w:lvlJc w:val="left"/>
+      <w:pPr>
+        <w:ind w:left="720" w:hanging="360"/>
+      </w:pPr>
+      <w:rPr>
+        <w:rFonts w:hint="default"/>
+      </w:rPr>
+    </w:lvl>
+    <w:lvl w:ilvl="1" w:tplc="08090019" w:tentative="1">
+      <w:start w:val="1"/>
+      <w:numFmt w:val="lowerLetter"/>
+      <w:lvlText w:val="%2."/>
+      <w:lvlJc w:val="left"/>
+      <w:pPr>
+        <w:ind w:left="1440" w:hanging="360"/>
+      </w:pPr>
+    </w:lvl>
+    <w:lvl w:ilvl="2" w:tplc="0809001B" w:tentative="1">
+      <w:start w:val="1"/>
+      <w:numFmt w:val="lowerRoman"/>
+      <w:lvlText w:val="%3."/>
+      <w:lvlJc w:val="right"/>
+      <w:pPr>
+        <w:ind w:left="2160" w:hanging="180"/>
+      </w:pPr>
+    </w:lvl>
+    <w:lvl w:ilvl="3" w:tplc="0809000F" w:tentative="1">
+      <w:start w:val="1"/>
+      <w:numFmt w:val="decimal"/>
+      <w:lvlText w:val="%4."/>
+      <w:lvlJc w:val="left"/>
+      <w:pPr>
+        <w:ind w:left="2880" w:hanging="360"/>
+      </w:pPr>
+    </w:lvl>
+    <w:lvl w:ilvl="4" w:tplc="08090019" w:tentative="1">
+      <w:start w:val="1"/>
+      <w:numFmt w:val="lowerLetter"/>
+      <w:lvlText w:val="%5."/>
+      <w:lvlJc w:val="left"/>
+      <w:pPr>
+        <w:ind w:left="3600" w:hanging="360"/>
+      </w:pPr>
+    </w:lvl>
+    <w:lvl w:ilvl="5" w:tplc="0809001B" w:tentative="1">
+      <w:start w:val="1"/>
+      <w:numFmt w:val="lowerRoman"/>
+      <w:lvlText w:val="%6."/>
+      <w:lvlJc w:val="right"/>
+      <w:pPr>
+        <w:ind w:left="4320" w:hanging="180"/>
+      </w:pPr>
+    </w:lvl>
+    <w:lvl w:ilvl="6" w:tplc="0809000F" w:tentative="1">
+      <w:start w:val="1"/>
+      <w:numFmt w:val="decimal"/>
+      <w:lvlText w:val="%7."/>
+      <w:lvlJc w:val="left"/>
+      <w:pPr>
+        <w:ind w:left="5040" w:hanging="360"/>
+      </w:pPr>
+    </w:lvl>
+    <w:lvl w:ilvl="7" w:tplc="08090019" w:tentative="1">
+      <w:start w:val="1"/>
+      <w:numFmt w:val="lowerLetter"/>
+      <w:lvlText w:val="%8."/>
+      <w:lvlJc w:val="left"/>
+      <w:pPr>
+        <w:ind w:left="5760" w:hanging="360"/>
+      </w:pPr>
+    </w:lvl>
+    <w:lvl w:ilvl="8" w:tplc="0809001B" w:tentative="1">
+      <w:start w:val="1"/>
+      <w:numFmt w:val="lowerRoman"/>
+      <w:lvlText w:val="%9."/>
+      <w:lvlJc w:val="right"/>
+      <w:pPr>
+        <w:ind w:left="6480" w:hanging="180"/>
+      </w:pPr>
+    </w:lvl>
+  </w:abstractNum>
+  <w:abstractNum w:abstractNumId="15" w15:restartNumberingAfterBreak="0">
     <w:nsid w:val="744848BC"/>
     <w:multiLevelType w:val="hybridMultilevel"/>
     <w:tmpl w:val="F2E4B82E"/>
@@ -8629,7 +7988,7 @@
       </w:pPr>
     </w:lvl>
   </w:abstractNum>
-  <w:abstractNum w:abstractNumId="13" w15:restartNumberingAfterBreak="0">
+  <w:abstractNum w:abstractNumId="16" w15:restartNumberingAfterBreak="0">
     <w:nsid w:val="75E63D57"/>
     <w:multiLevelType w:val="hybridMultilevel"/>
     <w:tmpl w:val="4CBADBF6"/>
@@ -8742,7 +8101,7 @@
       </w:rPr>
     </w:lvl>
   </w:abstractNum>
-  <w:abstractNum w:abstractNumId="14" w15:restartNumberingAfterBreak="0">
+  <w:abstractNum w:abstractNumId="17" w15:restartNumberingAfterBreak="0">
     <w:nsid w:val="7908772A"/>
     <w:multiLevelType w:val="hybridMultilevel"/>
     <w:tmpl w:val="283E216A"/>
@@ -8832,49 +8191,58 @@
     </w:lvl>
   </w:abstractNum>
   <w:num w:numId="1" w16cid:durableId="1037243333">
-    <w:abstractNumId w:val="14"/>
+    <w:abstractNumId w:val="17"/>
   </w:num>
   <w:num w:numId="2" w16cid:durableId="2104909907">
+    <w:abstractNumId w:val="15"/>
+  </w:num>
+  <w:num w:numId="3" w16cid:durableId="1143619422">
+    <w:abstractNumId w:val="11"/>
+  </w:num>
+  <w:num w:numId="4" w16cid:durableId="737245594">
+    <w:abstractNumId w:val="9"/>
+  </w:num>
+  <w:num w:numId="5" w16cid:durableId="595988240">
     <w:abstractNumId w:val="12"/>
   </w:num>
-  <w:num w:numId="3" w16cid:durableId="1143619422">
-    <w:abstractNumId w:val="9"/>
+  <w:num w:numId="6" w16cid:durableId="1114713832">
+    <w:abstractNumId w:val="10"/>
   </w:num>
-  <w:num w:numId="4" w16cid:durableId="737245594">
+  <w:num w:numId="7" w16cid:durableId="1116173415">
+    <w:abstractNumId w:val="2"/>
+  </w:num>
+  <w:num w:numId="8" w16cid:durableId="166330843">
+    <w:abstractNumId w:val="16"/>
+  </w:num>
+  <w:num w:numId="9" w16cid:durableId="1422527639">
     <w:abstractNumId w:val="7"/>
   </w:num>
-  <w:num w:numId="5" w16cid:durableId="595988240">
-    <w:abstractNumId w:val="10"/>
+  <w:num w:numId="10" w16cid:durableId="1232619517">
+    <w:abstractNumId w:val="4"/>
   </w:num>
-  <w:num w:numId="6" w16cid:durableId="1114713832">
+  <w:num w:numId="11" w16cid:durableId="994380835">
+    <w:abstractNumId w:val="13"/>
+  </w:num>
+  <w:num w:numId="12" w16cid:durableId="1523204941">
     <w:abstractNumId w:val="8"/>
   </w:num>
-  <w:num w:numId="7" w16cid:durableId="1116173415">
-    <w:abstractNumId w:val="1"/>
-  </w:num>
-  <w:num w:numId="8" w16cid:durableId="166330843">
-    <w:abstractNumId w:val="13"/>
-  </w:num>
-  <w:num w:numId="9" w16cid:durableId="1422527639">
-    <w:abstractNumId w:val="5"/>
-  </w:num>
-  <w:num w:numId="10" w16cid:durableId="1232619517">
-    <w:abstractNumId w:val="3"/>
-  </w:num>
-  <w:num w:numId="11" w16cid:durableId="994380835">
-    <w:abstractNumId w:val="11"/>
-  </w:num>
-  <w:num w:numId="12" w16cid:durableId="1523204941">
+  <w:num w:numId="13" w16cid:durableId="12846190">
     <w:abstractNumId w:val="6"/>
   </w:num>
-  <w:num w:numId="13" w16cid:durableId="12846190">
-    <w:abstractNumId w:val="4"/>
-  </w:num>
   <w:num w:numId="14" w16cid:durableId="6711789">
-    <w:abstractNumId w:val="2"/>
+    <w:abstractNumId w:val="3"/>
   </w:num>
   <w:num w:numId="15" w16cid:durableId="263810815">
     <w:abstractNumId w:val="0"/>
+  </w:num>
+  <w:num w:numId="16" w16cid:durableId="145441022">
+    <w:abstractNumId w:val="5"/>
+  </w:num>
+  <w:num w:numId="17" w16cid:durableId="1374161147">
+    <w:abstractNumId w:val="14"/>
+  </w:num>
+  <w:num w:numId="18" w16cid:durableId="265886032">
+    <w:abstractNumId w:val="1"/>
   </w:num>
 </w:numbering>
 </file>

</xml_diff>

<commit_message>
Committing code from console app, doesnt work
</commit_message>
<xml_diff>
--- a/Start document C#.docx
+++ b/Start document C#.docx
@@ -216,7 +216,7 @@
                               <w:sdtContent>
                                 <w:p>
                                   <w:pPr>
-                                    <w:pStyle w:val="NoSpacing"/>
+                                    <w:pStyle w:val="Betarp"/>
                                     <w:spacing w:after="240" w:line="216" w:lineRule="auto"/>
                                     <w:rPr>
                                       <w:rFonts w:asciiTheme="majorHAnsi" w:hAnsiTheme="majorHAnsi"/>
@@ -258,7 +258,7 @@
                               <w:sdtContent>
                                 <w:p>
                                   <w:pPr>
-                                    <w:pStyle w:val="NoSpacing"/>
+                                    <w:pStyle w:val="Betarp"/>
                                     <w:spacing w:line="216" w:lineRule="auto"/>
                                     <w:rPr>
                                       <w:rFonts w:asciiTheme="majorHAnsi" w:hAnsiTheme="majorHAnsi"/>
@@ -304,18 +304,18 @@
           </mc:Choice>
           <mc:Fallback>
             <w:pict>
-              <v:group w14:anchorId="473D00E3" id="Group 459" o:spid="_x0000_s1026" alt="Title: Title and subtitle with crop mark graphic" style="position:absolute;margin-left:-9.25pt;margin-top:-9.25pt;width:502.55pt;height:267.85pt;z-index:251663360;mso-position-horizontal-relative:page;mso-position-vertical-relative:page;mso-width-relative:margin;mso-height-relative:margin" coordsize="63817,34015" o:gfxdata="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">
-                <v:group id="Group 460" o:spid="_x0000_s1027" style="position:absolute;width:26426;height:34015" coordsize="26426,34015" o:gfxdata="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">
-                  <v:shape id="Freeform 461" o:spid="_x0000_s1028" style="position:absolute;left:5048;top:5048;width:21336;height:28670;visibility:visible;mso-wrap-style:square;v-text-anchor:top" coordsize="1344,1806" o:gfxdata="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" path="m168,1806l,1806,,,1344,r,165l168,165r,1641xe" fillcolor="#44546a [3215]" stroked="f">
+              <v:group w14:anchorId="473D00E3" id="Group 459" o:spid="_x0000_s1026" alt="Antraštė: Title and subtitle with crop mark graphic" style="position:absolute;margin-left:-9.25pt;margin-top:-9.25pt;width:502.55pt;height:267.85pt;z-index:251663360;mso-position-horizontal-relative:page;mso-position-vertical-relative:page;mso-width-relative:margin;mso-height-relative:margin" coordsize="63817,34015" o:gfxdata="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">
+                <v:group id="Group 460" o:spid="_x0000_s1027" style="position:absolute;width:26426;height:34015" coordsize="26426,34015" o:gfxdata="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">
+                  <v:shape id="Freeform 461" o:spid="_x0000_s1028" style="position:absolute;left:5048;top:5048;width:21336;height:28670;visibility:visible;mso-wrap-style:square;v-text-anchor:top" coordsize="1344,1806" o:gfxdata="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" path="m168,1806l,1806,,,1344,r,165l168,165r,1641xe" fillcolor="#44546a [3215]" stroked="f">
                     <v:path arrowok="t" o:connecttype="custom" o:connectlocs="266700,2867025;0,2867025;0,0;2133600,0;2133600,261938;266700,261938;266700,2867025" o:connectangles="0,0,0,0,0,0,0"/>
                   </v:shape>
-                  <v:rect id="Rectangle 462" o:spid="_x0000_s1029" style="position:absolute;width:26426;height:34015;visibility:visible;mso-wrap-style:square;v-text-anchor:middle" o:gfxdata="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" filled="f" stroked="f" strokeweight="1pt"/>
+                  <v:rect id="Rectangle 462" o:spid="_x0000_s1029" style="position:absolute;width:26426;height:34015;visibility:visible;mso-wrap-style:square;v-text-anchor:middle" o:gfxdata="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" filled="f" stroked="f" strokeweight="1pt"/>
                 </v:group>
                 <v:shapetype id="_x0000_t202" coordsize="21600,21600" o:spt="202" path="m,l,21600r21600,l21600,xe">
                   <v:stroke joinstyle="miter"/>
                   <v:path gradientshapeok="t" o:connecttype="rect"/>
                 </v:shapetype>
-                <v:shape id="Text Box 463" o:spid="_x0000_s1030" type="#_x0000_t202" style="position:absolute;left:7715;top:7620;width:56102;height:25914;visibility:visible;mso-wrap-style:square;v-text-anchor:bottom" o:gfxdata="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" filled="f" stroked="f" strokeweight=".5pt">
+                <v:shape id="Text Box 463" o:spid="_x0000_s1030" type="#_x0000_t202" style="position:absolute;left:7715;top:7620;width:56102;height:25914;visibility:visible;mso-wrap-style:square;v-text-anchor:bottom" o:gfxdata="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" filled="f" stroked="f" strokeweight=".5pt">
                   <v:textbox inset="36pt,36pt,0,0">
                     <w:txbxContent>
                       <w:sdt>
@@ -337,7 +337,7 @@
                         <w:sdtContent>
                           <w:p>
                             <w:pPr>
-                              <w:pStyle w:val="NoSpacing"/>
+                              <w:pStyle w:val="Betarp"/>
                               <w:spacing w:after="240" w:line="216" w:lineRule="auto"/>
                               <w:rPr>
                                 <w:rFonts w:asciiTheme="majorHAnsi" w:hAnsiTheme="majorHAnsi"/>
@@ -379,7 +379,7 @@
                         <w:sdtContent>
                           <w:p>
                             <w:pPr>
-                              <w:pStyle w:val="NoSpacing"/>
+                              <w:pStyle w:val="Betarp"/>
                               <w:spacing w:line="216" w:lineRule="auto"/>
                               <w:rPr>
                                 <w:rFonts w:asciiTheme="majorHAnsi" w:hAnsiTheme="majorHAnsi"/>
@@ -489,7 +489,7 @@
               </mc:Choice>
               <mc:Fallback>
                 <w:pict>
-                  <v:rect w14:anchorId="2D2B2053" id="Rectangle 464" o:spid="_x0000_s1026" alt="Title: Color background" style="position:absolute;margin-left:0;margin-top:0;width:8in;height:756pt;z-index:-251657216;visibility:visible;mso-wrap-style:square;mso-width-percent:941;mso-height-percent:954;mso-wrap-distance-left:9pt;mso-wrap-distance-top:0;mso-wrap-distance-right:9pt;mso-wrap-distance-bottom:0;mso-position-horizontal:center;mso-position-horizontal-relative:page;mso-position-vertical:center;mso-position-vertical-relative:page;mso-width-percent:941;mso-height-percent:954;mso-width-relative:page;mso-height-relative:page;v-text-anchor:top" o:gfxdata="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" fillcolor="#e7e6e6 [3214]" stroked="f">
+                  <v:rect w14:anchorId="2D2B2053" id="Rectangle 464" o:spid="_x0000_s1026" alt="Title: Color background" style="position:absolute;margin-left:0;margin-top:0;width:8in;height:756pt;z-index:-251657216;visibility:visible;mso-wrap-style:square;mso-width-percent:941;mso-height-percent:954;mso-wrap-distance-left:9pt;mso-wrap-distance-top:0;mso-wrap-distance-right:9pt;mso-wrap-distance-bottom:0;mso-position-horizontal:center;mso-position-horizontal-relative:page;mso-position-vertical:center;mso-position-vertical-relative:page;mso-width-percent:941;mso-height-percent:954;mso-width-relative:page;mso-height-relative:page;v-text-anchor:top" o:gfxdata="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" fillcolor="#e7e6e6 [3214]" stroked="f">
                     <w10:wrap anchorx="page" anchory="page"/>
                   </v:rect>
                 </w:pict>
@@ -699,7 +699,7 @@
                               <w:txbxContent>
                                 <w:p>
                                   <w:pPr>
-                                    <w:pStyle w:val="NoSpacing"/>
+                                    <w:pStyle w:val="Betarp"/>
                                     <w:jc w:val="right"/>
                                     <w:rPr>
                                       <w:color w:val="1F4E79" w:themeColor="accent5" w:themeShade="80"/>
@@ -738,7 +738,7 @@
                                 </w:p>
                                 <w:p>
                                   <w:pPr>
-                                    <w:pStyle w:val="NoSpacing"/>
+                                    <w:pStyle w:val="Betarp"/>
                                     <w:jc w:val="right"/>
                                     <w:rPr>
                                       <w:color w:val="1F4E79" w:themeColor="accent5" w:themeShade="80"/>
@@ -759,7 +759,7 @@
                                 </w:p>
                                 <w:p>
                                   <w:pPr>
-                                    <w:pStyle w:val="NoSpacing"/>
+                                    <w:pStyle w:val="Betarp"/>
                                     <w:jc w:val="right"/>
                                     <w:rPr>
                                       <w:color w:val="1F4E79" w:themeColor="accent5" w:themeShade="80"/>
@@ -780,7 +780,7 @@
                                 </w:p>
                                 <w:p>
                                   <w:pPr>
-                                    <w:pStyle w:val="NoSpacing"/>
+                                    <w:pStyle w:val="Betarp"/>
                                     <w:jc w:val="right"/>
                                     <w:rPr>
                                       <w:color w:val="1F4E79" w:themeColor="accent5" w:themeShade="80"/>
@@ -789,7 +789,6 @@
                                       <w:szCs w:val="28"/>
                                     </w:rPr>
                                   </w:pPr>
-                                  <w:proofErr w:type="spellStart"/>
                                   <w:r>
                                     <w:rPr>
                                       <w:color w:val="1F4E79" w:themeColor="accent5" w:themeShade="80"/>
@@ -797,33 +796,12 @@
                                       <w:sz w:val="28"/>
                                       <w:szCs w:val="28"/>
                                     </w:rPr>
-                                    <w:t>Evald</w:t>
+                                    <w:t>Evald Narkevicius</w:t>
                                   </w:r>
-                                  <w:proofErr w:type="spellEnd"/>
-                                  <w:r>
-                                    <w:rPr>
-                                      <w:color w:val="1F4E79" w:themeColor="accent5" w:themeShade="80"/>
-                                      <w:spacing w:val="10"/>
-                                      <w:sz w:val="28"/>
-                                      <w:szCs w:val="28"/>
-                                    </w:rPr>
-                                    <w:t xml:space="preserve"> </w:t>
-                                  </w:r>
-                                  <w:proofErr w:type="spellStart"/>
-                                  <w:r>
-                                    <w:rPr>
-                                      <w:color w:val="1F4E79" w:themeColor="accent5" w:themeShade="80"/>
-                                      <w:spacing w:val="10"/>
-                                      <w:sz w:val="28"/>
-                                      <w:szCs w:val="28"/>
-                                    </w:rPr>
-                                    <w:t>Narkevicius</w:t>
-                                  </w:r>
-                                  <w:proofErr w:type="spellEnd"/>
                                 </w:p>
                                 <w:p>
                                   <w:pPr>
-                                    <w:pStyle w:val="NoSpacing"/>
+                                    <w:pStyle w:val="Betarp"/>
                                     <w:jc w:val="right"/>
                                     <w:rPr>
                                       <w:color w:val="1F4E79" w:themeColor="accent5" w:themeShade="80"/>
@@ -835,7 +813,7 @@
                                 </w:p>
                                 <w:p>
                                   <w:pPr>
-                                    <w:pStyle w:val="NoSpacing"/>
+                                    <w:pStyle w:val="Betarp"/>
                                     <w:jc w:val="right"/>
                                     <w:rPr>
                                       <w:color w:val="44546A" w:themeColor="text2"/>
@@ -847,7 +825,7 @@
                                 </w:p>
                                 <w:p>
                                   <w:pPr>
-                                    <w:pStyle w:val="NoSpacing"/>
+                                    <w:pStyle w:val="Betarp"/>
                                     <w:jc w:val="right"/>
                                     <w:rPr>
                                       <w:color w:val="44546A" w:themeColor="text2"/>
@@ -859,7 +837,7 @@
                                 </w:p>
                                 <w:p>
                                   <w:pPr>
-                                    <w:pStyle w:val="NoSpacing"/>
+                                    <w:pStyle w:val="Betarp"/>
                                     <w:jc w:val="right"/>
                                     <w:rPr>
                                       <w:color w:val="44546A" w:themeColor="text2"/>
@@ -892,19 +870,19 @@
               </mc:Choice>
               <mc:Fallback>
                 <w:pict>
-                  <v:group w14:anchorId="526906D8" id="Group 454" o:spid="_x0000_s1031" alt="Title: Author and company name with crop mark graphic" style="position:absolute;margin-left:295.6pt;margin-top:8in;width:299.6pt;height:265.7pt;z-index:251661312;mso-position-horizontal-relative:page;mso-position-vertical-relative:page;mso-width-relative:margin;mso-height-relative:margin" coordorigin="8672" coordsize="38045,33741" o:gfxdata="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">
-                    <v:group id="Group 455" o:spid="_x0000_s1032" style="position:absolute;left:20383;width:26335;height:33741" coordsize="26289,33718" o:gfxdata="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">
-                      <v:shape id="Freeform 456" o:spid="_x0000_s1033" style="position:absolute;width:21336;height:28670;visibility:visible;mso-wrap-style:square;v-text-anchor:top" coordsize="1344,1806" o:gfxdata="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" path="m1344,1806l,1806,,1641r1176,l1176,r168,l1344,1806xe" fillcolor="#44546a [3215]" stroked="f">
+                  <v:group w14:anchorId="526906D8" id="Group 454" o:spid="_x0000_s1031" alt="Antraštė: Author and company name with crop mark graphic" style="position:absolute;margin-left:295.6pt;margin-top:8in;width:299.6pt;height:265.7pt;z-index:251661312;mso-position-horizontal-relative:page;mso-position-vertical-relative:page;mso-width-relative:margin;mso-height-relative:margin" coordorigin="8672" coordsize="38045,33741" o:gfxdata="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">
+                    <v:group id="Group 455" o:spid="_x0000_s1032" style="position:absolute;left:20383;width:26335;height:33741" coordsize="26289,33718" o:gfxdata="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">
+                      <v:shape id="Freeform 456" o:spid="_x0000_s1033" style="position:absolute;width:21336;height:28670;visibility:visible;mso-wrap-style:square;v-text-anchor:top" coordsize="1344,1806" o:gfxdata="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" path="m1344,1806l,1806,,1641r1176,l1176,r168,l1344,1806xe" fillcolor="#44546a [3215]" stroked="f">
                         <v:path arrowok="t" o:connecttype="custom" o:connectlocs="2133600,2867025;0,2867025;0,2605088;1866900,2605088;1866900,0;2133600,0;2133600,2867025" o:connectangles="0,0,0,0,0,0,0"/>
                       </v:shape>
-                      <v:rect id="Rectangle 457" o:spid="_x0000_s1034" style="position:absolute;left:95;width:26194;height:33718;visibility:visible;mso-wrap-style:square;v-text-anchor:middle" o:gfxdata="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" filled="f" stroked="f" strokeweight="1pt"/>
+                      <v:rect id="Rectangle 457" o:spid="_x0000_s1034" style="position:absolute;left:95;width:26194;height:33718;visibility:visible;mso-wrap-style:square;v-text-anchor:middle" o:gfxdata="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" filled="f" stroked="f" strokeweight="1pt"/>
                     </v:group>
-                    <v:shape id="Text Box 458" o:spid="_x0000_s1035" type="#_x0000_t202" style="position:absolute;left:8672;top:10326;width:31833;height:17643;visibility:visible;mso-wrap-style:square;v-text-anchor:bottom" o:gfxdata="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" filled="f" stroked="f" strokeweight=".5pt">
+                    <v:shape id="Text Box 458" o:spid="_x0000_s1035" type="#_x0000_t202" style="position:absolute;left:8672;top:10326;width:31833;height:17643;visibility:visible;mso-wrap-style:square;v-text-anchor:bottom" o:gfxdata="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" filled="f" stroked="f" strokeweight=".5pt">
                       <v:textbox inset="0,0,36pt,36pt">
                         <w:txbxContent>
                           <w:p>
                             <w:pPr>
-                              <w:pStyle w:val="NoSpacing"/>
+                              <w:pStyle w:val="Betarp"/>
                               <w:jc w:val="right"/>
                               <w:rPr>
                                 <w:color w:val="1F4E79" w:themeColor="accent5" w:themeShade="80"/>
@@ -943,7 +921,7 @@
                           </w:p>
                           <w:p>
                             <w:pPr>
-                              <w:pStyle w:val="NoSpacing"/>
+                              <w:pStyle w:val="Betarp"/>
                               <w:jc w:val="right"/>
                               <w:rPr>
                                 <w:color w:val="1F4E79" w:themeColor="accent5" w:themeShade="80"/>
@@ -964,7 +942,7 @@
                           </w:p>
                           <w:p>
                             <w:pPr>
-                              <w:pStyle w:val="NoSpacing"/>
+                              <w:pStyle w:val="Betarp"/>
                               <w:jc w:val="right"/>
                               <w:rPr>
                                 <w:color w:val="1F4E79" w:themeColor="accent5" w:themeShade="80"/>
@@ -985,7 +963,7 @@
                           </w:p>
                           <w:p>
                             <w:pPr>
-                              <w:pStyle w:val="NoSpacing"/>
+                              <w:pStyle w:val="Betarp"/>
                               <w:jc w:val="right"/>
                               <w:rPr>
                                 <w:color w:val="1F4E79" w:themeColor="accent5" w:themeShade="80"/>
@@ -994,7 +972,6 @@
                                 <w:szCs w:val="28"/>
                               </w:rPr>
                             </w:pPr>
-                            <w:proofErr w:type="spellStart"/>
                             <w:r>
                               <w:rPr>
                                 <w:color w:val="1F4E79" w:themeColor="accent5" w:themeShade="80"/>
@@ -1002,33 +979,12 @@
                                 <w:sz w:val="28"/>
                                 <w:szCs w:val="28"/>
                               </w:rPr>
-                              <w:t>Evald</w:t>
+                              <w:t>Evald Narkevicius</w:t>
                             </w:r>
-                            <w:proofErr w:type="spellEnd"/>
-                            <w:r>
-                              <w:rPr>
-                                <w:color w:val="1F4E79" w:themeColor="accent5" w:themeShade="80"/>
-                                <w:spacing w:val="10"/>
-                                <w:sz w:val="28"/>
-                                <w:szCs w:val="28"/>
-                              </w:rPr>
-                              <w:t xml:space="preserve"> </w:t>
-                            </w:r>
-                            <w:proofErr w:type="spellStart"/>
-                            <w:r>
-                              <w:rPr>
-                                <w:color w:val="1F4E79" w:themeColor="accent5" w:themeShade="80"/>
-                                <w:spacing w:val="10"/>
-                                <w:sz w:val="28"/>
-                                <w:szCs w:val="28"/>
-                              </w:rPr>
-                              <w:t>Narkevicius</w:t>
-                            </w:r>
-                            <w:proofErr w:type="spellEnd"/>
                           </w:p>
                           <w:p>
                             <w:pPr>
-                              <w:pStyle w:val="NoSpacing"/>
+                              <w:pStyle w:val="Betarp"/>
                               <w:jc w:val="right"/>
                               <w:rPr>
                                 <w:color w:val="1F4E79" w:themeColor="accent5" w:themeShade="80"/>
@@ -1040,7 +996,7 @@
                           </w:p>
                           <w:p>
                             <w:pPr>
-                              <w:pStyle w:val="NoSpacing"/>
+                              <w:pStyle w:val="Betarp"/>
                               <w:jc w:val="right"/>
                               <w:rPr>
                                 <w:color w:val="44546A" w:themeColor="text2"/>
@@ -1052,7 +1008,7 @@
                           </w:p>
                           <w:p>
                             <w:pPr>
-                              <w:pStyle w:val="NoSpacing"/>
+                              <w:pStyle w:val="Betarp"/>
                               <w:jc w:val="right"/>
                               <w:rPr>
                                 <w:color w:val="44546A" w:themeColor="text2"/>
@@ -1064,7 +1020,7 @@
                           </w:p>
                           <w:p>
                             <w:pPr>
-                              <w:pStyle w:val="NoSpacing"/>
+                              <w:pStyle w:val="Betarp"/>
                               <w:jc w:val="right"/>
                               <w:rPr>
                                 <w:color w:val="44546A" w:themeColor="text2"/>
@@ -1127,7 +1083,7 @@
       <w:sdtContent>
         <w:p>
           <w:pPr>
-            <w:pStyle w:val="TOCHeading"/>
+            <w:pStyle w:val="Turinioantrat"/>
             <w:rPr>
               <w:rFonts w:asciiTheme="minorHAnsi" w:hAnsiTheme="minorHAnsi" w:cstheme="minorHAnsi"/>
               <w:sz w:val="36"/>
@@ -1154,7 +1110,7 @@
         </w:p>
         <w:p>
           <w:pPr>
-            <w:pStyle w:val="TOC1"/>
+            <w:pStyle w:val="Turinys1"/>
             <w:tabs>
               <w:tab w:val="left" w:pos="480"/>
               <w:tab w:val="right" w:leader="dot" w:pos="9016"/>
@@ -1199,7 +1155,7 @@
           <w:hyperlink w:anchor="_Toc133612437" w:history="1">
             <w:r>
               <w:rPr>
-                <w:rStyle w:val="Hyperlink"/>
+                <w:rStyle w:val="Hipersaitas"/>
                 <w:noProof/>
                 <w:lang w:val="nl-NL"/>
               </w:rPr>
@@ -1219,7 +1175,7 @@
             </w:r>
             <w:r>
               <w:rPr>
-                <w:rStyle w:val="Hyperlink"/>
+                <w:rStyle w:val="Hipersaitas"/>
                 <w:noProof/>
                 <w:lang w:val="nl-NL"/>
               </w:rPr>
@@ -1277,7 +1233,7 @@
         </w:p>
         <w:p>
           <w:pPr>
-            <w:pStyle w:val="TOC1"/>
+            <w:pStyle w:val="Turinys1"/>
             <w:tabs>
               <w:tab w:val="left" w:pos="480"/>
               <w:tab w:val="right" w:leader="dot" w:pos="9016"/>
@@ -1295,7 +1251,7 @@
           <w:hyperlink w:anchor="_Toc133612438" w:history="1">
             <w:r>
               <w:rPr>
-                <w:rStyle w:val="Hyperlink"/>
+                <w:rStyle w:val="Hipersaitas"/>
                 <w:noProof/>
                 <w:lang w:val="nl-NL"/>
               </w:rPr>
@@ -1315,7 +1271,7 @@
             </w:r>
             <w:r>
               <w:rPr>
-                <w:rStyle w:val="Hyperlink"/>
+                <w:rStyle w:val="Hipersaitas"/>
                 <w:noProof/>
                 <w:lang w:val="nl-NL"/>
               </w:rPr>
@@ -1373,7 +1329,7 @@
         </w:p>
         <w:p>
           <w:pPr>
-            <w:pStyle w:val="TOC1"/>
+            <w:pStyle w:val="Turinys1"/>
             <w:tabs>
               <w:tab w:val="right" w:leader="dot" w:pos="9016"/>
             </w:tabs>
@@ -1390,7 +1346,7 @@
           <w:hyperlink w:anchor="_Toc133612439" w:history="1">
             <w:r>
               <w:rPr>
-                <w:rStyle w:val="Hyperlink"/>
+                <w:rStyle w:val="Hipersaitas"/>
                 <w:noProof/>
                 <w:lang w:val="en-US"/>
               </w:rPr>
@@ -1448,7 +1404,7 @@
         </w:p>
         <w:p>
           <w:pPr>
-            <w:pStyle w:val="TOC2"/>
+            <w:pStyle w:val="Turinys2"/>
             <w:tabs>
               <w:tab w:val="right" w:leader="dot" w:pos="9016"/>
             </w:tabs>
@@ -1465,7 +1421,7 @@
           <w:hyperlink w:anchor="_Toc133612440" w:history="1">
             <w:r>
               <w:rPr>
-                <w:rStyle w:val="Hyperlink"/>
+                <w:rStyle w:val="Hipersaitas"/>
                 <w:noProof/>
                 <w:lang w:val="en-US"/>
               </w:rPr>
@@ -1523,7 +1479,7 @@
         </w:p>
         <w:p>
           <w:pPr>
-            <w:pStyle w:val="TOC2"/>
+            <w:pStyle w:val="Turinys2"/>
             <w:tabs>
               <w:tab w:val="right" w:leader="dot" w:pos="9016"/>
             </w:tabs>
@@ -1540,7 +1496,7 @@
           <w:hyperlink w:anchor="_Toc133612441" w:history="1">
             <w:r>
               <w:rPr>
-                <w:rStyle w:val="Hyperlink"/>
+                <w:rStyle w:val="Hipersaitas"/>
                 <w:noProof/>
                 <w:lang w:val="en-US"/>
               </w:rPr>
@@ -1598,7 +1554,7 @@
         </w:p>
         <w:p>
           <w:pPr>
-            <w:pStyle w:val="TOC1"/>
+            <w:pStyle w:val="Turinys1"/>
             <w:tabs>
               <w:tab w:val="left" w:pos="480"/>
               <w:tab w:val="right" w:leader="dot" w:pos="9016"/>
@@ -1616,7 +1572,7 @@
           <w:hyperlink w:anchor="_Toc133612442" w:history="1">
             <w:r>
               <w:rPr>
-                <w:rStyle w:val="Hyperlink"/>
+                <w:rStyle w:val="Hipersaitas"/>
                 <w:noProof/>
                 <w:lang w:val="en-US"/>
               </w:rPr>
@@ -1636,7 +1592,7 @@
             </w:r>
             <w:r>
               <w:rPr>
-                <w:rStyle w:val="Hyperlink"/>
+                <w:rStyle w:val="Hipersaitas"/>
                 <w:noProof/>
                 <w:lang w:val="en-US"/>
               </w:rPr>
@@ -1694,7 +1650,7 @@
         </w:p>
         <w:p>
           <w:pPr>
-            <w:pStyle w:val="TOC1"/>
+            <w:pStyle w:val="Turinys1"/>
             <w:tabs>
               <w:tab w:val="right" w:leader="dot" w:pos="9016"/>
             </w:tabs>
@@ -1711,7 +1667,7 @@
           <w:hyperlink w:anchor="_Toc133612443" w:history="1">
             <w:r>
               <w:rPr>
-                <w:rStyle w:val="Hyperlink"/>
+                <w:rStyle w:val="Hipersaitas"/>
                 <w:noProof/>
                 <w:lang w:val="en-US"/>
               </w:rPr>
@@ -1769,7 +1725,7 @@
         </w:p>
         <w:p>
           <w:pPr>
-            <w:pStyle w:val="TOC2"/>
+            <w:pStyle w:val="Turinys2"/>
             <w:tabs>
               <w:tab w:val="right" w:leader="dot" w:pos="9016"/>
             </w:tabs>
@@ -1786,7 +1742,7 @@
           <w:hyperlink w:anchor="_Toc133612444" w:history="1">
             <w:r>
               <w:rPr>
-                <w:rStyle w:val="Hyperlink"/>
+                <w:rStyle w:val="Hipersaitas"/>
                 <w:noProof/>
                 <w:lang w:val="en-US"/>
               </w:rPr>
@@ -1844,7 +1800,7 @@
         </w:p>
         <w:p>
           <w:pPr>
-            <w:pStyle w:val="TOC2"/>
+            <w:pStyle w:val="Turinys2"/>
             <w:tabs>
               <w:tab w:val="right" w:leader="dot" w:pos="9016"/>
             </w:tabs>
@@ -1861,7 +1817,7 @@
           <w:hyperlink w:anchor="_Toc133612445" w:history="1">
             <w:r>
               <w:rPr>
-                <w:rStyle w:val="Hyperlink"/>
+                <w:rStyle w:val="Hipersaitas"/>
                 <w:noProof/>
                 <w:lang w:val="en-US"/>
               </w:rPr>
@@ -1919,7 +1875,7 @@
         </w:p>
         <w:p>
           <w:pPr>
-            <w:pStyle w:val="TOC2"/>
+            <w:pStyle w:val="Turinys2"/>
             <w:tabs>
               <w:tab w:val="right" w:leader="dot" w:pos="9016"/>
             </w:tabs>
@@ -1936,7 +1892,7 @@
           <w:hyperlink w:anchor="_Toc133612446" w:history="1">
             <w:r>
               <w:rPr>
-                <w:rStyle w:val="Hyperlink"/>
+                <w:rStyle w:val="Hipersaitas"/>
                 <w:noProof/>
                 <w:lang w:val="en-US"/>
               </w:rPr>
@@ -1994,7 +1950,7 @@
         </w:p>
         <w:p>
           <w:pPr>
-            <w:pStyle w:val="TOC1"/>
+            <w:pStyle w:val="Turinys1"/>
             <w:tabs>
               <w:tab w:val="left" w:pos="480"/>
               <w:tab w:val="right" w:leader="dot" w:pos="9016"/>
@@ -2012,7 +1968,7 @@
           <w:hyperlink w:anchor="_Toc133612447" w:history="1">
             <w:r>
               <w:rPr>
-                <w:rStyle w:val="Hyperlink"/>
+                <w:rStyle w:val="Hipersaitas"/>
                 <w:noProof/>
                 <w:lang w:val="en-US"/>
               </w:rPr>
@@ -2032,7 +1988,7 @@
             </w:r>
             <w:r>
               <w:rPr>
-                <w:rStyle w:val="Hyperlink"/>
+                <w:rStyle w:val="Hipersaitas"/>
                 <w:noProof/>
                 <w:lang w:val="en-US"/>
               </w:rPr>
@@ -2109,7 +2065,7 @@
     </w:sdt>
     <w:p>
       <w:pPr>
-        <w:pStyle w:val="Heading1"/>
+        <w:pStyle w:val="Antrat1"/>
         <w:ind w:left="643"/>
         <w:rPr>
           <w:b/>
@@ -2255,7 +2211,7 @@
     </w:p>
     <w:p>
       <w:pPr>
-        <w:pStyle w:val="Heading1"/>
+        <w:pStyle w:val="Antrat1"/>
         <w:numPr>
           <w:ilvl w:val="0"/>
           <w:numId w:val="9"/>
@@ -2322,7 +2278,7 @@
     </w:p>
     <w:tbl>
       <w:tblPr>
-        <w:tblStyle w:val="TableGrid"/>
+        <w:tblStyle w:val="Lentelstinklelis"/>
         <w:tblW w:w="0" w:type="auto"/>
         <w:shd w:val="clear" w:color="auto" w:fill="8EAADB" w:themeFill="accent1" w:themeFillTint="99"/>
         <w:tblLook w:val="04A0" w:firstRow="1" w:lastRow="0" w:firstColumn="1" w:lastColumn="0" w:noHBand="0" w:noVBand="1"/>
@@ -2493,16 +2449,15 @@
                 <w:szCs w:val="28"/>
                 <w:lang w:val="en-US"/>
               </w:rPr>
-              <w:t xml:space="preserve">Make a template for </w:t>
-            </w:r>
-            <w:proofErr w:type="gramStart"/>
+              <w:t>Make a template for th</w:t>
+            </w:r>
             <w:r>
               <w:rPr>
                 <w:sz w:val="28"/>
                 <w:szCs w:val="28"/>
                 <w:lang w:val="en-US"/>
               </w:rPr>
-              <w:t>th</w:t>
+              <w:t xml:space="preserve">e </w:t>
             </w:r>
             <w:r>
               <w:rPr>
@@ -2510,24 +2465,7 @@
                 <w:szCs w:val="28"/>
                 <w:lang w:val="en-US"/>
               </w:rPr>
-              <w:t xml:space="preserve">e </w:t>
-            </w:r>
-            <w:r>
-              <w:rPr>
-                <w:sz w:val="28"/>
-                <w:szCs w:val="28"/>
-                <w:lang w:val="en-US"/>
-              </w:rPr>
-              <w:t>all</w:t>
-            </w:r>
-            <w:proofErr w:type="gramEnd"/>
-            <w:r>
-              <w:rPr>
-                <w:sz w:val="28"/>
-                <w:szCs w:val="28"/>
-                <w:lang w:val="en-US"/>
-              </w:rPr>
-              <w:t xml:space="preserve"> </w:t>
+              <w:t xml:space="preserve">all </w:t>
             </w:r>
             <w:r>
               <w:rPr>
@@ -2849,16 +2787,15 @@
                 <w:szCs w:val="28"/>
                 <w:lang w:val="en-US"/>
               </w:rPr>
-              <w:t xml:space="preserve">Add 3 more </w:t>
-            </w:r>
-            <w:proofErr w:type="gramStart"/>
+              <w:t>Add 3 more chapter</w:t>
+            </w:r>
             <w:r>
               <w:rPr>
                 <w:sz w:val="28"/>
                 <w:szCs w:val="28"/>
                 <w:lang w:val="en-US"/>
               </w:rPr>
-              <w:t>chapter</w:t>
+              <w:t>s</w:t>
             </w:r>
             <w:r>
               <w:rPr>
@@ -2866,42 +2803,7 @@
                 <w:szCs w:val="28"/>
                 <w:lang w:val="en-US"/>
               </w:rPr>
-              <w:t>s</w:t>
-            </w:r>
-            <w:r>
-              <w:rPr>
-                <w:sz w:val="28"/>
-                <w:szCs w:val="28"/>
-                <w:lang w:val="en-US"/>
-              </w:rPr>
-              <w:t>(</w:t>
-            </w:r>
-            <w:proofErr w:type="gramEnd"/>
-            <w:r>
-              <w:rPr>
-                <w:sz w:val="28"/>
-                <w:szCs w:val="28"/>
-                <w:lang w:val="en-US"/>
-              </w:rPr>
-              <w:t xml:space="preserve">Mock ups of the app, </w:t>
-            </w:r>
-            <w:proofErr w:type="spellStart"/>
-            <w:r>
-              <w:rPr>
-                <w:sz w:val="28"/>
-                <w:szCs w:val="28"/>
-                <w:lang w:val="en-US"/>
-              </w:rPr>
-              <w:t>MoSCoW</w:t>
-            </w:r>
-            <w:proofErr w:type="spellEnd"/>
-            <w:r>
-              <w:rPr>
-                <w:sz w:val="28"/>
-                <w:szCs w:val="28"/>
-                <w:lang w:val="en-US"/>
-              </w:rPr>
-              <w:t xml:space="preserve"> method and Testing)</w:t>
+              <w:t>(Mock ups of the app, MoSCoW method and Testing)</w:t>
             </w:r>
           </w:p>
         </w:tc>
@@ -3123,23 +3025,13 @@
                 <w:lang w:val="en-US"/>
               </w:rPr>
             </w:pPr>
-            <w:proofErr w:type="spellStart"/>
             <w:r>
               <w:rPr>
                 <w:sz w:val="28"/>
                 <w:szCs w:val="28"/>
                 <w:lang w:val="en-US"/>
               </w:rPr>
-              <w:t>Evald</w:t>
-            </w:r>
-            <w:proofErr w:type="spellEnd"/>
-            <w:r>
-              <w:rPr>
-                <w:sz w:val="28"/>
-                <w:szCs w:val="28"/>
-                <w:lang w:val="en-US"/>
-              </w:rPr>
-              <w:t xml:space="preserve"> Narkevicius</w:t>
+              <w:t>Evald Narkevicius</w:t>
             </w:r>
           </w:p>
         </w:tc>
@@ -3259,7 +3151,7 @@
     </w:p>
     <w:p>
       <w:pPr>
-        <w:pStyle w:val="Heading1"/>
+        <w:pStyle w:val="Antrat1"/>
         <w:numPr>
           <w:ilvl w:val="0"/>
           <w:numId w:val="9"/>
@@ -3283,7 +3175,6 @@
         <w:t xml:space="preserve"> </w:t>
       </w:r>
       <w:bookmarkStart w:id="1" w:name="_Toc133612438"/>
-      <w:proofErr w:type="spellStart"/>
       <w:r>
         <w:rPr>
           <w:b/>
@@ -3295,11 +3186,10 @@
         <w:t>Introduction</w:t>
       </w:r>
       <w:bookmarkEnd w:id="1"/>
-      <w:proofErr w:type="spellEnd"/>
-    </w:p>
-    <w:p>
-      <w:pPr>
-        <w:pStyle w:val="ListParagraph"/>
+    </w:p>
+    <w:p>
+      <w:pPr>
+        <w:pStyle w:val="Sraopastraipa"/>
         <w:rPr>
           <w:b/>
           <w:bCs/>
@@ -3312,7 +3202,7 @@
     </w:p>
     <w:p>
       <w:pPr>
-        <w:pStyle w:val="ListParagraph"/>
+        <w:pStyle w:val="Sraopastraipa"/>
         <w:jc w:val="both"/>
         <w:rPr>
           <w:color w:val="7F7F7F" w:themeColor="text1" w:themeTint="80"/>
@@ -3350,7 +3240,7 @@
     </w:p>
     <w:p>
       <w:pPr>
-        <w:pStyle w:val="ListParagraph"/>
+        <w:pStyle w:val="Sraopastraipa"/>
         <w:jc w:val="both"/>
         <w:rPr>
           <w:color w:val="000000" w:themeColor="text1"/>
@@ -3543,7 +3433,7 @@
     </w:p>
     <w:p>
       <w:pPr>
-        <w:pStyle w:val="ListParagraph"/>
+        <w:pStyle w:val="Sraopastraipa"/>
         <w:numPr>
           <w:ilvl w:val="0"/>
           <w:numId w:val="16"/>
@@ -3599,7 +3489,7 @@
     </w:p>
     <w:p>
       <w:pPr>
-        <w:pStyle w:val="ListParagraph"/>
+        <w:pStyle w:val="Sraopastraipa"/>
         <w:numPr>
           <w:ilvl w:val="0"/>
           <w:numId w:val="16"/>
@@ -3647,7 +3537,7 @@
     </w:p>
     <w:p>
       <w:pPr>
-        <w:pStyle w:val="ListParagraph"/>
+        <w:pStyle w:val="Sraopastraipa"/>
         <w:numPr>
           <w:ilvl w:val="0"/>
           <w:numId w:val="16"/>
@@ -3822,30 +3712,12 @@
           <w:kern w:val="0"/>
           <w:lang w:val="en-US"/>
         </w:rPr>
-        <w:t xml:space="preserve">In addition to the above mentioned, users will also </w:t>
-      </w:r>
-      <w:proofErr w:type="gramStart"/>
-      <w:r>
-        <w:rPr>
-          <w:rFonts w:cstheme="minorHAnsi"/>
-          <w:kern w:val="0"/>
-          <w:lang w:val="en-US"/>
-        </w:rPr>
-        <w:t>have the ability to</w:t>
-      </w:r>
-      <w:proofErr w:type="gramEnd"/>
-      <w:r>
-        <w:rPr>
-          <w:rFonts w:cstheme="minorHAnsi"/>
-          <w:kern w:val="0"/>
-          <w:lang w:val="en-US"/>
-        </w:rPr>
-        <w:t xml:space="preserve"> connect with other users and find travel buddies. To integrate this travel buddy function even better, users will be able to chat with each other and plan their trip.</w:t>
-      </w:r>
-    </w:p>
-    <w:p>
-      <w:pPr>
-        <w:pStyle w:val="Heading1"/>
+        <w:t>In addition to the above mentioned, users will also have the ability to connect with other users and find travel buddies. To integrate this travel buddy function even better, users will be able to chat with each other and plan their trip.</w:t>
+      </w:r>
+    </w:p>
+    <w:p>
+      <w:pPr>
+        <w:pStyle w:val="Antrat1"/>
         <w:rPr>
           <w:rFonts w:cstheme="minorHAnsi"/>
           <w:kern w:val="0"/>
@@ -3871,7 +3743,7 @@
     </w:p>
     <w:p>
       <w:pPr>
-        <w:pStyle w:val="Heading2"/>
+        <w:pStyle w:val="Antrat2"/>
         <w:rPr>
           <w:b/>
           <w:bCs/>
@@ -3908,7 +3780,7 @@
     </w:p>
     <w:p>
       <w:pPr>
-        <w:pStyle w:val="Heading2"/>
+        <w:pStyle w:val="Antrat2"/>
         <w:jc w:val="both"/>
         <w:rPr>
           <w:b/>
@@ -3921,7 +3793,7 @@
     </w:p>
     <w:p>
       <w:pPr>
-        <w:pStyle w:val="Heading2"/>
+        <w:pStyle w:val="Antrat2"/>
         <w:rPr>
           <w:b/>
           <w:bCs/>
@@ -3945,7 +3817,7 @@
     </w:p>
     <w:p>
       <w:pPr>
-        <w:pStyle w:val="Heading2"/>
+        <w:pStyle w:val="Antrat2"/>
         <w:rPr>
           <w:b/>
           <w:bCs/>
@@ -3969,7 +3841,7 @@
     </w:p>
     <w:p>
       <w:pPr>
-        <w:pStyle w:val="Heading2"/>
+        <w:pStyle w:val="Antrat2"/>
         <w:rPr>
           <w:b/>
           <w:bCs/>
@@ -4136,7 +4008,7 @@
     </w:p>
     <w:p>
       <w:pPr>
-        <w:pStyle w:val="Heading1"/>
+        <w:pStyle w:val="Antrat1"/>
         <w:rPr>
           <w:b/>
           <w:bCs/>
@@ -4148,7 +4020,7 @@
     </w:p>
     <w:p>
       <w:pPr>
-        <w:pStyle w:val="Heading1"/>
+        <w:pStyle w:val="Antrat1"/>
         <w:rPr>
           <w:b/>
           <w:bCs/>
@@ -4265,7 +4137,7 @@
     </w:p>
     <w:p>
       <w:pPr>
-        <w:pStyle w:val="Heading1"/>
+        <w:pStyle w:val="Antrat1"/>
         <w:numPr>
           <w:ilvl w:val="0"/>
           <w:numId w:val="9"/>
@@ -4279,7 +4151,6 @@
         </w:rPr>
       </w:pPr>
       <w:bookmarkStart w:id="5" w:name="_Toc133612442"/>
-      <w:proofErr w:type="gramStart"/>
       <w:r>
         <w:rPr>
           <w:b/>
@@ -4289,9 +4160,9 @@
           <w:lang w:val="en-US"/>
         </w:rPr>
         <w:lastRenderedPageBreak/>
-        <w:t>Mock ups</w:t>
-      </w:r>
-      <w:proofErr w:type="gramEnd"/>
+        <w:t>Mock ups of the application</w:t>
+      </w:r>
+      <w:bookmarkEnd w:id="5"/>
       <w:r>
         <w:rPr>
           <w:b/>
@@ -4300,17 +4171,6 @@
           <w:szCs w:val="44"/>
           <w:lang w:val="en-US"/>
         </w:rPr>
-        <w:t xml:space="preserve"> of the application</w:t>
-      </w:r>
-      <w:bookmarkEnd w:id="5"/>
-      <w:r>
-        <w:rPr>
-          <w:b/>
-          <w:bCs/>
-          <w:sz w:val="44"/>
-          <w:szCs w:val="44"/>
-          <w:lang w:val="en-US"/>
-        </w:rPr>
         <w:t xml:space="preserve"> </w:t>
       </w:r>
     </w:p>
@@ -4323,7 +4183,7 @@
     </w:p>
     <w:p>
       <w:pPr>
-        <w:pStyle w:val="ListParagraph"/>
+        <w:pStyle w:val="Sraopastraipa"/>
         <w:jc w:val="both"/>
         <w:rPr>
           <w:color w:val="7F7F7F" w:themeColor="text1" w:themeTint="80"/>
@@ -4934,7 +4794,7 @@
     </w:p>
     <w:p>
       <w:pPr>
-        <w:pStyle w:val="Heading1"/>
+        <w:pStyle w:val="Antrat1"/>
         <w:ind w:left="360"/>
         <w:rPr>
           <w:b/>
@@ -5063,7 +4923,7 @@
     </w:p>
     <w:p>
       <w:pPr>
-        <w:pStyle w:val="Heading2"/>
+        <w:pStyle w:val="Antrat2"/>
         <w:rPr>
           <w:b/>
           <w:bCs/>
@@ -5081,6 +4941,7 @@
           <w:szCs w:val="28"/>
           <w:lang w:val="en-US"/>
         </w:rPr>
+        <w:lastRenderedPageBreak/>
         <w:t xml:space="preserve">Data Models and Class </w:t>
       </w:r>
       <w:r>
@@ -5107,7 +4968,7 @@
     </w:p>
     <w:p>
       <w:pPr>
-        <w:pStyle w:val="Heading2"/>
+        <w:pStyle w:val="Antrat2"/>
         <w:rPr>
           <w:b/>
           <w:bCs/>
@@ -5119,7 +4980,7 @@
     </w:p>
     <w:p>
       <w:pPr>
-        <w:pStyle w:val="Heading2"/>
+        <w:pStyle w:val="Antrat2"/>
         <w:rPr>
           <w:b/>
           <w:bCs/>
@@ -5131,7 +4992,7 @@
     </w:p>
     <w:p>
       <w:pPr>
-        <w:pStyle w:val="Heading2"/>
+        <w:pStyle w:val="Antrat2"/>
         <w:rPr>
           <w:b/>
           <w:bCs/>
@@ -5140,10 +5001,50 @@
           <w:lang w:val="en-US"/>
         </w:rPr>
       </w:pPr>
-    </w:p>
-    <w:p>
-      <w:pPr>
-        <w:pStyle w:val="Heading2"/>
+      <w:r>
+        <w:rPr>
+          <w:noProof/>
+        </w:rPr>
+        <w:drawing>
+          <wp:inline distT="0" distB="0" distL="0" distR="0" wp14:anchorId="58431C91" wp14:editId="1D4D6854">
+            <wp:extent cx="5731510" cy="5682615"/>
+            <wp:effectExtent l="0" t="0" r="2540" b="0"/>
+            <wp:docPr id="22325742" name="Paveikslėlis 1" descr="Paveikslėlis, kuriame yra tekstas, ekrano kopija, diagrama, Šriftas&#10;&#10;Automatiškai sugeneruotas aprašymas"/>
+            <wp:cNvGraphicFramePr>
+              <a:graphicFrameLocks xmlns:a="http://schemas.openxmlformats.org/drawingml/2006/main" noChangeAspect="1"/>
+            </wp:cNvGraphicFramePr>
+            <a:graphic xmlns:a="http://schemas.openxmlformats.org/drawingml/2006/main">
+              <a:graphicData uri="http://schemas.openxmlformats.org/drawingml/2006/picture">
+                <pic:pic xmlns:pic="http://schemas.openxmlformats.org/drawingml/2006/picture">
+                  <pic:nvPicPr>
+                    <pic:cNvPr id="22325742" name="Paveikslėlis 1" descr="Paveikslėlis, kuriame yra tekstas, ekrano kopija, diagrama, Šriftas&#10;&#10;Automatiškai sugeneruotas aprašymas"/>
+                    <pic:cNvPicPr/>
+                  </pic:nvPicPr>
+                  <pic:blipFill>
+                    <a:blip r:embed="rId14"/>
+                    <a:stretch>
+                      <a:fillRect/>
+                    </a:stretch>
+                  </pic:blipFill>
+                  <pic:spPr>
+                    <a:xfrm>
+                      <a:off x="0" y="0"/>
+                      <a:ext cx="5731510" cy="5682615"/>
+                    </a:xfrm>
+                    <a:prstGeom prst="rect">
+                      <a:avLst/>
+                    </a:prstGeom>
+                  </pic:spPr>
+                </pic:pic>
+              </a:graphicData>
+            </a:graphic>
+          </wp:inline>
+        </w:drawing>
+      </w:r>
+    </w:p>
+    <w:p>
+      <w:pPr>
+        <w:pStyle w:val="Antrat2"/>
         <w:rPr>
           <w:b/>
           <w:bCs/>
@@ -5155,7 +5056,7 @@
     </w:p>
     <w:p>
       <w:pPr>
-        <w:pStyle w:val="Heading2"/>
+        <w:pStyle w:val="Antrat2"/>
         <w:rPr>
           <w:b/>
           <w:bCs/>
@@ -5167,7 +5068,7 @@
     </w:p>
     <w:p>
       <w:pPr>
-        <w:pStyle w:val="Heading2"/>
+        <w:pStyle w:val="Antrat2"/>
         <w:rPr>
           <w:b/>
           <w:bCs/>
@@ -5179,7 +5080,7 @@
     </w:p>
     <w:p>
       <w:pPr>
-        <w:pStyle w:val="Heading2"/>
+        <w:pStyle w:val="Antrat2"/>
         <w:rPr>
           <w:b/>
           <w:bCs/>
@@ -5213,7 +5114,7 @@
     </w:p>
     <w:p>
       <w:pPr>
-        <w:pStyle w:val="Heading2"/>
+        <w:pStyle w:val="Antrat2"/>
         <w:rPr>
           <w:b/>
           <w:bCs/>
@@ -5225,7 +5126,7 @@
     </w:p>
     <w:p>
       <w:pPr>
-        <w:pStyle w:val="Heading2"/>
+        <w:pStyle w:val="Antrat2"/>
         <w:rPr>
           <w:b/>
           <w:bCs/>
@@ -5237,7 +5138,7 @@
     </w:p>
     <w:p>
       <w:pPr>
-        <w:pStyle w:val="Heading2"/>
+        <w:pStyle w:val="Antrat2"/>
         <w:rPr>
           <w:b/>
           <w:bCs/>
@@ -5249,7 +5150,7 @@
     </w:p>
     <w:p>
       <w:pPr>
-        <w:pStyle w:val="Heading2"/>
+        <w:pStyle w:val="Antrat2"/>
         <w:rPr>
           <w:b/>
           <w:bCs/>
@@ -5261,7 +5162,7 @@
     </w:p>
     <w:p>
       <w:pPr>
-        <w:pStyle w:val="Heading2"/>
+        <w:pStyle w:val="Antrat2"/>
         <w:rPr>
           <w:b/>
           <w:bCs/>
@@ -5273,7 +5174,7 @@
     </w:p>
     <w:p>
       <w:pPr>
-        <w:pStyle w:val="Heading2"/>
+        <w:pStyle w:val="Antrat2"/>
         <w:rPr>
           <w:b/>
           <w:bCs/>
@@ -5285,7 +5186,7 @@
     </w:p>
     <w:p>
       <w:pPr>
-        <w:pStyle w:val="Heading2"/>
+        <w:pStyle w:val="Antrat2"/>
         <w:rPr>
           <w:b/>
           <w:bCs/>
@@ -5297,7 +5198,7 @@
     </w:p>
     <w:p>
       <w:pPr>
-        <w:pStyle w:val="Heading2"/>
+        <w:pStyle w:val="Antrat2"/>
         <w:rPr>
           <w:b/>
           <w:bCs/>
@@ -5309,7 +5210,7 @@
     </w:p>
     <w:p>
       <w:pPr>
-        <w:pStyle w:val="Heading2"/>
+        <w:pStyle w:val="Antrat2"/>
         <w:rPr>
           <w:b/>
           <w:bCs/>
@@ -5321,7 +5222,7 @@
     </w:p>
     <w:p>
       <w:pPr>
-        <w:pStyle w:val="Heading2"/>
+        <w:pStyle w:val="Antrat2"/>
         <w:rPr>
           <w:b/>
           <w:bCs/>
@@ -5333,7 +5234,7 @@
     </w:p>
     <w:p>
       <w:pPr>
-        <w:pStyle w:val="Heading2"/>
+        <w:pStyle w:val="Antrat2"/>
         <w:rPr>
           <w:b/>
           <w:bCs/>
@@ -5345,7 +5246,7 @@
     </w:p>
     <w:p>
       <w:pPr>
-        <w:pStyle w:val="Heading2"/>
+        <w:pStyle w:val="Antrat2"/>
         <w:rPr>
           <w:b/>
           <w:bCs/>
@@ -5369,7 +5270,7 @@
     </w:p>
     <w:p>
       <w:pPr>
-        <w:pStyle w:val="Heading1"/>
+        <w:pStyle w:val="Antrat1"/>
         <w:rPr>
           <w:b/>
           <w:bCs/>
@@ -5399,7 +5300,7 @@
     </w:p>
     <w:p>
       <w:pPr>
-        <w:pStyle w:val="Heading1"/>
+        <w:pStyle w:val="Antrat1"/>
         <w:rPr>
           <w:b/>
           <w:bCs/>
@@ -5418,7 +5319,7 @@
     </w:p>
     <w:p>
       <w:pPr>
-        <w:pStyle w:val="Heading1"/>
+        <w:pStyle w:val="Antrat1"/>
         <w:numPr>
           <w:ilvl w:val="0"/>
           <w:numId w:val="18"/>
@@ -5432,7 +5333,6 @@
         </w:rPr>
       </w:pPr>
       <w:bookmarkStart w:id="10" w:name="_Toc133612447"/>
-      <w:proofErr w:type="spellStart"/>
       <w:r>
         <w:rPr>
           <w:b/>
@@ -5441,19 +5341,7 @@
           <w:szCs w:val="44"/>
           <w:lang w:val="en-US"/>
         </w:rPr>
-        <w:lastRenderedPageBreak/>
-        <w:t>MoSCoW</w:t>
-      </w:r>
-      <w:proofErr w:type="spellEnd"/>
-      <w:r>
-        <w:rPr>
-          <w:b/>
-          <w:bCs/>
-          <w:sz w:val="44"/>
-          <w:szCs w:val="44"/>
-          <w:lang w:val="en-US"/>
-        </w:rPr>
-        <w:t xml:space="preserve"> method</w:t>
+        <w:t>MoSCoW method</w:t>
       </w:r>
       <w:bookmarkEnd w:id="10"/>
     </w:p>
@@ -5484,27 +5372,7 @@
           <w:szCs w:val="28"/>
           <w:lang w:val="en-US"/>
         </w:rPr>
-        <w:t xml:space="preserve">describes what the team will and will not do presented in a </w:t>
-      </w:r>
-      <w:proofErr w:type="spellStart"/>
-      <w:r>
-        <w:rPr>
-          <w:color w:val="7F7F7F" w:themeColor="text1" w:themeTint="80"/>
-          <w:sz w:val="28"/>
-          <w:szCs w:val="28"/>
-          <w:lang w:val="en-US"/>
-        </w:rPr>
-        <w:t>MoSCoW</w:t>
-      </w:r>
-      <w:proofErr w:type="spellEnd"/>
-      <w:r>
-        <w:rPr>
-          <w:color w:val="7F7F7F" w:themeColor="text1" w:themeTint="80"/>
-          <w:sz w:val="28"/>
-          <w:szCs w:val="28"/>
-          <w:lang w:val="en-US"/>
-        </w:rPr>
-        <w:t xml:space="preserve"> fashion.</w:t>
+        <w:t>describes what the team will and will not do presented in a MoSCoW fashion.</w:t>
       </w:r>
     </w:p>
     <w:p>
@@ -5553,7 +5421,7 @@
     </w:p>
     <w:p>
       <w:pPr>
-        <w:pStyle w:val="ListParagraph"/>
+        <w:pStyle w:val="Sraopastraipa"/>
         <w:numPr>
           <w:ilvl w:val="0"/>
           <w:numId w:val="10"/>
@@ -5571,7 +5439,7 @@
     </w:p>
     <w:p>
       <w:pPr>
-        <w:pStyle w:val="ListParagraph"/>
+        <w:pStyle w:val="Sraopastraipa"/>
         <w:numPr>
           <w:ilvl w:val="0"/>
           <w:numId w:val="10"/>
@@ -5589,7 +5457,7 @@
     </w:p>
     <w:p>
       <w:pPr>
-        <w:pStyle w:val="ListParagraph"/>
+        <w:pStyle w:val="Sraopastraipa"/>
         <w:numPr>
           <w:ilvl w:val="0"/>
           <w:numId w:val="10"/>
@@ -5607,7 +5475,7 @@
     </w:p>
     <w:p>
       <w:pPr>
-        <w:pStyle w:val="ListParagraph"/>
+        <w:pStyle w:val="Sraopastraipa"/>
         <w:numPr>
           <w:ilvl w:val="0"/>
           <w:numId w:val="10"/>
@@ -5625,7 +5493,7 @@
     </w:p>
     <w:p>
       <w:pPr>
-        <w:pStyle w:val="ListParagraph"/>
+        <w:pStyle w:val="Sraopastraipa"/>
         <w:numPr>
           <w:ilvl w:val="0"/>
           <w:numId w:val="10"/>
@@ -5643,7 +5511,7 @@
     </w:p>
     <w:p>
       <w:pPr>
-        <w:pStyle w:val="ListParagraph"/>
+        <w:pStyle w:val="Sraopastraipa"/>
         <w:numPr>
           <w:ilvl w:val="0"/>
           <w:numId w:val="10"/>
@@ -5661,25 +5529,25 @@
     </w:p>
     <w:p>
       <w:pPr>
-        <w:pStyle w:val="ListParagraph"/>
+        <w:pStyle w:val="Sraopastraipa"/>
         <w:numPr>
           <w:ilvl w:val="0"/>
           <w:numId w:val="10"/>
         </w:numPr>
         <w:rPr>
-          <w:lang w:val="en-US"/>
-        </w:rPr>
-      </w:pPr>
-      <w:r>
-        <w:rPr>
-          <w:lang w:val="en-US"/>
+          <w:lang w:val="fr-FR"/>
+        </w:rPr>
+      </w:pPr>
+      <w:r>
+        <w:rPr>
+          <w:lang w:val="fr-FR"/>
         </w:rPr>
         <w:t>Filter information (based on flags (location, etc.)),</w:t>
       </w:r>
     </w:p>
     <w:p>
       <w:pPr>
-        <w:pStyle w:val="ListParagraph"/>
+        <w:pStyle w:val="Sraopastraipa"/>
         <w:numPr>
           <w:ilvl w:val="0"/>
           <w:numId w:val="10"/>
@@ -5692,21 +5560,7 @@
         <w:rPr>
           <w:lang w:val="en-US"/>
         </w:rPr>
-        <w:t xml:space="preserve">Friend </w:t>
-      </w:r>
-      <w:proofErr w:type="gramStart"/>
-      <w:r>
-        <w:rPr>
-          <w:lang w:val="en-US"/>
-        </w:rPr>
-        <w:t>request</w:t>
-      </w:r>
-      <w:proofErr w:type="gramEnd"/>
-      <w:r>
-        <w:rPr>
-          <w:lang w:val="en-US"/>
-        </w:rPr>
-        <w:t xml:space="preserve"> another user.</w:t>
+        <w:t>Friend request another user.</w:t>
       </w:r>
     </w:p>
     <w:p>
@@ -5747,7 +5601,7 @@
     </w:p>
     <w:p>
       <w:pPr>
-        <w:pStyle w:val="ListParagraph"/>
+        <w:pStyle w:val="Sraopastraipa"/>
         <w:numPr>
           <w:ilvl w:val="0"/>
           <w:numId w:val="11"/>
@@ -5765,7 +5619,7 @@
     </w:p>
     <w:p>
       <w:pPr>
-        <w:pStyle w:val="ListParagraph"/>
+        <w:pStyle w:val="Sraopastraipa"/>
         <w:numPr>
           <w:ilvl w:val="0"/>
           <w:numId w:val="11"/>
@@ -5783,7 +5637,7 @@
     </w:p>
     <w:p>
       <w:pPr>
-        <w:pStyle w:val="ListParagraph"/>
+        <w:pStyle w:val="Sraopastraipa"/>
         <w:numPr>
           <w:ilvl w:val="0"/>
           <w:numId w:val="11"/>
@@ -5801,7 +5655,7 @@
     </w:p>
     <w:p>
       <w:pPr>
-        <w:pStyle w:val="ListParagraph"/>
+        <w:pStyle w:val="Sraopastraipa"/>
         <w:numPr>
           <w:ilvl w:val="0"/>
           <w:numId w:val="11"/>
@@ -5844,7 +5698,7 @@
     </w:p>
     <w:p>
       <w:pPr>
-        <w:pStyle w:val="ListParagraph"/>
+        <w:pStyle w:val="Sraopastraipa"/>
         <w:numPr>
           <w:ilvl w:val="0"/>
           <w:numId w:val="12"/>
@@ -5859,12 +5713,13 @@
         <w:rPr>
           <w:lang w:val="en-US"/>
         </w:rPr>
+        <w:lastRenderedPageBreak/>
         <w:t>Database back-up,</w:t>
       </w:r>
     </w:p>
     <w:p>
       <w:pPr>
-        <w:pStyle w:val="ListParagraph"/>
+        <w:pStyle w:val="Sraopastraipa"/>
         <w:numPr>
           <w:ilvl w:val="0"/>
           <w:numId w:val="12"/>
@@ -5911,7 +5766,7 @@
     </w:p>
     <w:p>
       <w:pPr>
-        <w:pStyle w:val="ListParagraph"/>
+        <w:pStyle w:val="Sraopastraipa"/>
         <w:numPr>
           <w:ilvl w:val="0"/>
           <w:numId w:val="15"/>
@@ -5931,7 +5786,7 @@
     </w:p>
     <w:p>
       <w:pPr>
-        <w:pStyle w:val="ListParagraph"/>
+        <w:pStyle w:val="Sraopastraipa"/>
         <w:numPr>
           <w:ilvl w:val="0"/>
           <w:numId w:val="15"/>
@@ -5951,7 +5806,7 @@
     </w:p>
     <w:p>
       <w:pPr>
-        <w:pStyle w:val="ListParagraph"/>
+        <w:pStyle w:val="Sraopastraipa"/>
         <w:numPr>
           <w:ilvl w:val="0"/>
           <w:numId w:val="15"/>
@@ -5971,7 +5826,7 @@
     </w:p>
     <w:p>
       <w:pPr>
-        <w:pStyle w:val="ListParagraph"/>
+        <w:pStyle w:val="Sraopastraipa"/>
         <w:numPr>
           <w:ilvl w:val="0"/>
           <w:numId w:val="15"/>
@@ -5986,16 +5841,8 @@
         <w:rPr>
           <w:lang w:val="en-US"/>
         </w:rPr>
-        <w:t xml:space="preserve">No real-time data being fed through it like prices, </w:t>
-      </w:r>
-      <w:proofErr w:type="gramStart"/>
-      <w:r>
-        <w:rPr>
-          <w:lang w:val="en-US"/>
-        </w:rPr>
-        <w:t>etc. .</w:t>
-      </w:r>
-      <w:proofErr w:type="gramEnd"/>
+        <w:t>No real-time data being fed through it like prices, etc. .</w:t>
+      </w:r>
     </w:p>
     <w:p>
       <w:pPr>
@@ -6285,9 +6132,9 @@
       </w:pPr>
     </w:p>
     <w:sectPr>
-      <w:headerReference w:type="default" r:id="rId14"/>
-      <w:footerReference w:type="even" r:id="rId15"/>
-      <w:footerReference w:type="default" r:id="rId16"/>
+      <w:headerReference w:type="default" r:id="rId15"/>
+      <w:footerReference w:type="even" r:id="rId16"/>
+      <w:footerReference w:type="default" r:id="rId17"/>
       <w:pgSz w:w="11906" w:h="16838"/>
       <w:pgMar w:top="1440" w:right="1440" w:bottom="1440" w:left="1440" w:header="708" w:footer="708" w:gutter="0"/>
       <w:pgNumType w:start="0"/>
@@ -6323,7 +6170,7 @@
   <w:sdt>
     <w:sdtPr>
       <w:rPr>
-        <w:rStyle w:val="PageNumber"/>
+        <w:rStyle w:val="Puslapionumeris"/>
       </w:rPr>
       <w:id w:val="-272625720"/>
       <w:docPartObj>
@@ -6334,27 +6181,27 @@
     <w:sdtContent>
       <w:p>
         <w:pPr>
-          <w:pStyle w:val="Footer"/>
+          <w:pStyle w:val="Porat"/>
           <w:framePr w:wrap="none" w:vAnchor="text" w:hAnchor="margin" w:xAlign="right" w:y="1"/>
           <w:rPr>
-            <w:rStyle w:val="PageNumber"/>
+            <w:rStyle w:val="Puslapionumeris"/>
           </w:rPr>
         </w:pPr>
         <w:r>
           <w:rPr>
-            <w:rStyle w:val="PageNumber"/>
+            <w:rStyle w:val="Puslapionumeris"/>
           </w:rPr>
           <w:fldChar w:fldCharType="begin"/>
         </w:r>
         <w:r>
           <w:rPr>
-            <w:rStyle w:val="PageNumber"/>
+            <w:rStyle w:val="Puslapionumeris"/>
           </w:rPr>
           <w:instrText xml:space="preserve"> PAGE </w:instrText>
         </w:r>
         <w:r>
           <w:rPr>
-            <w:rStyle w:val="PageNumber"/>
+            <w:rStyle w:val="Puslapionumeris"/>
           </w:rPr>
           <w:fldChar w:fldCharType="end"/>
         </w:r>
@@ -6363,7 +6210,7 @@
   </w:sdt>
   <w:p>
     <w:pPr>
-      <w:pStyle w:val="Footer"/>
+      <w:pStyle w:val="Porat"/>
       <w:ind w:right="360"/>
     </w:pPr>
   </w:p>
@@ -6375,7 +6222,7 @@
   <w:sdt>
     <w:sdtPr>
       <w:rPr>
-        <w:rStyle w:val="PageNumber"/>
+        <w:rStyle w:val="Puslapionumeris"/>
       </w:rPr>
       <w:id w:val="-2082284105"/>
       <w:docPartObj>
@@ -6386,40 +6233,40 @@
     <w:sdtContent>
       <w:p>
         <w:pPr>
-          <w:pStyle w:val="Footer"/>
+          <w:pStyle w:val="Porat"/>
           <w:framePr w:wrap="none" w:vAnchor="text" w:hAnchor="margin" w:xAlign="right" w:y="1"/>
           <w:rPr>
-            <w:rStyle w:val="PageNumber"/>
+            <w:rStyle w:val="Puslapionumeris"/>
           </w:rPr>
         </w:pPr>
         <w:r>
           <w:rPr>
-            <w:rStyle w:val="PageNumber"/>
+            <w:rStyle w:val="Puslapionumeris"/>
           </w:rPr>
           <w:fldChar w:fldCharType="begin"/>
         </w:r>
         <w:r>
           <w:rPr>
-            <w:rStyle w:val="PageNumber"/>
+            <w:rStyle w:val="Puslapionumeris"/>
           </w:rPr>
           <w:instrText xml:space="preserve"> PAGE </w:instrText>
         </w:r>
         <w:r>
           <w:rPr>
-            <w:rStyle w:val="PageNumber"/>
+            <w:rStyle w:val="Puslapionumeris"/>
           </w:rPr>
           <w:fldChar w:fldCharType="separate"/>
         </w:r>
         <w:r>
           <w:rPr>
-            <w:rStyle w:val="PageNumber"/>
+            <w:rStyle w:val="Puslapionumeris"/>
             <w:noProof/>
           </w:rPr>
           <w:t>1</w:t>
         </w:r>
         <w:r>
           <w:rPr>
-            <w:rStyle w:val="PageNumber"/>
+            <w:rStyle w:val="Puslapionumeris"/>
           </w:rPr>
           <w:fldChar w:fldCharType="end"/>
         </w:r>
@@ -6428,7 +6275,7 @@
   </w:sdt>
   <w:p>
     <w:pPr>
-      <w:pStyle w:val="Footer"/>
+      <w:pStyle w:val="Porat"/>
       <w:ind w:right="360"/>
     </w:pPr>
   </w:p>
@@ -6458,7 +6305,7 @@
 <w:hdr xmlns:wpc="http://schemas.microsoft.com/office/word/2010/wordprocessingCanvas" xmlns:cx="http://schemas.microsoft.com/office/drawing/2014/chartex" xmlns:cx1="http://schemas.microsoft.com/office/drawing/2015/9/8/chartex" xmlns:cx2="http://schemas.microsoft.com/office/drawing/2015/10/21/chartex" xmlns:cx3="http://schemas.microsoft.com/office/drawing/2016/5/9/chartex" xmlns:cx4="http://schemas.microsoft.com/office/drawing/2016/5/10/chartex" xmlns:cx5="http://schemas.microsoft.com/office/drawing/2016/5/11/chartex" xmlns:cx6="http://schemas.microsoft.com/office/drawing/2016/5/12/chartex" xmlns:cx7="http://schemas.microsoft.com/office/drawing/2016/5/13/chartex" xmlns:cx8="http://schemas.microsoft.com/office/drawing/2016/5/14/chartex" xmlns:mc="http://schemas.openxmlformats.org/markup-compatibility/2006" xmlns:aink="http://schemas.microsoft.com/office/drawing/2016/ink" xmlns:am3d="http://schemas.microsoft.com/office/drawing/2017/model3d" xmlns:o="urn:schemas-microsoft-com:office:office" xmlns:oel="http://schemas.microsoft.com/office/2019/extlst" xmlns:r="http://schemas.openxmlformats.org/officeDocument/2006/relationships" xmlns:m="http://schemas.openxmlformats.org/officeDocument/2006/math" xmlns:v="urn:schemas-microsoft-com:vml" xmlns:wp14="http://schemas.microsoft.com/office/word/2010/wordprocessingDrawing" xmlns:wp="http://schemas.openxmlformats.org/drawingml/2006/wordprocessingDrawing" xmlns:w10="urn:schemas-microsoft-com:office:word" xmlns:w="http://schemas.openxmlformats.org/wordprocessingml/2006/main" xmlns:w14="http://schemas.microsoft.com/office/word/2010/wordml" xmlns:w15="http://schemas.microsoft.com/office/word/2012/wordml" xmlns:w16cex="http://schemas.microsoft.com/office/word/2018/wordml/cex" xmlns:w16cid="http://schemas.microsoft.com/office/word/2016/wordml/cid" xmlns:w16="http://schemas.microsoft.com/office/word/2018/wordml" xmlns:w16du="http://schemas.microsoft.com/office/word/2023/wordml/word16du" xmlns:w16sdtdh="http://schemas.microsoft.com/office/word/2020/wordml/sdtdatahash" xmlns:w16se="http://schemas.microsoft.com/office/word/2015/wordml/symex" xmlns:wpg="http://schemas.microsoft.com/office/word/2010/wordprocessingGroup" xmlns:wpi="http://schemas.microsoft.com/office/word/2010/wordprocessingInk" xmlns:wne="http://schemas.microsoft.com/office/word/2006/wordml" xmlns:wps="http://schemas.microsoft.com/office/word/2010/wordprocessingShape" mc:Ignorable="w14 w15 w16se w16cid w16 w16cex w16sdtdh wp14">
   <w:p>
     <w:pPr>
-      <w:pStyle w:val="Header"/>
+      <w:pStyle w:val="Antrats"/>
       <w:rPr>
         <w:lang w:val="en-US"/>
       </w:rPr>
@@ -6467,32 +6314,18 @@
       <w:rPr>
         <w:lang w:val="en-US"/>
       </w:rPr>
-      <w:t xml:space="preserve">Travel – Sharing Application, NHL </w:t>
-    </w:r>
-    <w:proofErr w:type="spellStart"/>
-    <w:r>
-      <w:rPr>
-        <w:lang w:val="en-US"/>
-      </w:rPr>
-      <w:t>S</w:t>
+      <w:t>Travel – Sharing Application, NHL S</w:t>
     </w:r>
     <w:r>
       <w:rPr>
         <w:lang w:val="en-US"/>
       </w:rPr>
-      <w:t>tenden</w:t>
-    </w:r>
-    <w:proofErr w:type="spellEnd"/>
-    <w:r>
-      <w:rPr>
-        <w:lang w:val="en-US"/>
-      </w:rPr>
-      <w:t xml:space="preserve"> University of Applied Sciences </w:t>
+      <w:t xml:space="preserve">tenden University of Applied Sciences </w:t>
     </w:r>
   </w:p>
   <w:p>
     <w:pPr>
-      <w:pStyle w:val="Header"/>
+      <w:pStyle w:val="Antrats"/>
       <w:rPr>
         <w:lang w:val="en-US"/>
       </w:rPr>
@@ -6500,7 +6333,7 @@
   </w:p>
   <w:p>
     <w:pPr>
-      <w:pStyle w:val="Header"/>
+      <w:pStyle w:val="Antrats"/>
       <w:rPr>
         <w:lang w:val="en-US"/>
       </w:rPr>
@@ -6508,7 +6341,7 @@
   </w:p>
   <w:p>
     <w:pPr>
-      <w:pStyle w:val="Header"/>
+      <w:pStyle w:val="Antrats"/>
     </w:pPr>
   </w:p>
 </w:hdr>
@@ -8760,15 +8593,15 @@
     <w:lsdException w:name="Unresolved Mention" w:semiHidden="1" w:unhideWhenUsed="1"/>
     <w:lsdException w:name="Smart Link" w:semiHidden="1" w:unhideWhenUsed="1"/>
   </w:latentStyles>
-  <w:style w:type="paragraph" w:default="1" w:styleId="Normal">
+  <w:style w:type="paragraph" w:default="1" w:styleId="prastasis">
     <w:name w:val="Normal"/>
     <w:qFormat/>
   </w:style>
-  <w:style w:type="paragraph" w:styleId="Heading1">
+  <w:style w:type="paragraph" w:styleId="Antrat1">
     <w:name w:val="heading 1"/>
-    <w:basedOn w:val="Normal"/>
-    <w:next w:val="Normal"/>
-    <w:link w:val="Heading1Char"/>
+    <w:basedOn w:val="prastasis"/>
+    <w:next w:val="prastasis"/>
+    <w:link w:val="Antrat1Diagrama"/>
     <w:uiPriority w:val="9"/>
     <w:qFormat/>
     <w:rsid w:val="00CB1B5E"/>
@@ -8785,11 +8618,11 @@
       <w:szCs w:val="32"/>
     </w:rPr>
   </w:style>
-  <w:style w:type="paragraph" w:styleId="Heading2">
+  <w:style w:type="paragraph" w:styleId="Antrat2">
     <w:name w:val="heading 2"/>
-    <w:basedOn w:val="Normal"/>
-    <w:next w:val="Normal"/>
-    <w:link w:val="Heading2Char"/>
+    <w:basedOn w:val="prastasis"/>
+    <w:next w:val="prastasis"/>
+    <w:link w:val="Antrat2Diagrama"/>
     <w:uiPriority w:val="9"/>
     <w:unhideWhenUsed/>
     <w:qFormat/>
@@ -8807,11 +8640,11 @@
       <w:szCs w:val="26"/>
     </w:rPr>
   </w:style>
-  <w:style w:type="paragraph" w:styleId="Heading3">
+  <w:style w:type="paragraph" w:styleId="Antrat3">
     <w:name w:val="heading 3"/>
-    <w:basedOn w:val="Normal"/>
-    <w:next w:val="Normal"/>
-    <w:link w:val="Heading3Char"/>
+    <w:basedOn w:val="prastasis"/>
+    <w:next w:val="prastasis"/>
+    <w:link w:val="Antrat3Diagrama"/>
     <w:uiPriority w:val="9"/>
     <w:unhideWhenUsed/>
     <w:qFormat/>
@@ -8827,11 +8660,11 @@
       <w:color w:val="1F3763" w:themeColor="accent1" w:themeShade="7F"/>
     </w:rPr>
   </w:style>
-  <w:style w:type="paragraph" w:styleId="Heading4">
+  <w:style w:type="paragraph" w:styleId="Antrat4">
     <w:name w:val="heading 4"/>
-    <w:basedOn w:val="Normal"/>
-    <w:next w:val="Normal"/>
-    <w:link w:val="Heading4Char"/>
+    <w:basedOn w:val="prastasis"/>
+    <w:next w:val="prastasis"/>
+    <w:link w:val="Antrat4Diagrama"/>
     <w:uiPriority w:val="9"/>
     <w:unhideWhenUsed/>
     <w:qFormat/>
@@ -8849,13 +8682,13 @@
       <w:color w:val="2F5496" w:themeColor="accent1" w:themeShade="BF"/>
     </w:rPr>
   </w:style>
-  <w:style w:type="character" w:default="1" w:styleId="DefaultParagraphFont">
+  <w:style w:type="character" w:default="1" w:styleId="Numatytasispastraiposriftas">
     <w:name w:val="Default Paragraph Font"/>
     <w:uiPriority w:val="1"/>
     <w:semiHidden/>
     <w:unhideWhenUsed/>
   </w:style>
-  <w:style w:type="table" w:default="1" w:styleId="TableNormal">
+  <w:style w:type="table" w:default="1" w:styleId="prastojilentel">
     <w:name w:val="Normal Table"/>
     <w:uiPriority w:val="99"/>
     <w:semiHidden/>
@@ -8870,15 +8703,15 @@
       </w:tblCellMar>
     </w:tblPr>
   </w:style>
-  <w:style w:type="numbering" w:default="1" w:styleId="NoList">
+  <w:style w:type="numbering" w:default="1" w:styleId="Sraonra">
     <w:name w:val="No List"/>
     <w:uiPriority w:val="99"/>
     <w:semiHidden/>
     <w:unhideWhenUsed/>
   </w:style>
-  <w:style w:type="paragraph" w:styleId="NoSpacing">
+  <w:style w:type="paragraph" w:styleId="Betarp">
     <w:name w:val="No Spacing"/>
-    <w:link w:val="NoSpacingChar"/>
+    <w:link w:val="BetarpDiagrama"/>
     <w:uiPriority w:val="1"/>
     <w:qFormat/>
     <w:rsid w:val="00CB1B5E"/>
@@ -8891,10 +8724,10 @@
       <w14:ligatures w14:val="none"/>
     </w:rPr>
   </w:style>
-  <w:style w:type="character" w:customStyle="1" w:styleId="NoSpacingChar">
-    <w:name w:val="No Spacing Char"/>
-    <w:basedOn w:val="DefaultParagraphFont"/>
-    <w:link w:val="NoSpacing"/>
+  <w:style w:type="character" w:customStyle="1" w:styleId="BetarpDiagrama">
+    <w:name w:val="Be tarpų Diagrama"/>
+    <w:basedOn w:val="Numatytasispastraiposriftas"/>
+    <w:link w:val="Betarp"/>
     <w:uiPriority w:val="1"/>
     <w:rsid w:val="00CB1B5E"/>
     <w:rPr>
@@ -8906,10 +8739,10 @@
       <w14:ligatures w14:val="none"/>
     </w:rPr>
   </w:style>
-  <w:style w:type="paragraph" w:styleId="Footer">
+  <w:style w:type="paragraph" w:styleId="Porat">
     <w:name w:val="footer"/>
-    <w:basedOn w:val="Normal"/>
-    <w:link w:val="FooterChar"/>
+    <w:basedOn w:val="prastasis"/>
+    <w:link w:val="PoratDiagrama"/>
     <w:uiPriority w:val="99"/>
     <w:unhideWhenUsed/>
     <w:rsid w:val="00CB1B5E"/>
@@ -8920,25 +8753,25 @@
       </w:tabs>
     </w:pPr>
   </w:style>
-  <w:style w:type="character" w:customStyle="1" w:styleId="FooterChar">
-    <w:name w:val="Footer Char"/>
-    <w:basedOn w:val="DefaultParagraphFont"/>
-    <w:link w:val="Footer"/>
+  <w:style w:type="character" w:customStyle="1" w:styleId="PoratDiagrama">
+    <w:name w:val="Poraštė Diagrama"/>
+    <w:basedOn w:val="Numatytasispastraiposriftas"/>
+    <w:link w:val="Porat"/>
     <w:uiPriority w:val="99"/>
     <w:rsid w:val="00CB1B5E"/>
   </w:style>
-  <w:style w:type="character" w:styleId="PageNumber">
+  <w:style w:type="character" w:styleId="Puslapionumeris">
     <w:name w:val="page number"/>
-    <w:basedOn w:val="DefaultParagraphFont"/>
+    <w:basedOn w:val="Numatytasispastraiposriftas"/>
     <w:uiPriority w:val="99"/>
     <w:semiHidden/>
     <w:unhideWhenUsed/>
     <w:rsid w:val="00CB1B5E"/>
   </w:style>
-  <w:style w:type="paragraph" w:styleId="Header">
+  <w:style w:type="paragraph" w:styleId="Antrats">
     <w:name w:val="header"/>
-    <w:basedOn w:val="Normal"/>
-    <w:link w:val="HeaderChar"/>
+    <w:basedOn w:val="prastasis"/>
+    <w:link w:val="AntratsDiagrama"/>
     <w:uiPriority w:val="99"/>
     <w:unhideWhenUsed/>
     <w:rsid w:val="00CB1B5E"/>
@@ -8949,16 +8782,16 @@
       </w:tabs>
     </w:pPr>
   </w:style>
-  <w:style w:type="character" w:customStyle="1" w:styleId="HeaderChar">
-    <w:name w:val="Header Char"/>
-    <w:basedOn w:val="DefaultParagraphFont"/>
-    <w:link w:val="Header"/>
+  <w:style w:type="character" w:customStyle="1" w:styleId="AntratsDiagrama">
+    <w:name w:val="Antraštės Diagrama"/>
+    <w:basedOn w:val="Numatytasispastraiposriftas"/>
+    <w:link w:val="Antrats"/>
     <w:uiPriority w:val="99"/>
     <w:rsid w:val="00CB1B5E"/>
   </w:style>
-  <w:style w:type="paragraph" w:styleId="ListParagraph">
+  <w:style w:type="paragraph" w:styleId="Sraopastraipa">
     <w:name w:val="List Paragraph"/>
-    <w:basedOn w:val="Normal"/>
+    <w:basedOn w:val="prastasis"/>
     <w:uiPriority w:val="34"/>
     <w:qFormat/>
     <w:rsid w:val="00CB1B5E"/>
@@ -8967,9 +8800,9 @@
       <w:contextualSpacing/>
     </w:pPr>
   </w:style>
-  <w:style w:type="paragraph" w:styleId="NormalWeb">
+  <w:style w:type="paragraph" w:styleId="prastasiniatinklio">
     <w:name w:val="Normal (Web)"/>
-    <w:basedOn w:val="Normal"/>
+    <w:basedOn w:val="prastasis"/>
     <w:uiPriority w:val="99"/>
     <w:semiHidden/>
     <w:unhideWhenUsed/>
@@ -8984,11 +8817,11 @@
       <w14:ligatures w14:val="none"/>
     </w:rPr>
   </w:style>
-  <w:style w:type="paragraph" w:styleId="Title">
+  <w:style w:type="paragraph" w:styleId="Pavadinimas">
     <w:name w:val="Title"/>
-    <w:basedOn w:val="Normal"/>
-    <w:next w:val="Normal"/>
-    <w:link w:val="TitleChar"/>
+    <w:basedOn w:val="prastasis"/>
+    <w:next w:val="prastasis"/>
+    <w:link w:val="PavadinimasDiagrama"/>
     <w:uiPriority w:val="10"/>
     <w:qFormat/>
     <w:rsid w:val="00CB1B5E"/>
@@ -9003,10 +8836,10 @@
       <w:szCs w:val="56"/>
     </w:rPr>
   </w:style>
-  <w:style w:type="character" w:customStyle="1" w:styleId="TitleChar">
-    <w:name w:val="Title Char"/>
-    <w:basedOn w:val="DefaultParagraphFont"/>
-    <w:link w:val="Title"/>
+  <w:style w:type="character" w:customStyle="1" w:styleId="PavadinimasDiagrama">
+    <w:name w:val="Pavadinimas Diagrama"/>
+    <w:basedOn w:val="Numatytasispastraiposriftas"/>
+    <w:link w:val="Pavadinimas"/>
     <w:uiPriority w:val="10"/>
     <w:rsid w:val="00CB1B5E"/>
     <w:rPr>
@@ -9017,10 +8850,10 @@
       <w:szCs w:val="56"/>
     </w:rPr>
   </w:style>
-  <w:style w:type="character" w:customStyle="1" w:styleId="Heading2Char">
-    <w:name w:val="Heading 2 Char"/>
-    <w:basedOn w:val="DefaultParagraphFont"/>
-    <w:link w:val="Heading2"/>
+  <w:style w:type="character" w:customStyle="1" w:styleId="Antrat2Diagrama">
+    <w:name w:val="Antraštė 2 Diagrama"/>
+    <w:basedOn w:val="Numatytasispastraiposriftas"/>
+    <w:link w:val="Antrat2"/>
     <w:uiPriority w:val="9"/>
     <w:rsid w:val="00CB1B5E"/>
     <w:rPr>
@@ -9030,10 +8863,10 @@
       <w:szCs w:val="26"/>
     </w:rPr>
   </w:style>
-  <w:style w:type="character" w:customStyle="1" w:styleId="Heading3Char">
-    <w:name w:val="Heading 3 Char"/>
-    <w:basedOn w:val="DefaultParagraphFont"/>
-    <w:link w:val="Heading3"/>
+  <w:style w:type="character" w:customStyle="1" w:styleId="Antrat3Diagrama">
+    <w:name w:val="Antraštė 3 Diagrama"/>
+    <w:basedOn w:val="Numatytasispastraiposriftas"/>
+    <w:link w:val="Antrat3"/>
     <w:uiPriority w:val="9"/>
     <w:rsid w:val="00CB1B5E"/>
     <w:rPr>
@@ -9041,10 +8874,10 @@
       <w:color w:val="1F3763" w:themeColor="accent1" w:themeShade="7F"/>
     </w:rPr>
   </w:style>
-  <w:style w:type="character" w:customStyle="1" w:styleId="Heading4Char">
-    <w:name w:val="Heading 4 Char"/>
-    <w:basedOn w:val="DefaultParagraphFont"/>
-    <w:link w:val="Heading4"/>
+  <w:style w:type="character" w:customStyle="1" w:styleId="Antrat4Diagrama">
+    <w:name w:val="Antraštė 4 Diagrama"/>
+    <w:basedOn w:val="Numatytasispastraiposriftas"/>
+    <w:link w:val="Antrat4"/>
     <w:uiPriority w:val="9"/>
     <w:rsid w:val="00CB1B5E"/>
     <w:rPr>
@@ -9054,10 +8887,10 @@
       <w:color w:val="2F5496" w:themeColor="accent1" w:themeShade="BF"/>
     </w:rPr>
   </w:style>
-  <w:style w:type="character" w:customStyle="1" w:styleId="Heading1Char">
-    <w:name w:val="Heading 1 Char"/>
-    <w:basedOn w:val="DefaultParagraphFont"/>
-    <w:link w:val="Heading1"/>
+  <w:style w:type="character" w:customStyle="1" w:styleId="Antrat1Diagrama">
+    <w:name w:val="Antraštė 1 Diagrama"/>
+    <w:basedOn w:val="Numatytasispastraiposriftas"/>
+    <w:link w:val="Antrat1"/>
     <w:uiPriority w:val="9"/>
     <w:rsid w:val="00CB1B5E"/>
     <w:rPr>
@@ -9067,10 +8900,10 @@
       <w:szCs w:val="32"/>
     </w:rPr>
   </w:style>
-  <w:style w:type="paragraph" w:styleId="TOCHeading">
+  <w:style w:type="paragraph" w:styleId="Turinioantrat">
     <w:name w:val="TOC Heading"/>
-    <w:basedOn w:val="Heading1"/>
-    <w:next w:val="Normal"/>
+    <w:basedOn w:val="Antrat1"/>
+    <w:next w:val="prastasis"/>
     <w:uiPriority w:val="39"/>
     <w:unhideWhenUsed/>
     <w:qFormat/>
@@ -9089,10 +8922,10 @@
       <w14:ligatures w14:val="none"/>
     </w:rPr>
   </w:style>
-  <w:style w:type="paragraph" w:styleId="TOC1">
+  <w:style w:type="paragraph" w:styleId="Turinys1">
     <w:name w:val="toc 1"/>
-    <w:basedOn w:val="Normal"/>
-    <w:next w:val="Normal"/>
+    <w:basedOn w:val="prastasis"/>
+    <w:next w:val="prastasis"/>
     <w:autoRedefine/>
     <w:uiPriority w:val="39"/>
     <w:unhideWhenUsed/>
@@ -9108,9 +8941,9 @@
       <w:iCs/>
     </w:rPr>
   </w:style>
-  <w:style w:type="character" w:styleId="Hyperlink">
+  <w:style w:type="character" w:styleId="Hipersaitas">
     <w:name w:val="Hyperlink"/>
-    <w:basedOn w:val="DefaultParagraphFont"/>
+    <w:basedOn w:val="Numatytasispastraiposriftas"/>
     <w:uiPriority w:val="99"/>
     <w:unhideWhenUsed/>
     <w:rsid w:val="00330274"/>
@@ -9119,10 +8952,10 @@
       <w:u w:val="single"/>
     </w:rPr>
   </w:style>
-  <w:style w:type="paragraph" w:styleId="TOC2">
+  <w:style w:type="paragraph" w:styleId="Turinys2">
     <w:name w:val="toc 2"/>
-    <w:basedOn w:val="Normal"/>
-    <w:next w:val="Normal"/>
+    <w:basedOn w:val="prastasis"/>
+    <w:next w:val="prastasis"/>
     <w:autoRedefine/>
     <w:uiPriority w:val="39"/>
     <w:unhideWhenUsed/>
@@ -9139,10 +8972,10 @@
       <w:szCs w:val="22"/>
     </w:rPr>
   </w:style>
-  <w:style w:type="paragraph" w:styleId="TOC3">
+  <w:style w:type="paragraph" w:styleId="Turinys3">
     <w:name w:val="toc 3"/>
-    <w:basedOn w:val="Normal"/>
-    <w:next w:val="Normal"/>
+    <w:basedOn w:val="prastasis"/>
+    <w:next w:val="prastasis"/>
     <w:autoRedefine/>
     <w:uiPriority w:val="39"/>
     <w:semiHidden/>
@@ -9157,10 +8990,10 @@
       <w:szCs w:val="20"/>
     </w:rPr>
   </w:style>
-  <w:style w:type="paragraph" w:styleId="TOC4">
+  <w:style w:type="paragraph" w:styleId="Turinys4">
     <w:name w:val="toc 4"/>
-    <w:basedOn w:val="Normal"/>
-    <w:next w:val="Normal"/>
+    <w:basedOn w:val="prastasis"/>
+    <w:next w:val="prastasis"/>
     <w:autoRedefine/>
     <w:uiPriority w:val="39"/>
     <w:semiHidden/>
@@ -9175,10 +9008,10 @@
       <w:szCs w:val="20"/>
     </w:rPr>
   </w:style>
-  <w:style w:type="paragraph" w:styleId="TOC5">
+  <w:style w:type="paragraph" w:styleId="Turinys5">
     <w:name w:val="toc 5"/>
-    <w:basedOn w:val="Normal"/>
-    <w:next w:val="Normal"/>
+    <w:basedOn w:val="prastasis"/>
+    <w:next w:val="prastasis"/>
     <w:autoRedefine/>
     <w:uiPriority w:val="39"/>
     <w:semiHidden/>
@@ -9193,10 +9026,10 @@
       <w:szCs w:val="20"/>
     </w:rPr>
   </w:style>
-  <w:style w:type="paragraph" w:styleId="TOC6">
+  <w:style w:type="paragraph" w:styleId="Turinys6">
     <w:name w:val="toc 6"/>
-    <w:basedOn w:val="Normal"/>
-    <w:next w:val="Normal"/>
+    <w:basedOn w:val="prastasis"/>
+    <w:next w:val="prastasis"/>
     <w:autoRedefine/>
     <w:uiPriority w:val="39"/>
     <w:semiHidden/>
@@ -9211,10 +9044,10 @@
       <w:szCs w:val="20"/>
     </w:rPr>
   </w:style>
-  <w:style w:type="paragraph" w:styleId="TOC7">
+  <w:style w:type="paragraph" w:styleId="Turinys7">
     <w:name w:val="toc 7"/>
-    <w:basedOn w:val="Normal"/>
-    <w:next w:val="Normal"/>
+    <w:basedOn w:val="prastasis"/>
+    <w:next w:val="prastasis"/>
     <w:autoRedefine/>
     <w:uiPriority w:val="39"/>
     <w:semiHidden/>
@@ -9229,10 +9062,10 @@
       <w:szCs w:val="20"/>
     </w:rPr>
   </w:style>
-  <w:style w:type="paragraph" w:styleId="TOC8">
+  <w:style w:type="paragraph" w:styleId="Turinys8">
     <w:name w:val="toc 8"/>
-    <w:basedOn w:val="Normal"/>
-    <w:next w:val="Normal"/>
+    <w:basedOn w:val="prastasis"/>
+    <w:next w:val="prastasis"/>
     <w:autoRedefine/>
     <w:uiPriority w:val="39"/>
     <w:semiHidden/>
@@ -9247,10 +9080,10 @@
       <w:szCs w:val="20"/>
     </w:rPr>
   </w:style>
-  <w:style w:type="paragraph" w:styleId="TOC9">
+  <w:style w:type="paragraph" w:styleId="Turinys9">
     <w:name w:val="toc 9"/>
-    <w:basedOn w:val="Normal"/>
-    <w:next w:val="Normal"/>
+    <w:basedOn w:val="prastasis"/>
+    <w:next w:val="prastasis"/>
     <w:autoRedefine/>
     <w:uiPriority w:val="39"/>
     <w:semiHidden/>
@@ -9265,9 +9098,9 @@
       <w:szCs w:val="20"/>
     </w:rPr>
   </w:style>
-  <w:style w:type="table" w:styleId="TableGrid">
+  <w:style w:type="table" w:styleId="Lentelstinklelis">
     <w:name w:val="Table Grid"/>
-    <w:basedOn w:val="TableNormal"/>
+    <w:basedOn w:val="prastojilentel"/>
     <w:uiPriority w:val="39"/>
     <w:rsid w:val="00867539"/>
     <w:tblPr>

</xml_diff>